<commit_message>
Added Project Guidelines + Improved table of Contents in Documentation
</commit_message>
<xml_diff>
--- a/LIGHTNING TRADING PLATFORM - BOUND VERSION.docx
+++ b/LIGHTNING TRADING PLATFORM - BOUND VERSION.docx
@@ -1,6 +1,6 @@
 
 <file path=word/document.xml><?xml version="1.0" encoding="utf-8"?>
-<w:document xmlns:wpc="http://schemas.microsoft.com/office/word/2010/wordprocessingCanvas" xmlns:cx="http://schemas.microsoft.com/office/drawing/2014/chartex" xmlns:cx1="http://schemas.microsoft.com/office/drawing/2015/9/8/chartex" xmlns:cx2="http://schemas.microsoft.com/office/drawing/2015/10/21/chartex" xmlns:cx3="http://schemas.microsoft.com/office/drawing/2016/5/9/chartex" xmlns:cx4="http://schemas.microsoft.com/office/drawing/2016/5/10/chartex" xmlns:cx5="http://schemas.microsoft.com/office/drawing/2016/5/11/chartex" xmlns:cx6="http://schemas.microsoft.com/office/drawing/2016/5/12/chartex" xmlns:cx7="http://schemas.microsoft.com/office/drawing/2016/5/13/chartex" xmlns:cx8="http://schemas.microsoft.com/office/drawing/2016/5/14/chartex" xmlns:mc="http://schemas.openxmlformats.org/markup-compatibility/2006" xmlns:aink="http://schemas.microsoft.com/office/drawing/2016/ink" xmlns:am3d="http://schemas.microsoft.com/office/drawing/2017/model3d" xmlns:o="urn:schemas-microsoft-com:office:office" xmlns:oel="http://schemas.microsoft.com/office/2019/extlst" xmlns:r="http://schemas.openxmlformats.org/officeDocument/2006/relationships" xmlns:m="http://schemas.openxmlformats.org/officeDocument/2006/math" xmlns:v="urn:schemas-microsoft-com:vml" xmlns:wp14="http://schemas.microsoft.com/office/word/2010/wordprocessingDrawing" xmlns:wp="http://schemas.openxmlformats.org/drawingml/2006/wordprocessingDrawing" xmlns:w10="urn:schemas-microsoft-com:office:word" xmlns:w="http://schemas.openxmlformats.org/wordprocessingml/2006/main" xmlns:w14="http://schemas.microsoft.com/office/word/2010/wordml" xmlns:w15="http://schemas.microsoft.com/office/word/2012/wordml" xmlns:w16cex="http://schemas.microsoft.com/office/word/2018/wordml/cex" xmlns:w16cid="http://schemas.microsoft.com/office/word/2016/wordml/cid" xmlns:w16="http://schemas.microsoft.com/office/word/2018/wordml" xmlns:w16sdtdh="http://schemas.microsoft.com/office/word/2020/wordml/sdtdatahash" xmlns:w16se="http://schemas.microsoft.com/office/word/2015/wordml/symex" xmlns:wpg="http://schemas.microsoft.com/office/word/2010/wordprocessingGroup" xmlns:wpi="http://schemas.microsoft.com/office/word/2010/wordprocessingInk" xmlns:wne="http://schemas.microsoft.com/office/word/2006/wordml" xmlns:wps="http://schemas.microsoft.com/office/word/2010/wordprocessingShape" mc:Ignorable="w14 w15 w16se w16cid w16 w16cex w16sdtdh wp14">
+<w:document xmlns:wpc="http://schemas.microsoft.com/office/word/2010/wordprocessingCanvas" xmlns:cx="http://schemas.microsoft.com/office/drawing/2014/chartex" xmlns:cx1="http://schemas.microsoft.com/office/drawing/2015/9/8/chartex" xmlns:cx2="http://schemas.microsoft.com/office/drawing/2015/10/21/chartex" xmlns:cx3="http://schemas.microsoft.com/office/drawing/2016/5/9/chartex" xmlns:cx4="http://schemas.microsoft.com/office/drawing/2016/5/10/chartex" xmlns:cx5="http://schemas.microsoft.com/office/drawing/2016/5/11/chartex" xmlns:cx6="http://schemas.microsoft.com/office/drawing/2016/5/12/chartex" xmlns:cx7="http://schemas.microsoft.com/office/drawing/2016/5/13/chartex" xmlns:cx8="http://schemas.microsoft.com/office/drawing/2016/5/14/chartex" xmlns:mc="http://schemas.openxmlformats.org/markup-compatibility/2006" xmlns:aink="http://schemas.microsoft.com/office/drawing/2016/ink" xmlns:am3d="http://schemas.microsoft.com/office/drawing/2017/model3d" xmlns:o="urn:schemas-microsoft-com:office:office" xmlns:oel="http://schemas.microsoft.com/office/2019/extlst" xmlns:r="http://schemas.openxmlformats.org/officeDocument/2006/relationships" xmlns:m="http://schemas.openxmlformats.org/officeDocument/2006/math" xmlns:v="urn:schemas-microsoft-com:vml" xmlns:wp14="http://schemas.microsoft.com/office/word/2010/wordprocessingDrawing" xmlns:wp="http://schemas.openxmlformats.org/drawingml/2006/wordprocessingDrawing" xmlns:w10="urn:schemas-microsoft-com:office:word" xmlns:w="http://schemas.openxmlformats.org/wordprocessingml/2006/main" xmlns:w14="http://schemas.microsoft.com/office/word/2010/wordml" xmlns:w15="http://schemas.microsoft.com/office/word/2012/wordml" xmlns:w16cex="http://schemas.microsoft.com/office/word/2018/wordml/cex" xmlns:w16cid="http://schemas.microsoft.com/office/word/2016/wordml/cid" xmlns:w16="http://schemas.microsoft.com/office/word/2018/wordml" xmlns:w16du="http://schemas.microsoft.com/office/word/2023/wordml/word16du" xmlns:w16sdtdh="http://schemas.microsoft.com/office/word/2020/wordml/sdtdatahash" xmlns:w16sdtfl="http://schemas.microsoft.com/office/word/2024/wordml/sdtformatlock" xmlns:w16se="http://schemas.microsoft.com/office/word/2015/wordml/symex" xmlns:wpg="http://schemas.microsoft.com/office/word/2010/wordprocessingGroup" xmlns:wpi="http://schemas.microsoft.com/office/word/2010/wordprocessingInk" xmlns:wne="http://schemas.microsoft.com/office/word/2006/wordml" xmlns:wps="http://schemas.microsoft.com/office/word/2010/wordprocessingShape" mc:Ignorable="w14 w15 w16se w16cid w16 w16cex w16sdtdh w16sdtfl w16du wp14">
   <w:body>
     <w:p>
       <w:pPr>
@@ -4536,7 +4536,25 @@
           <w:sz w:val="24"/>
           <w:szCs w:val="24"/>
         </w:rPr>
-        <w:t xml:space="preserve">A custom trading platform would allow the to be able to connect with multiple Currency matching engines as well as multiple crypto – currency exchanges thus allowing them to trade seamlessly across all </w:t>
+        <w:t xml:space="preserve">A custom trading platform would allow </w:t>
+      </w:r>
+      <w:proofErr w:type="spellStart"/>
+      <w:r>
+        <w:rPr>
+          <w:rFonts w:ascii="Times New Roman" w:hAnsi="Times New Roman" w:cs="Times New Roman"/>
+          <w:sz w:val="24"/>
+          <w:szCs w:val="24"/>
+        </w:rPr>
+        <w:t>the</w:t>
+      </w:r>
+      <w:proofErr w:type="spellEnd"/>
+      <w:r>
+        <w:rPr>
+          <w:rFonts w:ascii="Times New Roman" w:hAnsi="Times New Roman" w:cs="Times New Roman"/>
+          <w:sz w:val="24"/>
+          <w:szCs w:val="24"/>
+        </w:rPr>
+        <w:t xml:space="preserve"> to be able to connect with multiple Currency matching engines as well as multiple crypto – currency exchanges thus allowing them to trade seamlessly across all </w:t>
       </w:r>
       <w:r>
         <w:rPr>
@@ -10366,6 +10384,7 @@
         <w:lastRenderedPageBreak/>
         <w:t xml:space="preserve">CHAPTER </w:t>
       </w:r>
+      <w:proofErr w:type="gramStart"/>
       <w:r>
         <w:rPr>
           <w:rFonts w:ascii="Times New Roman" w:hAnsi="Times New Roman" w:cs="Times New Roman"/>
@@ -10402,6 +10421,7 @@
         </w:rPr>
         <w:t>:</w:t>
       </w:r>
+      <w:proofErr w:type="gramEnd"/>
       <w:r>
         <w:rPr>
           <w:rFonts w:ascii="Times New Roman" w:hAnsi="Times New Roman" w:cs="Times New Roman"/>
@@ -10452,58 +10472,18 @@
     </w:p>
     <w:p>
       <w:pPr>
-        <w:spacing w:line="360" w:lineRule="auto"/>
-        <w:rPr>
-          <w:rFonts w:ascii="Times New Roman" w:hAnsi="Times New Roman" w:cs="Times New Roman"/>
-          <w:b/>
-          <w:bCs/>
-          <w:sz w:val="24"/>
-          <w:szCs w:val="24"/>
-          <w:u w:val="single"/>
-        </w:rPr>
-      </w:pPr>
-      <w:r>
-        <w:rPr>
-          <w:rFonts w:ascii="Times New Roman" w:hAnsi="Times New Roman" w:cs="Times New Roman"/>
-          <w:b/>
-          <w:bCs/>
-          <w:sz w:val="24"/>
-          <w:szCs w:val="24"/>
-          <w:u w:val="single"/>
-        </w:rPr>
+        <w:pStyle w:val="Heading2-TNR"/>
+      </w:pPr>
+      <w:r>
         <w:t>2.</w:t>
       </w:r>
       <w:r>
-        <w:rPr>
-          <w:rFonts w:ascii="Times New Roman" w:hAnsi="Times New Roman" w:cs="Times New Roman"/>
-          <w:b/>
-          <w:bCs/>
-          <w:sz w:val="24"/>
-          <w:szCs w:val="24"/>
-          <w:u w:val="single"/>
-        </w:rPr>
         <w:t>1</w:t>
       </w:r>
       <w:r>
-        <w:rPr>
-          <w:rFonts w:ascii="Times New Roman" w:hAnsi="Times New Roman" w:cs="Times New Roman"/>
-          <w:b/>
-          <w:bCs/>
-          <w:sz w:val="24"/>
-          <w:szCs w:val="24"/>
-          <w:u w:val="single"/>
-        </w:rPr>
         <w:tab/>
       </w:r>
       <w:r>
-        <w:rPr>
-          <w:rFonts w:ascii="Times New Roman" w:hAnsi="Times New Roman" w:cs="Times New Roman"/>
-          <w:b/>
-          <w:bCs/>
-          <w:sz w:val="24"/>
-          <w:szCs w:val="24"/>
-          <w:u w:val="single"/>
-        </w:rPr>
         <w:t>INTRODUCTION.</w:t>
       </w:r>
     </w:p>
@@ -10598,21 +10578,12 @@
     </w:p>
     <w:p>
       <w:pPr>
-        <w:spacing w:line="360" w:lineRule="auto"/>
-        <w:rPr>
-          <w:rFonts w:ascii="Times New Roman" w:hAnsi="Times New Roman" w:cs="Times New Roman"/>
-          <w:sz w:val="24"/>
-          <w:szCs w:val="24"/>
-        </w:rPr>
-      </w:pPr>
-    </w:p>
-    <w:p>
-      <w:pPr>
-        <w:spacing w:line="360" w:lineRule="auto"/>
-        <w:rPr>
-          <w:rFonts w:ascii="Times New Roman" w:hAnsi="Times New Roman" w:cs="Times New Roman"/>
-          <w:b/>
-          <w:bCs/>
+        <w:pStyle w:val="Heading2"/>
+        <w:rPr>
+          <w:rFonts w:ascii="Times New Roman" w:hAnsi="Times New Roman" w:cs="Times New Roman"/>
+          <w:b/>
+          <w:bCs/>
+          <w:color w:val="auto"/>
           <w:sz w:val="24"/>
           <w:szCs w:val="24"/>
           <w:u w:val="single"/>
@@ -10623,6 +10594,7 @@
           <w:rFonts w:ascii="Times New Roman" w:hAnsi="Times New Roman" w:cs="Times New Roman"/>
           <w:b/>
           <w:bCs/>
+          <w:color w:val="auto"/>
           <w:sz w:val="24"/>
           <w:szCs w:val="24"/>
           <w:u w:val="single"/>
@@ -10634,6 +10606,7 @@
           <w:rFonts w:ascii="Times New Roman" w:hAnsi="Times New Roman" w:cs="Times New Roman"/>
           <w:b/>
           <w:bCs/>
+          <w:color w:val="auto"/>
           <w:sz w:val="24"/>
           <w:szCs w:val="24"/>
           <w:u w:val="single"/>
@@ -10645,6 +10618,7 @@
           <w:rFonts w:ascii="Times New Roman" w:hAnsi="Times New Roman" w:cs="Times New Roman"/>
           <w:b/>
           <w:bCs/>
+          <w:color w:val="auto"/>
           <w:sz w:val="24"/>
           <w:szCs w:val="24"/>
           <w:u w:val="single"/>
@@ -10652,15 +10626,16 @@
         <w:t>SYSTEM REVIEW.</w:t>
       </w:r>
     </w:p>
-    <w:p>
-      <w:pPr>
-        <w:spacing w:line="360" w:lineRule="auto"/>
-        <w:rPr>
-          <w:rFonts w:ascii="Times New Roman" w:hAnsi="Times New Roman" w:cs="Times New Roman"/>
-          <w:b/>
-          <w:bCs/>
-          <w:sz w:val="24"/>
-          <w:szCs w:val="24"/>
+    <w:p/>
+    <w:p>
+      <w:pPr>
+        <w:pStyle w:val="Heading3"/>
+        <w:jc w:val="center"/>
+        <w:rPr>
+          <w:rFonts w:ascii="Times New Roman" w:hAnsi="Times New Roman" w:cs="Times New Roman"/>
+          <w:b/>
+          <w:bCs/>
+          <w:color w:val="auto"/>
           <w:u w:val="single"/>
         </w:rPr>
       </w:pPr>
@@ -10669,13 +10644,13 @@
           <w:rFonts w:ascii="Times New Roman" w:hAnsi="Times New Roman" w:cs="Times New Roman"/>
           <w:b/>
           <w:bCs/>
-          <w:sz w:val="24"/>
-          <w:szCs w:val="24"/>
+          <w:color w:val="auto"/>
           <w:u w:val="single"/>
         </w:rPr>
         <w:t>Spotware    c-trader</w:t>
       </w:r>
     </w:p>
+    <w:p/>
     <w:p>
       <w:pPr>
         <w:keepNext/>
@@ -10771,72 +10746,80 @@
           <w:sz w:val="24"/>
           <w:szCs w:val="24"/>
         </w:rPr>
+        <w:t xml:space="preserve">cTrader is a trading platform that was developed </w:t>
+      </w:r>
+      <w:r>
+        <w:rPr>
+          <w:rFonts w:ascii="Times New Roman" w:hAnsi="Times New Roman" w:cs="Times New Roman"/>
+          <w:sz w:val="24"/>
+          <w:szCs w:val="24"/>
+        </w:rPr>
+        <w:t>by Spotware System</w:t>
+      </w:r>
+      <w:r>
+        <w:rPr>
+          <w:rFonts w:ascii="Times New Roman" w:hAnsi="Times New Roman" w:cs="Times New Roman"/>
+          <w:sz w:val="24"/>
+          <w:szCs w:val="24"/>
+        </w:rPr>
+        <w:t>s.</w:t>
+      </w:r>
+      <w:r>
+        <w:rPr>
+          <w:rFonts w:ascii="Times New Roman" w:hAnsi="Times New Roman" w:cs="Times New Roman"/>
+          <w:sz w:val="24"/>
+          <w:szCs w:val="24"/>
+        </w:rPr>
+        <w:t xml:space="preserve"> It is used to trade all manner </w:t>
+      </w:r>
+      <w:r>
+        <w:rPr>
+          <w:rFonts w:ascii="Times New Roman" w:hAnsi="Times New Roman" w:cs="Times New Roman"/>
+          <w:sz w:val="24"/>
+          <w:szCs w:val="24"/>
+        </w:rPr>
+        <w:t xml:space="preserve">financial instruments ranging from </w:t>
+      </w:r>
+      <w:r>
+        <w:rPr>
+          <w:rFonts w:ascii="Times New Roman" w:hAnsi="Times New Roman" w:cs="Times New Roman"/>
+          <w:sz w:val="24"/>
+          <w:szCs w:val="24"/>
+        </w:rPr>
+        <w:t>currencies,</w:t>
+      </w:r>
+      <w:r>
+        <w:rPr>
+          <w:rFonts w:ascii="Times New Roman" w:hAnsi="Times New Roman" w:cs="Times New Roman"/>
+          <w:sz w:val="24"/>
+          <w:szCs w:val="24"/>
+        </w:rPr>
+        <w:t xml:space="preserve"> </w:t>
+      </w:r>
+      <w:r>
+        <w:rPr>
+          <w:rFonts w:ascii="Times New Roman" w:hAnsi="Times New Roman" w:cs="Times New Roman"/>
+          <w:sz w:val="24"/>
+          <w:szCs w:val="24"/>
+        </w:rPr>
+        <w:t>commodities,</w:t>
+      </w:r>
+      <w:r>
+        <w:rPr>
+          <w:rFonts w:ascii="Times New Roman" w:hAnsi="Times New Roman" w:cs="Times New Roman"/>
+          <w:sz w:val="24"/>
+          <w:szCs w:val="24"/>
+        </w:rPr>
+        <w:t xml:space="preserve"> indices and even crypto-</w:t>
+      </w:r>
+      <w:r>
+        <w:rPr>
+          <w:rFonts w:ascii="Times New Roman" w:hAnsi="Times New Roman" w:cs="Times New Roman"/>
+          <w:sz w:val="24"/>
+          <w:szCs w:val="24"/>
+        </w:rPr>
         <w:lastRenderedPageBreak/>
-        <w:t xml:space="preserve">cTrader is a trading platform that was developed </w:t>
-      </w:r>
-      <w:r>
-        <w:rPr>
-          <w:rFonts w:ascii="Times New Roman" w:hAnsi="Times New Roman" w:cs="Times New Roman"/>
-          <w:sz w:val="24"/>
-          <w:szCs w:val="24"/>
-        </w:rPr>
-        <w:t>by Spotware System</w:t>
-      </w:r>
-      <w:r>
-        <w:rPr>
-          <w:rFonts w:ascii="Times New Roman" w:hAnsi="Times New Roman" w:cs="Times New Roman"/>
-          <w:sz w:val="24"/>
-          <w:szCs w:val="24"/>
-        </w:rPr>
-        <w:t>s.</w:t>
-      </w:r>
-      <w:r>
-        <w:rPr>
-          <w:rFonts w:ascii="Times New Roman" w:hAnsi="Times New Roman" w:cs="Times New Roman"/>
-          <w:sz w:val="24"/>
-          <w:szCs w:val="24"/>
-        </w:rPr>
-        <w:t xml:space="preserve"> It is used to trade all manner </w:t>
-      </w:r>
-      <w:r>
-        <w:rPr>
-          <w:rFonts w:ascii="Times New Roman" w:hAnsi="Times New Roman" w:cs="Times New Roman"/>
-          <w:sz w:val="24"/>
-          <w:szCs w:val="24"/>
-        </w:rPr>
-        <w:t xml:space="preserve">financial instruments ranging from </w:t>
-      </w:r>
-      <w:r>
-        <w:rPr>
-          <w:rFonts w:ascii="Times New Roman" w:hAnsi="Times New Roman" w:cs="Times New Roman"/>
-          <w:sz w:val="24"/>
-          <w:szCs w:val="24"/>
-        </w:rPr>
-        <w:t>currencies,</w:t>
-      </w:r>
-      <w:r>
-        <w:rPr>
-          <w:rFonts w:ascii="Times New Roman" w:hAnsi="Times New Roman" w:cs="Times New Roman"/>
-          <w:sz w:val="24"/>
-          <w:szCs w:val="24"/>
-        </w:rPr>
-        <w:t xml:space="preserve"> </w:t>
-      </w:r>
-      <w:r>
-        <w:rPr>
-          <w:rFonts w:ascii="Times New Roman" w:hAnsi="Times New Roman" w:cs="Times New Roman"/>
-          <w:sz w:val="24"/>
-          <w:szCs w:val="24"/>
-        </w:rPr>
-        <w:t>commodities,</w:t>
-      </w:r>
-      <w:r>
-        <w:rPr>
-          <w:rFonts w:ascii="Times New Roman" w:hAnsi="Times New Roman" w:cs="Times New Roman"/>
-          <w:sz w:val="24"/>
-          <w:szCs w:val="24"/>
-        </w:rPr>
-        <w:t xml:space="preserve"> indices and even crypto-currencies.</w:t>
+        <w:t>currencies.</w:t>
       </w:r>
       <w:r>
         <w:rPr>
@@ -10943,7 +10926,23 @@
           <w:sz w:val="24"/>
           <w:szCs w:val="24"/>
         </w:rPr>
-        <w:t xml:space="preserve"> carry out trading operations. It’s user interface is designed to allow you to </w:t>
+        <w:t xml:space="preserve"> carry out trading operations. </w:t>
+      </w:r>
+      <w:r>
+        <w:rPr>
+          <w:rFonts w:ascii="Times New Roman" w:hAnsi="Times New Roman" w:cs="Times New Roman"/>
+          <w:sz w:val="24"/>
+          <w:szCs w:val="24"/>
+        </w:rPr>
+        <w:t>Its</w:t>
+      </w:r>
+      <w:r>
+        <w:rPr>
+          <w:rFonts w:ascii="Times New Roman" w:hAnsi="Times New Roman" w:cs="Times New Roman"/>
+          <w:sz w:val="24"/>
+          <w:szCs w:val="24"/>
+        </w:rPr>
+        <w:t xml:space="preserve"> user interface is designed to allow you to </w:t>
       </w:r>
       <w:r>
         <w:rPr>
@@ -11165,8 +11164,16 @@
           <w:sz w:val="24"/>
           <w:szCs w:val="24"/>
         </w:rPr>
+        <w:t xml:space="preserve">By picking all the good things that cTrader has to offer and making it broker neutral as well as able to cache data offline, I will be able to provide a product that meets the demands of the </w:t>
+      </w:r>
+      <w:r>
+        <w:rPr>
+          <w:rFonts w:ascii="Times New Roman" w:hAnsi="Times New Roman" w:cs="Times New Roman"/>
+          <w:sz w:val="24"/>
+          <w:szCs w:val="24"/>
+        </w:rPr>
         <w:lastRenderedPageBreak/>
-        <w:t>By picking all the good things that cTrader has to offer and making it broker neutral as well as able to cache data offline, I will be able to provide a product that meets the demands of the clients wholly while also</w:t>
+        <w:t>clients wholly while also</w:t>
       </w:r>
       <w:r>
         <w:rPr>
@@ -11598,13 +11605,25 @@
           <w:u w:val="single"/>
         </w:rPr>
       </w:pPr>
-      <w:r>
-        <w:rPr>
-          <w:rFonts w:ascii="Times New Roman" w:hAnsi="Times New Roman" w:cs="Times New Roman"/>
-          <w:b/>
-          <w:bCs/>
-          <w:sz w:val="24"/>
-          <w:szCs w:val="24"/>
+    </w:p>
+    <w:p>
+      <w:pPr>
+        <w:pStyle w:val="Heading3"/>
+        <w:jc w:val="center"/>
+        <w:rPr>
+          <w:rFonts w:ascii="Times New Roman" w:hAnsi="Times New Roman" w:cs="Times New Roman"/>
+          <w:b/>
+          <w:bCs/>
+          <w:color w:val="auto"/>
+          <w:u w:val="single"/>
+        </w:rPr>
+      </w:pPr>
+      <w:r>
+        <w:rPr>
+          <w:rFonts w:ascii="Times New Roman" w:hAnsi="Times New Roman" w:cs="Times New Roman"/>
+          <w:b/>
+          <w:bCs/>
+          <w:color w:val="auto"/>
           <w:u w:val="single"/>
         </w:rPr>
         <w:lastRenderedPageBreak/>
@@ -11624,7 +11643,7 @@
           <w:szCs w:val="24"/>
         </w:rPr>
         <w:drawing>
-          <wp:inline distT="0" distB="0" distL="0" distR="0" wp14:anchorId="483890DD" wp14:editId="4C53C553">
+          <wp:inline distT="0" distB="0" distL="0" distR="0" wp14:anchorId="483890DD" wp14:editId="01CE468B">
             <wp:extent cx="5943600" cy="3254375"/>
             <wp:effectExtent l="0" t="0" r="0" b="3175"/>
             <wp:docPr id="1295461060" name="Picture 6"/>
@@ -11882,7 +11901,47 @@
           <w:sz w:val="24"/>
           <w:szCs w:val="24"/>
         </w:rPr>
-        <w:t>to it’s creator’s brokerage firm. This together with it’s lack of access to risk management tools makes it unsuitable for professional traders.</w:t>
+        <w:t xml:space="preserve">to </w:t>
+      </w:r>
+      <w:proofErr w:type="spellStart"/>
+      <w:proofErr w:type="gramStart"/>
+      <w:r>
+        <w:rPr>
+          <w:rFonts w:ascii="Times New Roman" w:hAnsi="Times New Roman" w:cs="Times New Roman"/>
+          <w:sz w:val="24"/>
+          <w:szCs w:val="24"/>
+        </w:rPr>
+        <w:t>it’s</w:t>
+      </w:r>
+      <w:proofErr w:type="spellEnd"/>
+      <w:proofErr w:type="gramEnd"/>
+      <w:r>
+        <w:rPr>
+          <w:rFonts w:ascii="Times New Roman" w:hAnsi="Times New Roman" w:cs="Times New Roman"/>
+          <w:sz w:val="24"/>
+          <w:szCs w:val="24"/>
+        </w:rPr>
+        <w:t xml:space="preserve"> creator’s brokerage firm. This together with </w:t>
+      </w:r>
+      <w:proofErr w:type="spellStart"/>
+      <w:proofErr w:type="gramStart"/>
+      <w:r>
+        <w:rPr>
+          <w:rFonts w:ascii="Times New Roman" w:hAnsi="Times New Roman" w:cs="Times New Roman"/>
+          <w:sz w:val="24"/>
+          <w:szCs w:val="24"/>
+        </w:rPr>
+        <w:t>it’s</w:t>
+      </w:r>
+      <w:proofErr w:type="spellEnd"/>
+      <w:proofErr w:type="gramEnd"/>
+      <w:r>
+        <w:rPr>
+          <w:rFonts w:ascii="Times New Roman" w:hAnsi="Times New Roman" w:cs="Times New Roman"/>
+          <w:sz w:val="24"/>
+          <w:szCs w:val="24"/>
+        </w:rPr>
+        <w:t xml:space="preserve"> lack of access to risk management tools makes it unsuitable for professional traders.</w:t>
       </w:r>
     </w:p>
     <w:p>
@@ -11901,7 +11960,25 @@
           <w:szCs w:val="24"/>
         </w:rPr>
         <w:tab/>
-        <w:t xml:space="preserve">My aim is to use J Forex as a guide and acquire some of it’s useful features such as a wonderful order management system as well as exposure management tools when </w:t>
+        <w:t xml:space="preserve">My aim is to use J Forex as a guide and acquire some of </w:t>
+      </w:r>
+      <w:proofErr w:type="gramStart"/>
+      <w:r>
+        <w:rPr>
+          <w:rFonts w:ascii="Times New Roman" w:hAnsi="Times New Roman" w:cs="Times New Roman"/>
+          <w:sz w:val="24"/>
+          <w:szCs w:val="24"/>
+        </w:rPr>
+        <w:t>it’s</w:t>
+      </w:r>
+      <w:proofErr w:type="gramEnd"/>
+      <w:r>
+        <w:rPr>
+          <w:rFonts w:ascii="Times New Roman" w:hAnsi="Times New Roman" w:cs="Times New Roman"/>
+          <w:sz w:val="24"/>
+          <w:szCs w:val="24"/>
+        </w:rPr>
+        <w:t xml:space="preserve"> useful features such as a wonderful order management system as well as exposure management tools when </w:t>
       </w:r>
       <w:r>
         <w:rPr>
@@ -12172,11 +12249,12 @@
     </w:p>
     <w:p>
       <w:pPr>
-        <w:spacing w:line="360" w:lineRule="auto"/>
-        <w:rPr>
-          <w:rFonts w:ascii="Times New Roman" w:hAnsi="Times New Roman" w:cs="Times New Roman"/>
-          <w:b/>
-          <w:bCs/>
+        <w:pStyle w:val="Heading2"/>
+        <w:rPr>
+          <w:rFonts w:ascii="Times New Roman" w:hAnsi="Times New Roman" w:cs="Times New Roman"/>
+          <w:b/>
+          <w:bCs/>
+          <w:color w:val="auto"/>
           <w:sz w:val="24"/>
           <w:szCs w:val="24"/>
           <w:u w:val="single"/>
@@ -12187,6 +12265,7 @@
           <w:rFonts w:ascii="Times New Roman" w:hAnsi="Times New Roman" w:cs="Times New Roman"/>
           <w:b/>
           <w:bCs/>
+          <w:color w:val="auto"/>
           <w:sz w:val="24"/>
           <w:szCs w:val="24"/>
           <w:u w:val="single"/>
@@ -12198,6 +12277,7 @@
           <w:rFonts w:ascii="Times New Roman" w:hAnsi="Times New Roman" w:cs="Times New Roman"/>
           <w:b/>
           <w:bCs/>
+          <w:color w:val="auto"/>
           <w:sz w:val="24"/>
           <w:szCs w:val="24"/>
           <w:u w:val="single"/>
@@ -12209,6 +12289,7 @@
           <w:rFonts w:ascii="Times New Roman" w:hAnsi="Times New Roman" w:cs="Times New Roman"/>
           <w:b/>
           <w:bCs/>
+          <w:color w:val="auto"/>
           <w:sz w:val="24"/>
           <w:szCs w:val="24"/>
           <w:u w:val="single"/>
@@ -12381,14 +12462,15 @@
     </w:p>
     <w:p>
       <w:pPr>
-        <w:spacing w:line="360" w:lineRule="auto"/>
+        <w:pStyle w:val="Heading1"/>
         <w:jc w:val="center"/>
         <w:rPr>
-          <w:rFonts w:ascii="Times New Roman" w:eastAsiaTheme="majorEastAsia" w:hAnsi="Times New Roman" w:cs="Times New Roman"/>
-          <w:b/>
-          <w:bCs/>
-          <w:sz w:val="24"/>
-          <w:szCs w:val="24"/>
+          <w:rFonts w:ascii="Times New Roman" w:hAnsi="Times New Roman" w:cs="Times New Roman"/>
+          <w:b/>
+          <w:bCs/>
+          <w:color w:val="auto"/>
+          <w:sz w:val="28"/>
+          <w:szCs w:val="28"/>
           <w:u w:val="single"/>
         </w:rPr>
       </w:pPr>
@@ -12397,8 +12479,9 @@
           <w:rFonts w:ascii="Times New Roman" w:hAnsi="Times New Roman" w:cs="Times New Roman"/>
           <w:b/>
           <w:bCs/>
-          <w:sz w:val="24"/>
-          <w:szCs w:val="24"/>
+          <w:color w:val="auto"/>
+          <w:sz w:val="28"/>
+          <w:szCs w:val="28"/>
           <w:u w:val="single"/>
         </w:rPr>
         <w:lastRenderedPageBreak/>
@@ -12409,8 +12492,9 @@
           <w:rFonts w:ascii="Times New Roman" w:hAnsi="Times New Roman" w:cs="Times New Roman"/>
           <w:b/>
           <w:bCs/>
-          <w:sz w:val="24"/>
-          <w:szCs w:val="24"/>
+          <w:color w:val="auto"/>
+          <w:sz w:val="28"/>
+          <w:szCs w:val="28"/>
           <w:u w:val="single"/>
         </w:rPr>
         <w:t>3:</w:t>
@@ -12420,8 +12504,9 @@
           <w:rFonts w:ascii="Times New Roman" w:hAnsi="Times New Roman" w:cs="Times New Roman"/>
           <w:b/>
           <w:bCs/>
-          <w:sz w:val="24"/>
-          <w:szCs w:val="24"/>
+          <w:color w:val="auto"/>
+          <w:sz w:val="28"/>
+          <w:szCs w:val="28"/>
           <w:u w:val="single"/>
         </w:rPr>
         <w:t xml:space="preserve"> </w:t>
@@ -12431,8 +12516,9 @@
           <w:rFonts w:ascii="Times New Roman" w:hAnsi="Times New Roman" w:cs="Times New Roman"/>
           <w:b/>
           <w:bCs/>
-          <w:sz w:val="24"/>
-          <w:szCs w:val="24"/>
+          <w:color w:val="auto"/>
+          <w:sz w:val="28"/>
+          <w:szCs w:val="28"/>
           <w:u w:val="single"/>
         </w:rPr>
         <w:tab/>
@@ -12442,8 +12528,9 @@
           <w:rFonts w:ascii="Times New Roman" w:hAnsi="Times New Roman" w:cs="Times New Roman"/>
           <w:b/>
           <w:bCs/>
-          <w:sz w:val="24"/>
-          <w:szCs w:val="24"/>
+          <w:color w:val="auto"/>
+          <w:sz w:val="28"/>
+          <w:szCs w:val="28"/>
           <w:u w:val="single"/>
         </w:rPr>
         <w:t>METHODOLOGY.</w:t>
@@ -12893,6 +12980,7 @@
           <w:szCs w:val="24"/>
           <w:u w:val="single"/>
         </w:rPr>
+        <w:lastRenderedPageBreak/>
         <w:t>Target Population</w:t>
       </w:r>
       <w:bookmarkEnd w:id="24"/>
@@ -14481,7 +14569,25 @@
           <w:sz w:val="24"/>
           <w:szCs w:val="24"/>
         </w:rPr>
-        <w:t xml:space="preserve">The data collected in the field is meaningless and can not be used to reach any conclusion until it is transformed into a form where it can be </w:t>
+        <w:t xml:space="preserve">The data collected in the field is meaningless and </w:t>
+      </w:r>
+      <w:proofErr w:type="spellStart"/>
+      <w:r>
+        <w:rPr>
+          <w:rFonts w:ascii="Times New Roman" w:hAnsi="Times New Roman" w:cs="Times New Roman"/>
+          <w:sz w:val="24"/>
+          <w:szCs w:val="24"/>
+        </w:rPr>
+        <w:t>can not</w:t>
+      </w:r>
+      <w:proofErr w:type="spellEnd"/>
+      <w:r>
+        <w:rPr>
+          <w:rFonts w:ascii="Times New Roman" w:hAnsi="Times New Roman" w:cs="Times New Roman"/>
+          <w:sz w:val="24"/>
+          <w:szCs w:val="24"/>
+        </w:rPr>
+        <w:t xml:space="preserve"> be used to reach any conclusion until it is transformed into a form where it can be </w:t>
       </w:r>
       <w:r>
         <w:rPr>
@@ -14756,7 +14862,25 @@
           <w:sz w:val="24"/>
           <w:szCs w:val="24"/>
         </w:rPr>
-        <w:t xml:space="preserve"> the free version will work just fine because most of the paid features are for enterprise companies an I will never need them.</w:t>
+        <w:t xml:space="preserve"> the free version will work just fine because most of the paid features are for enterprise companies </w:t>
+      </w:r>
+      <w:proofErr w:type="spellStart"/>
+      <w:r>
+        <w:rPr>
+          <w:rFonts w:ascii="Times New Roman" w:hAnsi="Times New Roman" w:cs="Times New Roman"/>
+          <w:sz w:val="24"/>
+          <w:szCs w:val="24"/>
+        </w:rPr>
+        <w:t>an</w:t>
+      </w:r>
+      <w:proofErr w:type="spellEnd"/>
+      <w:r>
+        <w:rPr>
+          <w:rFonts w:ascii="Times New Roman" w:hAnsi="Times New Roman" w:cs="Times New Roman"/>
+          <w:sz w:val="24"/>
+          <w:szCs w:val="24"/>
+        </w:rPr>
+        <w:t xml:space="preserve"> I will never need them.</w:t>
       </w:r>
     </w:p>
     <w:p>
@@ -16403,6 +16527,44 @@
         <w:spacing w:line="360" w:lineRule="auto"/>
         <w:rPr>
           <w:rFonts w:ascii="Times New Roman" w:hAnsi="Times New Roman" w:cs="Times New Roman"/>
+          <w:sz w:val="24"/>
+          <w:szCs w:val="24"/>
+        </w:rPr>
+      </w:pPr>
+    </w:p>
+    <w:p>
+      <w:pPr>
+        <w:rPr>
+          <w:rFonts w:ascii="Times New Roman" w:hAnsi="Times New Roman" w:cs="Times New Roman"/>
+          <w:sz w:val="24"/>
+          <w:szCs w:val="24"/>
+        </w:rPr>
+      </w:pPr>
+      <w:r>
+        <w:rPr>
+          <w:rFonts w:ascii="Times New Roman" w:hAnsi="Times New Roman" w:cs="Times New Roman"/>
+          <w:sz w:val="24"/>
+          <w:szCs w:val="24"/>
+        </w:rPr>
+        <w:lastRenderedPageBreak/>
+        <w:br w:type="page"/>
+      </w:r>
+    </w:p>
+    <w:p>
+      <w:pPr>
+        <w:spacing w:line="360" w:lineRule="auto"/>
+        <w:rPr>
+          <w:rFonts w:ascii="Times New Roman" w:hAnsi="Times New Roman" w:cs="Times New Roman"/>
+          <w:sz w:val="24"/>
+          <w:szCs w:val="24"/>
+        </w:rPr>
+      </w:pPr>
+    </w:p>
+    <w:p>
+      <w:pPr>
+        <w:spacing w:line="360" w:lineRule="auto"/>
+        <w:rPr>
+          <w:rFonts w:ascii="Times New Roman" w:hAnsi="Times New Roman" w:cs="Times New Roman"/>
           <w:b/>
           <w:bCs/>
           <w:sz w:val="24"/>
@@ -16432,7 +16594,6 @@
           <w:szCs w:val="24"/>
           <w:u w:val="single"/>
         </w:rPr>
-        <w:lastRenderedPageBreak/>
         <w:t>REFERENCES.</w:t>
       </w:r>
     </w:p>
@@ -17505,7 +17666,7 @@
 </file>
 
 <file path=word/endnotes.xml><?xml version="1.0" encoding="utf-8"?>
-<w:endnotes xmlns:wpc="http://schemas.microsoft.com/office/word/2010/wordprocessingCanvas" xmlns:cx="http://schemas.microsoft.com/office/drawing/2014/chartex" xmlns:cx1="http://schemas.microsoft.com/office/drawing/2015/9/8/chartex" xmlns:cx2="http://schemas.microsoft.com/office/drawing/2015/10/21/chartex" xmlns:cx3="http://schemas.microsoft.com/office/drawing/2016/5/9/chartex" xmlns:cx4="http://schemas.microsoft.com/office/drawing/2016/5/10/chartex" xmlns:cx5="http://schemas.microsoft.com/office/drawing/2016/5/11/chartex" xmlns:cx6="http://schemas.microsoft.com/office/drawing/2016/5/12/chartex" xmlns:cx7="http://schemas.microsoft.com/office/drawing/2016/5/13/chartex" xmlns:cx8="http://schemas.microsoft.com/office/drawing/2016/5/14/chartex" xmlns:mc="http://schemas.openxmlformats.org/markup-compatibility/2006" xmlns:aink="http://schemas.microsoft.com/office/drawing/2016/ink" xmlns:am3d="http://schemas.microsoft.com/office/drawing/2017/model3d" xmlns:o="urn:schemas-microsoft-com:office:office" xmlns:oel="http://schemas.microsoft.com/office/2019/extlst" xmlns:r="http://schemas.openxmlformats.org/officeDocument/2006/relationships" xmlns:m="http://schemas.openxmlformats.org/officeDocument/2006/math" xmlns:v="urn:schemas-microsoft-com:vml" xmlns:wp14="http://schemas.microsoft.com/office/word/2010/wordprocessingDrawing" xmlns:wp="http://schemas.openxmlformats.org/drawingml/2006/wordprocessingDrawing" xmlns:w10="urn:schemas-microsoft-com:office:word" xmlns:w="http://schemas.openxmlformats.org/wordprocessingml/2006/main" xmlns:w14="http://schemas.microsoft.com/office/word/2010/wordml" xmlns:w15="http://schemas.microsoft.com/office/word/2012/wordml" xmlns:w16cex="http://schemas.microsoft.com/office/word/2018/wordml/cex" xmlns:w16cid="http://schemas.microsoft.com/office/word/2016/wordml/cid" xmlns:w16="http://schemas.microsoft.com/office/word/2018/wordml" xmlns:w16sdtdh="http://schemas.microsoft.com/office/word/2020/wordml/sdtdatahash" xmlns:w16se="http://schemas.microsoft.com/office/word/2015/wordml/symex" xmlns:wpg="http://schemas.microsoft.com/office/word/2010/wordprocessingGroup" xmlns:wpi="http://schemas.microsoft.com/office/word/2010/wordprocessingInk" xmlns:wne="http://schemas.microsoft.com/office/word/2006/wordml" xmlns:wps="http://schemas.microsoft.com/office/word/2010/wordprocessingShape" mc:Ignorable="w14 w15 w16se w16cid w16 w16cex w16sdtdh wp14">
+<w:endnotes xmlns:wpc="http://schemas.microsoft.com/office/word/2010/wordprocessingCanvas" xmlns:cx="http://schemas.microsoft.com/office/drawing/2014/chartex" xmlns:cx1="http://schemas.microsoft.com/office/drawing/2015/9/8/chartex" xmlns:cx2="http://schemas.microsoft.com/office/drawing/2015/10/21/chartex" xmlns:cx3="http://schemas.microsoft.com/office/drawing/2016/5/9/chartex" xmlns:cx4="http://schemas.microsoft.com/office/drawing/2016/5/10/chartex" xmlns:cx5="http://schemas.microsoft.com/office/drawing/2016/5/11/chartex" xmlns:cx6="http://schemas.microsoft.com/office/drawing/2016/5/12/chartex" xmlns:cx7="http://schemas.microsoft.com/office/drawing/2016/5/13/chartex" xmlns:cx8="http://schemas.microsoft.com/office/drawing/2016/5/14/chartex" xmlns:mc="http://schemas.openxmlformats.org/markup-compatibility/2006" xmlns:aink="http://schemas.microsoft.com/office/drawing/2016/ink" xmlns:am3d="http://schemas.microsoft.com/office/drawing/2017/model3d" xmlns:o="urn:schemas-microsoft-com:office:office" xmlns:oel="http://schemas.microsoft.com/office/2019/extlst" xmlns:r="http://schemas.openxmlformats.org/officeDocument/2006/relationships" xmlns:m="http://schemas.openxmlformats.org/officeDocument/2006/math" xmlns:v="urn:schemas-microsoft-com:vml" xmlns:wp14="http://schemas.microsoft.com/office/word/2010/wordprocessingDrawing" xmlns:wp="http://schemas.openxmlformats.org/drawingml/2006/wordprocessingDrawing" xmlns:w10="urn:schemas-microsoft-com:office:word" xmlns:w="http://schemas.openxmlformats.org/wordprocessingml/2006/main" xmlns:w14="http://schemas.microsoft.com/office/word/2010/wordml" xmlns:w15="http://schemas.microsoft.com/office/word/2012/wordml" xmlns:w16cex="http://schemas.microsoft.com/office/word/2018/wordml/cex" xmlns:w16cid="http://schemas.microsoft.com/office/word/2016/wordml/cid" xmlns:w16="http://schemas.microsoft.com/office/word/2018/wordml" xmlns:w16du="http://schemas.microsoft.com/office/word/2023/wordml/word16du" xmlns:w16sdtdh="http://schemas.microsoft.com/office/word/2020/wordml/sdtdatahash" xmlns:w16sdtfl="http://schemas.microsoft.com/office/word/2024/wordml/sdtformatlock" xmlns:w16se="http://schemas.microsoft.com/office/word/2015/wordml/symex" xmlns:wpg="http://schemas.microsoft.com/office/word/2010/wordprocessingGroup" xmlns:wpi="http://schemas.microsoft.com/office/word/2010/wordprocessingInk" xmlns:wne="http://schemas.microsoft.com/office/word/2006/wordml" xmlns:wps="http://schemas.microsoft.com/office/word/2010/wordprocessingShape" mc:Ignorable="w14 w15 w16se w16cid w16 w16cex w16sdtdh w16sdtfl w16du wp14">
   <w:endnote w:type="separator" w:id="-1">
     <w:p>
       <w:pPr>
@@ -17530,7 +17691,7 @@
 </file>
 
 <file path=word/footer1.xml><?xml version="1.0" encoding="utf-8"?>
-<w:ftr xmlns:wpc="http://schemas.microsoft.com/office/word/2010/wordprocessingCanvas" xmlns:cx="http://schemas.microsoft.com/office/drawing/2014/chartex" xmlns:cx1="http://schemas.microsoft.com/office/drawing/2015/9/8/chartex" xmlns:cx2="http://schemas.microsoft.com/office/drawing/2015/10/21/chartex" xmlns:cx3="http://schemas.microsoft.com/office/drawing/2016/5/9/chartex" xmlns:cx4="http://schemas.microsoft.com/office/drawing/2016/5/10/chartex" xmlns:cx5="http://schemas.microsoft.com/office/drawing/2016/5/11/chartex" xmlns:cx6="http://schemas.microsoft.com/office/drawing/2016/5/12/chartex" xmlns:cx7="http://schemas.microsoft.com/office/drawing/2016/5/13/chartex" xmlns:cx8="http://schemas.microsoft.com/office/drawing/2016/5/14/chartex" xmlns:mc="http://schemas.openxmlformats.org/markup-compatibility/2006" xmlns:aink="http://schemas.microsoft.com/office/drawing/2016/ink" xmlns:am3d="http://schemas.microsoft.com/office/drawing/2017/model3d" xmlns:o="urn:schemas-microsoft-com:office:office" xmlns:oel="http://schemas.microsoft.com/office/2019/extlst" xmlns:r="http://schemas.openxmlformats.org/officeDocument/2006/relationships" xmlns:m="http://schemas.openxmlformats.org/officeDocument/2006/math" xmlns:v="urn:schemas-microsoft-com:vml" xmlns:wp14="http://schemas.microsoft.com/office/word/2010/wordprocessingDrawing" xmlns:wp="http://schemas.openxmlformats.org/drawingml/2006/wordprocessingDrawing" xmlns:w10="urn:schemas-microsoft-com:office:word" xmlns:w="http://schemas.openxmlformats.org/wordprocessingml/2006/main" xmlns:w14="http://schemas.microsoft.com/office/word/2010/wordml" xmlns:w15="http://schemas.microsoft.com/office/word/2012/wordml" xmlns:w16cex="http://schemas.microsoft.com/office/word/2018/wordml/cex" xmlns:w16cid="http://schemas.microsoft.com/office/word/2016/wordml/cid" xmlns:w16="http://schemas.microsoft.com/office/word/2018/wordml" xmlns:w16sdtdh="http://schemas.microsoft.com/office/word/2020/wordml/sdtdatahash" xmlns:w16se="http://schemas.microsoft.com/office/word/2015/wordml/symex" xmlns:wpg="http://schemas.microsoft.com/office/word/2010/wordprocessingGroup" xmlns:wpi="http://schemas.microsoft.com/office/word/2010/wordprocessingInk" xmlns:wne="http://schemas.microsoft.com/office/word/2006/wordml" xmlns:wps="http://schemas.microsoft.com/office/word/2010/wordprocessingShape" mc:Ignorable="w14 w15 w16se w16cid w16 w16cex w16sdtdh wp14">
+<w:ftr xmlns:wpc="http://schemas.microsoft.com/office/word/2010/wordprocessingCanvas" xmlns:cx="http://schemas.microsoft.com/office/drawing/2014/chartex" xmlns:cx1="http://schemas.microsoft.com/office/drawing/2015/9/8/chartex" xmlns:cx2="http://schemas.microsoft.com/office/drawing/2015/10/21/chartex" xmlns:cx3="http://schemas.microsoft.com/office/drawing/2016/5/9/chartex" xmlns:cx4="http://schemas.microsoft.com/office/drawing/2016/5/10/chartex" xmlns:cx5="http://schemas.microsoft.com/office/drawing/2016/5/11/chartex" xmlns:cx6="http://schemas.microsoft.com/office/drawing/2016/5/12/chartex" xmlns:cx7="http://schemas.microsoft.com/office/drawing/2016/5/13/chartex" xmlns:cx8="http://schemas.microsoft.com/office/drawing/2016/5/14/chartex" xmlns:mc="http://schemas.openxmlformats.org/markup-compatibility/2006" xmlns:aink="http://schemas.microsoft.com/office/drawing/2016/ink" xmlns:am3d="http://schemas.microsoft.com/office/drawing/2017/model3d" xmlns:o="urn:schemas-microsoft-com:office:office" xmlns:oel="http://schemas.microsoft.com/office/2019/extlst" xmlns:r="http://schemas.openxmlformats.org/officeDocument/2006/relationships" xmlns:m="http://schemas.openxmlformats.org/officeDocument/2006/math" xmlns:v="urn:schemas-microsoft-com:vml" xmlns:wp14="http://schemas.microsoft.com/office/word/2010/wordprocessingDrawing" xmlns:wp="http://schemas.openxmlformats.org/drawingml/2006/wordprocessingDrawing" xmlns:w10="urn:schemas-microsoft-com:office:word" xmlns:w="http://schemas.openxmlformats.org/wordprocessingml/2006/main" xmlns:w14="http://schemas.microsoft.com/office/word/2010/wordml" xmlns:w15="http://schemas.microsoft.com/office/word/2012/wordml" xmlns:w16cex="http://schemas.microsoft.com/office/word/2018/wordml/cex" xmlns:w16cid="http://schemas.microsoft.com/office/word/2016/wordml/cid" xmlns:w16="http://schemas.microsoft.com/office/word/2018/wordml" xmlns:w16du="http://schemas.microsoft.com/office/word/2023/wordml/word16du" xmlns:w16sdtdh="http://schemas.microsoft.com/office/word/2020/wordml/sdtdatahash" xmlns:w16sdtfl="http://schemas.microsoft.com/office/word/2024/wordml/sdtformatlock" xmlns:w16se="http://schemas.microsoft.com/office/word/2015/wordml/symex" xmlns:wpg="http://schemas.microsoft.com/office/word/2010/wordprocessingGroup" xmlns:wpi="http://schemas.microsoft.com/office/word/2010/wordprocessingInk" xmlns:wne="http://schemas.microsoft.com/office/word/2006/wordml" xmlns:wps="http://schemas.microsoft.com/office/word/2010/wordprocessingShape" mc:Ignorable="w14 w15 w16se w16cid w16 w16cex w16sdtdh w16sdtfl w16du wp14">
   <w:sdt>
     <w:sdtPr>
       <w:id w:val="-494422289"/>
@@ -17584,7 +17745,7 @@
 </file>
 
 <file path=word/footer2.xml><?xml version="1.0" encoding="utf-8"?>
-<w:ftr xmlns:wpc="http://schemas.microsoft.com/office/word/2010/wordprocessingCanvas" xmlns:cx="http://schemas.microsoft.com/office/drawing/2014/chartex" xmlns:cx1="http://schemas.microsoft.com/office/drawing/2015/9/8/chartex" xmlns:cx2="http://schemas.microsoft.com/office/drawing/2015/10/21/chartex" xmlns:cx3="http://schemas.microsoft.com/office/drawing/2016/5/9/chartex" xmlns:cx4="http://schemas.microsoft.com/office/drawing/2016/5/10/chartex" xmlns:cx5="http://schemas.microsoft.com/office/drawing/2016/5/11/chartex" xmlns:cx6="http://schemas.microsoft.com/office/drawing/2016/5/12/chartex" xmlns:cx7="http://schemas.microsoft.com/office/drawing/2016/5/13/chartex" xmlns:cx8="http://schemas.microsoft.com/office/drawing/2016/5/14/chartex" xmlns:mc="http://schemas.openxmlformats.org/markup-compatibility/2006" xmlns:aink="http://schemas.microsoft.com/office/drawing/2016/ink" xmlns:am3d="http://schemas.microsoft.com/office/drawing/2017/model3d" xmlns:o="urn:schemas-microsoft-com:office:office" xmlns:oel="http://schemas.microsoft.com/office/2019/extlst" xmlns:r="http://schemas.openxmlformats.org/officeDocument/2006/relationships" xmlns:m="http://schemas.openxmlformats.org/officeDocument/2006/math" xmlns:v="urn:schemas-microsoft-com:vml" xmlns:wp14="http://schemas.microsoft.com/office/word/2010/wordprocessingDrawing" xmlns:wp="http://schemas.openxmlformats.org/drawingml/2006/wordprocessingDrawing" xmlns:w10="urn:schemas-microsoft-com:office:word" xmlns:w="http://schemas.openxmlformats.org/wordprocessingml/2006/main" xmlns:w14="http://schemas.microsoft.com/office/word/2010/wordml" xmlns:w15="http://schemas.microsoft.com/office/word/2012/wordml" xmlns:w16cex="http://schemas.microsoft.com/office/word/2018/wordml/cex" xmlns:w16cid="http://schemas.microsoft.com/office/word/2016/wordml/cid" xmlns:w16="http://schemas.microsoft.com/office/word/2018/wordml" xmlns:w16sdtdh="http://schemas.microsoft.com/office/word/2020/wordml/sdtdatahash" xmlns:w16se="http://schemas.microsoft.com/office/word/2015/wordml/symex" xmlns:wpg="http://schemas.microsoft.com/office/word/2010/wordprocessingGroup" xmlns:wpi="http://schemas.microsoft.com/office/word/2010/wordprocessingInk" xmlns:wne="http://schemas.microsoft.com/office/word/2006/wordml" xmlns:wps="http://schemas.microsoft.com/office/word/2010/wordprocessingShape" mc:Ignorable="w14 w15 w16se w16cid w16 w16cex w16sdtdh wp14">
+<w:ftr xmlns:wpc="http://schemas.microsoft.com/office/word/2010/wordprocessingCanvas" xmlns:cx="http://schemas.microsoft.com/office/drawing/2014/chartex" xmlns:cx1="http://schemas.microsoft.com/office/drawing/2015/9/8/chartex" xmlns:cx2="http://schemas.microsoft.com/office/drawing/2015/10/21/chartex" xmlns:cx3="http://schemas.microsoft.com/office/drawing/2016/5/9/chartex" xmlns:cx4="http://schemas.microsoft.com/office/drawing/2016/5/10/chartex" xmlns:cx5="http://schemas.microsoft.com/office/drawing/2016/5/11/chartex" xmlns:cx6="http://schemas.microsoft.com/office/drawing/2016/5/12/chartex" xmlns:cx7="http://schemas.microsoft.com/office/drawing/2016/5/13/chartex" xmlns:cx8="http://schemas.microsoft.com/office/drawing/2016/5/14/chartex" xmlns:mc="http://schemas.openxmlformats.org/markup-compatibility/2006" xmlns:aink="http://schemas.microsoft.com/office/drawing/2016/ink" xmlns:am3d="http://schemas.microsoft.com/office/drawing/2017/model3d" xmlns:o="urn:schemas-microsoft-com:office:office" xmlns:oel="http://schemas.microsoft.com/office/2019/extlst" xmlns:r="http://schemas.openxmlformats.org/officeDocument/2006/relationships" xmlns:m="http://schemas.openxmlformats.org/officeDocument/2006/math" xmlns:v="urn:schemas-microsoft-com:vml" xmlns:wp14="http://schemas.microsoft.com/office/word/2010/wordprocessingDrawing" xmlns:wp="http://schemas.openxmlformats.org/drawingml/2006/wordprocessingDrawing" xmlns:w10="urn:schemas-microsoft-com:office:word" xmlns:w="http://schemas.openxmlformats.org/wordprocessingml/2006/main" xmlns:w14="http://schemas.microsoft.com/office/word/2010/wordml" xmlns:w15="http://schemas.microsoft.com/office/word/2012/wordml" xmlns:w16cex="http://schemas.microsoft.com/office/word/2018/wordml/cex" xmlns:w16cid="http://schemas.microsoft.com/office/word/2016/wordml/cid" xmlns:w16="http://schemas.microsoft.com/office/word/2018/wordml" xmlns:w16du="http://schemas.microsoft.com/office/word/2023/wordml/word16du" xmlns:w16sdtdh="http://schemas.microsoft.com/office/word/2020/wordml/sdtdatahash" xmlns:w16sdtfl="http://schemas.microsoft.com/office/word/2024/wordml/sdtformatlock" xmlns:w16se="http://schemas.microsoft.com/office/word/2015/wordml/symex" xmlns:wpg="http://schemas.microsoft.com/office/word/2010/wordprocessingGroup" xmlns:wpi="http://schemas.microsoft.com/office/word/2010/wordprocessingInk" xmlns:wne="http://schemas.microsoft.com/office/word/2006/wordml" xmlns:wps="http://schemas.microsoft.com/office/word/2010/wordprocessingShape" mc:Ignorable="w14 w15 w16se w16cid w16 w16cex w16sdtdh w16sdtfl w16du wp14">
   <w:p>
     <w:pPr>
       <w:pStyle w:val="Footer"/>
@@ -17600,7 +17761,7 @@
 </file>
 
 <file path=word/footer3.xml><?xml version="1.0" encoding="utf-8"?>
-<w:ftr xmlns:wpc="http://schemas.microsoft.com/office/word/2010/wordprocessingCanvas" xmlns:cx="http://schemas.microsoft.com/office/drawing/2014/chartex" xmlns:cx1="http://schemas.microsoft.com/office/drawing/2015/9/8/chartex" xmlns:cx2="http://schemas.microsoft.com/office/drawing/2015/10/21/chartex" xmlns:cx3="http://schemas.microsoft.com/office/drawing/2016/5/9/chartex" xmlns:cx4="http://schemas.microsoft.com/office/drawing/2016/5/10/chartex" xmlns:cx5="http://schemas.microsoft.com/office/drawing/2016/5/11/chartex" xmlns:cx6="http://schemas.microsoft.com/office/drawing/2016/5/12/chartex" xmlns:cx7="http://schemas.microsoft.com/office/drawing/2016/5/13/chartex" xmlns:cx8="http://schemas.microsoft.com/office/drawing/2016/5/14/chartex" xmlns:mc="http://schemas.openxmlformats.org/markup-compatibility/2006" xmlns:aink="http://schemas.microsoft.com/office/drawing/2016/ink" xmlns:am3d="http://schemas.microsoft.com/office/drawing/2017/model3d" xmlns:o="urn:schemas-microsoft-com:office:office" xmlns:oel="http://schemas.microsoft.com/office/2019/extlst" xmlns:r="http://schemas.openxmlformats.org/officeDocument/2006/relationships" xmlns:m="http://schemas.openxmlformats.org/officeDocument/2006/math" xmlns:v="urn:schemas-microsoft-com:vml" xmlns:wp14="http://schemas.microsoft.com/office/word/2010/wordprocessingDrawing" xmlns:wp="http://schemas.openxmlformats.org/drawingml/2006/wordprocessingDrawing" xmlns:w10="urn:schemas-microsoft-com:office:word" xmlns:w="http://schemas.openxmlformats.org/wordprocessingml/2006/main" xmlns:w14="http://schemas.microsoft.com/office/word/2010/wordml" xmlns:w15="http://schemas.microsoft.com/office/word/2012/wordml" xmlns:w16cex="http://schemas.microsoft.com/office/word/2018/wordml/cex" xmlns:w16cid="http://schemas.microsoft.com/office/word/2016/wordml/cid" xmlns:w16="http://schemas.microsoft.com/office/word/2018/wordml" xmlns:w16sdtdh="http://schemas.microsoft.com/office/word/2020/wordml/sdtdatahash" xmlns:w16se="http://schemas.microsoft.com/office/word/2015/wordml/symex" xmlns:wpg="http://schemas.microsoft.com/office/word/2010/wordprocessingGroup" xmlns:wpi="http://schemas.microsoft.com/office/word/2010/wordprocessingInk" xmlns:wne="http://schemas.microsoft.com/office/word/2006/wordml" xmlns:wps="http://schemas.microsoft.com/office/word/2010/wordprocessingShape" mc:Ignorable="w14 w15 w16se w16cid w16 w16cex w16sdtdh wp14">
+<w:ftr xmlns:wpc="http://schemas.microsoft.com/office/word/2010/wordprocessingCanvas" xmlns:cx="http://schemas.microsoft.com/office/drawing/2014/chartex" xmlns:cx1="http://schemas.microsoft.com/office/drawing/2015/9/8/chartex" xmlns:cx2="http://schemas.microsoft.com/office/drawing/2015/10/21/chartex" xmlns:cx3="http://schemas.microsoft.com/office/drawing/2016/5/9/chartex" xmlns:cx4="http://schemas.microsoft.com/office/drawing/2016/5/10/chartex" xmlns:cx5="http://schemas.microsoft.com/office/drawing/2016/5/11/chartex" xmlns:cx6="http://schemas.microsoft.com/office/drawing/2016/5/12/chartex" xmlns:cx7="http://schemas.microsoft.com/office/drawing/2016/5/13/chartex" xmlns:cx8="http://schemas.microsoft.com/office/drawing/2016/5/14/chartex" xmlns:mc="http://schemas.openxmlformats.org/markup-compatibility/2006" xmlns:aink="http://schemas.microsoft.com/office/drawing/2016/ink" xmlns:am3d="http://schemas.microsoft.com/office/drawing/2017/model3d" xmlns:o="urn:schemas-microsoft-com:office:office" xmlns:oel="http://schemas.microsoft.com/office/2019/extlst" xmlns:r="http://schemas.openxmlformats.org/officeDocument/2006/relationships" xmlns:m="http://schemas.openxmlformats.org/officeDocument/2006/math" xmlns:v="urn:schemas-microsoft-com:vml" xmlns:wp14="http://schemas.microsoft.com/office/word/2010/wordprocessingDrawing" xmlns:wp="http://schemas.openxmlformats.org/drawingml/2006/wordprocessingDrawing" xmlns:w10="urn:schemas-microsoft-com:office:word" xmlns:w="http://schemas.openxmlformats.org/wordprocessingml/2006/main" xmlns:w14="http://schemas.microsoft.com/office/word/2010/wordml" xmlns:w15="http://schemas.microsoft.com/office/word/2012/wordml" xmlns:w16cex="http://schemas.microsoft.com/office/word/2018/wordml/cex" xmlns:w16cid="http://schemas.microsoft.com/office/word/2016/wordml/cid" xmlns:w16="http://schemas.microsoft.com/office/word/2018/wordml" xmlns:w16du="http://schemas.microsoft.com/office/word/2023/wordml/word16du" xmlns:w16sdtdh="http://schemas.microsoft.com/office/word/2020/wordml/sdtdatahash" xmlns:w16sdtfl="http://schemas.microsoft.com/office/word/2024/wordml/sdtformatlock" xmlns:w16se="http://schemas.microsoft.com/office/word/2015/wordml/symex" xmlns:wpg="http://schemas.microsoft.com/office/word/2010/wordprocessingGroup" xmlns:wpi="http://schemas.microsoft.com/office/word/2010/wordprocessingInk" xmlns:wne="http://schemas.microsoft.com/office/word/2006/wordml" xmlns:wps="http://schemas.microsoft.com/office/word/2010/wordprocessingShape" mc:Ignorable="w14 w15 w16se w16cid w16 w16cex w16sdtdh w16sdtfl w16du wp14">
   <w:sdt>
     <w:sdtPr>
       <w:id w:val="-1491796200"/>
@@ -17654,7 +17815,7 @@
 </file>
 
 <file path=word/footnotes.xml><?xml version="1.0" encoding="utf-8"?>
-<w:footnotes xmlns:wpc="http://schemas.microsoft.com/office/word/2010/wordprocessingCanvas" xmlns:cx="http://schemas.microsoft.com/office/drawing/2014/chartex" xmlns:cx1="http://schemas.microsoft.com/office/drawing/2015/9/8/chartex" xmlns:cx2="http://schemas.microsoft.com/office/drawing/2015/10/21/chartex" xmlns:cx3="http://schemas.microsoft.com/office/drawing/2016/5/9/chartex" xmlns:cx4="http://schemas.microsoft.com/office/drawing/2016/5/10/chartex" xmlns:cx5="http://schemas.microsoft.com/office/drawing/2016/5/11/chartex" xmlns:cx6="http://schemas.microsoft.com/office/drawing/2016/5/12/chartex" xmlns:cx7="http://schemas.microsoft.com/office/drawing/2016/5/13/chartex" xmlns:cx8="http://schemas.microsoft.com/office/drawing/2016/5/14/chartex" xmlns:mc="http://schemas.openxmlformats.org/markup-compatibility/2006" xmlns:aink="http://schemas.microsoft.com/office/drawing/2016/ink" xmlns:am3d="http://schemas.microsoft.com/office/drawing/2017/model3d" xmlns:o="urn:schemas-microsoft-com:office:office" xmlns:oel="http://schemas.microsoft.com/office/2019/extlst" xmlns:r="http://schemas.openxmlformats.org/officeDocument/2006/relationships" xmlns:m="http://schemas.openxmlformats.org/officeDocument/2006/math" xmlns:v="urn:schemas-microsoft-com:vml" xmlns:wp14="http://schemas.microsoft.com/office/word/2010/wordprocessingDrawing" xmlns:wp="http://schemas.openxmlformats.org/drawingml/2006/wordprocessingDrawing" xmlns:w10="urn:schemas-microsoft-com:office:word" xmlns:w="http://schemas.openxmlformats.org/wordprocessingml/2006/main" xmlns:w14="http://schemas.microsoft.com/office/word/2010/wordml" xmlns:w15="http://schemas.microsoft.com/office/word/2012/wordml" xmlns:w16cex="http://schemas.microsoft.com/office/word/2018/wordml/cex" xmlns:w16cid="http://schemas.microsoft.com/office/word/2016/wordml/cid" xmlns:w16="http://schemas.microsoft.com/office/word/2018/wordml" xmlns:w16sdtdh="http://schemas.microsoft.com/office/word/2020/wordml/sdtdatahash" xmlns:w16se="http://schemas.microsoft.com/office/word/2015/wordml/symex" xmlns:wpg="http://schemas.microsoft.com/office/word/2010/wordprocessingGroup" xmlns:wpi="http://schemas.microsoft.com/office/word/2010/wordprocessingInk" xmlns:wne="http://schemas.microsoft.com/office/word/2006/wordml" xmlns:wps="http://schemas.microsoft.com/office/word/2010/wordprocessingShape" mc:Ignorable="w14 w15 w16se w16cid w16 w16cex w16sdtdh wp14">
+<w:footnotes xmlns:wpc="http://schemas.microsoft.com/office/word/2010/wordprocessingCanvas" xmlns:cx="http://schemas.microsoft.com/office/drawing/2014/chartex" xmlns:cx1="http://schemas.microsoft.com/office/drawing/2015/9/8/chartex" xmlns:cx2="http://schemas.microsoft.com/office/drawing/2015/10/21/chartex" xmlns:cx3="http://schemas.microsoft.com/office/drawing/2016/5/9/chartex" xmlns:cx4="http://schemas.microsoft.com/office/drawing/2016/5/10/chartex" xmlns:cx5="http://schemas.microsoft.com/office/drawing/2016/5/11/chartex" xmlns:cx6="http://schemas.microsoft.com/office/drawing/2016/5/12/chartex" xmlns:cx7="http://schemas.microsoft.com/office/drawing/2016/5/13/chartex" xmlns:cx8="http://schemas.microsoft.com/office/drawing/2016/5/14/chartex" xmlns:mc="http://schemas.openxmlformats.org/markup-compatibility/2006" xmlns:aink="http://schemas.microsoft.com/office/drawing/2016/ink" xmlns:am3d="http://schemas.microsoft.com/office/drawing/2017/model3d" xmlns:o="urn:schemas-microsoft-com:office:office" xmlns:oel="http://schemas.microsoft.com/office/2019/extlst" xmlns:r="http://schemas.openxmlformats.org/officeDocument/2006/relationships" xmlns:m="http://schemas.openxmlformats.org/officeDocument/2006/math" xmlns:v="urn:schemas-microsoft-com:vml" xmlns:wp14="http://schemas.microsoft.com/office/word/2010/wordprocessingDrawing" xmlns:wp="http://schemas.openxmlformats.org/drawingml/2006/wordprocessingDrawing" xmlns:w10="urn:schemas-microsoft-com:office:word" xmlns:w="http://schemas.openxmlformats.org/wordprocessingml/2006/main" xmlns:w14="http://schemas.microsoft.com/office/word/2010/wordml" xmlns:w15="http://schemas.microsoft.com/office/word/2012/wordml" xmlns:w16cex="http://schemas.microsoft.com/office/word/2018/wordml/cex" xmlns:w16cid="http://schemas.microsoft.com/office/word/2016/wordml/cid" xmlns:w16="http://schemas.microsoft.com/office/word/2018/wordml" xmlns:w16du="http://schemas.microsoft.com/office/word/2023/wordml/word16du" xmlns:w16sdtdh="http://schemas.microsoft.com/office/word/2020/wordml/sdtdatahash" xmlns:w16sdtfl="http://schemas.microsoft.com/office/word/2024/wordml/sdtformatlock" xmlns:w16se="http://schemas.microsoft.com/office/word/2015/wordml/symex" xmlns:wpg="http://schemas.microsoft.com/office/word/2010/wordprocessingGroup" xmlns:wpi="http://schemas.microsoft.com/office/word/2010/wordprocessingInk" xmlns:wne="http://schemas.microsoft.com/office/word/2006/wordml" xmlns:wps="http://schemas.microsoft.com/office/word/2010/wordprocessingShape" mc:Ignorable="w14 w15 w16se w16cid w16 w16cex w16sdtdh w16sdtfl w16du wp14">
   <w:footnote w:type="separator" w:id="-1">
     <w:p>
       <w:pPr>
@@ -17679,7 +17840,7 @@
 </file>
 
 <file path=word/numbering.xml><?xml version="1.0" encoding="utf-8"?>
-<w:numbering xmlns:wpc="http://schemas.microsoft.com/office/word/2010/wordprocessingCanvas" xmlns:cx="http://schemas.microsoft.com/office/drawing/2014/chartex" xmlns:cx1="http://schemas.microsoft.com/office/drawing/2015/9/8/chartex" xmlns:cx2="http://schemas.microsoft.com/office/drawing/2015/10/21/chartex" xmlns:cx3="http://schemas.microsoft.com/office/drawing/2016/5/9/chartex" xmlns:cx4="http://schemas.microsoft.com/office/drawing/2016/5/10/chartex" xmlns:cx5="http://schemas.microsoft.com/office/drawing/2016/5/11/chartex" xmlns:cx6="http://schemas.microsoft.com/office/drawing/2016/5/12/chartex" xmlns:cx7="http://schemas.microsoft.com/office/drawing/2016/5/13/chartex" xmlns:cx8="http://schemas.microsoft.com/office/drawing/2016/5/14/chartex" xmlns:mc="http://schemas.openxmlformats.org/markup-compatibility/2006" xmlns:aink="http://schemas.microsoft.com/office/drawing/2016/ink" xmlns:am3d="http://schemas.microsoft.com/office/drawing/2017/model3d" xmlns:o="urn:schemas-microsoft-com:office:office" xmlns:oel="http://schemas.microsoft.com/office/2019/extlst" xmlns:r="http://schemas.openxmlformats.org/officeDocument/2006/relationships" xmlns:m="http://schemas.openxmlformats.org/officeDocument/2006/math" xmlns:v="urn:schemas-microsoft-com:vml" xmlns:wp14="http://schemas.microsoft.com/office/word/2010/wordprocessingDrawing" xmlns:wp="http://schemas.openxmlformats.org/drawingml/2006/wordprocessingDrawing" xmlns:w10="urn:schemas-microsoft-com:office:word" xmlns:w="http://schemas.openxmlformats.org/wordprocessingml/2006/main" xmlns:w14="http://schemas.microsoft.com/office/word/2010/wordml" xmlns:w15="http://schemas.microsoft.com/office/word/2012/wordml" xmlns:w16cex="http://schemas.microsoft.com/office/word/2018/wordml/cex" xmlns:w16cid="http://schemas.microsoft.com/office/word/2016/wordml/cid" xmlns:w16="http://schemas.microsoft.com/office/word/2018/wordml" xmlns:w16sdtdh="http://schemas.microsoft.com/office/word/2020/wordml/sdtdatahash" xmlns:w16se="http://schemas.microsoft.com/office/word/2015/wordml/symex" xmlns:wpg="http://schemas.microsoft.com/office/word/2010/wordprocessingGroup" xmlns:wpi="http://schemas.microsoft.com/office/word/2010/wordprocessingInk" xmlns:wne="http://schemas.microsoft.com/office/word/2006/wordml" xmlns:wps="http://schemas.microsoft.com/office/word/2010/wordprocessingShape" mc:Ignorable="w14 w15 w16se w16cid w16 w16cex w16sdtdh wp14">
+<w:numbering xmlns:wpc="http://schemas.microsoft.com/office/word/2010/wordprocessingCanvas" xmlns:cx="http://schemas.microsoft.com/office/drawing/2014/chartex" xmlns:cx1="http://schemas.microsoft.com/office/drawing/2015/9/8/chartex" xmlns:cx2="http://schemas.microsoft.com/office/drawing/2015/10/21/chartex" xmlns:cx3="http://schemas.microsoft.com/office/drawing/2016/5/9/chartex" xmlns:cx4="http://schemas.microsoft.com/office/drawing/2016/5/10/chartex" xmlns:cx5="http://schemas.microsoft.com/office/drawing/2016/5/11/chartex" xmlns:cx6="http://schemas.microsoft.com/office/drawing/2016/5/12/chartex" xmlns:cx7="http://schemas.microsoft.com/office/drawing/2016/5/13/chartex" xmlns:cx8="http://schemas.microsoft.com/office/drawing/2016/5/14/chartex" xmlns:mc="http://schemas.openxmlformats.org/markup-compatibility/2006" xmlns:aink="http://schemas.microsoft.com/office/drawing/2016/ink" xmlns:am3d="http://schemas.microsoft.com/office/drawing/2017/model3d" xmlns:o="urn:schemas-microsoft-com:office:office" xmlns:oel="http://schemas.microsoft.com/office/2019/extlst" xmlns:r="http://schemas.openxmlformats.org/officeDocument/2006/relationships" xmlns:m="http://schemas.openxmlformats.org/officeDocument/2006/math" xmlns:v="urn:schemas-microsoft-com:vml" xmlns:wp14="http://schemas.microsoft.com/office/word/2010/wordprocessingDrawing" xmlns:wp="http://schemas.openxmlformats.org/drawingml/2006/wordprocessingDrawing" xmlns:w10="urn:schemas-microsoft-com:office:word" xmlns:w="http://schemas.openxmlformats.org/wordprocessingml/2006/main" xmlns:w14="http://schemas.microsoft.com/office/word/2010/wordml" xmlns:w15="http://schemas.microsoft.com/office/word/2012/wordml" xmlns:w16cex="http://schemas.microsoft.com/office/word/2018/wordml/cex" xmlns:w16cid="http://schemas.microsoft.com/office/word/2016/wordml/cid" xmlns:w16="http://schemas.microsoft.com/office/word/2018/wordml" xmlns:w16du="http://schemas.microsoft.com/office/word/2023/wordml/word16du" xmlns:w16sdtdh="http://schemas.microsoft.com/office/word/2020/wordml/sdtdatahash" xmlns:w16sdtfl="http://schemas.microsoft.com/office/word/2024/wordml/sdtformatlock" xmlns:w16se="http://schemas.microsoft.com/office/word/2015/wordml/symex" xmlns:wpg="http://schemas.microsoft.com/office/word/2010/wordprocessingGroup" xmlns:wpi="http://schemas.microsoft.com/office/word/2010/wordprocessingInk" xmlns:wne="http://schemas.microsoft.com/office/word/2006/wordml" xmlns:wps="http://schemas.microsoft.com/office/word/2010/wordprocessingShape" mc:Ignorable="w14 w15 w16se w16cid w16 w16cex w16sdtdh w16sdtfl w16du wp14">
   <w:abstractNum w:abstractNumId="0" w15:restartNumberingAfterBreak="0">
     <w:nsid w:val="00FC7F32"/>
     <w:multiLevelType w:val="hybridMultilevel"/>
@@ -20159,7 +20320,7 @@
 </file>
 
 <file path=word/styles.xml><?xml version="1.0" encoding="utf-8"?>
-<w:styles xmlns:mc="http://schemas.openxmlformats.org/markup-compatibility/2006" xmlns:r="http://schemas.openxmlformats.org/officeDocument/2006/relationships" xmlns:w="http://schemas.openxmlformats.org/wordprocessingml/2006/main" xmlns:w14="http://schemas.microsoft.com/office/word/2010/wordml" xmlns:w15="http://schemas.microsoft.com/office/word/2012/wordml" xmlns:w16cex="http://schemas.microsoft.com/office/word/2018/wordml/cex" xmlns:w16cid="http://schemas.microsoft.com/office/word/2016/wordml/cid" xmlns:w16="http://schemas.microsoft.com/office/word/2018/wordml" xmlns:w16sdtdh="http://schemas.microsoft.com/office/word/2020/wordml/sdtdatahash" xmlns:w16se="http://schemas.microsoft.com/office/word/2015/wordml/symex" mc:Ignorable="w14 w15 w16se w16cid w16 w16cex w16sdtdh">
+<w:styles xmlns:mc="http://schemas.openxmlformats.org/markup-compatibility/2006" xmlns:r="http://schemas.openxmlformats.org/officeDocument/2006/relationships" xmlns:w="http://schemas.openxmlformats.org/wordprocessingml/2006/main" xmlns:w14="http://schemas.microsoft.com/office/word/2010/wordml" xmlns:w15="http://schemas.microsoft.com/office/word/2012/wordml" xmlns:w16cex="http://schemas.microsoft.com/office/word/2018/wordml/cex" xmlns:w16cid="http://schemas.microsoft.com/office/word/2016/wordml/cid" xmlns:w16="http://schemas.microsoft.com/office/word/2018/wordml" xmlns:w16du="http://schemas.microsoft.com/office/word/2023/wordml/word16du" xmlns:w16sdtdh="http://schemas.microsoft.com/office/word/2020/wordml/sdtdatahash" xmlns:w16sdtfl="http://schemas.microsoft.com/office/word/2024/wordml/sdtformatlock" xmlns:w16se="http://schemas.microsoft.com/office/word/2015/wordml/symex" mc:Ignorable="w14 w15 w16se w16cid w16 w16cex w16sdtdh w16sdtfl w16du">
   <w:docDefaults>
     <w:rPrDefault>
       <w:rPr>
@@ -21014,6 +21175,37 @@
       <w:szCs w:val="20"/>
     </w:rPr>
   </w:style>
+  <w:style w:type="paragraph" w:customStyle="1" w:styleId="Heading2-TNR">
+    <w:name w:val="Heading 2 - TNR"/>
+    <w:basedOn w:val="Heading2"/>
+    <w:link w:val="Heading2-TNRChar"/>
+    <w:autoRedefine/>
+    <w:qFormat/>
+    <w:rsid w:val="006841AA"/>
+    <w:rPr>
+      <w:rFonts w:ascii="Times New Roman" w:hAnsi="Times New Roman"/>
+      <w:b/>
+      <w:bCs/>
+      <w:color w:val="auto"/>
+      <w:sz w:val="24"/>
+      <w:u w:val="single"/>
+    </w:rPr>
+  </w:style>
+  <w:style w:type="character" w:customStyle="1" w:styleId="Heading2-TNRChar">
+    <w:name w:val="Heading 2 - TNR Char"/>
+    <w:basedOn w:val="Heading2Char"/>
+    <w:link w:val="Heading2-TNR"/>
+    <w:rsid w:val="006841AA"/>
+    <w:rPr>
+      <w:rFonts w:ascii="Times New Roman" w:eastAsiaTheme="majorEastAsia" w:hAnsi="Times New Roman" w:cstheme="majorBidi"/>
+      <w:b/>
+      <w:bCs/>
+      <w:color w:val="2F5496" w:themeColor="accent1" w:themeShade="BF"/>
+      <w:sz w:val="24"/>
+      <w:szCs w:val="26"/>
+      <w:u w:val="single"/>
+    </w:rPr>
+  </w:style>
 </w:styles>
 </file>
 

</xml_diff>

<commit_message>
Ordered references in Alphabetical Order
</commit_message>
<xml_diff>
--- a/LIGHTNING TRADING PLATFORM - BOUND VERSION.docx
+++ b/LIGHTNING TRADING PLATFORM - BOUND VERSION.docx
@@ -979,7 +979,7 @@
               <w:tab w:val="right" w:leader="dot" w:pos="9350"/>
             </w:tabs>
             <w:rPr>
-              <w:rFonts w:eastAsiaTheme="minorEastAsia"/>
+              <w:rFonts w:ascii="Times New Roman" w:eastAsiaTheme="minorEastAsia" w:hAnsi="Times New Roman" w:cs="Times New Roman"/>
               <w:noProof/>
             </w:rPr>
           </w:pPr>
@@ -1013,12 +1013,13 @@
                 <w:rStyle w:val="Hyperlink"/>
                 <w:rFonts w:ascii="Times New Roman" w:hAnsi="Times New Roman" w:cs="Times New Roman"/>
                 <w:noProof/>
+                <w:color w:val="auto"/>
               </w:rPr>
               <w:t>CHAPTER 1</w:t>
             </w:r>
             <w:r>
               <w:rPr>
-                <w:rFonts w:eastAsiaTheme="minorEastAsia"/>
+                <w:rFonts w:ascii="Times New Roman" w:eastAsiaTheme="minorEastAsia" w:hAnsi="Times New Roman" w:cs="Times New Roman"/>
                 <w:noProof/>
               </w:rPr>
               <w:tab/>
@@ -1028,11 +1029,13 @@
                 <w:rStyle w:val="Hyperlink"/>
                 <w:rFonts w:ascii="Times New Roman" w:hAnsi="Times New Roman" w:cs="Times New Roman"/>
                 <w:noProof/>
+                <w:color w:val="auto"/>
               </w:rPr>
               <w:t>:  INTRODUCTION</w:t>
             </w:r>
             <w:r>
               <w:rPr>
+                <w:rFonts w:ascii="Times New Roman" w:hAnsi="Times New Roman" w:cs="Times New Roman"/>
                 <w:noProof/>
                 <w:webHidden/>
               </w:rPr>
@@ -1040,6 +1043,7 @@
             </w:r>
             <w:r>
               <w:rPr>
+                <w:rFonts w:ascii="Times New Roman" w:hAnsi="Times New Roman" w:cs="Times New Roman"/>
                 <w:noProof/>
                 <w:webHidden/>
               </w:rPr>
@@ -1047,6 +1051,7 @@
             </w:r>
             <w:r>
               <w:rPr>
+                <w:rFonts w:ascii="Times New Roman" w:hAnsi="Times New Roman" w:cs="Times New Roman"/>
                 <w:noProof/>
                 <w:webHidden/>
               </w:rPr>
@@ -1054,12 +1059,14 @@
             </w:r>
             <w:r>
               <w:rPr>
+                <w:rFonts w:ascii="Times New Roman" w:hAnsi="Times New Roman" w:cs="Times New Roman"/>
                 <w:noProof/>
                 <w:webHidden/>
               </w:rPr>
             </w:r>
             <w:r>
               <w:rPr>
+                <w:rFonts w:ascii="Times New Roman" w:hAnsi="Times New Roman" w:cs="Times New Roman"/>
                 <w:noProof/>
                 <w:webHidden/>
               </w:rPr>
@@ -1067,6 +1074,7 @@
             </w:r>
             <w:r>
               <w:rPr>
+                <w:rFonts w:ascii="Times New Roman" w:hAnsi="Times New Roman" w:cs="Times New Roman"/>
                 <w:noProof/>
                 <w:webHidden/>
               </w:rPr>
@@ -1074,6 +1082,7 @@
             </w:r>
             <w:r>
               <w:rPr>
+                <w:rFonts w:ascii="Times New Roman" w:hAnsi="Times New Roman" w:cs="Times New Roman"/>
                 <w:noProof/>
                 <w:webHidden/>
               </w:rPr>
@@ -1089,7 +1098,7 @@
               <w:tab w:val="right" w:leader="dot" w:pos="9350"/>
             </w:tabs>
             <w:rPr>
-              <w:rFonts w:eastAsiaTheme="minorEastAsia"/>
+              <w:rFonts w:ascii="Times New Roman" w:eastAsiaTheme="minorEastAsia" w:hAnsi="Times New Roman" w:cs="Times New Roman"/>
               <w:noProof/>
             </w:rPr>
           </w:pPr>
@@ -1099,12 +1108,13 @@
                 <w:rStyle w:val="Hyperlink"/>
                 <w:rFonts w:ascii="Times New Roman" w:hAnsi="Times New Roman" w:cs="Times New Roman"/>
                 <w:noProof/>
+                <w:color w:val="auto"/>
               </w:rPr>
               <w:t>1.1</w:t>
             </w:r>
             <w:r>
               <w:rPr>
-                <w:rFonts w:eastAsiaTheme="minorEastAsia"/>
+                <w:rFonts w:ascii="Times New Roman" w:eastAsiaTheme="minorEastAsia" w:hAnsi="Times New Roman" w:cs="Times New Roman"/>
                 <w:noProof/>
               </w:rPr>
               <w:tab/>
@@ -1114,11 +1124,13 @@
                 <w:rStyle w:val="Hyperlink"/>
                 <w:rFonts w:ascii="Times New Roman" w:hAnsi="Times New Roman" w:cs="Times New Roman"/>
                 <w:noProof/>
+                <w:color w:val="auto"/>
               </w:rPr>
               <w:t>Background Study</w:t>
             </w:r>
             <w:r>
               <w:rPr>
+                <w:rFonts w:ascii="Times New Roman" w:hAnsi="Times New Roman" w:cs="Times New Roman"/>
                 <w:noProof/>
                 <w:webHidden/>
               </w:rPr>
@@ -1126,6 +1138,7 @@
             </w:r>
             <w:r>
               <w:rPr>
+                <w:rFonts w:ascii="Times New Roman" w:hAnsi="Times New Roman" w:cs="Times New Roman"/>
                 <w:noProof/>
                 <w:webHidden/>
               </w:rPr>
@@ -1133,6 +1146,7 @@
             </w:r>
             <w:r>
               <w:rPr>
+                <w:rFonts w:ascii="Times New Roman" w:hAnsi="Times New Roman" w:cs="Times New Roman"/>
                 <w:noProof/>
                 <w:webHidden/>
               </w:rPr>
@@ -1140,12 +1154,14 @@
             </w:r>
             <w:r>
               <w:rPr>
+                <w:rFonts w:ascii="Times New Roman" w:hAnsi="Times New Roman" w:cs="Times New Roman"/>
                 <w:noProof/>
                 <w:webHidden/>
               </w:rPr>
             </w:r>
             <w:r>
               <w:rPr>
+                <w:rFonts w:ascii="Times New Roman" w:hAnsi="Times New Roman" w:cs="Times New Roman"/>
                 <w:noProof/>
                 <w:webHidden/>
               </w:rPr>
@@ -1153,6 +1169,7 @@
             </w:r>
             <w:r>
               <w:rPr>
+                <w:rFonts w:ascii="Times New Roman" w:hAnsi="Times New Roman" w:cs="Times New Roman"/>
                 <w:noProof/>
                 <w:webHidden/>
               </w:rPr>
@@ -1160,6 +1177,7 @@
             </w:r>
             <w:r>
               <w:rPr>
+                <w:rFonts w:ascii="Times New Roman" w:hAnsi="Times New Roman" w:cs="Times New Roman"/>
                 <w:noProof/>
                 <w:webHidden/>
               </w:rPr>
@@ -1175,7 +1193,7 @@
               <w:tab w:val="right" w:leader="dot" w:pos="9350"/>
             </w:tabs>
             <w:rPr>
-              <w:rFonts w:eastAsiaTheme="minorEastAsia"/>
+              <w:rFonts w:ascii="Times New Roman" w:eastAsiaTheme="minorEastAsia" w:hAnsi="Times New Roman" w:cs="Times New Roman"/>
               <w:noProof/>
             </w:rPr>
           </w:pPr>
@@ -1185,12 +1203,13 @@
                 <w:rStyle w:val="Hyperlink"/>
                 <w:rFonts w:ascii="Times New Roman" w:hAnsi="Times New Roman" w:cs="Times New Roman"/>
                 <w:noProof/>
+                <w:color w:val="auto"/>
               </w:rPr>
               <w:t xml:space="preserve">1.2 </w:t>
             </w:r>
             <w:r>
               <w:rPr>
-                <w:rFonts w:eastAsiaTheme="minorEastAsia"/>
+                <w:rFonts w:ascii="Times New Roman" w:eastAsiaTheme="minorEastAsia" w:hAnsi="Times New Roman" w:cs="Times New Roman"/>
                 <w:noProof/>
               </w:rPr>
               <w:tab/>
@@ -1200,11 +1219,13 @@
                 <w:rStyle w:val="Hyperlink"/>
                 <w:rFonts w:ascii="Times New Roman" w:hAnsi="Times New Roman" w:cs="Times New Roman"/>
                 <w:noProof/>
+                <w:color w:val="auto"/>
               </w:rPr>
               <w:t>Problem Statement</w:t>
             </w:r>
             <w:r>
               <w:rPr>
+                <w:rFonts w:ascii="Times New Roman" w:hAnsi="Times New Roman" w:cs="Times New Roman"/>
                 <w:noProof/>
                 <w:webHidden/>
               </w:rPr>
@@ -1212,6 +1233,7 @@
             </w:r>
             <w:r>
               <w:rPr>
+                <w:rFonts w:ascii="Times New Roman" w:hAnsi="Times New Roman" w:cs="Times New Roman"/>
                 <w:noProof/>
                 <w:webHidden/>
               </w:rPr>
@@ -1219,6 +1241,7 @@
             </w:r>
             <w:r>
               <w:rPr>
+                <w:rFonts w:ascii="Times New Roman" w:hAnsi="Times New Roman" w:cs="Times New Roman"/>
                 <w:noProof/>
                 <w:webHidden/>
               </w:rPr>
@@ -1226,12 +1249,14 @@
             </w:r>
             <w:r>
               <w:rPr>
+                <w:rFonts w:ascii="Times New Roman" w:hAnsi="Times New Roman" w:cs="Times New Roman"/>
                 <w:noProof/>
                 <w:webHidden/>
               </w:rPr>
             </w:r>
             <w:r>
               <w:rPr>
+                <w:rFonts w:ascii="Times New Roman" w:hAnsi="Times New Roman" w:cs="Times New Roman"/>
                 <w:noProof/>
                 <w:webHidden/>
               </w:rPr>
@@ -1239,6 +1264,7 @@
             </w:r>
             <w:r>
               <w:rPr>
+                <w:rFonts w:ascii="Times New Roman" w:hAnsi="Times New Roman" w:cs="Times New Roman"/>
                 <w:noProof/>
                 <w:webHidden/>
               </w:rPr>
@@ -1246,6 +1272,7 @@
             </w:r>
             <w:r>
               <w:rPr>
+                <w:rFonts w:ascii="Times New Roman" w:hAnsi="Times New Roman" w:cs="Times New Roman"/>
                 <w:noProof/>
                 <w:webHidden/>
               </w:rPr>
@@ -1261,7 +1288,7 @@
               <w:tab w:val="right" w:leader="dot" w:pos="9350"/>
             </w:tabs>
             <w:rPr>
-              <w:rFonts w:eastAsiaTheme="minorEastAsia"/>
+              <w:rFonts w:ascii="Times New Roman" w:eastAsiaTheme="minorEastAsia" w:hAnsi="Times New Roman" w:cs="Times New Roman"/>
               <w:noProof/>
             </w:rPr>
           </w:pPr>
@@ -1271,12 +1298,13 @@
                 <w:rStyle w:val="Hyperlink"/>
                 <w:rFonts w:ascii="Times New Roman" w:hAnsi="Times New Roman" w:cs="Times New Roman"/>
                 <w:noProof/>
+                <w:color w:val="auto"/>
               </w:rPr>
               <w:t>1.3</w:t>
             </w:r>
             <w:r>
               <w:rPr>
-                <w:rFonts w:eastAsiaTheme="minorEastAsia"/>
+                <w:rFonts w:ascii="Times New Roman" w:eastAsiaTheme="minorEastAsia" w:hAnsi="Times New Roman" w:cs="Times New Roman"/>
                 <w:noProof/>
               </w:rPr>
               <w:tab/>
@@ -1286,11 +1314,13 @@
                 <w:rStyle w:val="Hyperlink"/>
                 <w:rFonts w:ascii="Times New Roman" w:hAnsi="Times New Roman" w:cs="Times New Roman"/>
                 <w:noProof/>
+                <w:color w:val="auto"/>
               </w:rPr>
               <w:t>Proposed Solution.</w:t>
             </w:r>
             <w:r>
               <w:rPr>
+                <w:rFonts w:ascii="Times New Roman" w:hAnsi="Times New Roman" w:cs="Times New Roman"/>
                 <w:noProof/>
                 <w:webHidden/>
               </w:rPr>
@@ -1298,6 +1328,7 @@
             </w:r>
             <w:r>
               <w:rPr>
+                <w:rFonts w:ascii="Times New Roman" w:hAnsi="Times New Roman" w:cs="Times New Roman"/>
                 <w:noProof/>
                 <w:webHidden/>
               </w:rPr>
@@ -1305,6 +1336,7 @@
             </w:r>
             <w:r>
               <w:rPr>
+                <w:rFonts w:ascii="Times New Roman" w:hAnsi="Times New Roman" w:cs="Times New Roman"/>
                 <w:noProof/>
                 <w:webHidden/>
               </w:rPr>
@@ -1312,12 +1344,14 @@
             </w:r>
             <w:r>
               <w:rPr>
+                <w:rFonts w:ascii="Times New Roman" w:hAnsi="Times New Roman" w:cs="Times New Roman"/>
                 <w:noProof/>
                 <w:webHidden/>
               </w:rPr>
             </w:r>
             <w:r>
               <w:rPr>
+                <w:rFonts w:ascii="Times New Roman" w:hAnsi="Times New Roman" w:cs="Times New Roman"/>
                 <w:noProof/>
                 <w:webHidden/>
               </w:rPr>
@@ -1325,6 +1359,7 @@
             </w:r>
             <w:r>
               <w:rPr>
+                <w:rFonts w:ascii="Times New Roman" w:hAnsi="Times New Roman" w:cs="Times New Roman"/>
                 <w:noProof/>
                 <w:webHidden/>
               </w:rPr>
@@ -1332,6 +1367,7 @@
             </w:r>
             <w:r>
               <w:rPr>
+                <w:rFonts w:ascii="Times New Roman" w:hAnsi="Times New Roman" w:cs="Times New Roman"/>
                 <w:noProof/>
                 <w:webHidden/>
               </w:rPr>
@@ -1347,7 +1383,7 @@
               <w:tab w:val="right" w:leader="dot" w:pos="9350"/>
             </w:tabs>
             <w:rPr>
-              <w:rFonts w:eastAsiaTheme="minorEastAsia"/>
+              <w:rFonts w:ascii="Times New Roman" w:eastAsiaTheme="minorEastAsia" w:hAnsi="Times New Roman" w:cs="Times New Roman"/>
               <w:noProof/>
             </w:rPr>
           </w:pPr>
@@ -1357,12 +1393,13 @@
                 <w:rStyle w:val="Hyperlink"/>
                 <w:rFonts w:ascii="Times New Roman" w:hAnsi="Times New Roman" w:cs="Times New Roman"/>
                 <w:noProof/>
+                <w:color w:val="auto"/>
               </w:rPr>
               <w:t>1.4</w:t>
             </w:r>
             <w:r>
               <w:rPr>
-                <w:rFonts w:eastAsiaTheme="minorEastAsia"/>
+                <w:rFonts w:ascii="Times New Roman" w:eastAsiaTheme="minorEastAsia" w:hAnsi="Times New Roman" w:cs="Times New Roman"/>
                 <w:noProof/>
               </w:rPr>
               <w:tab/>
@@ -1372,11 +1409,13 @@
                 <w:rStyle w:val="Hyperlink"/>
                 <w:rFonts w:ascii="Times New Roman" w:hAnsi="Times New Roman" w:cs="Times New Roman"/>
                 <w:noProof/>
+                <w:color w:val="auto"/>
               </w:rPr>
               <w:t>Project Objectives.</w:t>
             </w:r>
             <w:r>
               <w:rPr>
+                <w:rFonts w:ascii="Times New Roman" w:hAnsi="Times New Roman" w:cs="Times New Roman"/>
                 <w:noProof/>
                 <w:webHidden/>
               </w:rPr>
@@ -1384,6 +1423,7 @@
             </w:r>
             <w:r>
               <w:rPr>
+                <w:rFonts w:ascii="Times New Roman" w:hAnsi="Times New Roman" w:cs="Times New Roman"/>
                 <w:noProof/>
                 <w:webHidden/>
               </w:rPr>
@@ -1391,6 +1431,7 @@
             </w:r>
             <w:r>
               <w:rPr>
+                <w:rFonts w:ascii="Times New Roman" w:hAnsi="Times New Roman" w:cs="Times New Roman"/>
                 <w:noProof/>
                 <w:webHidden/>
               </w:rPr>
@@ -1398,12 +1439,14 @@
             </w:r>
             <w:r>
               <w:rPr>
+                <w:rFonts w:ascii="Times New Roman" w:hAnsi="Times New Roman" w:cs="Times New Roman"/>
                 <w:noProof/>
                 <w:webHidden/>
               </w:rPr>
             </w:r>
             <w:r>
               <w:rPr>
+                <w:rFonts w:ascii="Times New Roman" w:hAnsi="Times New Roman" w:cs="Times New Roman"/>
                 <w:noProof/>
                 <w:webHidden/>
               </w:rPr>
@@ -1411,6 +1454,7 @@
             </w:r>
             <w:r>
               <w:rPr>
+                <w:rFonts w:ascii="Times New Roman" w:hAnsi="Times New Roman" w:cs="Times New Roman"/>
                 <w:noProof/>
                 <w:webHidden/>
               </w:rPr>
@@ -1418,6 +1462,7 @@
             </w:r>
             <w:r>
               <w:rPr>
+                <w:rFonts w:ascii="Times New Roman" w:hAnsi="Times New Roman" w:cs="Times New Roman"/>
                 <w:noProof/>
                 <w:webHidden/>
               </w:rPr>
@@ -1433,7 +1478,7 @@
               <w:tab w:val="right" w:leader="dot" w:pos="9350"/>
             </w:tabs>
             <w:rPr>
-              <w:rFonts w:eastAsiaTheme="minorEastAsia"/>
+              <w:rFonts w:ascii="Times New Roman" w:eastAsiaTheme="minorEastAsia" w:hAnsi="Times New Roman" w:cs="Times New Roman"/>
               <w:noProof/>
             </w:rPr>
           </w:pPr>
@@ -1443,12 +1488,13 @@
                 <w:rStyle w:val="Hyperlink"/>
                 <w:rFonts w:ascii="Times New Roman" w:hAnsi="Times New Roman" w:cs="Times New Roman"/>
                 <w:noProof/>
+                <w:color w:val="auto"/>
               </w:rPr>
               <w:t>1.5</w:t>
             </w:r>
             <w:r>
               <w:rPr>
-                <w:rFonts w:eastAsiaTheme="minorEastAsia"/>
+                <w:rFonts w:ascii="Times New Roman" w:eastAsiaTheme="minorEastAsia" w:hAnsi="Times New Roman" w:cs="Times New Roman"/>
                 <w:noProof/>
               </w:rPr>
               <w:tab/>
@@ -1458,11 +1504,13 @@
                 <w:rStyle w:val="Hyperlink"/>
                 <w:rFonts w:ascii="Times New Roman" w:hAnsi="Times New Roman" w:cs="Times New Roman"/>
                 <w:noProof/>
+                <w:color w:val="auto"/>
               </w:rPr>
               <w:t>Project Scope.</w:t>
             </w:r>
             <w:r>
               <w:rPr>
+                <w:rFonts w:ascii="Times New Roman" w:hAnsi="Times New Roman" w:cs="Times New Roman"/>
                 <w:noProof/>
                 <w:webHidden/>
               </w:rPr>
@@ -1470,6 +1518,7 @@
             </w:r>
             <w:r>
               <w:rPr>
+                <w:rFonts w:ascii="Times New Roman" w:hAnsi="Times New Roman" w:cs="Times New Roman"/>
                 <w:noProof/>
                 <w:webHidden/>
               </w:rPr>
@@ -1477,6 +1526,7 @@
             </w:r>
             <w:r>
               <w:rPr>
+                <w:rFonts w:ascii="Times New Roman" w:hAnsi="Times New Roman" w:cs="Times New Roman"/>
                 <w:noProof/>
                 <w:webHidden/>
               </w:rPr>
@@ -1484,12 +1534,14 @@
             </w:r>
             <w:r>
               <w:rPr>
+                <w:rFonts w:ascii="Times New Roman" w:hAnsi="Times New Roman" w:cs="Times New Roman"/>
                 <w:noProof/>
                 <w:webHidden/>
               </w:rPr>
             </w:r>
             <w:r>
               <w:rPr>
+                <w:rFonts w:ascii="Times New Roman" w:hAnsi="Times New Roman" w:cs="Times New Roman"/>
                 <w:noProof/>
                 <w:webHidden/>
               </w:rPr>
@@ -1497,6 +1549,7 @@
             </w:r>
             <w:r>
               <w:rPr>
+                <w:rFonts w:ascii="Times New Roman" w:hAnsi="Times New Roman" w:cs="Times New Roman"/>
                 <w:noProof/>
                 <w:webHidden/>
               </w:rPr>
@@ -1504,6 +1557,7 @@
             </w:r>
             <w:r>
               <w:rPr>
+                <w:rFonts w:ascii="Times New Roman" w:hAnsi="Times New Roman" w:cs="Times New Roman"/>
                 <w:noProof/>
                 <w:webHidden/>
               </w:rPr>
@@ -1519,7 +1573,7 @@
               <w:tab w:val="right" w:leader="dot" w:pos="9350"/>
             </w:tabs>
             <w:rPr>
-              <w:rFonts w:eastAsiaTheme="minorEastAsia"/>
+              <w:rFonts w:ascii="Times New Roman" w:eastAsiaTheme="minorEastAsia" w:hAnsi="Times New Roman" w:cs="Times New Roman"/>
               <w:noProof/>
             </w:rPr>
           </w:pPr>
@@ -1529,12 +1583,13 @@
                 <w:rStyle w:val="Hyperlink"/>
                 <w:rFonts w:ascii="Times New Roman" w:hAnsi="Times New Roman" w:cs="Times New Roman"/>
                 <w:noProof/>
+                <w:color w:val="auto"/>
               </w:rPr>
               <w:t>1.6</w:t>
             </w:r>
             <w:r>
               <w:rPr>
-                <w:rFonts w:eastAsiaTheme="minorEastAsia"/>
+                <w:rFonts w:ascii="Times New Roman" w:eastAsiaTheme="minorEastAsia" w:hAnsi="Times New Roman" w:cs="Times New Roman"/>
                 <w:noProof/>
               </w:rPr>
               <w:tab/>
@@ -1544,11 +1599,13 @@
                 <w:rStyle w:val="Hyperlink"/>
                 <w:rFonts w:ascii="Times New Roman" w:hAnsi="Times New Roman" w:cs="Times New Roman"/>
                 <w:noProof/>
+                <w:color w:val="auto"/>
               </w:rPr>
               <w:t>Project Justification.</w:t>
             </w:r>
             <w:r>
               <w:rPr>
+                <w:rFonts w:ascii="Times New Roman" w:hAnsi="Times New Roman" w:cs="Times New Roman"/>
                 <w:noProof/>
                 <w:webHidden/>
               </w:rPr>
@@ -1556,6 +1613,7 @@
             </w:r>
             <w:r>
               <w:rPr>
+                <w:rFonts w:ascii="Times New Roman" w:hAnsi="Times New Roman" w:cs="Times New Roman"/>
                 <w:noProof/>
                 <w:webHidden/>
               </w:rPr>
@@ -1563,6 +1621,7 @@
             </w:r>
             <w:r>
               <w:rPr>
+                <w:rFonts w:ascii="Times New Roman" w:hAnsi="Times New Roman" w:cs="Times New Roman"/>
                 <w:noProof/>
                 <w:webHidden/>
               </w:rPr>
@@ -1570,12 +1629,14 @@
             </w:r>
             <w:r>
               <w:rPr>
+                <w:rFonts w:ascii="Times New Roman" w:hAnsi="Times New Roman" w:cs="Times New Roman"/>
                 <w:noProof/>
                 <w:webHidden/>
               </w:rPr>
             </w:r>
             <w:r>
               <w:rPr>
+                <w:rFonts w:ascii="Times New Roman" w:hAnsi="Times New Roman" w:cs="Times New Roman"/>
                 <w:noProof/>
                 <w:webHidden/>
               </w:rPr>
@@ -1583,6 +1644,7 @@
             </w:r>
             <w:r>
               <w:rPr>
+                <w:rFonts w:ascii="Times New Roman" w:hAnsi="Times New Roman" w:cs="Times New Roman"/>
                 <w:noProof/>
                 <w:webHidden/>
               </w:rPr>
@@ -1590,6 +1652,7 @@
             </w:r>
             <w:r>
               <w:rPr>
+                <w:rFonts w:ascii="Times New Roman" w:hAnsi="Times New Roman" w:cs="Times New Roman"/>
                 <w:noProof/>
                 <w:webHidden/>
               </w:rPr>
@@ -1605,7 +1668,7 @@
               <w:tab w:val="right" w:leader="dot" w:pos="9350"/>
             </w:tabs>
             <w:rPr>
-              <w:rFonts w:eastAsiaTheme="minorEastAsia"/>
+              <w:rFonts w:ascii="Times New Roman" w:eastAsiaTheme="minorEastAsia" w:hAnsi="Times New Roman" w:cs="Times New Roman"/>
               <w:noProof/>
             </w:rPr>
           </w:pPr>
@@ -1615,12 +1678,13 @@
                 <w:rStyle w:val="Hyperlink"/>
                 <w:rFonts w:ascii="Times New Roman" w:hAnsi="Times New Roman" w:cs="Times New Roman"/>
                 <w:noProof/>
+                <w:color w:val="auto"/>
               </w:rPr>
               <w:t>1.7</w:t>
             </w:r>
             <w:r>
               <w:rPr>
-                <w:rFonts w:eastAsiaTheme="minorEastAsia"/>
+                <w:rFonts w:ascii="Times New Roman" w:eastAsiaTheme="minorEastAsia" w:hAnsi="Times New Roman" w:cs="Times New Roman"/>
                 <w:noProof/>
               </w:rPr>
               <w:tab/>
@@ -1630,11 +1694,13 @@
                 <w:rStyle w:val="Hyperlink"/>
                 <w:rFonts w:ascii="Times New Roman" w:hAnsi="Times New Roman" w:cs="Times New Roman"/>
                 <w:noProof/>
+                <w:color w:val="auto"/>
               </w:rPr>
               <w:t>Project Risk and Mitigation.</w:t>
             </w:r>
             <w:r>
               <w:rPr>
+                <w:rFonts w:ascii="Times New Roman" w:hAnsi="Times New Roman" w:cs="Times New Roman"/>
                 <w:noProof/>
                 <w:webHidden/>
               </w:rPr>
@@ -1642,6 +1708,7 @@
             </w:r>
             <w:r>
               <w:rPr>
+                <w:rFonts w:ascii="Times New Roman" w:hAnsi="Times New Roman" w:cs="Times New Roman"/>
                 <w:noProof/>
                 <w:webHidden/>
               </w:rPr>
@@ -1649,6 +1716,7 @@
             </w:r>
             <w:r>
               <w:rPr>
+                <w:rFonts w:ascii="Times New Roman" w:hAnsi="Times New Roman" w:cs="Times New Roman"/>
                 <w:noProof/>
                 <w:webHidden/>
               </w:rPr>
@@ -1656,12 +1724,14 @@
             </w:r>
             <w:r>
               <w:rPr>
+                <w:rFonts w:ascii="Times New Roman" w:hAnsi="Times New Roman" w:cs="Times New Roman"/>
                 <w:noProof/>
                 <w:webHidden/>
               </w:rPr>
             </w:r>
             <w:r>
               <w:rPr>
+                <w:rFonts w:ascii="Times New Roman" w:hAnsi="Times New Roman" w:cs="Times New Roman"/>
                 <w:noProof/>
                 <w:webHidden/>
               </w:rPr>
@@ -1669,6 +1739,7 @@
             </w:r>
             <w:r>
               <w:rPr>
+                <w:rFonts w:ascii="Times New Roman" w:hAnsi="Times New Roman" w:cs="Times New Roman"/>
                 <w:noProof/>
                 <w:webHidden/>
               </w:rPr>
@@ -1676,6 +1747,7 @@
             </w:r>
             <w:r>
               <w:rPr>
+                <w:rFonts w:ascii="Times New Roman" w:hAnsi="Times New Roman" w:cs="Times New Roman"/>
                 <w:noProof/>
                 <w:webHidden/>
               </w:rPr>
@@ -1691,7 +1763,7 @@
               <w:tab w:val="right" w:leader="dot" w:pos="9350"/>
             </w:tabs>
             <w:rPr>
-              <w:rFonts w:eastAsiaTheme="minorEastAsia"/>
+              <w:rFonts w:ascii="Times New Roman" w:eastAsiaTheme="minorEastAsia" w:hAnsi="Times New Roman" w:cs="Times New Roman"/>
               <w:noProof/>
             </w:rPr>
           </w:pPr>
@@ -1701,12 +1773,13 @@
                 <w:rStyle w:val="Hyperlink"/>
                 <w:rFonts w:ascii="Times New Roman" w:hAnsi="Times New Roman" w:cs="Times New Roman"/>
                 <w:noProof/>
+                <w:color w:val="auto"/>
               </w:rPr>
               <w:t xml:space="preserve">1.8 </w:t>
             </w:r>
             <w:r>
               <w:rPr>
-                <w:rFonts w:eastAsiaTheme="minorEastAsia"/>
+                <w:rFonts w:ascii="Times New Roman" w:eastAsiaTheme="minorEastAsia" w:hAnsi="Times New Roman" w:cs="Times New Roman"/>
                 <w:noProof/>
               </w:rPr>
               <w:tab/>
@@ -1716,11 +1789,13 @@
                 <w:rStyle w:val="Hyperlink"/>
                 <w:rFonts w:ascii="Times New Roman" w:hAnsi="Times New Roman" w:cs="Times New Roman"/>
                 <w:noProof/>
+                <w:color w:val="auto"/>
               </w:rPr>
               <w:t>Hardware &amp; Software Tech Requirements.</w:t>
             </w:r>
             <w:r>
               <w:rPr>
+                <w:rFonts w:ascii="Times New Roman" w:hAnsi="Times New Roman" w:cs="Times New Roman"/>
                 <w:noProof/>
                 <w:webHidden/>
               </w:rPr>
@@ -1728,6 +1803,7 @@
             </w:r>
             <w:r>
               <w:rPr>
+                <w:rFonts w:ascii="Times New Roman" w:hAnsi="Times New Roman" w:cs="Times New Roman"/>
                 <w:noProof/>
                 <w:webHidden/>
               </w:rPr>
@@ -1735,6 +1811,7 @@
             </w:r>
             <w:r>
               <w:rPr>
+                <w:rFonts w:ascii="Times New Roman" w:hAnsi="Times New Roman" w:cs="Times New Roman"/>
                 <w:noProof/>
                 <w:webHidden/>
               </w:rPr>
@@ -1742,12 +1819,14 @@
             </w:r>
             <w:r>
               <w:rPr>
+                <w:rFonts w:ascii="Times New Roman" w:hAnsi="Times New Roman" w:cs="Times New Roman"/>
                 <w:noProof/>
                 <w:webHidden/>
               </w:rPr>
             </w:r>
             <w:r>
               <w:rPr>
+                <w:rFonts w:ascii="Times New Roman" w:hAnsi="Times New Roman" w:cs="Times New Roman"/>
                 <w:noProof/>
                 <w:webHidden/>
               </w:rPr>
@@ -1755,6 +1834,7 @@
             </w:r>
             <w:r>
               <w:rPr>
+                <w:rFonts w:ascii="Times New Roman" w:hAnsi="Times New Roman" w:cs="Times New Roman"/>
                 <w:noProof/>
                 <w:webHidden/>
               </w:rPr>
@@ -1762,6 +1842,7 @@
             </w:r>
             <w:r>
               <w:rPr>
+                <w:rFonts w:ascii="Times New Roman" w:hAnsi="Times New Roman" w:cs="Times New Roman"/>
                 <w:noProof/>
                 <w:webHidden/>
               </w:rPr>
@@ -1777,7 +1858,7 @@
               <w:tab w:val="right" w:leader="dot" w:pos="9350"/>
             </w:tabs>
             <w:rPr>
-              <w:rFonts w:eastAsiaTheme="minorEastAsia"/>
+              <w:rFonts w:ascii="Times New Roman" w:eastAsiaTheme="minorEastAsia" w:hAnsi="Times New Roman" w:cs="Times New Roman"/>
               <w:noProof/>
             </w:rPr>
           </w:pPr>
@@ -1787,12 +1868,13 @@
                 <w:rStyle w:val="Hyperlink"/>
                 <w:rFonts w:ascii="Times New Roman" w:hAnsi="Times New Roman" w:cs="Times New Roman"/>
                 <w:noProof/>
+                <w:color w:val="auto"/>
               </w:rPr>
               <w:t xml:space="preserve">1.8.1 </w:t>
             </w:r>
             <w:r>
               <w:rPr>
-                <w:rFonts w:eastAsiaTheme="minorEastAsia"/>
+                <w:rFonts w:ascii="Times New Roman" w:eastAsiaTheme="minorEastAsia" w:hAnsi="Times New Roman" w:cs="Times New Roman"/>
                 <w:noProof/>
               </w:rPr>
               <w:tab/>
@@ -1802,11 +1884,13 @@
                 <w:rStyle w:val="Hyperlink"/>
                 <w:rFonts w:ascii="Times New Roman" w:hAnsi="Times New Roman" w:cs="Times New Roman"/>
                 <w:noProof/>
+                <w:color w:val="auto"/>
               </w:rPr>
               <w:t>Hardware Requirements</w:t>
             </w:r>
             <w:r>
               <w:rPr>
+                <w:rFonts w:ascii="Times New Roman" w:hAnsi="Times New Roman" w:cs="Times New Roman"/>
                 <w:noProof/>
                 <w:webHidden/>
               </w:rPr>
@@ -1814,6 +1898,7 @@
             </w:r>
             <w:r>
               <w:rPr>
+                <w:rFonts w:ascii="Times New Roman" w:hAnsi="Times New Roman" w:cs="Times New Roman"/>
                 <w:noProof/>
                 <w:webHidden/>
               </w:rPr>
@@ -1821,6 +1906,7 @@
             </w:r>
             <w:r>
               <w:rPr>
+                <w:rFonts w:ascii="Times New Roman" w:hAnsi="Times New Roman" w:cs="Times New Roman"/>
                 <w:noProof/>
                 <w:webHidden/>
               </w:rPr>
@@ -1828,12 +1914,14 @@
             </w:r>
             <w:r>
               <w:rPr>
+                <w:rFonts w:ascii="Times New Roman" w:hAnsi="Times New Roman" w:cs="Times New Roman"/>
                 <w:noProof/>
                 <w:webHidden/>
               </w:rPr>
             </w:r>
             <w:r>
               <w:rPr>
+                <w:rFonts w:ascii="Times New Roman" w:hAnsi="Times New Roman" w:cs="Times New Roman"/>
                 <w:noProof/>
                 <w:webHidden/>
               </w:rPr>
@@ -1841,6 +1929,7 @@
             </w:r>
             <w:r>
               <w:rPr>
+                <w:rFonts w:ascii="Times New Roman" w:hAnsi="Times New Roman" w:cs="Times New Roman"/>
                 <w:noProof/>
                 <w:webHidden/>
               </w:rPr>
@@ -1848,6 +1937,7 @@
             </w:r>
             <w:r>
               <w:rPr>
+                <w:rFonts w:ascii="Times New Roman" w:hAnsi="Times New Roman" w:cs="Times New Roman"/>
                 <w:noProof/>
                 <w:webHidden/>
               </w:rPr>
@@ -1863,7 +1953,7 @@
               <w:tab w:val="right" w:leader="dot" w:pos="9350"/>
             </w:tabs>
             <w:rPr>
-              <w:rFonts w:eastAsiaTheme="minorEastAsia"/>
+              <w:rFonts w:ascii="Times New Roman" w:eastAsiaTheme="minorEastAsia" w:hAnsi="Times New Roman" w:cs="Times New Roman"/>
               <w:noProof/>
             </w:rPr>
           </w:pPr>
@@ -1873,12 +1963,13 @@
                 <w:rStyle w:val="Hyperlink"/>
                 <w:rFonts w:ascii="Times New Roman" w:hAnsi="Times New Roman" w:cs="Times New Roman"/>
                 <w:noProof/>
+                <w:color w:val="auto"/>
               </w:rPr>
               <w:t>1.8.2</w:t>
             </w:r>
             <w:r>
               <w:rPr>
-                <w:rFonts w:eastAsiaTheme="minorEastAsia"/>
+                <w:rFonts w:ascii="Times New Roman" w:eastAsiaTheme="minorEastAsia" w:hAnsi="Times New Roman" w:cs="Times New Roman"/>
                 <w:noProof/>
               </w:rPr>
               <w:tab/>
@@ -1888,11 +1979,13 @@
                 <w:rStyle w:val="Hyperlink"/>
                 <w:rFonts w:ascii="Times New Roman" w:hAnsi="Times New Roman" w:cs="Times New Roman"/>
                 <w:noProof/>
+                <w:color w:val="auto"/>
               </w:rPr>
               <w:t>Software Requirements.</w:t>
             </w:r>
             <w:r>
               <w:rPr>
+                <w:rFonts w:ascii="Times New Roman" w:hAnsi="Times New Roman" w:cs="Times New Roman"/>
                 <w:noProof/>
                 <w:webHidden/>
               </w:rPr>
@@ -1900,6 +1993,7 @@
             </w:r>
             <w:r>
               <w:rPr>
+                <w:rFonts w:ascii="Times New Roman" w:hAnsi="Times New Roman" w:cs="Times New Roman"/>
                 <w:noProof/>
                 <w:webHidden/>
               </w:rPr>
@@ -1907,6 +2001,7 @@
             </w:r>
             <w:r>
               <w:rPr>
+                <w:rFonts w:ascii="Times New Roman" w:hAnsi="Times New Roman" w:cs="Times New Roman"/>
                 <w:noProof/>
                 <w:webHidden/>
               </w:rPr>
@@ -1914,12 +2009,14 @@
             </w:r>
             <w:r>
               <w:rPr>
+                <w:rFonts w:ascii="Times New Roman" w:hAnsi="Times New Roman" w:cs="Times New Roman"/>
                 <w:noProof/>
                 <w:webHidden/>
               </w:rPr>
             </w:r>
             <w:r>
               <w:rPr>
+                <w:rFonts w:ascii="Times New Roman" w:hAnsi="Times New Roman" w:cs="Times New Roman"/>
                 <w:noProof/>
                 <w:webHidden/>
               </w:rPr>
@@ -1927,6 +2024,7 @@
             </w:r>
             <w:r>
               <w:rPr>
+                <w:rFonts w:ascii="Times New Roman" w:hAnsi="Times New Roman" w:cs="Times New Roman"/>
                 <w:noProof/>
                 <w:webHidden/>
               </w:rPr>
@@ -1934,6 +2032,7 @@
             </w:r>
             <w:r>
               <w:rPr>
+                <w:rFonts w:ascii="Times New Roman" w:hAnsi="Times New Roman" w:cs="Times New Roman"/>
                 <w:noProof/>
                 <w:webHidden/>
               </w:rPr>
@@ -1949,7 +2048,7 @@
               <w:tab w:val="right" w:leader="dot" w:pos="9350"/>
             </w:tabs>
             <w:rPr>
-              <w:rFonts w:eastAsiaTheme="minorEastAsia"/>
+              <w:rFonts w:ascii="Times New Roman" w:eastAsiaTheme="minorEastAsia" w:hAnsi="Times New Roman" w:cs="Times New Roman"/>
               <w:noProof/>
             </w:rPr>
           </w:pPr>
@@ -1959,12 +2058,13 @@
                 <w:rStyle w:val="Hyperlink"/>
                 <w:rFonts w:ascii="Times New Roman" w:hAnsi="Times New Roman" w:cs="Times New Roman"/>
                 <w:noProof/>
+                <w:color w:val="auto"/>
               </w:rPr>
               <w:t>1.9</w:t>
             </w:r>
             <w:r>
               <w:rPr>
-                <w:rFonts w:eastAsiaTheme="minorEastAsia"/>
+                <w:rFonts w:ascii="Times New Roman" w:eastAsiaTheme="minorEastAsia" w:hAnsi="Times New Roman" w:cs="Times New Roman"/>
                 <w:noProof/>
               </w:rPr>
               <w:tab/>
@@ -1974,11 +2074,13 @@
                 <w:rStyle w:val="Hyperlink"/>
                 <w:rFonts w:ascii="Times New Roman" w:hAnsi="Times New Roman" w:cs="Times New Roman"/>
                 <w:noProof/>
+                <w:color w:val="auto"/>
               </w:rPr>
               <w:t>Proposed Project Budget</w:t>
             </w:r>
             <w:r>
               <w:rPr>
+                <w:rFonts w:ascii="Times New Roman" w:hAnsi="Times New Roman" w:cs="Times New Roman"/>
                 <w:noProof/>
                 <w:webHidden/>
               </w:rPr>
@@ -1986,6 +2088,7 @@
             </w:r>
             <w:r>
               <w:rPr>
+                <w:rFonts w:ascii="Times New Roman" w:hAnsi="Times New Roman" w:cs="Times New Roman"/>
                 <w:noProof/>
                 <w:webHidden/>
               </w:rPr>
@@ -1993,6 +2096,7 @@
             </w:r>
             <w:r>
               <w:rPr>
+                <w:rFonts w:ascii="Times New Roman" w:hAnsi="Times New Roman" w:cs="Times New Roman"/>
                 <w:noProof/>
                 <w:webHidden/>
               </w:rPr>
@@ -2000,12 +2104,14 @@
             </w:r>
             <w:r>
               <w:rPr>
+                <w:rFonts w:ascii="Times New Roman" w:hAnsi="Times New Roman" w:cs="Times New Roman"/>
                 <w:noProof/>
                 <w:webHidden/>
               </w:rPr>
             </w:r>
             <w:r>
               <w:rPr>
+                <w:rFonts w:ascii="Times New Roman" w:hAnsi="Times New Roman" w:cs="Times New Roman"/>
                 <w:noProof/>
                 <w:webHidden/>
               </w:rPr>
@@ -2013,6 +2119,7 @@
             </w:r>
             <w:r>
               <w:rPr>
+                <w:rFonts w:ascii="Times New Roman" w:hAnsi="Times New Roman" w:cs="Times New Roman"/>
                 <w:noProof/>
                 <w:webHidden/>
               </w:rPr>
@@ -2020,6 +2127,7 @@
             </w:r>
             <w:r>
               <w:rPr>
+                <w:rFonts w:ascii="Times New Roman" w:hAnsi="Times New Roman" w:cs="Times New Roman"/>
                 <w:noProof/>
                 <w:webHidden/>
               </w:rPr>
@@ -2035,7 +2143,7 @@
               <w:tab w:val="right" w:leader="dot" w:pos="9350"/>
             </w:tabs>
             <w:rPr>
-              <w:rFonts w:eastAsiaTheme="minorEastAsia"/>
+              <w:rFonts w:ascii="Times New Roman" w:eastAsiaTheme="minorEastAsia" w:hAnsi="Times New Roman" w:cs="Times New Roman"/>
               <w:noProof/>
             </w:rPr>
           </w:pPr>
@@ -2045,12 +2153,13 @@
                 <w:rStyle w:val="Hyperlink"/>
                 <w:rFonts w:ascii="Times New Roman" w:hAnsi="Times New Roman" w:cs="Times New Roman"/>
                 <w:noProof/>
+                <w:color w:val="auto"/>
               </w:rPr>
               <w:t>1.10</w:t>
             </w:r>
             <w:r>
               <w:rPr>
-                <w:rFonts w:eastAsiaTheme="minorEastAsia"/>
+                <w:rFonts w:ascii="Times New Roman" w:eastAsiaTheme="minorEastAsia" w:hAnsi="Times New Roman" w:cs="Times New Roman"/>
                 <w:noProof/>
               </w:rPr>
               <w:tab/>
@@ -2060,11 +2169,13 @@
                 <w:rStyle w:val="Hyperlink"/>
                 <w:rFonts w:ascii="Times New Roman" w:hAnsi="Times New Roman" w:cs="Times New Roman"/>
                 <w:noProof/>
+                <w:color w:val="auto"/>
               </w:rPr>
               <w:t>Project Time Scheduling</w:t>
             </w:r>
             <w:r>
               <w:rPr>
+                <w:rFonts w:ascii="Times New Roman" w:hAnsi="Times New Roman" w:cs="Times New Roman"/>
                 <w:noProof/>
                 <w:webHidden/>
               </w:rPr>
@@ -2072,6 +2183,7 @@
             </w:r>
             <w:r>
               <w:rPr>
+                <w:rFonts w:ascii="Times New Roman" w:hAnsi="Times New Roman" w:cs="Times New Roman"/>
                 <w:noProof/>
                 <w:webHidden/>
               </w:rPr>
@@ -2079,6 +2191,7 @@
             </w:r>
             <w:r>
               <w:rPr>
+                <w:rFonts w:ascii="Times New Roman" w:hAnsi="Times New Roman" w:cs="Times New Roman"/>
                 <w:noProof/>
                 <w:webHidden/>
               </w:rPr>
@@ -2086,12 +2199,14 @@
             </w:r>
             <w:r>
               <w:rPr>
+                <w:rFonts w:ascii="Times New Roman" w:hAnsi="Times New Roman" w:cs="Times New Roman"/>
                 <w:noProof/>
                 <w:webHidden/>
               </w:rPr>
             </w:r>
             <w:r>
               <w:rPr>
+                <w:rFonts w:ascii="Times New Roman" w:hAnsi="Times New Roman" w:cs="Times New Roman"/>
                 <w:noProof/>
                 <w:webHidden/>
               </w:rPr>
@@ -2099,6 +2214,7 @@
             </w:r>
             <w:r>
               <w:rPr>
+                <w:rFonts w:ascii="Times New Roman" w:hAnsi="Times New Roman" w:cs="Times New Roman"/>
                 <w:noProof/>
                 <w:webHidden/>
               </w:rPr>
@@ -2106,6 +2222,7 @@
             </w:r>
             <w:r>
               <w:rPr>
+                <w:rFonts w:ascii="Times New Roman" w:hAnsi="Times New Roman" w:cs="Times New Roman"/>
                 <w:noProof/>
                 <w:webHidden/>
               </w:rPr>
@@ -2121,7 +2238,7 @@
               <w:tab w:val="right" w:leader="dot" w:pos="9350"/>
             </w:tabs>
             <w:rPr>
-              <w:rFonts w:eastAsiaTheme="minorEastAsia"/>
+              <w:rFonts w:ascii="Times New Roman" w:eastAsiaTheme="minorEastAsia" w:hAnsi="Times New Roman" w:cs="Times New Roman"/>
               <w:noProof/>
             </w:rPr>
           </w:pPr>
@@ -2131,12 +2248,13 @@
                 <w:rStyle w:val="Hyperlink"/>
                 <w:rFonts w:ascii="Times New Roman" w:hAnsi="Times New Roman" w:cs="Times New Roman"/>
                 <w:noProof/>
+                <w:color w:val="auto"/>
               </w:rPr>
               <w:t xml:space="preserve">CHAPTER 2 : </w:t>
             </w:r>
             <w:r>
               <w:rPr>
-                <w:rFonts w:eastAsiaTheme="minorEastAsia"/>
+                <w:rFonts w:ascii="Times New Roman" w:eastAsiaTheme="minorEastAsia" w:hAnsi="Times New Roman" w:cs="Times New Roman"/>
                 <w:noProof/>
               </w:rPr>
               <w:tab/>
@@ -2146,11 +2264,13 @@
                 <w:rStyle w:val="Hyperlink"/>
                 <w:rFonts w:ascii="Times New Roman" w:hAnsi="Times New Roman" w:cs="Times New Roman"/>
                 <w:noProof/>
+                <w:color w:val="auto"/>
               </w:rPr>
               <w:t>LITERATURE REVIEW</w:t>
             </w:r>
             <w:r>
               <w:rPr>
+                <w:rFonts w:ascii="Times New Roman" w:hAnsi="Times New Roman" w:cs="Times New Roman"/>
                 <w:noProof/>
                 <w:webHidden/>
               </w:rPr>
@@ -2158,6 +2278,7 @@
             </w:r>
             <w:r>
               <w:rPr>
+                <w:rFonts w:ascii="Times New Roman" w:hAnsi="Times New Roman" w:cs="Times New Roman"/>
                 <w:noProof/>
                 <w:webHidden/>
               </w:rPr>
@@ -2165,6 +2286,7 @@
             </w:r>
             <w:r>
               <w:rPr>
+                <w:rFonts w:ascii="Times New Roman" w:hAnsi="Times New Roman" w:cs="Times New Roman"/>
                 <w:noProof/>
                 <w:webHidden/>
               </w:rPr>
@@ -2172,12 +2294,14 @@
             </w:r>
             <w:r>
               <w:rPr>
+                <w:rFonts w:ascii="Times New Roman" w:hAnsi="Times New Roman" w:cs="Times New Roman"/>
                 <w:noProof/>
                 <w:webHidden/>
               </w:rPr>
             </w:r>
             <w:r>
               <w:rPr>
+                <w:rFonts w:ascii="Times New Roman" w:hAnsi="Times New Roman" w:cs="Times New Roman"/>
                 <w:noProof/>
                 <w:webHidden/>
               </w:rPr>
@@ -2185,6 +2309,7 @@
             </w:r>
             <w:r>
               <w:rPr>
+                <w:rFonts w:ascii="Times New Roman" w:hAnsi="Times New Roman" w:cs="Times New Roman"/>
                 <w:noProof/>
                 <w:webHidden/>
               </w:rPr>
@@ -2192,6 +2317,7 @@
             </w:r>
             <w:r>
               <w:rPr>
+                <w:rFonts w:ascii="Times New Roman" w:hAnsi="Times New Roman" w:cs="Times New Roman"/>
                 <w:noProof/>
                 <w:webHidden/>
               </w:rPr>
@@ -2207,7 +2333,7 @@
               <w:tab w:val="right" w:leader="dot" w:pos="9350"/>
             </w:tabs>
             <w:rPr>
-              <w:rFonts w:eastAsiaTheme="minorEastAsia"/>
+              <w:rFonts w:ascii="Times New Roman" w:eastAsiaTheme="minorEastAsia" w:hAnsi="Times New Roman" w:cs="Times New Roman"/>
               <w:noProof/>
             </w:rPr>
           </w:pPr>
@@ -2217,12 +2343,13 @@
                 <w:rStyle w:val="Hyperlink"/>
                 <w:rFonts w:ascii="Times New Roman" w:hAnsi="Times New Roman" w:cs="Times New Roman"/>
                 <w:noProof/>
+                <w:color w:val="auto"/>
               </w:rPr>
               <w:t>3.1</w:t>
             </w:r>
             <w:r>
               <w:rPr>
-                <w:rFonts w:eastAsiaTheme="minorEastAsia"/>
+                <w:rFonts w:ascii="Times New Roman" w:eastAsiaTheme="minorEastAsia" w:hAnsi="Times New Roman" w:cs="Times New Roman"/>
                 <w:noProof/>
               </w:rPr>
               <w:tab/>
@@ -2232,11 +2359,13 @@
                 <w:rStyle w:val="Hyperlink"/>
                 <w:rFonts w:ascii="Times New Roman" w:hAnsi="Times New Roman" w:cs="Times New Roman"/>
                 <w:noProof/>
+                <w:color w:val="auto"/>
               </w:rPr>
               <w:t>Introduction</w:t>
             </w:r>
             <w:r>
               <w:rPr>
+                <w:rFonts w:ascii="Times New Roman" w:hAnsi="Times New Roman" w:cs="Times New Roman"/>
                 <w:noProof/>
                 <w:webHidden/>
               </w:rPr>
@@ -2244,6 +2373,7 @@
             </w:r>
             <w:r>
               <w:rPr>
+                <w:rFonts w:ascii="Times New Roman" w:hAnsi="Times New Roman" w:cs="Times New Roman"/>
                 <w:noProof/>
                 <w:webHidden/>
               </w:rPr>
@@ -2251,6 +2381,7 @@
             </w:r>
             <w:r>
               <w:rPr>
+                <w:rFonts w:ascii="Times New Roman" w:hAnsi="Times New Roman" w:cs="Times New Roman"/>
                 <w:noProof/>
                 <w:webHidden/>
               </w:rPr>
@@ -2258,12 +2389,14 @@
             </w:r>
             <w:r>
               <w:rPr>
+                <w:rFonts w:ascii="Times New Roman" w:hAnsi="Times New Roman" w:cs="Times New Roman"/>
                 <w:noProof/>
                 <w:webHidden/>
               </w:rPr>
             </w:r>
             <w:r>
               <w:rPr>
+                <w:rFonts w:ascii="Times New Roman" w:hAnsi="Times New Roman" w:cs="Times New Roman"/>
                 <w:noProof/>
                 <w:webHidden/>
               </w:rPr>
@@ -2271,6 +2404,7 @@
             </w:r>
             <w:r>
               <w:rPr>
+                <w:rFonts w:ascii="Times New Roman" w:hAnsi="Times New Roman" w:cs="Times New Roman"/>
                 <w:noProof/>
                 <w:webHidden/>
               </w:rPr>
@@ -2278,6 +2412,7 @@
             </w:r>
             <w:r>
               <w:rPr>
+                <w:rFonts w:ascii="Times New Roman" w:hAnsi="Times New Roman" w:cs="Times New Roman"/>
                 <w:noProof/>
                 <w:webHidden/>
               </w:rPr>
@@ -2293,7 +2428,7 @@
               <w:tab w:val="right" w:leader="dot" w:pos="9350"/>
             </w:tabs>
             <w:rPr>
-              <w:rFonts w:eastAsiaTheme="minorEastAsia"/>
+              <w:rFonts w:ascii="Times New Roman" w:eastAsiaTheme="minorEastAsia" w:hAnsi="Times New Roman" w:cs="Times New Roman"/>
               <w:noProof/>
             </w:rPr>
           </w:pPr>
@@ -2303,12 +2438,13 @@
                 <w:rStyle w:val="Hyperlink"/>
                 <w:rFonts w:ascii="Times New Roman" w:hAnsi="Times New Roman" w:cs="Times New Roman"/>
                 <w:noProof/>
+                <w:color w:val="auto"/>
               </w:rPr>
               <w:t>3.2</w:t>
             </w:r>
             <w:r>
               <w:rPr>
-                <w:rFonts w:eastAsiaTheme="minorEastAsia"/>
+                <w:rFonts w:ascii="Times New Roman" w:eastAsiaTheme="minorEastAsia" w:hAnsi="Times New Roman" w:cs="Times New Roman"/>
                 <w:noProof/>
               </w:rPr>
               <w:tab/>
@@ -2318,11 +2454,13 @@
                 <w:rStyle w:val="Hyperlink"/>
                 <w:rFonts w:ascii="Times New Roman" w:hAnsi="Times New Roman" w:cs="Times New Roman"/>
                 <w:noProof/>
+                <w:color w:val="auto"/>
               </w:rPr>
               <w:t>Waterfall Development Model</w:t>
             </w:r>
             <w:r>
               <w:rPr>
+                <w:rFonts w:ascii="Times New Roman" w:hAnsi="Times New Roman" w:cs="Times New Roman"/>
                 <w:noProof/>
                 <w:webHidden/>
               </w:rPr>
@@ -2330,6 +2468,7 @@
             </w:r>
             <w:r>
               <w:rPr>
+                <w:rFonts w:ascii="Times New Roman" w:hAnsi="Times New Roman" w:cs="Times New Roman"/>
                 <w:noProof/>
                 <w:webHidden/>
               </w:rPr>
@@ -2337,6 +2476,7 @@
             </w:r>
             <w:r>
               <w:rPr>
+                <w:rFonts w:ascii="Times New Roman" w:hAnsi="Times New Roman" w:cs="Times New Roman"/>
                 <w:noProof/>
                 <w:webHidden/>
               </w:rPr>
@@ -2344,12 +2484,14 @@
             </w:r>
             <w:r>
               <w:rPr>
+                <w:rFonts w:ascii="Times New Roman" w:hAnsi="Times New Roman" w:cs="Times New Roman"/>
                 <w:noProof/>
                 <w:webHidden/>
               </w:rPr>
             </w:r>
             <w:r>
               <w:rPr>
+                <w:rFonts w:ascii="Times New Roman" w:hAnsi="Times New Roman" w:cs="Times New Roman"/>
                 <w:noProof/>
                 <w:webHidden/>
               </w:rPr>
@@ -2357,6 +2499,7 @@
             </w:r>
             <w:r>
               <w:rPr>
+                <w:rFonts w:ascii="Times New Roman" w:hAnsi="Times New Roman" w:cs="Times New Roman"/>
                 <w:noProof/>
                 <w:webHidden/>
               </w:rPr>
@@ -2364,6 +2507,7 @@
             </w:r>
             <w:r>
               <w:rPr>
+                <w:rFonts w:ascii="Times New Roman" w:hAnsi="Times New Roman" w:cs="Times New Roman"/>
                 <w:noProof/>
                 <w:webHidden/>
               </w:rPr>
@@ -2379,7 +2523,7 @@
               <w:tab w:val="right" w:leader="dot" w:pos="9350"/>
             </w:tabs>
             <w:rPr>
-              <w:rFonts w:eastAsiaTheme="minorEastAsia"/>
+              <w:rFonts w:ascii="Times New Roman" w:eastAsiaTheme="minorEastAsia" w:hAnsi="Times New Roman" w:cs="Times New Roman"/>
               <w:noProof/>
             </w:rPr>
           </w:pPr>
@@ -2389,12 +2533,13 @@
                 <w:rStyle w:val="Hyperlink"/>
                 <w:rFonts w:ascii="Times New Roman" w:hAnsi="Times New Roman" w:cs="Times New Roman"/>
                 <w:noProof/>
+                <w:color w:val="auto"/>
               </w:rPr>
               <w:t>3.3</w:t>
             </w:r>
             <w:r>
               <w:rPr>
-                <w:rFonts w:eastAsiaTheme="minorEastAsia"/>
+                <w:rFonts w:ascii="Times New Roman" w:eastAsiaTheme="minorEastAsia" w:hAnsi="Times New Roman" w:cs="Times New Roman"/>
                 <w:noProof/>
               </w:rPr>
               <w:tab/>
@@ -2404,11 +2549,13 @@
                 <w:rStyle w:val="Hyperlink"/>
                 <w:rFonts w:ascii="Times New Roman" w:hAnsi="Times New Roman" w:cs="Times New Roman"/>
                 <w:noProof/>
+                <w:color w:val="auto"/>
               </w:rPr>
               <w:t>Target Population</w:t>
             </w:r>
             <w:r>
               <w:rPr>
+                <w:rFonts w:ascii="Times New Roman" w:hAnsi="Times New Roman" w:cs="Times New Roman"/>
                 <w:noProof/>
                 <w:webHidden/>
               </w:rPr>
@@ -2416,6 +2563,7 @@
             </w:r>
             <w:r>
               <w:rPr>
+                <w:rFonts w:ascii="Times New Roman" w:hAnsi="Times New Roman" w:cs="Times New Roman"/>
                 <w:noProof/>
                 <w:webHidden/>
               </w:rPr>
@@ -2423,6 +2571,7 @@
             </w:r>
             <w:r>
               <w:rPr>
+                <w:rFonts w:ascii="Times New Roman" w:hAnsi="Times New Roman" w:cs="Times New Roman"/>
                 <w:noProof/>
                 <w:webHidden/>
               </w:rPr>
@@ -2430,12 +2579,14 @@
             </w:r>
             <w:r>
               <w:rPr>
+                <w:rFonts w:ascii="Times New Roman" w:hAnsi="Times New Roman" w:cs="Times New Roman"/>
                 <w:noProof/>
                 <w:webHidden/>
               </w:rPr>
             </w:r>
             <w:r>
               <w:rPr>
+                <w:rFonts w:ascii="Times New Roman" w:hAnsi="Times New Roman" w:cs="Times New Roman"/>
                 <w:noProof/>
                 <w:webHidden/>
               </w:rPr>
@@ -2443,6 +2594,7 @@
             </w:r>
             <w:r>
               <w:rPr>
+                <w:rFonts w:ascii="Times New Roman" w:hAnsi="Times New Roman" w:cs="Times New Roman"/>
                 <w:noProof/>
                 <w:webHidden/>
               </w:rPr>
@@ -2450,6 +2602,7 @@
             </w:r>
             <w:r>
               <w:rPr>
+                <w:rFonts w:ascii="Times New Roman" w:hAnsi="Times New Roman" w:cs="Times New Roman"/>
                 <w:noProof/>
                 <w:webHidden/>
               </w:rPr>
@@ -2465,7 +2618,7 @@
               <w:tab w:val="right" w:leader="dot" w:pos="9350"/>
             </w:tabs>
             <w:rPr>
-              <w:rFonts w:eastAsiaTheme="minorEastAsia"/>
+              <w:rFonts w:ascii="Times New Roman" w:eastAsiaTheme="minorEastAsia" w:hAnsi="Times New Roman" w:cs="Times New Roman"/>
               <w:noProof/>
             </w:rPr>
           </w:pPr>
@@ -2475,12 +2628,13 @@
                 <w:rStyle w:val="Hyperlink"/>
                 <w:rFonts w:ascii="Times New Roman" w:hAnsi="Times New Roman" w:cs="Times New Roman"/>
                 <w:noProof/>
+                <w:color w:val="auto"/>
               </w:rPr>
               <w:t>3.4</w:t>
             </w:r>
             <w:r>
               <w:rPr>
-                <w:rFonts w:eastAsiaTheme="minorEastAsia"/>
+                <w:rFonts w:ascii="Times New Roman" w:eastAsiaTheme="minorEastAsia" w:hAnsi="Times New Roman" w:cs="Times New Roman"/>
                 <w:noProof/>
               </w:rPr>
               <w:tab/>
@@ -2490,11 +2644,13 @@
                 <w:rStyle w:val="Hyperlink"/>
                 <w:rFonts w:ascii="Times New Roman" w:hAnsi="Times New Roman" w:cs="Times New Roman"/>
                 <w:noProof/>
+                <w:color w:val="auto"/>
               </w:rPr>
               <w:t>Data Collection</w:t>
             </w:r>
             <w:r>
               <w:rPr>
+                <w:rFonts w:ascii="Times New Roman" w:hAnsi="Times New Roman" w:cs="Times New Roman"/>
                 <w:noProof/>
                 <w:webHidden/>
               </w:rPr>
@@ -2502,6 +2658,7 @@
             </w:r>
             <w:r>
               <w:rPr>
+                <w:rFonts w:ascii="Times New Roman" w:hAnsi="Times New Roman" w:cs="Times New Roman"/>
                 <w:noProof/>
                 <w:webHidden/>
               </w:rPr>
@@ -2509,6 +2666,7 @@
             </w:r>
             <w:r>
               <w:rPr>
+                <w:rFonts w:ascii="Times New Roman" w:hAnsi="Times New Roman" w:cs="Times New Roman"/>
                 <w:noProof/>
                 <w:webHidden/>
               </w:rPr>
@@ -2516,12 +2674,14 @@
             </w:r>
             <w:r>
               <w:rPr>
+                <w:rFonts w:ascii="Times New Roman" w:hAnsi="Times New Roman" w:cs="Times New Roman"/>
                 <w:noProof/>
                 <w:webHidden/>
               </w:rPr>
             </w:r>
             <w:r>
               <w:rPr>
+                <w:rFonts w:ascii="Times New Roman" w:hAnsi="Times New Roman" w:cs="Times New Roman"/>
                 <w:noProof/>
                 <w:webHidden/>
               </w:rPr>
@@ -2529,6 +2689,7 @@
             </w:r>
             <w:r>
               <w:rPr>
+                <w:rFonts w:ascii="Times New Roman" w:hAnsi="Times New Roman" w:cs="Times New Roman"/>
                 <w:noProof/>
                 <w:webHidden/>
               </w:rPr>
@@ -2536,6 +2697,7 @@
             </w:r>
             <w:r>
               <w:rPr>
+                <w:rFonts w:ascii="Times New Roman" w:hAnsi="Times New Roman" w:cs="Times New Roman"/>
                 <w:noProof/>
                 <w:webHidden/>
               </w:rPr>
@@ -2551,7 +2713,7 @@
               <w:tab w:val="right" w:leader="dot" w:pos="9350"/>
             </w:tabs>
             <w:rPr>
-              <w:rFonts w:eastAsiaTheme="minorEastAsia"/>
+              <w:rFonts w:ascii="Times New Roman" w:eastAsiaTheme="minorEastAsia" w:hAnsi="Times New Roman" w:cs="Times New Roman"/>
               <w:noProof/>
             </w:rPr>
           </w:pPr>
@@ -2561,12 +2723,13 @@
                 <w:rStyle w:val="Hyperlink"/>
                 <w:rFonts w:ascii="Times New Roman" w:hAnsi="Times New Roman" w:cs="Times New Roman"/>
                 <w:noProof/>
+                <w:color w:val="auto"/>
               </w:rPr>
               <w:t>3.4.1</w:t>
             </w:r>
             <w:r>
               <w:rPr>
-                <w:rFonts w:eastAsiaTheme="minorEastAsia"/>
+                <w:rFonts w:ascii="Times New Roman" w:eastAsiaTheme="minorEastAsia" w:hAnsi="Times New Roman" w:cs="Times New Roman"/>
                 <w:noProof/>
               </w:rPr>
               <w:tab/>
@@ -2576,11 +2739,13 @@
                 <w:rStyle w:val="Hyperlink"/>
                 <w:rFonts w:ascii="Times New Roman" w:hAnsi="Times New Roman" w:cs="Times New Roman"/>
                 <w:noProof/>
+                <w:color w:val="auto"/>
               </w:rPr>
               <w:t>Primary Data Collection</w:t>
             </w:r>
             <w:r>
               <w:rPr>
+                <w:rFonts w:ascii="Times New Roman" w:hAnsi="Times New Roman" w:cs="Times New Roman"/>
                 <w:noProof/>
                 <w:webHidden/>
               </w:rPr>
@@ -2588,6 +2753,7 @@
             </w:r>
             <w:r>
               <w:rPr>
+                <w:rFonts w:ascii="Times New Roman" w:hAnsi="Times New Roman" w:cs="Times New Roman"/>
                 <w:noProof/>
                 <w:webHidden/>
               </w:rPr>
@@ -2595,6 +2761,7 @@
             </w:r>
             <w:r>
               <w:rPr>
+                <w:rFonts w:ascii="Times New Roman" w:hAnsi="Times New Roman" w:cs="Times New Roman"/>
                 <w:noProof/>
                 <w:webHidden/>
               </w:rPr>
@@ -2602,12 +2769,14 @@
             </w:r>
             <w:r>
               <w:rPr>
+                <w:rFonts w:ascii="Times New Roman" w:hAnsi="Times New Roman" w:cs="Times New Roman"/>
                 <w:noProof/>
                 <w:webHidden/>
               </w:rPr>
             </w:r>
             <w:r>
               <w:rPr>
+                <w:rFonts w:ascii="Times New Roman" w:hAnsi="Times New Roman" w:cs="Times New Roman"/>
                 <w:noProof/>
                 <w:webHidden/>
               </w:rPr>
@@ -2615,6 +2784,7 @@
             </w:r>
             <w:r>
               <w:rPr>
+                <w:rFonts w:ascii="Times New Roman" w:hAnsi="Times New Roman" w:cs="Times New Roman"/>
                 <w:noProof/>
                 <w:webHidden/>
               </w:rPr>
@@ -2622,6 +2792,7 @@
             </w:r>
             <w:r>
               <w:rPr>
+                <w:rFonts w:ascii="Times New Roman" w:hAnsi="Times New Roman" w:cs="Times New Roman"/>
                 <w:noProof/>
                 <w:webHidden/>
               </w:rPr>
@@ -2637,7 +2808,7 @@
               <w:tab w:val="right" w:leader="dot" w:pos="9350"/>
             </w:tabs>
             <w:rPr>
-              <w:rFonts w:eastAsiaTheme="minorEastAsia"/>
+              <w:rFonts w:ascii="Times New Roman" w:eastAsiaTheme="minorEastAsia" w:hAnsi="Times New Roman" w:cs="Times New Roman"/>
               <w:noProof/>
             </w:rPr>
           </w:pPr>
@@ -2647,12 +2818,13 @@
                 <w:rStyle w:val="Hyperlink"/>
                 <w:rFonts w:ascii="Times New Roman" w:hAnsi="Times New Roman" w:cs="Times New Roman"/>
                 <w:noProof/>
+                <w:color w:val="auto"/>
               </w:rPr>
               <w:t>3.4.2</w:t>
             </w:r>
             <w:r>
               <w:rPr>
-                <w:rFonts w:eastAsiaTheme="minorEastAsia"/>
+                <w:rFonts w:ascii="Times New Roman" w:eastAsiaTheme="minorEastAsia" w:hAnsi="Times New Roman" w:cs="Times New Roman"/>
                 <w:noProof/>
               </w:rPr>
               <w:tab/>
@@ -2662,11 +2834,13 @@
                 <w:rStyle w:val="Hyperlink"/>
                 <w:rFonts w:ascii="Times New Roman" w:hAnsi="Times New Roman" w:cs="Times New Roman"/>
                 <w:noProof/>
+                <w:color w:val="auto"/>
               </w:rPr>
               <w:t>Secondary Data Collection.</w:t>
             </w:r>
             <w:r>
               <w:rPr>
+                <w:rFonts w:ascii="Times New Roman" w:hAnsi="Times New Roman" w:cs="Times New Roman"/>
                 <w:noProof/>
                 <w:webHidden/>
               </w:rPr>
@@ -2674,6 +2848,7 @@
             </w:r>
             <w:r>
               <w:rPr>
+                <w:rFonts w:ascii="Times New Roman" w:hAnsi="Times New Roman" w:cs="Times New Roman"/>
                 <w:noProof/>
                 <w:webHidden/>
               </w:rPr>
@@ -2681,6 +2856,7 @@
             </w:r>
             <w:r>
               <w:rPr>
+                <w:rFonts w:ascii="Times New Roman" w:hAnsi="Times New Roman" w:cs="Times New Roman"/>
                 <w:noProof/>
                 <w:webHidden/>
               </w:rPr>
@@ -2688,12 +2864,14 @@
             </w:r>
             <w:r>
               <w:rPr>
+                <w:rFonts w:ascii="Times New Roman" w:hAnsi="Times New Roman" w:cs="Times New Roman"/>
                 <w:noProof/>
                 <w:webHidden/>
               </w:rPr>
             </w:r>
             <w:r>
               <w:rPr>
+                <w:rFonts w:ascii="Times New Roman" w:hAnsi="Times New Roman" w:cs="Times New Roman"/>
                 <w:noProof/>
                 <w:webHidden/>
               </w:rPr>
@@ -2701,6 +2879,7 @@
             </w:r>
             <w:r>
               <w:rPr>
+                <w:rFonts w:ascii="Times New Roman" w:hAnsi="Times New Roman" w:cs="Times New Roman"/>
                 <w:noProof/>
                 <w:webHidden/>
               </w:rPr>
@@ -2708,6 +2887,7 @@
             </w:r>
             <w:r>
               <w:rPr>
+                <w:rFonts w:ascii="Times New Roman" w:hAnsi="Times New Roman" w:cs="Times New Roman"/>
                 <w:noProof/>
                 <w:webHidden/>
               </w:rPr>
@@ -2723,7 +2903,7 @@
               <w:tab w:val="right" w:leader="dot" w:pos="9350"/>
             </w:tabs>
             <w:rPr>
-              <w:rFonts w:eastAsiaTheme="minorEastAsia"/>
+              <w:rFonts w:ascii="Times New Roman" w:eastAsiaTheme="minorEastAsia" w:hAnsi="Times New Roman" w:cs="Times New Roman"/>
               <w:noProof/>
             </w:rPr>
           </w:pPr>
@@ -2733,12 +2913,13 @@
                 <w:rStyle w:val="Hyperlink"/>
                 <w:rFonts w:ascii="Times New Roman" w:hAnsi="Times New Roman" w:cs="Times New Roman"/>
                 <w:noProof/>
+                <w:color w:val="auto"/>
               </w:rPr>
               <w:t>3.5</w:t>
             </w:r>
             <w:r>
               <w:rPr>
-                <w:rFonts w:eastAsiaTheme="minorEastAsia"/>
+                <w:rFonts w:ascii="Times New Roman" w:eastAsiaTheme="minorEastAsia" w:hAnsi="Times New Roman" w:cs="Times New Roman"/>
                 <w:noProof/>
               </w:rPr>
               <w:tab/>
@@ -2748,11 +2929,13 @@
                 <w:rStyle w:val="Hyperlink"/>
                 <w:rFonts w:ascii="Times New Roman" w:hAnsi="Times New Roman" w:cs="Times New Roman"/>
                 <w:noProof/>
+                <w:color w:val="auto"/>
               </w:rPr>
               <w:t>Data Analysis Method</w:t>
             </w:r>
             <w:r>
               <w:rPr>
+                <w:rFonts w:ascii="Times New Roman" w:hAnsi="Times New Roman" w:cs="Times New Roman"/>
                 <w:noProof/>
                 <w:webHidden/>
               </w:rPr>
@@ -2760,6 +2943,7 @@
             </w:r>
             <w:r>
               <w:rPr>
+                <w:rFonts w:ascii="Times New Roman" w:hAnsi="Times New Roman" w:cs="Times New Roman"/>
                 <w:noProof/>
                 <w:webHidden/>
               </w:rPr>
@@ -2767,6 +2951,7 @@
             </w:r>
             <w:r>
               <w:rPr>
+                <w:rFonts w:ascii="Times New Roman" w:hAnsi="Times New Roman" w:cs="Times New Roman"/>
                 <w:noProof/>
                 <w:webHidden/>
               </w:rPr>
@@ -2774,12 +2959,14 @@
             </w:r>
             <w:r>
               <w:rPr>
+                <w:rFonts w:ascii="Times New Roman" w:hAnsi="Times New Roman" w:cs="Times New Roman"/>
                 <w:noProof/>
                 <w:webHidden/>
               </w:rPr>
             </w:r>
             <w:r>
               <w:rPr>
+                <w:rFonts w:ascii="Times New Roman" w:hAnsi="Times New Roman" w:cs="Times New Roman"/>
                 <w:noProof/>
                 <w:webHidden/>
               </w:rPr>
@@ -2787,6 +2974,7 @@
             </w:r>
             <w:r>
               <w:rPr>
+                <w:rFonts w:ascii="Times New Roman" w:hAnsi="Times New Roman" w:cs="Times New Roman"/>
                 <w:noProof/>
                 <w:webHidden/>
               </w:rPr>
@@ -2794,6 +2982,7 @@
             </w:r>
             <w:r>
               <w:rPr>
+                <w:rFonts w:ascii="Times New Roman" w:hAnsi="Times New Roman" w:cs="Times New Roman"/>
                 <w:noProof/>
                 <w:webHidden/>
               </w:rPr>
@@ -2809,7 +2998,7 @@
               <w:tab w:val="right" w:leader="dot" w:pos="9350"/>
             </w:tabs>
             <w:rPr>
-              <w:rFonts w:eastAsiaTheme="minorEastAsia"/>
+              <w:rFonts w:ascii="Times New Roman" w:eastAsiaTheme="minorEastAsia" w:hAnsi="Times New Roman" w:cs="Times New Roman"/>
               <w:noProof/>
             </w:rPr>
           </w:pPr>
@@ -2819,12 +3008,13 @@
                 <w:rStyle w:val="Hyperlink"/>
                 <w:rFonts w:ascii="Times New Roman" w:hAnsi="Times New Roman" w:cs="Times New Roman"/>
                 <w:noProof/>
+                <w:color w:val="auto"/>
               </w:rPr>
               <w:t>3.6</w:t>
             </w:r>
             <w:r>
               <w:rPr>
-                <w:rFonts w:eastAsiaTheme="minorEastAsia"/>
+                <w:rFonts w:ascii="Times New Roman" w:eastAsiaTheme="minorEastAsia" w:hAnsi="Times New Roman" w:cs="Times New Roman"/>
                 <w:noProof/>
               </w:rPr>
               <w:tab/>
@@ -2834,11 +3024,13 @@
                 <w:rStyle w:val="Hyperlink"/>
                 <w:rFonts w:ascii="Times New Roman" w:hAnsi="Times New Roman" w:cs="Times New Roman"/>
                 <w:noProof/>
+                <w:color w:val="auto"/>
               </w:rPr>
               <w:t>Design and Implementation Tools and Techniques</w:t>
             </w:r>
             <w:r>
               <w:rPr>
+                <w:rFonts w:ascii="Times New Roman" w:hAnsi="Times New Roman" w:cs="Times New Roman"/>
                 <w:noProof/>
                 <w:webHidden/>
               </w:rPr>
@@ -2846,6 +3038,7 @@
             </w:r>
             <w:r>
               <w:rPr>
+                <w:rFonts w:ascii="Times New Roman" w:hAnsi="Times New Roman" w:cs="Times New Roman"/>
                 <w:noProof/>
                 <w:webHidden/>
               </w:rPr>
@@ -2853,6 +3046,7 @@
             </w:r>
             <w:r>
               <w:rPr>
+                <w:rFonts w:ascii="Times New Roman" w:hAnsi="Times New Roman" w:cs="Times New Roman"/>
                 <w:noProof/>
                 <w:webHidden/>
               </w:rPr>
@@ -2860,12 +3054,14 @@
             </w:r>
             <w:r>
               <w:rPr>
+                <w:rFonts w:ascii="Times New Roman" w:hAnsi="Times New Roman" w:cs="Times New Roman"/>
                 <w:noProof/>
                 <w:webHidden/>
               </w:rPr>
             </w:r>
             <w:r>
               <w:rPr>
+                <w:rFonts w:ascii="Times New Roman" w:hAnsi="Times New Roman" w:cs="Times New Roman"/>
                 <w:noProof/>
                 <w:webHidden/>
               </w:rPr>
@@ -2873,6 +3069,7 @@
             </w:r>
             <w:r>
               <w:rPr>
+                <w:rFonts w:ascii="Times New Roman" w:hAnsi="Times New Roman" w:cs="Times New Roman"/>
                 <w:noProof/>
                 <w:webHidden/>
               </w:rPr>
@@ -2880,6 +3077,7 @@
             </w:r>
             <w:r>
               <w:rPr>
+                <w:rFonts w:ascii="Times New Roman" w:hAnsi="Times New Roman" w:cs="Times New Roman"/>
                 <w:noProof/>
                 <w:webHidden/>
               </w:rPr>
@@ -2894,7 +3092,7 @@
               <w:tab w:val="right" w:leader="dot" w:pos="9350"/>
             </w:tabs>
             <w:rPr>
-              <w:rFonts w:eastAsiaTheme="minorEastAsia"/>
+              <w:rFonts w:ascii="Times New Roman" w:eastAsiaTheme="minorEastAsia" w:hAnsi="Times New Roman" w:cs="Times New Roman"/>
               <w:noProof/>
             </w:rPr>
           </w:pPr>
@@ -2904,11 +3102,13 @@
                 <w:rStyle w:val="Hyperlink"/>
                 <w:rFonts w:ascii="Times New Roman" w:hAnsi="Times New Roman" w:cs="Times New Roman"/>
                 <w:noProof/>
+                <w:color w:val="auto"/>
               </w:rPr>
               <w:t>3.7 System Testing.</w:t>
             </w:r>
             <w:r>
               <w:rPr>
+                <w:rFonts w:ascii="Times New Roman" w:hAnsi="Times New Roman" w:cs="Times New Roman"/>
                 <w:noProof/>
                 <w:webHidden/>
               </w:rPr>
@@ -2916,6 +3116,7 @@
             </w:r>
             <w:r>
               <w:rPr>
+                <w:rFonts w:ascii="Times New Roman" w:hAnsi="Times New Roman" w:cs="Times New Roman"/>
                 <w:noProof/>
                 <w:webHidden/>
               </w:rPr>
@@ -2923,6 +3124,7 @@
             </w:r>
             <w:r>
               <w:rPr>
+                <w:rFonts w:ascii="Times New Roman" w:hAnsi="Times New Roman" w:cs="Times New Roman"/>
                 <w:noProof/>
                 <w:webHidden/>
               </w:rPr>
@@ -2930,12 +3132,14 @@
             </w:r>
             <w:r>
               <w:rPr>
+                <w:rFonts w:ascii="Times New Roman" w:hAnsi="Times New Roman" w:cs="Times New Roman"/>
                 <w:noProof/>
                 <w:webHidden/>
               </w:rPr>
             </w:r>
             <w:r>
               <w:rPr>
+                <w:rFonts w:ascii="Times New Roman" w:hAnsi="Times New Roman" w:cs="Times New Roman"/>
                 <w:noProof/>
                 <w:webHidden/>
               </w:rPr>
@@ -2943,6 +3147,7 @@
             </w:r>
             <w:r>
               <w:rPr>
+                <w:rFonts w:ascii="Times New Roman" w:hAnsi="Times New Roman" w:cs="Times New Roman"/>
                 <w:noProof/>
                 <w:webHidden/>
               </w:rPr>
@@ -2950,6 +3155,7 @@
             </w:r>
             <w:r>
               <w:rPr>
+                <w:rFonts w:ascii="Times New Roman" w:hAnsi="Times New Roman" w:cs="Times New Roman"/>
                 <w:noProof/>
                 <w:webHidden/>
               </w:rPr>
@@ -3127,6 +3333,7 @@
             <w:rStyle w:val="Hyperlink"/>
             <w:rFonts w:ascii="Times New Roman" w:hAnsi="Times New Roman" w:cs="Times New Roman"/>
             <w:noProof/>
+            <w:color w:val="auto"/>
             <w:sz w:val="24"/>
             <w:szCs w:val="24"/>
           </w:rPr>
@@ -3224,6 +3431,7 @@
             <w:rStyle w:val="Hyperlink"/>
             <w:rFonts w:ascii="Times New Roman" w:hAnsi="Times New Roman" w:cs="Times New Roman"/>
             <w:noProof/>
+            <w:color w:val="auto"/>
             <w:sz w:val="24"/>
             <w:szCs w:val="24"/>
           </w:rPr>
@@ -3321,6 +3529,7 @@
             <w:rStyle w:val="Hyperlink"/>
             <w:rFonts w:ascii="Times New Roman" w:hAnsi="Times New Roman" w:cs="Times New Roman"/>
             <w:noProof/>
+            <w:color w:val="auto"/>
             <w:sz w:val="24"/>
             <w:szCs w:val="24"/>
           </w:rPr>
@@ -3418,6 +3627,7 @@
             <w:rStyle w:val="Hyperlink"/>
             <w:rFonts w:ascii="Times New Roman" w:hAnsi="Times New Roman" w:cs="Times New Roman"/>
             <w:noProof/>
+            <w:color w:val="auto"/>
             <w:sz w:val="24"/>
             <w:szCs w:val="24"/>
           </w:rPr>
@@ -3608,7 +3818,13 @@
       </w:r>
       <w:bookmarkEnd w:id="0"/>
     </w:p>
-    <w:p/>
+    <w:p>
+      <w:pPr>
+        <w:rPr>
+          <w:rFonts w:ascii="Times New Roman" w:hAnsi="Times New Roman" w:cs="Times New Roman"/>
+        </w:rPr>
+      </w:pPr>
+    </w:p>
     <w:p>
       <w:pPr>
         <w:pStyle w:val="Heading2"/>
@@ -5312,6 +5528,7 @@
         <w:spacing w:line="360" w:lineRule="auto"/>
         <w:rPr>
           <w:rFonts w:ascii="Times New Roman" w:hAnsi="Times New Roman" w:cs="Times New Roman"/>
+          <w:color w:val="auto"/>
           <w:sz w:val="24"/>
           <w:szCs w:val="24"/>
         </w:rPr>
@@ -5345,6 +5562,7 @@
       <w:r>
         <w:rPr>
           <w:rFonts w:ascii="Times New Roman" w:hAnsi="Times New Roman" w:cs="Times New Roman"/>
+          <w:color w:val="auto"/>
           <w:sz w:val="24"/>
           <w:szCs w:val="24"/>
         </w:rPr>
@@ -7335,7 +7553,13 @@
         <w:t xml:space="preserve"> - Sample Hardware Requirements</w:t>
       </w:r>
     </w:p>
-    <w:p/>
+    <w:p>
+      <w:pPr>
+        <w:rPr>
+          <w:rFonts w:ascii="Times New Roman" w:hAnsi="Times New Roman" w:cs="Times New Roman"/>
+        </w:rPr>
+      </w:pPr>
+    </w:p>
     <w:p>
       <w:pPr>
         <w:pStyle w:val="Heading3"/>
@@ -8481,22 +8705,60 @@
         <w:pStyle w:val="Caption"/>
         <w:rPr>
           <w:rFonts w:ascii="Times New Roman" w:hAnsi="Times New Roman" w:cs="Times New Roman"/>
-          <w:sz w:val="24"/>
-          <w:szCs w:val="24"/>
-        </w:rPr>
-      </w:pPr>
-      <w:r>
+          <w:color w:val="auto"/>
+          <w:sz w:val="24"/>
+          <w:szCs w:val="24"/>
+        </w:rPr>
+      </w:pPr>
+      <w:r>
+        <w:rPr>
+          <w:rFonts w:ascii="Times New Roman" w:hAnsi="Times New Roman" w:cs="Times New Roman"/>
+          <w:color w:val="auto"/>
+        </w:rPr>
         <w:t xml:space="preserve">Table </w:t>
       </w:r>
-      <w:fldSimple w:instr=" SEQ Table \* ARABIC ">
-        <w:r>
-          <w:rPr>
-            <w:noProof/>
-          </w:rPr>
-          <w:t>2</w:t>
-        </w:r>
-      </w:fldSimple>
-      <w:r>
+      <w:r>
+        <w:rPr>
+          <w:rFonts w:ascii="Times New Roman" w:hAnsi="Times New Roman" w:cs="Times New Roman"/>
+          <w:color w:val="auto"/>
+        </w:rPr>
+        <w:fldChar w:fldCharType="begin"/>
+      </w:r>
+      <w:r>
+        <w:rPr>
+          <w:rFonts w:ascii="Times New Roman" w:hAnsi="Times New Roman" w:cs="Times New Roman"/>
+          <w:color w:val="auto"/>
+        </w:rPr>
+        <w:instrText xml:space="preserve"> SEQ Table \* ARABIC </w:instrText>
+      </w:r>
+      <w:r>
+        <w:rPr>
+          <w:rFonts w:ascii="Times New Roman" w:hAnsi="Times New Roman" w:cs="Times New Roman"/>
+          <w:color w:val="auto"/>
+        </w:rPr>
+        <w:fldChar w:fldCharType="separate"/>
+      </w:r>
+      <w:r>
+        <w:rPr>
+          <w:rFonts w:ascii="Times New Roman" w:hAnsi="Times New Roman" w:cs="Times New Roman"/>
+          <w:noProof/>
+          <w:color w:val="auto"/>
+        </w:rPr>
+        <w:t>2</w:t>
+      </w:r>
+      <w:r>
+        <w:rPr>
+          <w:rFonts w:ascii="Times New Roman" w:hAnsi="Times New Roman" w:cs="Times New Roman"/>
+          <w:noProof/>
+          <w:color w:val="auto"/>
+        </w:rPr>
+        <w:fldChar w:fldCharType="end"/>
+      </w:r>
+      <w:r>
+        <w:rPr>
+          <w:rFonts w:ascii="Times New Roman" w:hAnsi="Times New Roman" w:cs="Times New Roman"/>
+          <w:color w:val="auto"/>
+        </w:rPr>
         <w:t xml:space="preserve"> - Sample Software Requirements</w:t>
       </w:r>
     </w:p>
@@ -8520,6 +8782,7 @@
           <w:rFonts w:ascii="Times New Roman" w:hAnsi="Times New Roman" w:cs="Times New Roman"/>
           <w:b/>
           <w:bCs/>
+          <w:color w:val="auto"/>
           <w:sz w:val="24"/>
           <w:szCs w:val="24"/>
           <w:u w:val="single"/>
@@ -8528,6 +8791,7 @@
       <w:r>
         <w:rPr>
           <w:rFonts w:ascii="Times New Roman" w:hAnsi="Times New Roman" w:cs="Times New Roman"/>
+          <w:color w:val="auto"/>
           <w:sz w:val="24"/>
           <w:szCs w:val="24"/>
         </w:rPr>
@@ -9265,19 +9529,60 @@
     <w:p>
       <w:pPr>
         <w:pStyle w:val="Caption"/>
-      </w:pPr>
-      <w:r>
+        <w:rPr>
+          <w:rFonts w:ascii="Times New Roman" w:hAnsi="Times New Roman" w:cs="Times New Roman"/>
+          <w:color w:val="auto"/>
+        </w:rPr>
+      </w:pPr>
+      <w:r>
+        <w:rPr>
+          <w:rFonts w:ascii="Times New Roman" w:hAnsi="Times New Roman" w:cs="Times New Roman"/>
+          <w:color w:val="auto"/>
+        </w:rPr>
         <w:t xml:space="preserve">Table </w:t>
       </w:r>
-      <w:fldSimple w:instr=" SEQ Table \* ARABIC ">
-        <w:r>
-          <w:rPr>
-            <w:noProof/>
-          </w:rPr>
-          <w:t>3</w:t>
-        </w:r>
-      </w:fldSimple>
-      <w:r>
+      <w:r>
+        <w:rPr>
+          <w:rFonts w:ascii="Times New Roman" w:hAnsi="Times New Roman" w:cs="Times New Roman"/>
+          <w:color w:val="auto"/>
+        </w:rPr>
+        <w:fldChar w:fldCharType="begin"/>
+      </w:r>
+      <w:r>
+        <w:rPr>
+          <w:rFonts w:ascii="Times New Roman" w:hAnsi="Times New Roman" w:cs="Times New Roman"/>
+          <w:color w:val="auto"/>
+        </w:rPr>
+        <w:instrText xml:space="preserve"> SEQ Table \* ARABIC </w:instrText>
+      </w:r>
+      <w:r>
+        <w:rPr>
+          <w:rFonts w:ascii="Times New Roman" w:hAnsi="Times New Roman" w:cs="Times New Roman"/>
+          <w:color w:val="auto"/>
+        </w:rPr>
+        <w:fldChar w:fldCharType="separate"/>
+      </w:r>
+      <w:r>
+        <w:rPr>
+          <w:rFonts w:ascii="Times New Roman" w:hAnsi="Times New Roman" w:cs="Times New Roman"/>
+          <w:noProof/>
+          <w:color w:val="auto"/>
+        </w:rPr>
+        <w:t>3</w:t>
+      </w:r>
+      <w:r>
+        <w:rPr>
+          <w:rFonts w:ascii="Times New Roman" w:hAnsi="Times New Roman" w:cs="Times New Roman"/>
+          <w:noProof/>
+          <w:color w:val="auto"/>
+        </w:rPr>
+        <w:fldChar w:fldCharType="end"/>
+      </w:r>
+      <w:r>
+        <w:rPr>
+          <w:rFonts w:ascii="Times New Roman" w:hAnsi="Times New Roman" w:cs="Times New Roman"/>
+          <w:color w:val="auto"/>
+        </w:rPr>
         <w:t xml:space="preserve"> - Proposed Budget Table</w:t>
       </w:r>
     </w:p>
@@ -10330,6 +10635,7 @@
         <w:pStyle w:val="Caption"/>
         <w:rPr>
           <w:rFonts w:ascii="Times New Roman" w:hAnsi="Times New Roman" w:cs="Times New Roman"/>
+          <w:color w:val="auto"/>
           <w:sz w:val="24"/>
           <w:szCs w:val="24"/>
         </w:rPr>
@@ -10341,17 +10647,54 @@
         </w:sectPr>
       </w:pPr>
       <w:r>
+        <w:rPr>
+          <w:rFonts w:ascii="Times New Roman" w:hAnsi="Times New Roman" w:cs="Times New Roman"/>
+          <w:color w:val="auto"/>
+        </w:rPr>
         <w:t xml:space="preserve">Table </w:t>
       </w:r>
-      <w:fldSimple w:instr=" SEQ Table \* ARABIC ">
-        <w:r>
-          <w:rPr>
-            <w:noProof/>
-          </w:rPr>
-          <w:t>4</w:t>
-        </w:r>
-      </w:fldSimple>
-      <w:r>
+      <w:r>
+        <w:rPr>
+          <w:rFonts w:ascii="Times New Roman" w:hAnsi="Times New Roman" w:cs="Times New Roman"/>
+          <w:color w:val="auto"/>
+        </w:rPr>
+        <w:fldChar w:fldCharType="begin"/>
+      </w:r>
+      <w:r>
+        <w:rPr>
+          <w:rFonts w:ascii="Times New Roman" w:hAnsi="Times New Roman" w:cs="Times New Roman"/>
+          <w:color w:val="auto"/>
+        </w:rPr>
+        <w:instrText xml:space="preserve"> SEQ Table \* ARABIC </w:instrText>
+      </w:r>
+      <w:r>
+        <w:rPr>
+          <w:rFonts w:ascii="Times New Roman" w:hAnsi="Times New Roman" w:cs="Times New Roman"/>
+          <w:color w:val="auto"/>
+        </w:rPr>
+        <w:fldChar w:fldCharType="separate"/>
+      </w:r>
+      <w:r>
+        <w:rPr>
+          <w:rFonts w:ascii="Times New Roman" w:hAnsi="Times New Roman" w:cs="Times New Roman"/>
+          <w:noProof/>
+          <w:color w:val="auto"/>
+        </w:rPr>
+        <w:t>4</w:t>
+      </w:r>
+      <w:r>
+        <w:rPr>
+          <w:rFonts w:ascii="Times New Roman" w:hAnsi="Times New Roman" w:cs="Times New Roman"/>
+          <w:noProof/>
+          <w:color w:val="auto"/>
+        </w:rPr>
+        <w:fldChar w:fldCharType="end"/>
+      </w:r>
+      <w:r>
+        <w:rPr>
+          <w:rFonts w:ascii="Times New Roman" w:hAnsi="Times New Roman" w:cs="Times New Roman"/>
+          <w:color w:val="auto"/>
+        </w:rPr>
         <w:t xml:space="preserve"> - Project Time Schedule Table</w:t>
       </w:r>
     </w:p>
@@ -10473,17 +10816,32 @@
     <w:p>
       <w:pPr>
         <w:pStyle w:val="Heading2-TNR"/>
-      </w:pPr>
-      <w:r>
+        <w:rPr>
+          <w:rFonts w:cs="Times New Roman"/>
+        </w:rPr>
+      </w:pPr>
+      <w:r>
+        <w:rPr>
+          <w:rFonts w:cs="Times New Roman"/>
+        </w:rPr>
         <w:t>2.</w:t>
       </w:r>
       <w:r>
+        <w:rPr>
+          <w:rFonts w:cs="Times New Roman"/>
+        </w:rPr>
         <w:t>1</w:t>
       </w:r>
       <w:r>
+        <w:rPr>
+          <w:rFonts w:cs="Times New Roman"/>
+        </w:rPr>
         <w:tab/>
       </w:r>
       <w:r>
+        <w:rPr>
+          <w:rFonts w:cs="Times New Roman"/>
+        </w:rPr>
         <w:t>INTRODUCTION.</w:t>
       </w:r>
     </w:p>
@@ -10626,7 +10984,13 @@
         <w:t>SYSTEM REVIEW.</w:t>
       </w:r>
     </w:p>
-    <w:p/>
+    <w:p>
+      <w:pPr>
+        <w:rPr>
+          <w:rFonts w:ascii="Times New Roman" w:hAnsi="Times New Roman" w:cs="Times New Roman"/>
+        </w:rPr>
+      </w:pPr>
+    </w:p>
     <w:p>
       <w:pPr>
         <w:pStyle w:val="Heading3"/>
@@ -10650,11 +11014,20 @@
         <w:t>Spotware    c-trader</w:t>
       </w:r>
     </w:p>
-    <w:p/>
+    <w:p>
+      <w:pPr>
+        <w:rPr>
+          <w:rFonts w:ascii="Times New Roman" w:hAnsi="Times New Roman" w:cs="Times New Roman"/>
+        </w:rPr>
+      </w:pPr>
+    </w:p>
     <w:p>
       <w:pPr>
         <w:keepNext/>
         <w:spacing w:line="360" w:lineRule="auto"/>
+        <w:rPr>
+          <w:rFonts w:ascii="Times New Roman" w:hAnsi="Times New Roman" w:cs="Times New Roman"/>
+        </w:rPr>
       </w:pPr>
       <w:r>
         <w:rPr>
@@ -10709,27 +11082,74 @@
     <w:p>
       <w:pPr>
         <w:pStyle w:val="Caption"/>
+        <w:rPr>
+          <w:rFonts w:ascii="Times New Roman" w:hAnsi="Times New Roman" w:cs="Times New Roman"/>
+          <w:color w:val="auto"/>
+        </w:rPr>
       </w:pPr>
       <w:bookmarkStart w:id="14" w:name="_Toc152591838"/>
       <w:bookmarkStart w:id="15" w:name="_Toc152594630"/>
       <w:r>
+        <w:rPr>
+          <w:rFonts w:ascii="Times New Roman" w:hAnsi="Times New Roman" w:cs="Times New Roman"/>
+          <w:color w:val="auto"/>
+        </w:rPr>
         <w:t xml:space="preserve">Figure </w:t>
       </w:r>
-      <w:fldSimple w:instr=" SEQ Figure \* ARABIC ">
-        <w:r>
-          <w:rPr>
-            <w:noProof/>
-          </w:rPr>
-          <w:t>1</w:t>
-        </w:r>
-      </w:fldSimple>
-      <w:r>
+      <w:r>
+        <w:rPr>
+          <w:rFonts w:ascii="Times New Roman" w:hAnsi="Times New Roman" w:cs="Times New Roman"/>
+          <w:color w:val="auto"/>
+        </w:rPr>
+        <w:fldChar w:fldCharType="begin"/>
+      </w:r>
+      <w:r>
+        <w:rPr>
+          <w:rFonts w:ascii="Times New Roman" w:hAnsi="Times New Roman" w:cs="Times New Roman"/>
+          <w:color w:val="auto"/>
+        </w:rPr>
+        <w:instrText xml:space="preserve"> SEQ Figure \* ARABIC </w:instrText>
+      </w:r>
+      <w:r>
+        <w:rPr>
+          <w:rFonts w:ascii="Times New Roman" w:hAnsi="Times New Roman" w:cs="Times New Roman"/>
+          <w:color w:val="auto"/>
+        </w:rPr>
+        <w:fldChar w:fldCharType="separate"/>
+      </w:r>
+      <w:r>
+        <w:rPr>
+          <w:rFonts w:ascii="Times New Roman" w:hAnsi="Times New Roman" w:cs="Times New Roman"/>
+          <w:noProof/>
+          <w:color w:val="auto"/>
+        </w:rPr>
+        <w:t>1</w:t>
+      </w:r>
+      <w:r>
+        <w:rPr>
+          <w:rFonts w:ascii="Times New Roman" w:hAnsi="Times New Roman" w:cs="Times New Roman"/>
+          <w:noProof/>
+          <w:color w:val="auto"/>
+        </w:rPr>
+        <w:fldChar w:fldCharType="end"/>
+      </w:r>
+      <w:r>
+        <w:rPr>
+          <w:rFonts w:ascii="Times New Roman" w:hAnsi="Times New Roman" w:cs="Times New Roman"/>
+          <w:color w:val="auto"/>
+        </w:rPr>
         <w:t xml:space="preserve"> - cTrader Login Page</w:t>
       </w:r>
       <w:bookmarkEnd w:id="14"/>
       <w:bookmarkEnd w:id="15"/>
     </w:p>
-    <w:p/>
+    <w:p>
+      <w:pPr>
+        <w:rPr>
+          <w:rFonts w:ascii="Times New Roman" w:hAnsi="Times New Roman" w:cs="Times New Roman"/>
+        </w:rPr>
+      </w:pPr>
+    </w:p>
     <w:p>
       <w:pPr>
         <w:spacing w:line="360" w:lineRule="auto"/>
@@ -11065,6 +11485,9 @@
       <w:pPr>
         <w:keepNext/>
         <w:spacing w:line="360" w:lineRule="auto"/>
+        <w:rPr>
+          <w:rFonts w:ascii="Times New Roman" w:hAnsi="Times New Roman" w:cs="Times New Roman"/>
+        </w:rPr>
       </w:pPr>
       <w:r>
         <w:rPr>
@@ -11119,21 +11542,62 @@
     <w:p>
       <w:pPr>
         <w:pStyle w:val="Caption"/>
+        <w:rPr>
+          <w:rFonts w:ascii="Times New Roman" w:hAnsi="Times New Roman" w:cs="Times New Roman"/>
+          <w:color w:val="auto"/>
+        </w:rPr>
       </w:pPr>
       <w:bookmarkStart w:id="16" w:name="_Toc152591839"/>
       <w:bookmarkStart w:id="17" w:name="_Toc152594631"/>
       <w:r>
+        <w:rPr>
+          <w:rFonts w:ascii="Times New Roman" w:hAnsi="Times New Roman" w:cs="Times New Roman"/>
+          <w:color w:val="auto"/>
+        </w:rPr>
         <w:t xml:space="preserve">Figure </w:t>
       </w:r>
-      <w:fldSimple w:instr=" SEQ Figure \* ARABIC ">
-        <w:r>
-          <w:rPr>
-            <w:noProof/>
-          </w:rPr>
-          <w:t>2</w:t>
-        </w:r>
-      </w:fldSimple>
-      <w:r>
+      <w:r>
+        <w:rPr>
+          <w:rFonts w:ascii="Times New Roman" w:hAnsi="Times New Roman" w:cs="Times New Roman"/>
+          <w:color w:val="auto"/>
+        </w:rPr>
+        <w:fldChar w:fldCharType="begin"/>
+      </w:r>
+      <w:r>
+        <w:rPr>
+          <w:rFonts w:ascii="Times New Roman" w:hAnsi="Times New Roman" w:cs="Times New Roman"/>
+          <w:color w:val="auto"/>
+        </w:rPr>
+        <w:instrText xml:space="preserve"> SEQ Figure \* ARABIC </w:instrText>
+      </w:r>
+      <w:r>
+        <w:rPr>
+          <w:rFonts w:ascii="Times New Roman" w:hAnsi="Times New Roman" w:cs="Times New Roman"/>
+          <w:color w:val="auto"/>
+        </w:rPr>
+        <w:fldChar w:fldCharType="separate"/>
+      </w:r>
+      <w:r>
+        <w:rPr>
+          <w:rFonts w:ascii="Times New Roman" w:hAnsi="Times New Roman" w:cs="Times New Roman"/>
+          <w:noProof/>
+          <w:color w:val="auto"/>
+        </w:rPr>
+        <w:t>2</w:t>
+      </w:r>
+      <w:r>
+        <w:rPr>
+          <w:rFonts w:ascii="Times New Roman" w:hAnsi="Times New Roman" w:cs="Times New Roman"/>
+          <w:noProof/>
+          <w:color w:val="auto"/>
+        </w:rPr>
+        <w:fldChar w:fldCharType="end"/>
+      </w:r>
+      <w:r>
+        <w:rPr>
+          <w:rFonts w:ascii="Times New Roman" w:hAnsi="Times New Roman" w:cs="Times New Roman"/>
+          <w:color w:val="auto"/>
+        </w:rPr>
         <w:t xml:space="preserve"> - cTrader Trading Interface</w:t>
       </w:r>
       <w:bookmarkEnd w:id="16"/>
@@ -11634,6 +12098,9 @@
       <w:pPr>
         <w:keepNext/>
         <w:spacing w:line="360" w:lineRule="auto"/>
+        <w:rPr>
+          <w:rFonts w:ascii="Times New Roman" w:hAnsi="Times New Roman" w:cs="Times New Roman"/>
+        </w:rPr>
       </w:pPr>
       <w:r>
         <w:rPr>
@@ -11688,21 +12155,62 @@
     <w:p>
       <w:pPr>
         <w:pStyle w:val="Caption"/>
+        <w:rPr>
+          <w:rFonts w:ascii="Times New Roman" w:hAnsi="Times New Roman" w:cs="Times New Roman"/>
+          <w:color w:val="auto"/>
+        </w:rPr>
       </w:pPr>
       <w:bookmarkStart w:id="18" w:name="_Toc152591840"/>
       <w:bookmarkStart w:id="19" w:name="_Toc152594632"/>
       <w:r>
+        <w:rPr>
+          <w:rFonts w:ascii="Times New Roman" w:hAnsi="Times New Roman" w:cs="Times New Roman"/>
+          <w:color w:val="auto"/>
+        </w:rPr>
         <w:t xml:space="preserve">Figure </w:t>
       </w:r>
-      <w:fldSimple w:instr=" SEQ Figure \* ARABIC ">
-        <w:r>
-          <w:rPr>
-            <w:noProof/>
-          </w:rPr>
-          <w:t>3</w:t>
-        </w:r>
-      </w:fldSimple>
-      <w:r>
+      <w:r>
+        <w:rPr>
+          <w:rFonts w:ascii="Times New Roman" w:hAnsi="Times New Roman" w:cs="Times New Roman"/>
+          <w:color w:val="auto"/>
+        </w:rPr>
+        <w:fldChar w:fldCharType="begin"/>
+      </w:r>
+      <w:r>
+        <w:rPr>
+          <w:rFonts w:ascii="Times New Roman" w:hAnsi="Times New Roman" w:cs="Times New Roman"/>
+          <w:color w:val="auto"/>
+        </w:rPr>
+        <w:instrText xml:space="preserve"> SEQ Figure \* ARABIC </w:instrText>
+      </w:r>
+      <w:r>
+        <w:rPr>
+          <w:rFonts w:ascii="Times New Roman" w:hAnsi="Times New Roman" w:cs="Times New Roman"/>
+          <w:color w:val="auto"/>
+        </w:rPr>
+        <w:fldChar w:fldCharType="separate"/>
+      </w:r>
+      <w:r>
+        <w:rPr>
+          <w:rFonts w:ascii="Times New Roman" w:hAnsi="Times New Roman" w:cs="Times New Roman"/>
+          <w:noProof/>
+          <w:color w:val="auto"/>
+        </w:rPr>
+        <w:t>3</w:t>
+      </w:r>
+      <w:r>
+        <w:rPr>
+          <w:rFonts w:ascii="Times New Roman" w:hAnsi="Times New Roman" w:cs="Times New Roman"/>
+          <w:noProof/>
+          <w:color w:val="auto"/>
+        </w:rPr>
+        <w:fldChar w:fldCharType="end"/>
+      </w:r>
+      <w:r>
+        <w:rPr>
+          <w:rFonts w:ascii="Times New Roman" w:hAnsi="Times New Roman" w:cs="Times New Roman"/>
+          <w:color w:val="auto"/>
+        </w:rPr>
         <w:t xml:space="preserve"> - J Forex Trading Interface</w:t>
       </w:r>
       <w:bookmarkEnd w:id="18"/>
@@ -12861,6 +13369,9 @@
         <w:keepNext/>
         <w:spacing w:line="360" w:lineRule="auto"/>
         <w:ind w:firstLine="720"/>
+        <w:rPr>
+          <w:rFonts w:ascii="Times New Roman" w:hAnsi="Times New Roman" w:cs="Times New Roman"/>
+        </w:rPr>
       </w:pPr>
       <w:r>
         <w:rPr>
@@ -12917,6 +13428,7 @@
         <w:pStyle w:val="Caption"/>
         <w:rPr>
           <w:rFonts w:ascii="Times New Roman" w:hAnsi="Times New Roman" w:cs="Times New Roman"/>
+          <w:color w:val="auto"/>
           <w:sz w:val="24"/>
           <w:szCs w:val="24"/>
         </w:rPr>
@@ -12924,17 +13436,54 @@
       <w:bookmarkStart w:id="22" w:name="_Toc152591841"/>
       <w:bookmarkStart w:id="23" w:name="_Toc152594633"/>
       <w:r>
+        <w:rPr>
+          <w:rFonts w:ascii="Times New Roman" w:hAnsi="Times New Roman" w:cs="Times New Roman"/>
+          <w:color w:val="auto"/>
+        </w:rPr>
         <w:t xml:space="preserve">Figure </w:t>
       </w:r>
-      <w:fldSimple w:instr=" SEQ Figure \* ARABIC ">
-        <w:r>
-          <w:rPr>
-            <w:noProof/>
-          </w:rPr>
-          <w:t>4</w:t>
-        </w:r>
-      </w:fldSimple>
-      <w:r>
+      <w:r>
+        <w:rPr>
+          <w:rFonts w:ascii="Times New Roman" w:hAnsi="Times New Roman" w:cs="Times New Roman"/>
+          <w:color w:val="auto"/>
+        </w:rPr>
+        <w:fldChar w:fldCharType="begin"/>
+      </w:r>
+      <w:r>
+        <w:rPr>
+          <w:rFonts w:ascii="Times New Roman" w:hAnsi="Times New Roman" w:cs="Times New Roman"/>
+          <w:color w:val="auto"/>
+        </w:rPr>
+        <w:instrText xml:space="preserve"> SEQ Figure \* ARABIC </w:instrText>
+      </w:r>
+      <w:r>
+        <w:rPr>
+          <w:rFonts w:ascii="Times New Roman" w:hAnsi="Times New Roman" w:cs="Times New Roman"/>
+          <w:color w:val="auto"/>
+        </w:rPr>
+        <w:fldChar w:fldCharType="separate"/>
+      </w:r>
+      <w:r>
+        <w:rPr>
+          <w:rFonts w:ascii="Times New Roman" w:hAnsi="Times New Roman" w:cs="Times New Roman"/>
+          <w:noProof/>
+          <w:color w:val="auto"/>
+        </w:rPr>
+        <w:t>4</w:t>
+      </w:r>
+      <w:r>
+        <w:rPr>
+          <w:rFonts w:ascii="Times New Roman" w:hAnsi="Times New Roman" w:cs="Times New Roman"/>
+          <w:noProof/>
+          <w:color w:val="auto"/>
+        </w:rPr>
+        <w:fldChar w:fldCharType="end"/>
+      </w:r>
+      <w:r>
+        <w:rPr>
+          <w:rFonts w:ascii="Times New Roman" w:hAnsi="Times New Roman" w:cs="Times New Roman"/>
+          <w:color w:val="auto"/>
+        </w:rPr>
         <w:t xml:space="preserve">  - Waterfall model of development</w:t>
       </w:r>
       <w:bookmarkEnd w:id="22"/>
@@ -14708,7 +15257,13 @@
       </w:r>
       <w:bookmarkEnd w:id="29"/>
     </w:p>
-    <w:p/>
+    <w:p>
+      <w:pPr>
+        <w:rPr>
+          <w:rFonts w:ascii="Times New Roman" w:hAnsi="Times New Roman" w:cs="Times New Roman"/>
+        </w:rPr>
+      </w:pPr>
+    </w:p>
     <w:p>
       <w:pPr>
         <w:spacing w:line="360" w:lineRule="auto"/>
@@ -16534,69 +17089,691 @@
     </w:p>
     <w:p>
       <w:pPr>
-        <w:rPr>
-          <w:rFonts w:ascii="Times New Roman" w:hAnsi="Times New Roman" w:cs="Times New Roman"/>
-          <w:sz w:val="24"/>
-          <w:szCs w:val="24"/>
-        </w:rPr>
-      </w:pPr>
-      <w:r>
-        <w:rPr>
-          <w:rFonts w:ascii="Times New Roman" w:hAnsi="Times New Roman" w:cs="Times New Roman"/>
-          <w:sz w:val="24"/>
-          <w:szCs w:val="24"/>
+        <w:pStyle w:val="Heading1"/>
+        <w:jc w:val="center"/>
+        <w:rPr>
+          <w:rFonts w:ascii="Times New Roman" w:hAnsi="Times New Roman" w:cs="Times New Roman"/>
+          <w:b/>
+          <w:bCs/>
+          <w:color w:val="auto"/>
+          <w:u w:val="single"/>
+        </w:rPr>
+      </w:pPr>
+      <w:r>
+        <w:rPr>
+          <w:rFonts w:ascii="Times New Roman" w:hAnsi="Times New Roman" w:cs="Times New Roman"/>
+          <w:b/>
+          <w:bCs/>
+          <w:color w:val="auto"/>
+          <w:sz w:val="28"/>
+          <w:szCs w:val="28"/>
+          <w:u w:val="single"/>
         </w:rPr>
         <w:lastRenderedPageBreak/>
+        <w:t xml:space="preserve">CHAPTER </w:t>
+      </w:r>
+      <w:r>
+        <w:rPr>
+          <w:rFonts w:ascii="Times New Roman" w:hAnsi="Times New Roman" w:cs="Times New Roman"/>
+          <w:b/>
+          <w:bCs/>
+          <w:color w:val="auto"/>
+          <w:sz w:val="28"/>
+          <w:szCs w:val="28"/>
+          <w:u w:val="single"/>
+        </w:rPr>
+        <w:t>4:</w:t>
+      </w:r>
+      <w:r>
+        <w:rPr>
+          <w:rFonts w:ascii="Times New Roman" w:hAnsi="Times New Roman" w:cs="Times New Roman"/>
+          <w:b/>
+          <w:bCs/>
+          <w:color w:val="auto"/>
+          <w:sz w:val="28"/>
+          <w:szCs w:val="28"/>
+          <w:u w:val="single"/>
+        </w:rPr>
+        <w:tab/>
+      </w:r>
+      <w:r>
+        <w:rPr>
+          <w:rFonts w:ascii="Times New Roman" w:hAnsi="Times New Roman" w:cs="Times New Roman"/>
+          <w:b/>
+          <w:bCs/>
+          <w:color w:val="auto"/>
+          <w:sz w:val="28"/>
+          <w:szCs w:val="28"/>
+          <w:u w:val="single"/>
+        </w:rPr>
+        <w:t xml:space="preserve"> SYSTEM ANALYSIS AND REQUIREMENTS MODELLING</w:t>
+      </w:r>
+    </w:p>
+    <w:p>
+      <w:pPr>
+        <w:pStyle w:val="Heading1"/>
+        <w:rPr>
+          <w:rFonts w:ascii="Times New Roman" w:hAnsi="Times New Roman" w:cs="Times New Roman"/>
+          <w:color w:val="auto"/>
+          <w:sz w:val="24"/>
+          <w:szCs w:val="24"/>
+        </w:rPr>
+      </w:pPr>
+      <w:r>
+        <w:rPr>
+          <w:rFonts w:ascii="Times New Roman" w:hAnsi="Times New Roman" w:cs="Times New Roman"/>
+          <w:color w:val="auto"/>
+          <w:sz w:val="24"/>
+          <w:szCs w:val="24"/>
+        </w:rPr>
+        <w:t xml:space="preserve">8 – 10 </w:t>
+      </w:r>
+      <w:proofErr w:type="spellStart"/>
+      <w:r>
+        <w:rPr>
+          <w:rFonts w:ascii="Times New Roman" w:hAnsi="Times New Roman" w:cs="Times New Roman"/>
+          <w:color w:val="auto"/>
+          <w:sz w:val="24"/>
+          <w:szCs w:val="24"/>
+        </w:rPr>
+        <w:t>pgs</w:t>
+      </w:r>
+      <w:proofErr w:type="spellEnd"/>
+    </w:p>
+    <w:p>
+      <w:pPr>
+        <w:rPr>
+          <w:rFonts w:ascii="Times New Roman" w:hAnsi="Times New Roman" w:cs="Times New Roman"/>
+        </w:rPr>
+      </w:pPr>
+      <w:r>
+        <w:rPr>
+          <w:rFonts w:ascii="Times New Roman" w:hAnsi="Times New Roman" w:cs="Times New Roman"/>
+        </w:rPr>
+        <w:t xml:space="preserve">Describe how the system works using flow charts, </w:t>
+      </w:r>
+      <w:proofErr w:type="gramStart"/>
+      <w:r>
+        <w:rPr>
+          <w:rFonts w:ascii="Times New Roman" w:hAnsi="Times New Roman" w:cs="Times New Roman"/>
+        </w:rPr>
+        <w:t>DFDs ,</w:t>
+      </w:r>
+      <w:proofErr w:type="gramEnd"/>
+      <w:r>
+        <w:rPr>
+          <w:rFonts w:ascii="Times New Roman" w:hAnsi="Times New Roman" w:cs="Times New Roman"/>
+        </w:rPr>
+        <w:t xml:space="preserve"> Use cases , </w:t>
+      </w:r>
+      <w:proofErr w:type="spellStart"/>
+      <w:r>
+        <w:rPr>
+          <w:rFonts w:ascii="Times New Roman" w:hAnsi="Times New Roman" w:cs="Times New Roman"/>
+        </w:rPr>
+        <w:t>uml</w:t>
+      </w:r>
+      <w:proofErr w:type="spellEnd"/>
+    </w:p>
+    <w:p>
+      <w:pPr>
+        <w:rPr>
+          <w:rFonts w:ascii="Times New Roman" w:hAnsi="Times New Roman" w:cs="Times New Roman"/>
+        </w:rPr>
+      </w:pPr>
+      <w:r>
+        <w:rPr>
+          <w:rFonts w:ascii="Times New Roman" w:hAnsi="Times New Roman" w:cs="Times New Roman"/>
+        </w:rPr>
+        <w:tab/>
+        <w:t>Use Case Diagram</w:t>
+      </w:r>
+    </w:p>
+    <w:p>
+      <w:pPr>
+        <w:rPr>
+          <w:rFonts w:ascii="Times New Roman" w:hAnsi="Times New Roman" w:cs="Times New Roman"/>
+        </w:rPr>
+      </w:pPr>
+      <w:r>
+        <w:rPr>
+          <w:rFonts w:ascii="Times New Roman" w:hAnsi="Times New Roman" w:cs="Times New Roman"/>
+        </w:rPr>
+        <w:tab/>
+        <w:t>Data Flow Diagrams</w:t>
+      </w:r>
+    </w:p>
+    <w:p>
+      <w:pPr>
+        <w:rPr>
+          <w:rFonts w:ascii="Times New Roman" w:hAnsi="Times New Roman" w:cs="Times New Roman"/>
+        </w:rPr>
+      </w:pPr>
+      <w:r>
+        <w:rPr>
+          <w:rFonts w:ascii="Times New Roman" w:hAnsi="Times New Roman" w:cs="Times New Roman"/>
+        </w:rPr>
+        <w:tab/>
+        <w:t>Flow Charts</w:t>
+      </w:r>
+    </w:p>
+    <w:p>
+      <w:pPr>
+        <w:rPr>
+          <w:rFonts w:ascii="Times New Roman" w:hAnsi="Times New Roman" w:cs="Times New Roman"/>
+        </w:rPr>
+      </w:pPr>
+      <w:r>
+        <w:rPr>
+          <w:rFonts w:ascii="Times New Roman" w:hAnsi="Times New Roman" w:cs="Times New Roman"/>
+        </w:rPr>
+        <w:tab/>
+        <w:t>UML</w:t>
+      </w:r>
+    </w:p>
+    <w:p>
+      <w:pPr>
+        <w:rPr>
+          <w:rFonts w:ascii="Times New Roman" w:hAnsi="Times New Roman" w:cs="Times New Roman"/>
+        </w:rPr>
+      </w:pPr>
+      <w:r>
+        <w:rPr>
+          <w:rFonts w:ascii="Times New Roman" w:hAnsi="Times New Roman" w:cs="Times New Roman"/>
+        </w:rPr>
+        <w:t>How the facts and the data were gathered including the methods used</w:t>
+      </w:r>
+    </w:p>
+    <w:p>
+      <w:pPr>
+        <w:rPr>
+          <w:rFonts w:ascii="Times New Roman" w:hAnsi="Times New Roman" w:cs="Times New Roman"/>
+        </w:rPr>
+      </w:pPr>
+      <w:r>
+        <w:rPr>
+          <w:rFonts w:ascii="Times New Roman" w:hAnsi="Times New Roman" w:cs="Times New Roman"/>
+        </w:rPr>
+        <w:t>Requirements definition and modelling of the current system</w:t>
+      </w:r>
+    </w:p>
+    <w:p>
+      <w:pPr>
+        <w:rPr>
+          <w:rFonts w:ascii="Times New Roman" w:hAnsi="Times New Roman" w:cs="Times New Roman"/>
+        </w:rPr>
+      </w:pPr>
+      <w:r>
+        <w:rPr>
+          <w:rFonts w:ascii="Times New Roman" w:hAnsi="Times New Roman" w:cs="Times New Roman"/>
+        </w:rPr>
+        <w:t>Requirement definitions and specifications of the project</w:t>
+      </w:r>
+    </w:p>
+    <w:p>
+      <w:pPr>
+        <w:rPr>
+          <w:rFonts w:ascii="Times New Roman" w:hAnsi="Times New Roman" w:cs="Times New Roman"/>
+        </w:rPr>
+      </w:pPr>
+    </w:p>
+    <w:p>
+      <w:pPr>
+        <w:rPr>
+          <w:rFonts w:ascii="Times New Roman" w:hAnsi="Times New Roman" w:cs="Times New Roman"/>
+        </w:rPr>
+      </w:pPr>
+    </w:p>
+    <w:p>
+      <w:pPr>
+        <w:rPr>
+          <w:rFonts w:ascii="Times New Roman" w:eastAsiaTheme="majorEastAsia" w:hAnsi="Times New Roman" w:cs="Times New Roman"/>
+          <w:sz w:val="32"/>
+          <w:szCs w:val="32"/>
+        </w:rPr>
+      </w:pPr>
+      <w:r>
+        <w:rPr>
+          <w:rFonts w:ascii="Times New Roman" w:hAnsi="Times New Roman" w:cs="Times New Roman"/>
+        </w:rPr>
         <w:br w:type="page"/>
       </w:r>
     </w:p>
     <w:p>
       <w:pPr>
-        <w:spacing w:line="360" w:lineRule="auto"/>
-        <w:rPr>
-          <w:rFonts w:ascii="Times New Roman" w:hAnsi="Times New Roman" w:cs="Times New Roman"/>
-          <w:sz w:val="24"/>
-          <w:szCs w:val="24"/>
-        </w:rPr>
-      </w:pPr>
-    </w:p>
-    <w:p>
-      <w:pPr>
-        <w:spacing w:line="360" w:lineRule="auto"/>
-        <w:rPr>
-          <w:rFonts w:ascii="Times New Roman" w:hAnsi="Times New Roman" w:cs="Times New Roman"/>
-          <w:b/>
-          <w:bCs/>
-          <w:sz w:val="24"/>
-          <w:szCs w:val="24"/>
+        <w:pStyle w:val="Heading1"/>
+        <w:rPr>
+          <w:rFonts w:ascii="Times New Roman" w:hAnsi="Times New Roman" w:cs="Times New Roman"/>
+          <w:color w:val="auto"/>
+        </w:rPr>
+      </w:pPr>
+      <w:r>
+        <w:rPr>
+          <w:rFonts w:ascii="Times New Roman" w:hAnsi="Times New Roman" w:cs="Times New Roman"/>
+          <w:color w:val="auto"/>
+        </w:rPr>
+        <w:lastRenderedPageBreak/>
+        <w:t xml:space="preserve">CHAPTER </w:t>
+      </w:r>
+      <w:proofErr w:type="gramStart"/>
+      <w:r>
+        <w:rPr>
+          <w:rFonts w:ascii="Times New Roman" w:hAnsi="Times New Roman" w:cs="Times New Roman"/>
+          <w:color w:val="auto"/>
+        </w:rPr>
+        <w:t>5 :</w:t>
+      </w:r>
+      <w:proofErr w:type="gramEnd"/>
+      <w:r>
+        <w:rPr>
+          <w:rFonts w:ascii="Times New Roman" w:hAnsi="Times New Roman" w:cs="Times New Roman"/>
+          <w:color w:val="auto"/>
+        </w:rPr>
+        <w:tab/>
+        <w:t>SYSTEM DESIGN</w:t>
+      </w:r>
+    </w:p>
+    <w:p>
+      <w:pPr>
+        <w:rPr>
+          <w:rFonts w:ascii="Times New Roman" w:hAnsi="Times New Roman" w:cs="Times New Roman"/>
+        </w:rPr>
+      </w:pPr>
+      <w:r>
+        <w:rPr>
+          <w:rFonts w:ascii="Times New Roman" w:hAnsi="Times New Roman" w:cs="Times New Roman"/>
+        </w:rPr>
+        <w:t xml:space="preserve">Description of the System </w:t>
+      </w:r>
+      <w:proofErr w:type="spellStart"/>
+      <w:proofErr w:type="gramStart"/>
+      <w:r>
+        <w:rPr>
+          <w:rFonts w:ascii="Times New Roman" w:hAnsi="Times New Roman" w:cs="Times New Roman"/>
+        </w:rPr>
+        <w:t>Desighn</w:t>
+      </w:r>
+      <w:proofErr w:type="spellEnd"/>
+      <w:r>
+        <w:rPr>
+          <w:rFonts w:ascii="Times New Roman" w:hAnsi="Times New Roman" w:cs="Times New Roman"/>
+        </w:rPr>
+        <w:t xml:space="preserve"> ,</w:t>
+      </w:r>
+      <w:proofErr w:type="gramEnd"/>
+      <w:r>
+        <w:rPr>
+          <w:rFonts w:ascii="Times New Roman" w:hAnsi="Times New Roman" w:cs="Times New Roman"/>
+        </w:rPr>
+        <w:t xml:space="preserve"> Database </w:t>
+      </w:r>
+      <w:proofErr w:type="spellStart"/>
+      <w:r>
+        <w:rPr>
+          <w:rFonts w:ascii="Times New Roman" w:hAnsi="Times New Roman" w:cs="Times New Roman"/>
+        </w:rPr>
+        <w:t>Desighn</w:t>
+      </w:r>
+      <w:proofErr w:type="spellEnd"/>
+      <w:r>
+        <w:rPr>
+          <w:rFonts w:ascii="Times New Roman" w:hAnsi="Times New Roman" w:cs="Times New Roman"/>
+        </w:rPr>
+        <w:t>( conceptual, Logical , Physical) using an appropriate modelling tool</w:t>
+      </w:r>
+    </w:p>
+    <w:p>
+      <w:pPr>
+        <w:rPr>
+          <w:rFonts w:ascii="Times New Roman" w:hAnsi="Times New Roman" w:cs="Times New Roman"/>
+        </w:rPr>
+      </w:pPr>
+    </w:p>
+    <w:p>
+      <w:pPr>
+        <w:rPr>
+          <w:rFonts w:ascii="Times New Roman" w:eastAsiaTheme="majorEastAsia" w:hAnsi="Times New Roman" w:cs="Times New Roman"/>
+          <w:sz w:val="32"/>
+          <w:szCs w:val="32"/>
+        </w:rPr>
+      </w:pPr>
+      <w:r>
+        <w:rPr>
+          <w:rFonts w:ascii="Times New Roman" w:hAnsi="Times New Roman" w:cs="Times New Roman"/>
+        </w:rPr>
+        <w:br w:type="page"/>
+      </w:r>
+    </w:p>
+    <w:p>
+      <w:pPr>
+        <w:pStyle w:val="Heading1"/>
+        <w:rPr>
+          <w:rFonts w:ascii="Times New Roman" w:hAnsi="Times New Roman" w:cs="Times New Roman"/>
+          <w:color w:val="auto"/>
+        </w:rPr>
+      </w:pPr>
+      <w:r>
+        <w:rPr>
+          <w:rFonts w:ascii="Times New Roman" w:hAnsi="Times New Roman" w:cs="Times New Roman"/>
+          <w:color w:val="auto"/>
+        </w:rPr>
+        <w:lastRenderedPageBreak/>
+        <w:t xml:space="preserve">CHAPTER </w:t>
+      </w:r>
+      <w:proofErr w:type="gramStart"/>
+      <w:r>
+        <w:rPr>
+          <w:rFonts w:ascii="Times New Roman" w:hAnsi="Times New Roman" w:cs="Times New Roman"/>
+          <w:color w:val="auto"/>
+        </w:rPr>
+        <w:t>6 :</w:t>
+      </w:r>
+      <w:proofErr w:type="gramEnd"/>
+      <w:r>
+        <w:rPr>
+          <w:rFonts w:ascii="Times New Roman" w:hAnsi="Times New Roman" w:cs="Times New Roman"/>
+          <w:color w:val="auto"/>
+        </w:rPr>
+        <w:t xml:space="preserve">  SYSTEM IMPLEMENTATION</w:t>
+      </w:r>
+    </w:p>
+    <w:p>
+      <w:pPr>
+        <w:rPr>
+          <w:rFonts w:ascii="Times New Roman" w:hAnsi="Times New Roman" w:cs="Times New Roman"/>
+        </w:rPr>
+      </w:pPr>
+    </w:p>
+    <w:p>
+      <w:pPr>
+        <w:rPr>
+          <w:rFonts w:ascii="Times New Roman" w:hAnsi="Times New Roman" w:cs="Times New Roman"/>
+        </w:rPr>
+      </w:pPr>
+      <w:r>
+        <w:rPr>
+          <w:rFonts w:ascii="Times New Roman" w:hAnsi="Times New Roman" w:cs="Times New Roman"/>
+        </w:rPr>
+        <w:t>3 – 4 pages</w:t>
+      </w:r>
+    </w:p>
+    <w:p>
+      <w:pPr>
+        <w:rPr>
+          <w:rFonts w:ascii="Times New Roman" w:hAnsi="Times New Roman" w:cs="Times New Roman"/>
+        </w:rPr>
+      </w:pPr>
+      <w:r>
+        <w:rPr>
+          <w:rFonts w:ascii="Times New Roman" w:hAnsi="Times New Roman" w:cs="Times New Roman"/>
+        </w:rPr>
+        <w:t>Tools used for coding and testing</w:t>
+      </w:r>
+    </w:p>
+    <w:p>
+      <w:pPr>
+        <w:rPr>
+          <w:rFonts w:ascii="Times New Roman" w:hAnsi="Times New Roman" w:cs="Times New Roman"/>
+        </w:rPr>
+      </w:pPr>
+      <w:r>
+        <w:rPr>
+          <w:rFonts w:ascii="Times New Roman" w:hAnsi="Times New Roman" w:cs="Times New Roman"/>
+        </w:rPr>
+        <w:t>System test plan</w:t>
+      </w:r>
+    </w:p>
+    <w:p>
+      <w:pPr>
+        <w:rPr>
+          <w:rFonts w:ascii="Times New Roman" w:hAnsi="Times New Roman" w:cs="Times New Roman"/>
+        </w:rPr>
+      </w:pPr>
+      <w:proofErr w:type="gramStart"/>
+      <w:r>
+        <w:rPr>
+          <w:rFonts w:ascii="Times New Roman" w:hAnsi="Times New Roman" w:cs="Times New Roman"/>
+        </w:rPr>
+        <w:t>Testing :</w:t>
+      </w:r>
+      <w:proofErr w:type="gramEnd"/>
+      <w:r>
+        <w:rPr>
+          <w:rFonts w:ascii="Times New Roman" w:hAnsi="Times New Roman" w:cs="Times New Roman"/>
+        </w:rPr>
+        <w:t xml:space="preserve"> Data used to test + Approach to testing</w:t>
+      </w:r>
+    </w:p>
+    <w:p>
+      <w:pPr>
+        <w:rPr>
+          <w:rFonts w:ascii="Times New Roman" w:hAnsi="Times New Roman" w:cs="Times New Roman"/>
+        </w:rPr>
+      </w:pPr>
+      <w:r>
+        <w:rPr>
+          <w:rFonts w:ascii="Times New Roman" w:hAnsi="Times New Roman" w:cs="Times New Roman"/>
+        </w:rPr>
+        <w:t>Proposed Changeover techniques</w:t>
+      </w:r>
+    </w:p>
+    <w:p>
+      <w:pPr>
+        <w:rPr>
+          <w:rFonts w:ascii="Times New Roman" w:hAnsi="Times New Roman" w:cs="Times New Roman"/>
+        </w:rPr>
+      </w:pPr>
+    </w:p>
+    <w:p>
+      <w:pPr>
+        <w:rPr>
+          <w:rFonts w:ascii="Times New Roman" w:eastAsiaTheme="majorEastAsia" w:hAnsi="Times New Roman" w:cs="Times New Roman"/>
+          <w:sz w:val="32"/>
+          <w:szCs w:val="32"/>
           <w:u w:val="single"/>
         </w:rPr>
       </w:pPr>
-    </w:p>
-    <w:p>
-      <w:pPr>
-        <w:spacing w:line="360" w:lineRule="auto"/>
-        <w:rPr>
-          <w:rFonts w:ascii="Times New Roman" w:hAnsi="Times New Roman" w:cs="Times New Roman"/>
-          <w:b/>
-          <w:bCs/>
-          <w:sz w:val="24"/>
-          <w:szCs w:val="24"/>
+      <w:r>
+        <w:rPr>
+          <w:rFonts w:ascii="Times New Roman" w:hAnsi="Times New Roman" w:cs="Times New Roman"/>
           <w:u w:val="single"/>
         </w:rPr>
-      </w:pPr>
-      <w:r>
-        <w:rPr>
-          <w:rFonts w:ascii="Times New Roman" w:hAnsi="Times New Roman" w:cs="Times New Roman"/>
-          <w:b/>
-          <w:bCs/>
-          <w:sz w:val="24"/>
-          <w:szCs w:val="24"/>
+        <w:br w:type="page"/>
+      </w:r>
+    </w:p>
+    <w:p>
+      <w:pPr>
+        <w:pStyle w:val="Heading1"/>
+        <w:rPr>
+          <w:rFonts w:ascii="Times New Roman" w:hAnsi="Times New Roman" w:cs="Times New Roman"/>
+          <w:color w:val="auto"/>
           <w:u w:val="single"/>
         </w:rPr>
+      </w:pPr>
+      <w:r>
+        <w:rPr>
+          <w:rFonts w:ascii="Times New Roman" w:hAnsi="Times New Roman" w:cs="Times New Roman"/>
+          <w:color w:val="auto"/>
+          <w:u w:val="single"/>
+        </w:rPr>
+        <w:lastRenderedPageBreak/>
+        <w:t xml:space="preserve">CHAPTER </w:t>
+      </w:r>
+      <w:proofErr w:type="gramStart"/>
+      <w:r>
+        <w:rPr>
+          <w:rFonts w:ascii="Times New Roman" w:hAnsi="Times New Roman" w:cs="Times New Roman"/>
+          <w:color w:val="auto"/>
+          <w:u w:val="single"/>
+        </w:rPr>
+        <w:t>7 :</w:t>
+      </w:r>
+      <w:proofErr w:type="gramEnd"/>
+      <w:r>
+        <w:rPr>
+          <w:rFonts w:ascii="Times New Roman" w:hAnsi="Times New Roman" w:cs="Times New Roman"/>
+          <w:color w:val="auto"/>
+          <w:u w:val="single"/>
+        </w:rPr>
+        <w:t xml:space="preserve"> LIMITATIONS, CONCLUSIONS AND RECOMMENDATIONS</w:t>
+      </w:r>
+    </w:p>
+    <w:p>
+      <w:pPr>
+        <w:rPr>
+          <w:rFonts w:ascii="Times New Roman" w:hAnsi="Times New Roman" w:cs="Times New Roman"/>
+        </w:rPr>
+      </w:pPr>
+    </w:p>
+    <w:p>
+      <w:pPr>
+        <w:rPr>
+          <w:rFonts w:ascii="Times New Roman" w:hAnsi="Times New Roman" w:cs="Times New Roman"/>
+        </w:rPr>
+      </w:pPr>
+      <w:r>
+        <w:rPr>
+          <w:rFonts w:ascii="Times New Roman" w:hAnsi="Times New Roman" w:cs="Times New Roman"/>
+        </w:rPr>
+        <w:t>1 – 2 pages</w:t>
+      </w:r>
+    </w:p>
+    <w:p>
+      <w:pPr>
+        <w:rPr>
+          <w:rFonts w:ascii="Times New Roman" w:hAnsi="Times New Roman" w:cs="Times New Roman"/>
+        </w:rPr>
+      </w:pPr>
+      <w:proofErr w:type="gramStart"/>
+      <w:r>
+        <w:rPr>
+          <w:rFonts w:ascii="Times New Roman" w:hAnsi="Times New Roman" w:cs="Times New Roman"/>
+        </w:rPr>
+        <w:t>Limitations  -</w:t>
+      </w:r>
+      <w:proofErr w:type="gramEnd"/>
+      <w:r>
+        <w:rPr>
+          <w:rFonts w:ascii="Times New Roman" w:hAnsi="Times New Roman" w:cs="Times New Roman"/>
+        </w:rPr>
+        <w:t xml:space="preserve"> problems encountered during process of research : financial trouble, uncooperative responses </w:t>
+      </w:r>
+      <w:proofErr w:type="spellStart"/>
+      <w:r>
+        <w:rPr>
+          <w:rFonts w:ascii="Times New Roman" w:hAnsi="Times New Roman" w:cs="Times New Roman"/>
+        </w:rPr>
+        <w:t>etc</w:t>
+      </w:r>
+      <w:proofErr w:type="spellEnd"/>
+    </w:p>
+    <w:p>
+      <w:pPr>
+        <w:rPr>
+          <w:rFonts w:ascii="Times New Roman" w:hAnsi="Times New Roman" w:cs="Times New Roman"/>
+        </w:rPr>
+      </w:pPr>
+      <w:proofErr w:type="gramStart"/>
+      <w:r>
+        <w:rPr>
+          <w:rFonts w:ascii="Times New Roman" w:hAnsi="Times New Roman" w:cs="Times New Roman"/>
+        </w:rPr>
+        <w:t>Conclusion :</w:t>
+      </w:r>
+      <w:proofErr w:type="gramEnd"/>
+      <w:r>
+        <w:rPr>
+          <w:rFonts w:ascii="Times New Roman" w:hAnsi="Times New Roman" w:cs="Times New Roman"/>
+        </w:rPr>
+        <w:t xml:space="preserve"> Tie the results of the study to theory, practice and policy by pulling together the theoretical background , literature review , potential significance for application and results of the study</w:t>
+      </w:r>
+    </w:p>
+    <w:p>
+      <w:pPr>
+        <w:rPr>
+          <w:rFonts w:ascii="Times New Roman" w:hAnsi="Times New Roman" w:cs="Times New Roman"/>
+        </w:rPr>
+      </w:pPr>
+      <w:r>
+        <w:rPr>
+          <w:rFonts w:ascii="Times New Roman" w:hAnsi="Times New Roman" w:cs="Times New Roman"/>
+        </w:rPr>
+        <w:t>Recommendations</w:t>
+      </w:r>
+    </w:p>
+    <w:p>
+      <w:pPr>
+        <w:rPr>
+          <w:rFonts w:ascii="Times New Roman" w:hAnsi="Times New Roman" w:cs="Times New Roman"/>
+          <w:b/>
+          <w:bCs/>
+          <w:u w:val="single"/>
+        </w:rPr>
+      </w:pPr>
+      <w:r>
+        <w:rPr>
+          <w:rFonts w:ascii="Times New Roman" w:hAnsi="Times New Roman" w:cs="Times New Roman"/>
+          <w:b/>
+          <w:bCs/>
+          <w:u w:val="single"/>
+        </w:rPr>
+        <w:br w:type="page"/>
+      </w:r>
+    </w:p>
+    <w:p>
+      <w:pPr>
+        <w:jc w:val="both"/>
+        <w:rPr>
+          <w:rFonts w:ascii="Times New Roman" w:hAnsi="Times New Roman" w:cs="Times New Roman"/>
+        </w:rPr>
+      </w:pPr>
+    </w:p>
+    <w:p>
+      <w:pPr>
+        <w:spacing w:line="360" w:lineRule="auto"/>
+        <w:rPr>
+          <w:rFonts w:ascii="Times New Roman" w:hAnsi="Times New Roman" w:cs="Times New Roman"/>
+          <w:sz w:val="24"/>
+          <w:szCs w:val="24"/>
+        </w:rPr>
+      </w:pPr>
+    </w:p>
+    <w:p>
+      <w:pPr>
+        <w:spacing w:line="360" w:lineRule="auto"/>
+        <w:rPr>
+          <w:rFonts w:ascii="Times New Roman" w:hAnsi="Times New Roman" w:cs="Times New Roman"/>
+          <w:b/>
+          <w:bCs/>
+          <w:sz w:val="24"/>
+          <w:szCs w:val="24"/>
+          <w:u w:val="single"/>
+        </w:rPr>
+      </w:pPr>
+    </w:p>
+    <w:p>
+      <w:pPr>
+        <w:pStyle w:val="Heading1"/>
+        <w:rPr>
+          <w:rFonts w:ascii="Times New Roman" w:hAnsi="Times New Roman" w:cs="Times New Roman"/>
+          <w:b/>
+          <w:bCs/>
+          <w:color w:val="auto"/>
+          <w:u w:val="single"/>
+        </w:rPr>
+      </w:pPr>
+      <w:r>
+        <w:rPr>
+          <w:rFonts w:ascii="Times New Roman" w:hAnsi="Times New Roman" w:cs="Times New Roman"/>
+          <w:b/>
+          <w:bCs/>
+          <w:color w:val="auto"/>
+          <w:u w:val="single"/>
+        </w:rPr>
         <w:t>REFERENCES.</w:t>
       </w:r>
     </w:p>
+    <w:p/>
     <w:p>
       <w:pPr>
         <w:pStyle w:val="ListParagraph"/>
@@ -16618,7 +17795,7 @@
           <w:sz w:val="24"/>
           <w:szCs w:val="24"/>
         </w:rPr>
-        <w:t xml:space="preserve">Hans V. (2001) </w:t>
+        <w:t xml:space="preserve">Andrew H., David T.  and Matt H (2007), </w:t>
       </w:r>
       <w:r>
         <w:rPr>
@@ -16630,84 +17807,15 @@
           <w:sz w:val="24"/>
           <w:szCs w:val="24"/>
         </w:rPr>
-        <w:t>Software Engineering Principles and Practices, 2</w:t>
-      </w:r>
-      <w:r>
-        <w:rPr>
-          <w:rFonts w:ascii="Times New Roman" w:hAnsi="Times New Roman" w:cs="Times New Roman"/>
-          <w:b/>
-          <w:bCs/>
-          <w:i/>
-          <w:iCs/>
-          <w:sz w:val="24"/>
-          <w:szCs w:val="24"/>
-          <w:vertAlign w:val="superscript"/>
-        </w:rPr>
-        <w:t>nd</w:t>
-      </w:r>
-      <w:r>
-        <w:rPr>
-          <w:rFonts w:ascii="Times New Roman" w:hAnsi="Times New Roman" w:cs="Times New Roman"/>
-          <w:b/>
-          <w:bCs/>
-          <w:i/>
-          <w:iCs/>
-          <w:sz w:val="24"/>
-          <w:szCs w:val="24"/>
-        </w:rPr>
-        <w:t xml:space="preserve"> </w:t>
-      </w:r>
-      <w:r>
-        <w:rPr>
-          <w:rFonts w:ascii="Times New Roman" w:hAnsi="Times New Roman" w:cs="Times New Roman"/>
-          <w:b/>
-          <w:bCs/>
-          <w:i/>
-          <w:iCs/>
-          <w:sz w:val="24"/>
-          <w:szCs w:val="24"/>
-        </w:rPr>
-        <w:t>Edition</w:t>
-      </w:r>
-      <w:r>
-        <w:rPr>
-          <w:rFonts w:ascii="Times New Roman" w:hAnsi="Times New Roman" w:cs="Times New Roman"/>
-          <w:sz w:val="24"/>
-          <w:szCs w:val="24"/>
-        </w:rPr>
-        <w:t>,</w:t>
-      </w:r>
-      <w:r>
-        <w:rPr>
-          <w:rFonts w:ascii="Times New Roman" w:hAnsi="Times New Roman" w:cs="Times New Roman"/>
-          <w:sz w:val="24"/>
-          <w:szCs w:val="24"/>
-        </w:rPr>
-        <w:t xml:space="preserve"> Wiley</w:t>
-      </w:r>
-      <w:r>
-        <w:rPr>
-          <w:rFonts w:ascii="Times New Roman" w:hAnsi="Times New Roman" w:cs="Times New Roman"/>
-          <w:sz w:val="24"/>
-          <w:szCs w:val="24"/>
-        </w:rPr>
-        <w:t xml:space="preserve"> </w:t>
-      </w:r>
-      <w:r>
-        <w:rPr>
-          <w:rFonts w:ascii="Times New Roman" w:hAnsi="Times New Roman" w:cs="Times New Roman"/>
-          <w:sz w:val="24"/>
-          <w:szCs w:val="24"/>
-        </w:rPr>
-        <w:t>limited,</w:t>
-      </w:r>
-      <w:r>
-        <w:rPr>
-          <w:rFonts w:ascii="Times New Roman" w:hAnsi="Times New Roman" w:cs="Times New Roman"/>
-          <w:sz w:val="24"/>
-          <w:szCs w:val="24"/>
-        </w:rPr>
-        <w:t xml:space="preserve"> Amsterdam</w:t>
+        <w:t>Pragmatic Unit testing in C#</w:t>
+      </w:r>
+      <w:r>
+        <w:rPr>
+          <w:rFonts w:ascii="Times New Roman" w:hAnsi="Times New Roman" w:cs="Times New Roman"/>
+          <w:sz w:val="24"/>
+          <w:szCs w:val="24"/>
+        </w:rPr>
+        <w:t>, Dallas</w:t>
       </w:r>
     </w:p>
     <w:p>
@@ -16731,7 +17839,7 @@
           <w:sz w:val="24"/>
           <w:szCs w:val="24"/>
         </w:rPr>
-        <w:t xml:space="preserve">Kendall K (2007) </w:t>
+        <w:t xml:space="preserve">Buschmann (2000), </w:t>
       </w:r>
       <w:r>
         <w:rPr>
@@ -16743,51 +17851,15 @@
           <w:sz w:val="24"/>
           <w:szCs w:val="24"/>
         </w:rPr>
-        <w:t xml:space="preserve">Electronic and Algorithmic Trading </w:t>
-      </w:r>
-      <w:r>
-        <w:rPr>
-          <w:rFonts w:ascii="Times New Roman" w:hAnsi="Times New Roman" w:cs="Times New Roman"/>
-          <w:b/>
-          <w:bCs/>
-          <w:i/>
-          <w:iCs/>
-          <w:sz w:val="24"/>
-          <w:szCs w:val="24"/>
-        </w:rPr>
-        <w:t>Technology</w:t>
-      </w:r>
-      <w:r>
-        <w:rPr>
-          <w:rFonts w:ascii="Times New Roman" w:hAnsi="Times New Roman" w:cs="Times New Roman"/>
-          <w:sz w:val="24"/>
-          <w:szCs w:val="24"/>
-        </w:rPr>
-        <w:t>,</w:t>
-      </w:r>
-      <w:r>
-        <w:rPr>
-          <w:rFonts w:ascii="Times New Roman" w:hAnsi="Times New Roman" w:cs="Times New Roman"/>
-          <w:sz w:val="24"/>
-          <w:szCs w:val="24"/>
-        </w:rPr>
-        <w:t xml:space="preserve"> Academic </w:t>
-      </w:r>
-      <w:r>
-        <w:rPr>
-          <w:rFonts w:ascii="Times New Roman" w:hAnsi="Times New Roman" w:cs="Times New Roman"/>
-          <w:sz w:val="24"/>
-          <w:szCs w:val="24"/>
-        </w:rPr>
-        <w:t>Press,</w:t>
-      </w:r>
-      <w:r>
-        <w:rPr>
-          <w:rFonts w:ascii="Times New Roman" w:hAnsi="Times New Roman" w:cs="Times New Roman"/>
-          <w:sz w:val="24"/>
-          <w:szCs w:val="24"/>
-        </w:rPr>
-        <w:t xml:space="preserve"> San Diego</w:t>
+        <w:t>Pattern Oriented Software Architecture</w:t>
+      </w:r>
+      <w:r>
+        <w:rPr>
+          <w:rFonts w:ascii="Times New Roman" w:hAnsi="Times New Roman" w:cs="Times New Roman"/>
+          <w:sz w:val="24"/>
+          <w:szCs w:val="24"/>
+        </w:rPr>
+        <w:t>, Wiley Publishing</w:t>
       </w:r>
     </w:p>
     <w:p>
@@ -16811,39 +17883,7 @@
           <w:sz w:val="24"/>
           <w:szCs w:val="24"/>
         </w:rPr>
-        <w:t xml:space="preserve">Djamel K. </w:t>
-      </w:r>
-      <w:r>
-        <w:rPr>
-          <w:rFonts w:ascii="Times New Roman" w:hAnsi="Times New Roman" w:cs="Times New Roman"/>
-          <w:sz w:val="24"/>
-          <w:szCs w:val="24"/>
-        </w:rPr>
-        <w:t xml:space="preserve">and </w:t>
-      </w:r>
-      <w:r>
-        <w:rPr>
-          <w:rFonts w:ascii="Times New Roman" w:hAnsi="Times New Roman" w:cs="Times New Roman"/>
-          <w:sz w:val="24"/>
-          <w:szCs w:val="24"/>
-        </w:rPr>
-        <w:t>Francine H.</w:t>
-      </w:r>
-      <w:r>
-        <w:rPr>
-          <w:rFonts w:ascii="Times New Roman" w:hAnsi="Times New Roman" w:cs="Times New Roman"/>
-          <w:sz w:val="24"/>
-          <w:szCs w:val="24"/>
-        </w:rPr>
-        <w:t xml:space="preserve"> </w:t>
-      </w:r>
-      <w:r>
-        <w:rPr>
-          <w:rFonts w:ascii="Times New Roman" w:hAnsi="Times New Roman" w:cs="Times New Roman"/>
-          <w:sz w:val="24"/>
-          <w:szCs w:val="24"/>
-        </w:rPr>
-        <w:t xml:space="preserve"> (2007</w:t>
+        <w:t>Djamel K. and Francine H.  (2007</w:t>
       </w:r>
       <w:r>
         <w:rPr>
@@ -16855,47 +17895,15 @@
           <w:sz w:val="24"/>
           <w:szCs w:val="24"/>
         </w:rPr>
-        <w:t>) Advances</w:t>
-      </w:r>
-      <w:r>
-        <w:rPr>
-          <w:rFonts w:ascii="Times New Roman" w:hAnsi="Times New Roman" w:cs="Times New Roman"/>
-          <w:b/>
-          <w:bCs/>
-          <w:i/>
-          <w:iCs/>
-          <w:sz w:val="24"/>
-          <w:szCs w:val="24"/>
-        </w:rPr>
-        <w:t xml:space="preserve"> in Enterprise Information Technology Security</w:t>
-      </w:r>
-      <w:r>
-        <w:rPr>
-          <w:rFonts w:ascii="Times New Roman" w:hAnsi="Times New Roman" w:cs="Times New Roman"/>
-          <w:b/>
-          <w:bCs/>
-          <w:i/>
-          <w:iCs/>
-          <w:sz w:val="24"/>
-          <w:szCs w:val="24"/>
-        </w:rPr>
-        <w:t>.</w:t>
-      </w:r>
-      <w:r>
-        <w:rPr>
-          <w:rFonts w:ascii="Times New Roman" w:hAnsi="Times New Roman" w:cs="Times New Roman"/>
-          <w:sz w:val="24"/>
-          <w:szCs w:val="24"/>
-        </w:rPr>
-        <w:t xml:space="preserve"> Information Science Reference, </w:t>
-      </w:r>
-      <w:r>
-        <w:rPr>
-          <w:rFonts w:ascii="Times New Roman" w:hAnsi="Times New Roman" w:cs="Times New Roman"/>
-          <w:sz w:val="24"/>
-          <w:szCs w:val="24"/>
-        </w:rPr>
-        <w:t>London.</w:t>
+        <w:t>) Advances in Enterprise Information Technology Security.</w:t>
+      </w:r>
+      <w:r>
+        <w:rPr>
+          <w:rFonts w:ascii="Times New Roman" w:hAnsi="Times New Roman" w:cs="Times New Roman"/>
+          <w:sz w:val="24"/>
+          <w:szCs w:val="24"/>
+        </w:rPr>
+        <w:t xml:space="preserve"> Information Science Reference, London.</w:t>
       </w:r>
     </w:p>
     <w:p>
@@ -16919,23 +17927,7 @@
           <w:sz w:val="24"/>
           <w:szCs w:val="24"/>
         </w:rPr>
-        <w:t>Michael R. (</w:t>
-      </w:r>
-      <w:r>
-        <w:rPr>
-          <w:rFonts w:ascii="Times New Roman" w:hAnsi="Times New Roman" w:cs="Times New Roman"/>
-          <w:sz w:val="24"/>
-          <w:szCs w:val="24"/>
-        </w:rPr>
-        <w:t>2001</w:t>
-      </w:r>
-      <w:r>
-        <w:rPr>
-          <w:rFonts w:ascii="Times New Roman" w:hAnsi="Times New Roman" w:cs="Times New Roman"/>
-          <w:sz w:val="24"/>
-          <w:szCs w:val="24"/>
-        </w:rPr>
-        <w:t xml:space="preserve">) </w:t>
+        <w:t xml:space="preserve">Hans V. (2001) </w:t>
       </w:r>
       <w:r>
         <w:rPr>
@@ -16947,7 +17939,7 @@
           <w:sz w:val="24"/>
           <w:szCs w:val="24"/>
         </w:rPr>
-        <w:t xml:space="preserve">Secure Communication </w:t>
+        <w:t>Software Engineering Principles and Practices, 2</w:t>
       </w:r>
       <w:r>
         <w:rPr>
@@ -16958,8 +17950,9 @@
           <w:iCs/>
           <w:sz w:val="24"/>
           <w:szCs w:val="24"/>
-        </w:rPr>
-        <w:t>Systems:</w:t>
+          <w:vertAlign w:val="superscript"/>
+        </w:rPr>
+        <w:t>nd</w:t>
       </w:r>
       <w:r>
         <w:rPr>
@@ -16983,27 +17976,47 @@
           <w:sz w:val="24"/>
           <w:szCs w:val="24"/>
         </w:rPr>
-        <w:t>Design</w:t>
-      </w:r>
-      <w:r>
-        <w:rPr>
-          <w:rFonts w:ascii="Times New Roman" w:hAnsi="Times New Roman" w:cs="Times New Roman"/>
-          <w:b/>
-          <w:bCs/>
-          <w:i/>
-          <w:iCs/>
-          <w:sz w:val="24"/>
-          <w:szCs w:val="24"/>
-        </w:rPr>
-        <w:t>, Analysis and Implementation</w:t>
-      </w:r>
-      <w:r>
-        <w:rPr>
-          <w:rFonts w:ascii="Times New Roman" w:hAnsi="Times New Roman" w:cs="Times New Roman"/>
-          <w:sz w:val="24"/>
-          <w:szCs w:val="24"/>
-        </w:rPr>
-        <w:t>, Cambridge University Press, New York</w:t>
+        <w:t>Edition</w:t>
+      </w:r>
+      <w:r>
+        <w:rPr>
+          <w:rFonts w:ascii="Times New Roman" w:hAnsi="Times New Roman" w:cs="Times New Roman"/>
+          <w:sz w:val="24"/>
+          <w:szCs w:val="24"/>
+        </w:rPr>
+        <w:t>,</w:t>
+      </w:r>
+      <w:r>
+        <w:rPr>
+          <w:rFonts w:ascii="Times New Roman" w:hAnsi="Times New Roman" w:cs="Times New Roman"/>
+          <w:sz w:val="24"/>
+          <w:szCs w:val="24"/>
+        </w:rPr>
+        <w:t xml:space="preserve"> Wiley</w:t>
+      </w:r>
+      <w:r>
+        <w:rPr>
+          <w:rFonts w:ascii="Times New Roman" w:hAnsi="Times New Roman" w:cs="Times New Roman"/>
+          <w:sz w:val="24"/>
+          <w:szCs w:val="24"/>
+        </w:rPr>
+        <w:t xml:space="preserve"> </w:t>
+      </w:r>
+      <w:r>
+        <w:rPr>
+          <w:rFonts w:ascii="Times New Roman" w:hAnsi="Times New Roman" w:cs="Times New Roman"/>
+          <w:sz w:val="24"/>
+          <w:szCs w:val="24"/>
+        </w:rPr>
+        <w:t>limited,</w:t>
+      </w:r>
+      <w:r>
+        <w:rPr>
+          <w:rFonts w:ascii="Times New Roman" w:hAnsi="Times New Roman" w:cs="Times New Roman"/>
+          <w:sz w:val="24"/>
+          <w:szCs w:val="24"/>
+        </w:rPr>
+        <w:t xml:space="preserve"> Amsterdam</w:t>
       </w:r>
     </w:p>
     <w:p>
@@ -17027,23 +18040,7 @@
           <w:sz w:val="24"/>
           <w:szCs w:val="24"/>
         </w:rPr>
-        <w:t>Kaspersky (</w:t>
-      </w:r>
-      <w:r>
-        <w:rPr>
-          <w:rFonts w:ascii="Times New Roman" w:hAnsi="Times New Roman" w:cs="Times New Roman"/>
-          <w:sz w:val="24"/>
-          <w:szCs w:val="24"/>
-        </w:rPr>
-        <w:t>2023)</w:t>
-      </w:r>
-      <w:r>
-        <w:rPr>
-          <w:rFonts w:ascii="Times New Roman" w:hAnsi="Times New Roman" w:cs="Times New Roman"/>
-          <w:sz w:val="24"/>
-          <w:szCs w:val="24"/>
-        </w:rPr>
-        <w:t xml:space="preserve">, </w:t>
+        <w:t xml:space="preserve">Kaspersky (2023), </w:t>
       </w:r>
       <w:r>
         <w:rPr>
@@ -17055,47 +18052,15 @@
           <w:sz w:val="24"/>
           <w:szCs w:val="24"/>
         </w:rPr>
-        <w:t>What is Cryptocurrency and how does</w:t>
-      </w:r>
-      <w:r>
-        <w:rPr>
-          <w:rFonts w:ascii="Times New Roman" w:hAnsi="Times New Roman" w:cs="Times New Roman"/>
-          <w:b/>
-          <w:bCs/>
-          <w:i/>
-          <w:iCs/>
-          <w:sz w:val="24"/>
-          <w:szCs w:val="24"/>
-        </w:rPr>
-        <w:t xml:space="preserve"> it </w:t>
-      </w:r>
-      <w:r>
-        <w:rPr>
-          <w:rFonts w:ascii="Times New Roman" w:hAnsi="Times New Roman" w:cs="Times New Roman"/>
-          <w:b/>
-          <w:bCs/>
-          <w:i/>
-          <w:iCs/>
-          <w:sz w:val="24"/>
-          <w:szCs w:val="24"/>
-        </w:rPr>
-        <w:t>work</w:t>
-      </w:r>
-      <w:r>
-        <w:rPr>
-          <w:rFonts w:ascii="Times New Roman" w:hAnsi="Times New Roman" w:cs="Times New Roman"/>
-          <w:sz w:val="24"/>
-          <w:szCs w:val="24"/>
-        </w:rPr>
-        <w:t>,</w:t>
-      </w:r>
-      <w:r>
-        <w:rPr>
-          <w:rFonts w:ascii="Times New Roman" w:hAnsi="Times New Roman" w:cs="Times New Roman"/>
-          <w:sz w:val="24"/>
-          <w:szCs w:val="24"/>
-        </w:rPr>
-        <w:t xml:space="preserve"> </w:t>
+        <w:t>What is Cryptocurrency and how does it work</w:t>
+      </w:r>
+      <w:r>
+        <w:rPr>
+          <w:rFonts w:ascii="Times New Roman" w:hAnsi="Times New Roman" w:cs="Times New Roman"/>
+          <w:sz w:val="24"/>
+          <w:szCs w:val="24"/>
+        </w:rPr>
+        <w:t xml:space="preserve">, </w:t>
       </w:r>
       <w:hyperlink r:id="rId16" w:history="1">
         <w:r>
@@ -17104,12 +18069,245 @@
             <w:rFonts w:ascii="Times New Roman" w:hAnsi="Times New Roman" w:cs="Times New Roman"/>
             <w:i/>
             <w:iCs/>
+            <w:color w:val="auto"/>
             <w:sz w:val="24"/>
             <w:szCs w:val="24"/>
           </w:rPr>
           <w:t>https://www.kaspersky.com/resource-center/definitions/what-is-cryptocurrency</w:t>
         </w:r>
       </w:hyperlink>
+    </w:p>
+    <w:p>
+      <w:pPr>
+        <w:pStyle w:val="ListParagraph"/>
+        <w:numPr>
+          <w:ilvl w:val="0"/>
+          <w:numId w:val="23"/>
+        </w:numPr>
+        <w:spacing w:line="360" w:lineRule="auto"/>
+        <w:contextualSpacing w:val="0"/>
+        <w:rPr>
+          <w:rFonts w:ascii="Times New Roman" w:hAnsi="Times New Roman" w:cs="Times New Roman"/>
+          <w:sz w:val="24"/>
+          <w:szCs w:val="24"/>
+        </w:rPr>
+      </w:pPr>
+      <w:r>
+        <w:rPr>
+          <w:rFonts w:ascii="Times New Roman" w:hAnsi="Times New Roman" w:cs="Times New Roman"/>
+          <w:sz w:val="24"/>
+          <w:szCs w:val="24"/>
+        </w:rPr>
+        <w:t xml:space="preserve">Kendall K (2007) </w:t>
+      </w:r>
+      <w:r>
+        <w:rPr>
+          <w:rFonts w:ascii="Times New Roman" w:hAnsi="Times New Roman" w:cs="Times New Roman"/>
+          <w:b/>
+          <w:bCs/>
+          <w:i/>
+          <w:iCs/>
+          <w:sz w:val="24"/>
+          <w:szCs w:val="24"/>
+        </w:rPr>
+        <w:t xml:space="preserve">Electronic and Algorithmic Trading </w:t>
+      </w:r>
+      <w:r>
+        <w:rPr>
+          <w:rFonts w:ascii="Times New Roman" w:hAnsi="Times New Roman" w:cs="Times New Roman"/>
+          <w:b/>
+          <w:bCs/>
+          <w:i/>
+          <w:iCs/>
+          <w:sz w:val="24"/>
+          <w:szCs w:val="24"/>
+        </w:rPr>
+        <w:t>Technology</w:t>
+      </w:r>
+      <w:r>
+        <w:rPr>
+          <w:rFonts w:ascii="Times New Roman" w:hAnsi="Times New Roman" w:cs="Times New Roman"/>
+          <w:sz w:val="24"/>
+          <w:szCs w:val="24"/>
+        </w:rPr>
+        <w:t>,</w:t>
+      </w:r>
+      <w:r>
+        <w:rPr>
+          <w:rFonts w:ascii="Times New Roman" w:hAnsi="Times New Roman" w:cs="Times New Roman"/>
+          <w:sz w:val="24"/>
+          <w:szCs w:val="24"/>
+        </w:rPr>
+        <w:t xml:space="preserve"> Academic </w:t>
+      </w:r>
+      <w:r>
+        <w:rPr>
+          <w:rFonts w:ascii="Times New Roman" w:hAnsi="Times New Roman" w:cs="Times New Roman"/>
+          <w:sz w:val="24"/>
+          <w:szCs w:val="24"/>
+        </w:rPr>
+        <w:t>Press,</w:t>
+      </w:r>
+      <w:r>
+        <w:rPr>
+          <w:rFonts w:ascii="Times New Roman" w:hAnsi="Times New Roman" w:cs="Times New Roman"/>
+          <w:sz w:val="24"/>
+          <w:szCs w:val="24"/>
+        </w:rPr>
+        <w:t xml:space="preserve"> San Diego</w:t>
+      </w:r>
+    </w:p>
+    <w:p>
+      <w:pPr>
+        <w:pStyle w:val="ListParagraph"/>
+        <w:numPr>
+          <w:ilvl w:val="0"/>
+          <w:numId w:val="23"/>
+        </w:numPr>
+        <w:spacing w:line="360" w:lineRule="auto"/>
+        <w:contextualSpacing w:val="0"/>
+        <w:rPr>
+          <w:rFonts w:ascii="Times New Roman" w:hAnsi="Times New Roman" w:cs="Times New Roman"/>
+          <w:sz w:val="24"/>
+          <w:szCs w:val="24"/>
+        </w:rPr>
+      </w:pPr>
+      <w:r>
+        <w:rPr>
+          <w:rFonts w:ascii="Times New Roman" w:hAnsi="Times New Roman" w:cs="Times New Roman"/>
+          <w:sz w:val="24"/>
+          <w:szCs w:val="24"/>
+        </w:rPr>
+        <w:t xml:space="preserve">Martin F. (2002), </w:t>
+      </w:r>
+      <w:r>
+        <w:rPr>
+          <w:rFonts w:ascii="Times New Roman" w:hAnsi="Times New Roman" w:cs="Times New Roman"/>
+          <w:b/>
+          <w:bCs/>
+          <w:i/>
+          <w:iCs/>
+          <w:sz w:val="24"/>
+          <w:szCs w:val="24"/>
+        </w:rPr>
+        <w:t>Patterns of Enterprise Application Architecture</w:t>
+      </w:r>
+      <w:r>
+        <w:rPr>
+          <w:rFonts w:ascii="Times New Roman" w:hAnsi="Times New Roman" w:cs="Times New Roman"/>
+          <w:sz w:val="24"/>
+          <w:szCs w:val="24"/>
+        </w:rPr>
+        <w:t>, Addison Wesley,</w:t>
+      </w:r>
+    </w:p>
+    <w:p>
+      <w:pPr>
+        <w:pStyle w:val="ListParagraph"/>
+        <w:numPr>
+          <w:ilvl w:val="0"/>
+          <w:numId w:val="23"/>
+        </w:numPr>
+        <w:spacing w:line="360" w:lineRule="auto"/>
+        <w:contextualSpacing w:val="0"/>
+        <w:rPr>
+          <w:rFonts w:ascii="Times New Roman" w:hAnsi="Times New Roman" w:cs="Times New Roman"/>
+          <w:sz w:val="24"/>
+          <w:szCs w:val="24"/>
+        </w:rPr>
+      </w:pPr>
+      <w:r>
+        <w:rPr>
+          <w:rFonts w:ascii="Times New Roman" w:hAnsi="Times New Roman" w:cs="Times New Roman"/>
+          <w:sz w:val="24"/>
+          <w:szCs w:val="24"/>
+        </w:rPr>
+        <w:t>Michael R. (</w:t>
+      </w:r>
+      <w:r>
+        <w:rPr>
+          <w:rFonts w:ascii="Times New Roman" w:hAnsi="Times New Roman" w:cs="Times New Roman"/>
+          <w:sz w:val="24"/>
+          <w:szCs w:val="24"/>
+        </w:rPr>
+        <w:t>2001</w:t>
+      </w:r>
+      <w:r>
+        <w:rPr>
+          <w:rFonts w:ascii="Times New Roman" w:hAnsi="Times New Roman" w:cs="Times New Roman"/>
+          <w:sz w:val="24"/>
+          <w:szCs w:val="24"/>
+        </w:rPr>
+        <w:t xml:space="preserve">) </w:t>
+      </w:r>
+      <w:r>
+        <w:rPr>
+          <w:rFonts w:ascii="Times New Roman" w:hAnsi="Times New Roman" w:cs="Times New Roman"/>
+          <w:b/>
+          <w:bCs/>
+          <w:i/>
+          <w:iCs/>
+          <w:sz w:val="24"/>
+          <w:szCs w:val="24"/>
+        </w:rPr>
+        <w:t xml:space="preserve">Secure Communication </w:t>
+      </w:r>
+      <w:r>
+        <w:rPr>
+          <w:rFonts w:ascii="Times New Roman" w:hAnsi="Times New Roman" w:cs="Times New Roman"/>
+          <w:b/>
+          <w:bCs/>
+          <w:i/>
+          <w:iCs/>
+          <w:sz w:val="24"/>
+          <w:szCs w:val="24"/>
+        </w:rPr>
+        <w:t>Systems:</w:t>
+      </w:r>
+      <w:r>
+        <w:rPr>
+          <w:rFonts w:ascii="Times New Roman" w:hAnsi="Times New Roman" w:cs="Times New Roman"/>
+          <w:b/>
+          <w:bCs/>
+          <w:i/>
+          <w:iCs/>
+          <w:sz w:val="24"/>
+          <w:szCs w:val="24"/>
+        </w:rPr>
+        <w:t xml:space="preserve"> </w:t>
+      </w:r>
+      <w:r>
+        <w:rPr>
+          <w:rFonts w:ascii="Times New Roman" w:hAnsi="Times New Roman" w:cs="Times New Roman"/>
+          <w:b/>
+          <w:bCs/>
+          <w:i/>
+          <w:iCs/>
+          <w:sz w:val="24"/>
+          <w:szCs w:val="24"/>
+        </w:rPr>
+        <w:t>Design</w:t>
+      </w:r>
+      <w:r>
+        <w:rPr>
+          <w:rFonts w:ascii="Times New Roman" w:hAnsi="Times New Roman" w:cs="Times New Roman"/>
+          <w:b/>
+          <w:bCs/>
+          <w:i/>
+          <w:iCs/>
+          <w:sz w:val="24"/>
+          <w:szCs w:val="24"/>
+        </w:rPr>
+        <w:t>, Analysis and Implementation</w:t>
+      </w:r>
+      <w:r>
+        <w:rPr>
+          <w:rFonts w:ascii="Times New Roman" w:hAnsi="Times New Roman" w:cs="Times New Roman"/>
+          <w:sz w:val="24"/>
+          <w:szCs w:val="24"/>
+        </w:rPr>
+        <w:t>, Cambridge University Press, New York</w:t>
+      </w:r>
     </w:p>
     <w:p>
       <w:pPr>
@@ -17209,6 +18407,7 @@
             <w:rFonts w:ascii="Times New Roman" w:hAnsi="Times New Roman" w:cs="Times New Roman"/>
             <w:i/>
             <w:iCs/>
+            <w:color w:val="auto"/>
             <w:sz w:val="24"/>
             <w:szCs w:val="24"/>
           </w:rPr>
@@ -17351,299 +18550,14 @@
     </w:p>
     <w:p>
       <w:pPr>
-        <w:pStyle w:val="ListParagraph"/>
-        <w:numPr>
-          <w:ilvl w:val="0"/>
-          <w:numId w:val="23"/>
-        </w:numPr>
-        <w:spacing w:line="360" w:lineRule="auto"/>
-        <w:contextualSpacing w:val="0"/>
-        <w:rPr>
-          <w:rFonts w:ascii="Times New Roman" w:hAnsi="Times New Roman" w:cs="Times New Roman"/>
-          <w:sz w:val="24"/>
-          <w:szCs w:val="24"/>
-        </w:rPr>
-      </w:pPr>
-      <w:r>
-        <w:rPr>
-          <w:rFonts w:ascii="Times New Roman" w:hAnsi="Times New Roman" w:cs="Times New Roman"/>
-          <w:sz w:val="24"/>
-          <w:szCs w:val="24"/>
-        </w:rPr>
-        <w:t xml:space="preserve">Andrew </w:t>
-      </w:r>
-      <w:r>
-        <w:rPr>
-          <w:rFonts w:ascii="Times New Roman" w:hAnsi="Times New Roman" w:cs="Times New Roman"/>
-          <w:sz w:val="24"/>
-          <w:szCs w:val="24"/>
-        </w:rPr>
-        <w:t>H.,</w:t>
-      </w:r>
-      <w:r>
-        <w:rPr>
-          <w:rFonts w:ascii="Times New Roman" w:hAnsi="Times New Roman" w:cs="Times New Roman"/>
-          <w:sz w:val="24"/>
-          <w:szCs w:val="24"/>
-        </w:rPr>
-        <w:t xml:space="preserve"> David T.  and Matt H</w:t>
-      </w:r>
-      <w:r>
-        <w:rPr>
-          <w:rFonts w:ascii="Times New Roman" w:hAnsi="Times New Roman" w:cs="Times New Roman"/>
-          <w:sz w:val="24"/>
-          <w:szCs w:val="24"/>
-        </w:rPr>
-        <w:t xml:space="preserve"> (</w:t>
-      </w:r>
-      <w:r>
-        <w:rPr>
-          <w:rFonts w:ascii="Times New Roman" w:hAnsi="Times New Roman" w:cs="Times New Roman"/>
-          <w:sz w:val="24"/>
-          <w:szCs w:val="24"/>
-        </w:rPr>
-        <w:t>2007</w:t>
-      </w:r>
-      <w:r>
-        <w:rPr>
-          <w:rFonts w:ascii="Times New Roman" w:hAnsi="Times New Roman" w:cs="Times New Roman"/>
-          <w:sz w:val="24"/>
-          <w:szCs w:val="24"/>
-        </w:rPr>
-        <w:t>),</w:t>
-      </w:r>
-      <w:r>
-        <w:rPr>
-          <w:rFonts w:ascii="Times New Roman" w:hAnsi="Times New Roman" w:cs="Times New Roman"/>
-          <w:sz w:val="24"/>
-          <w:szCs w:val="24"/>
-        </w:rPr>
-        <w:t xml:space="preserve"> </w:t>
-      </w:r>
-      <w:r>
-        <w:rPr>
-          <w:rFonts w:ascii="Times New Roman" w:hAnsi="Times New Roman" w:cs="Times New Roman"/>
-          <w:b/>
-          <w:bCs/>
-          <w:i/>
-          <w:iCs/>
-          <w:sz w:val="24"/>
-          <w:szCs w:val="24"/>
-        </w:rPr>
-        <w:t xml:space="preserve">Pragmatic Unit testing in </w:t>
-      </w:r>
-      <w:r>
-        <w:rPr>
-          <w:rFonts w:ascii="Times New Roman" w:hAnsi="Times New Roman" w:cs="Times New Roman"/>
-          <w:b/>
-          <w:bCs/>
-          <w:i/>
-          <w:iCs/>
-          <w:sz w:val="24"/>
-          <w:szCs w:val="24"/>
-        </w:rPr>
-        <w:t>C#</w:t>
-      </w:r>
-      <w:r>
-        <w:rPr>
-          <w:rFonts w:ascii="Times New Roman" w:hAnsi="Times New Roman" w:cs="Times New Roman"/>
-          <w:sz w:val="24"/>
-          <w:szCs w:val="24"/>
-        </w:rPr>
-        <w:t>,</w:t>
-      </w:r>
-      <w:r>
-        <w:rPr>
-          <w:rFonts w:ascii="Times New Roman" w:hAnsi="Times New Roman" w:cs="Times New Roman"/>
-          <w:sz w:val="24"/>
-          <w:szCs w:val="24"/>
-        </w:rPr>
-        <w:t xml:space="preserve"> </w:t>
-      </w:r>
-      <w:r>
-        <w:rPr>
-          <w:rFonts w:ascii="Times New Roman" w:hAnsi="Times New Roman" w:cs="Times New Roman"/>
-          <w:sz w:val="24"/>
-          <w:szCs w:val="24"/>
-        </w:rPr>
-        <w:t>Dallas</w:t>
-      </w:r>
-    </w:p>
-    <w:p>
-      <w:pPr>
-        <w:pStyle w:val="ListParagraph"/>
-        <w:numPr>
-          <w:ilvl w:val="0"/>
-          <w:numId w:val="23"/>
-        </w:numPr>
-        <w:spacing w:line="360" w:lineRule="auto"/>
-        <w:contextualSpacing w:val="0"/>
-        <w:rPr>
-          <w:rFonts w:ascii="Times New Roman" w:hAnsi="Times New Roman" w:cs="Times New Roman"/>
-          <w:sz w:val="24"/>
-          <w:szCs w:val="24"/>
-        </w:rPr>
-      </w:pPr>
-      <w:r>
-        <w:rPr>
-          <w:rFonts w:ascii="Times New Roman" w:hAnsi="Times New Roman" w:cs="Times New Roman"/>
-          <w:sz w:val="24"/>
-          <w:szCs w:val="24"/>
-        </w:rPr>
-        <w:t xml:space="preserve">Martin </w:t>
-      </w:r>
-      <w:r>
-        <w:rPr>
-          <w:rFonts w:ascii="Times New Roman" w:hAnsi="Times New Roman" w:cs="Times New Roman"/>
-          <w:sz w:val="24"/>
-          <w:szCs w:val="24"/>
-        </w:rPr>
-        <w:t>F. (</w:t>
-      </w:r>
-      <w:r>
-        <w:rPr>
-          <w:rFonts w:ascii="Times New Roman" w:hAnsi="Times New Roman" w:cs="Times New Roman"/>
-          <w:sz w:val="24"/>
-          <w:szCs w:val="24"/>
-        </w:rPr>
-        <w:t xml:space="preserve">2002), </w:t>
-      </w:r>
-      <w:r>
-        <w:rPr>
-          <w:rFonts w:ascii="Times New Roman" w:hAnsi="Times New Roman" w:cs="Times New Roman"/>
-          <w:b/>
-          <w:bCs/>
-          <w:i/>
-          <w:iCs/>
-          <w:sz w:val="24"/>
-          <w:szCs w:val="24"/>
-        </w:rPr>
-        <w:t xml:space="preserve">Patterns of Enterprise Application </w:t>
-      </w:r>
-      <w:r>
-        <w:rPr>
-          <w:rFonts w:ascii="Times New Roman" w:hAnsi="Times New Roman" w:cs="Times New Roman"/>
-          <w:b/>
-          <w:bCs/>
-          <w:i/>
-          <w:iCs/>
-          <w:sz w:val="24"/>
-          <w:szCs w:val="24"/>
-        </w:rPr>
-        <w:t>Architecture</w:t>
-      </w:r>
-      <w:r>
-        <w:rPr>
-          <w:rFonts w:ascii="Times New Roman" w:hAnsi="Times New Roman" w:cs="Times New Roman"/>
-          <w:sz w:val="24"/>
-          <w:szCs w:val="24"/>
-        </w:rPr>
-        <w:t>,</w:t>
-      </w:r>
-      <w:r>
-        <w:rPr>
-          <w:rFonts w:ascii="Times New Roman" w:hAnsi="Times New Roman" w:cs="Times New Roman"/>
-          <w:sz w:val="24"/>
-          <w:szCs w:val="24"/>
-        </w:rPr>
-        <w:t xml:space="preserve"> Addison </w:t>
-      </w:r>
-      <w:r>
-        <w:rPr>
-          <w:rFonts w:ascii="Times New Roman" w:hAnsi="Times New Roman" w:cs="Times New Roman"/>
-          <w:sz w:val="24"/>
-          <w:szCs w:val="24"/>
-        </w:rPr>
-        <w:t>Wesley,</w:t>
-      </w:r>
-      <w:r>
-        <w:rPr>
-          <w:rFonts w:ascii="Times New Roman" w:hAnsi="Times New Roman" w:cs="Times New Roman"/>
-          <w:sz w:val="24"/>
-          <w:szCs w:val="24"/>
-        </w:rPr>
-        <w:t xml:space="preserve"> </w:t>
-      </w:r>
-    </w:p>
-    <w:p>
-      <w:pPr>
-        <w:pStyle w:val="ListParagraph"/>
-        <w:numPr>
-          <w:ilvl w:val="0"/>
-          <w:numId w:val="23"/>
-        </w:numPr>
-        <w:spacing w:line="360" w:lineRule="auto"/>
-        <w:contextualSpacing w:val="0"/>
-        <w:rPr>
-          <w:rFonts w:ascii="Times New Roman" w:hAnsi="Times New Roman" w:cs="Times New Roman"/>
-          <w:sz w:val="24"/>
-          <w:szCs w:val="24"/>
-        </w:rPr>
-      </w:pPr>
-      <w:r>
-        <w:rPr>
-          <w:rFonts w:ascii="Times New Roman" w:hAnsi="Times New Roman" w:cs="Times New Roman"/>
-          <w:sz w:val="24"/>
-          <w:szCs w:val="24"/>
-        </w:rPr>
-        <w:t>Buschmann (2000</w:t>
-      </w:r>
-      <w:r>
-        <w:rPr>
-          <w:rFonts w:ascii="Times New Roman" w:hAnsi="Times New Roman" w:cs="Times New Roman"/>
-          <w:sz w:val="24"/>
-          <w:szCs w:val="24"/>
-        </w:rPr>
-        <w:t>),</w:t>
-      </w:r>
-      <w:r>
-        <w:rPr>
-          <w:rFonts w:ascii="Times New Roman" w:hAnsi="Times New Roman" w:cs="Times New Roman"/>
-          <w:sz w:val="24"/>
-          <w:szCs w:val="24"/>
-        </w:rPr>
-        <w:t xml:space="preserve"> </w:t>
-      </w:r>
-      <w:r>
-        <w:rPr>
-          <w:rFonts w:ascii="Times New Roman" w:hAnsi="Times New Roman" w:cs="Times New Roman"/>
-          <w:b/>
-          <w:bCs/>
-          <w:i/>
-          <w:iCs/>
-          <w:sz w:val="24"/>
-          <w:szCs w:val="24"/>
-        </w:rPr>
-        <w:t xml:space="preserve">Pattern Oriented Software </w:t>
-      </w:r>
-      <w:r>
-        <w:rPr>
-          <w:rFonts w:ascii="Times New Roman" w:hAnsi="Times New Roman" w:cs="Times New Roman"/>
-          <w:b/>
-          <w:bCs/>
-          <w:i/>
-          <w:iCs/>
-          <w:sz w:val="24"/>
-          <w:szCs w:val="24"/>
-        </w:rPr>
-        <w:t>Architecture</w:t>
-      </w:r>
-      <w:r>
-        <w:rPr>
-          <w:rFonts w:ascii="Times New Roman" w:hAnsi="Times New Roman" w:cs="Times New Roman"/>
-          <w:sz w:val="24"/>
-          <w:szCs w:val="24"/>
-        </w:rPr>
-        <w:t>,</w:t>
-      </w:r>
-      <w:r>
-        <w:rPr>
-          <w:rFonts w:ascii="Times New Roman" w:hAnsi="Times New Roman" w:cs="Times New Roman"/>
-          <w:sz w:val="24"/>
-          <w:szCs w:val="24"/>
-        </w:rPr>
-        <w:t xml:space="preserve"> Wiley Publishing</w:t>
-      </w:r>
+        <w:spacing w:line="360" w:lineRule="auto"/>
+        <w:ind w:left="360"/>
+        <w:rPr>
+          <w:rFonts w:ascii="Times New Roman" w:hAnsi="Times New Roman" w:cs="Times New Roman"/>
+          <w:sz w:val="24"/>
+          <w:szCs w:val="24"/>
+        </w:rPr>
+      </w:pPr>
     </w:p>
     <w:p>
       <w:pPr>

</xml_diff>

<commit_message>
Use Case Diagram for my Project
</commit_message>
<xml_diff>
--- a/LIGHTNING TRADING PLATFORM - BOUND VERSION.docx
+++ b/LIGHTNING TRADING PLATFORM - BOUND VERSION.docx
@@ -4752,25 +4752,7 @@
           <w:sz w:val="24"/>
           <w:szCs w:val="24"/>
         </w:rPr>
-        <w:t xml:space="preserve">A custom trading platform would allow </w:t>
-      </w:r>
-      <w:proofErr w:type="spellStart"/>
-      <w:r>
-        <w:rPr>
-          <w:rFonts w:ascii="Times New Roman" w:hAnsi="Times New Roman" w:cs="Times New Roman"/>
-          <w:sz w:val="24"/>
-          <w:szCs w:val="24"/>
-        </w:rPr>
-        <w:t>the</w:t>
-      </w:r>
-      <w:proofErr w:type="spellEnd"/>
-      <w:r>
-        <w:rPr>
-          <w:rFonts w:ascii="Times New Roman" w:hAnsi="Times New Roman" w:cs="Times New Roman"/>
-          <w:sz w:val="24"/>
-          <w:szCs w:val="24"/>
-        </w:rPr>
-        <w:t xml:space="preserve"> to be able to connect with multiple Currency matching engines as well as multiple crypto – currency exchanges thus allowing them to trade seamlessly across all </w:t>
+        <w:t xml:space="preserve">A custom trading platform would allow the to be able to connect with multiple Currency matching engines as well as multiple crypto – currency exchanges thus allowing them to trade seamlessly across all </w:t>
       </w:r>
       <w:r>
         <w:rPr>
@@ -10727,7 +10709,6 @@
         <w:lastRenderedPageBreak/>
         <w:t xml:space="preserve">CHAPTER </w:t>
       </w:r>
-      <w:proofErr w:type="gramStart"/>
       <w:r>
         <w:rPr>
           <w:rFonts w:ascii="Times New Roman" w:hAnsi="Times New Roman" w:cs="Times New Roman"/>
@@ -10764,7 +10745,6 @@
         </w:rPr>
         <w:t>:</w:t>
       </w:r>
-      <w:proofErr w:type="gramEnd"/>
       <w:r>
         <w:rPr>
           <w:rFonts w:ascii="Times New Roman" w:hAnsi="Times New Roman" w:cs="Times New Roman"/>
@@ -12409,47 +12389,7 @@
           <w:sz w:val="24"/>
           <w:szCs w:val="24"/>
         </w:rPr>
-        <w:t xml:space="preserve">to </w:t>
-      </w:r>
-      <w:proofErr w:type="spellStart"/>
-      <w:proofErr w:type="gramStart"/>
-      <w:r>
-        <w:rPr>
-          <w:rFonts w:ascii="Times New Roman" w:hAnsi="Times New Roman" w:cs="Times New Roman"/>
-          <w:sz w:val="24"/>
-          <w:szCs w:val="24"/>
-        </w:rPr>
-        <w:t>it’s</w:t>
-      </w:r>
-      <w:proofErr w:type="spellEnd"/>
-      <w:proofErr w:type="gramEnd"/>
-      <w:r>
-        <w:rPr>
-          <w:rFonts w:ascii="Times New Roman" w:hAnsi="Times New Roman" w:cs="Times New Roman"/>
-          <w:sz w:val="24"/>
-          <w:szCs w:val="24"/>
-        </w:rPr>
-        <w:t xml:space="preserve"> creator’s brokerage firm. This together with </w:t>
-      </w:r>
-      <w:proofErr w:type="spellStart"/>
-      <w:proofErr w:type="gramStart"/>
-      <w:r>
-        <w:rPr>
-          <w:rFonts w:ascii="Times New Roman" w:hAnsi="Times New Roman" w:cs="Times New Roman"/>
-          <w:sz w:val="24"/>
-          <w:szCs w:val="24"/>
-        </w:rPr>
-        <w:t>it’s</w:t>
-      </w:r>
-      <w:proofErr w:type="spellEnd"/>
-      <w:proofErr w:type="gramEnd"/>
-      <w:r>
-        <w:rPr>
-          <w:rFonts w:ascii="Times New Roman" w:hAnsi="Times New Roman" w:cs="Times New Roman"/>
-          <w:sz w:val="24"/>
-          <w:szCs w:val="24"/>
-        </w:rPr>
-        <w:t xml:space="preserve"> lack of access to risk management tools makes it unsuitable for professional traders.</w:t>
+        <w:t>to it’s creator’s brokerage firm. This together with it’s lack of access to risk management tools makes it unsuitable for professional traders.</w:t>
       </w:r>
     </w:p>
     <w:p>
@@ -12468,25 +12408,7 @@
           <w:szCs w:val="24"/>
         </w:rPr>
         <w:tab/>
-        <w:t xml:space="preserve">My aim is to use J Forex as a guide and acquire some of </w:t>
-      </w:r>
-      <w:proofErr w:type="gramStart"/>
-      <w:r>
-        <w:rPr>
-          <w:rFonts w:ascii="Times New Roman" w:hAnsi="Times New Roman" w:cs="Times New Roman"/>
-          <w:sz w:val="24"/>
-          <w:szCs w:val="24"/>
-        </w:rPr>
-        <w:t>it’s</w:t>
-      </w:r>
-      <w:proofErr w:type="gramEnd"/>
-      <w:r>
-        <w:rPr>
-          <w:rFonts w:ascii="Times New Roman" w:hAnsi="Times New Roman" w:cs="Times New Roman"/>
-          <w:sz w:val="24"/>
-          <w:szCs w:val="24"/>
-        </w:rPr>
-        <w:t xml:space="preserve"> useful features such as a wonderful order management system as well as exposure management tools when </w:t>
+        <w:t xml:space="preserve">My aim is to use J Forex as a guide and acquire some of it’s useful features such as a wonderful order management system as well as exposure management tools when </w:t>
       </w:r>
       <w:r>
         <w:rPr>
@@ -15118,25 +15040,7 @@
           <w:sz w:val="24"/>
           <w:szCs w:val="24"/>
         </w:rPr>
-        <w:t xml:space="preserve">The data collected in the field is meaningless and </w:t>
-      </w:r>
-      <w:proofErr w:type="spellStart"/>
-      <w:r>
-        <w:rPr>
-          <w:rFonts w:ascii="Times New Roman" w:hAnsi="Times New Roman" w:cs="Times New Roman"/>
-          <w:sz w:val="24"/>
-          <w:szCs w:val="24"/>
-        </w:rPr>
-        <w:t>can not</w:t>
-      </w:r>
-      <w:proofErr w:type="spellEnd"/>
-      <w:r>
-        <w:rPr>
-          <w:rFonts w:ascii="Times New Roman" w:hAnsi="Times New Roman" w:cs="Times New Roman"/>
-          <w:sz w:val="24"/>
-          <w:szCs w:val="24"/>
-        </w:rPr>
-        <w:t xml:space="preserve"> be used to reach any conclusion until it is transformed into a form where it can be </w:t>
+        <w:t xml:space="preserve">The data collected in the field is meaningless and can not be used to reach any conclusion until it is transformed into a form where it can be </w:t>
       </w:r>
       <w:r>
         <w:rPr>
@@ -15417,25 +15321,7 @@
           <w:sz w:val="24"/>
           <w:szCs w:val="24"/>
         </w:rPr>
-        <w:t xml:space="preserve"> the free version will work just fine because most of the paid features are for enterprise companies </w:t>
-      </w:r>
-      <w:proofErr w:type="spellStart"/>
-      <w:r>
-        <w:rPr>
-          <w:rFonts w:ascii="Times New Roman" w:hAnsi="Times New Roman" w:cs="Times New Roman"/>
-          <w:sz w:val="24"/>
-          <w:szCs w:val="24"/>
-        </w:rPr>
-        <w:t>an</w:t>
-      </w:r>
-      <w:proofErr w:type="spellEnd"/>
-      <w:r>
-        <w:rPr>
-          <w:rFonts w:ascii="Times New Roman" w:hAnsi="Times New Roman" w:cs="Times New Roman"/>
-          <w:sz w:val="24"/>
-          <w:szCs w:val="24"/>
-        </w:rPr>
-        <w:t xml:space="preserve"> I will never need them.</w:t>
+        <w:t xml:space="preserve"> the free version will work just fine because most of the paid features are for enterprise companies an I will never need them.</w:t>
       </w:r>
     </w:p>
     <w:p>
@@ -17166,54 +17052,21 @@
           <w:sz w:val="24"/>
           <w:szCs w:val="24"/>
         </w:rPr>
-        <w:t xml:space="preserve">8 – 10 </w:t>
-      </w:r>
-      <w:proofErr w:type="spellStart"/>
-      <w:r>
-        <w:rPr>
-          <w:rFonts w:ascii="Times New Roman" w:hAnsi="Times New Roman" w:cs="Times New Roman"/>
-          <w:color w:val="auto"/>
-          <w:sz w:val="24"/>
-          <w:szCs w:val="24"/>
-        </w:rPr>
-        <w:t>pgs</w:t>
-      </w:r>
-      <w:proofErr w:type="spellEnd"/>
-    </w:p>
-    <w:p>
-      <w:pPr>
-        <w:rPr>
-          <w:rFonts w:ascii="Times New Roman" w:hAnsi="Times New Roman" w:cs="Times New Roman"/>
-        </w:rPr>
-      </w:pPr>
-      <w:r>
-        <w:rPr>
-          <w:rFonts w:ascii="Times New Roman" w:hAnsi="Times New Roman" w:cs="Times New Roman"/>
-        </w:rPr>
-        <w:t xml:space="preserve">Describe how the system works using flow charts, </w:t>
-      </w:r>
-      <w:proofErr w:type="gramStart"/>
-      <w:r>
-        <w:rPr>
-          <w:rFonts w:ascii="Times New Roman" w:hAnsi="Times New Roman" w:cs="Times New Roman"/>
-        </w:rPr>
-        <w:t>DFDs ,</w:t>
-      </w:r>
-      <w:proofErr w:type="gramEnd"/>
-      <w:r>
-        <w:rPr>
-          <w:rFonts w:ascii="Times New Roman" w:hAnsi="Times New Roman" w:cs="Times New Roman"/>
-        </w:rPr>
-        <w:t xml:space="preserve"> Use cases , </w:t>
-      </w:r>
-      <w:proofErr w:type="spellStart"/>
-      <w:r>
-        <w:rPr>
-          <w:rFonts w:ascii="Times New Roman" w:hAnsi="Times New Roman" w:cs="Times New Roman"/>
-        </w:rPr>
-        <w:t>uml</w:t>
-      </w:r>
-      <w:proofErr w:type="spellEnd"/>
+        <w:t>8 – 10 pgs</w:t>
+      </w:r>
+    </w:p>
+    <w:p>
+      <w:pPr>
+        <w:rPr>
+          <w:rFonts w:ascii="Times New Roman" w:hAnsi="Times New Roman" w:cs="Times New Roman"/>
+        </w:rPr>
+      </w:pPr>
+      <w:r>
+        <w:rPr>
+          <w:rFonts w:ascii="Times New Roman" w:hAnsi="Times New Roman" w:cs="Times New Roman"/>
+        </w:rPr>
+        <w:t>Describe how the system works using flow charts, DFDs , Use cases , uml</w:t>
+      </w:r>
     </w:p>
     <w:p>
       <w:pPr>
@@ -17353,17 +17206,8 @@
           <w:color w:val="auto"/>
         </w:rPr>
         <w:lastRenderedPageBreak/>
-        <w:t xml:space="preserve">CHAPTER </w:t>
-      </w:r>
-      <w:proofErr w:type="gramStart"/>
-      <w:r>
-        <w:rPr>
-          <w:rFonts w:ascii="Times New Roman" w:hAnsi="Times New Roman" w:cs="Times New Roman"/>
-          <w:color w:val="auto"/>
-        </w:rPr>
-        <w:t>5 :</w:t>
-      </w:r>
-      <w:proofErr w:type="gramEnd"/>
+        <w:t>CHAPTER 5 :</w:t>
+      </w:r>
       <w:r>
         <w:rPr>
           <w:rFonts w:ascii="Times New Roman" w:hAnsi="Times New Roman" w:cs="Times New Roman"/>
@@ -17383,43 +17227,7 @@
         <w:rPr>
           <w:rFonts w:ascii="Times New Roman" w:hAnsi="Times New Roman" w:cs="Times New Roman"/>
         </w:rPr>
-        <w:t xml:space="preserve">Description of the System </w:t>
-      </w:r>
-      <w:proofErr w:type="spellStart"/>
-      <w:proofErr w:type="gramStart"/>
-      <w:r>
-        <w:rPr>
-          <w:rFonts w:ascii="Times New Roman" w:hAnsi="Times New Roman" w:cs="Times New Roman"/>
-        </w:rPr>
-        <w:t>Desighn</w:t>
-      </w:r>
-      <w:proofErr w:type="spellEnd"/>
-      <w:r>
-        <w:rPr>
-          <w:rFonts w:ascii="Times New Roman" w:hAnsi="Times New Roman" w:cs="Times New Roman"/>
-        </w:rPr>
-        <w:t xml:space="preserve"> ,</w:t>
-      </w:r>
-      <w:proofErr w:type="gramEnd"/>
-      <w:r>
-        <w:rPr>
-          <w:rFonts w:ascii="Times New Roman" w:hAnsi="Times New Roman" w:cs="Times New Roman"/>
-        </w:rPr>
-        <w:t xml:space="preserve"> Database </w:t>
-      </w:r>
-      <w:proofErr w:type="spellStart"/>
-      <w:r>
-        <w:rPr>
-          <w:rFonts w:ascii="Times New Roman" w:hAnsi="Times New Roman" w:cs="Times New Roman"/>
-        </w:rPr>
-        <w:t>Desighn</w:t>
-      </w:r>
-      <w:proofErr w:type="spellEnd"/>
-      <w:r>
-        <w:rPr>
-          <w:rFonts w:ascii="Times New Roman" w:hAnsi="Times New Roman" w:cs="Times New Roman"/>
-        </w:rPr>
-        <w:t>( conceptual, Logical , Physical) using an appropriate modelling tool</w:t>
+        <w:t>Description of the System Desighn , Database Desighn( conceptual, Logical , Physical) using an appropriate modelling tool</w:t>
       </w:r>
     </w:p>
     <w:p>
@@ -17458,54 +17266,48 @@
           <w:color w:val="auto"/>
         </w:rPr>
         <w:lastRenderedPageBreak/>
-        <w:t xml:space="preserve">CHAPTER </w:t>
-      </w:r>
-      <w:proofErr w:type="gramStart"/>
-      <w:r>
+        <w:t>CHAPTER 6 :  SYSTEM IMPLEMENTATION</w:t>
+      </w:r>
+    </w:p>
+    <w:p>
+      <w:pPr>
+        <w:rPr>
+          <w:rFonts w:ascii="Times New Roman" w:hAnsi="Times New Roman" w:cs="Times New Roman"/>
+        </w:rPr>
+      </w:pPr>
+    </w:p>
+    <w:p>
+      <w:pPr>
+        <w:rPr>
+          <w:rFonts w:ascii="Times New Roman" w:hAnsi="Times New Roman" w:cs="Times New Roman"/>
+        </w:rPr>
+      </w:pPr>
+      <w:r>
+        <w:rPr>
+          <w:rFonts w:ascii="Times New Roman" w:hAnsi="Times New Roman" w:cs="Times New Roman"/>
+        </w:rPr>
+        <w:t>3 – 4 pages</w:t>
+      </w:r>
+    </w:p>
+    <w:p>
+      <w:pPr>
+        <w:pStyle w:val="Heading2"/>
         <w:rPr>
           <w:rFonts w:ascii="Times New Roman" w:hAnsi="Times New Roman" w:cs="Times New Roman"/>
           <w:color w:val="auto"/>
         </w:rPr>
-        <w:t>6 :</w:t>
-      </w:r>
-      <w:proofErr w:type="gramEnd"/>
+      </w:pPr>
       <w:r>
         <w:rPr>
           <w:rFonts w:ascii="Times New Roman" w:hAnsi="Times New Roman" w:cs="Times New Roman"/>
           <w:color w:val="auto"/>
         </w:rPr>
-        <w:t xml:space="preserve">  SYSTEM IMPLEMENTATION</w:t>
-      </w:r>
-    </w:p>
-    <w:p>
-      <w:pPr>
-        <w:rPr>
-          <w:rFonts w:ascii="Times New Roman" w:hAnsi="Times New Roman" w:cs="Times New Roman"/>
-        </w:rPr>
-      </w:pPr>
-    </w:p>
-    <w:p>
-      <w:pPr>
-        <w:rPr>
-          <w:rFonts w:ascii="Times New Roman" w:hAnsi="Times New Roman" w:cs="Times New Roman"/>
-        </w:rPr>
-      </w:pPr>
-      <w:r>
-        <w:rPr>
-          <w:rFonts w:ascii="Times New Roman" w:hAnsi="Times New Roman" w:cs="Times New Roman"/>
-        </w:rPr>
-        <w:t>3 – 4 pages</w:t>
-      </w:r>
-    </w:p>
-    <w:p>
-      <w:pPr>
-        <w:rPr>
-          <w:rFonts w:ascii="Times New Roman" w:hAnsi="Times New Roman" w:cs="Times New Roman"/>
-        </w:rPr>
-      </w:pPr>
-      <w:r>
-        <w:rPr>
-          <w:rFonts w:ascii="Times New Roman" w:hAnsi="Times New Roman" w:cs="Times New Roman"/>
+        <w:t xml:space="preserve">6.1 </w:t>
+      </w:r>
+      <w:r>
+        <w:rPr>
+          <w:rFonts w:ascii="Times New Roman" w:hAnsi="Times New Roman" w:cs="Times New Roman"/>
+          <w:color w:val="auto"/>
         </w:rPr>
         <w:t>Tools used for coding and testing</w:t>
       </w:r>
@@ -17516,6 +17318,190 @@
           <w:rFonts w:ascii="Times New Roman" w:hAnsi="Times New Roman" w:cs="Times New Roman"/>
         </w:rPr>
       </w:pPr>
+    </w:p>
+    <w:p>
+      <w:pPr>
+        <w:rPr>
+          <w:rFonts w:ascii="Times New Roman" w:hAnsi="Times New Roman" w:cs="Times New Roman"/>
+        </w:rPr>
+      </w:pPr>
+      <w:r>
+        <w:rPr>
+          <w:rFonts w:ascii="Times New Roman" w:hAnsi="Times New Roman" w:cs="Times New Roman"/>
+        </w:rPr>
+        <w:t>Coding Tools</w:t>
+      </w:r>
+    </w:p>
+    <w:p>
+      <w:pPr>
+        <w:pStyle w:val="ListParagraph"/>
+        <w:numPr>
+          <w:ilvl w:val="0"/>
+          <w:numId w:val="25"/>
+        </w:numPr>
+        <w:rPr>
+          <w:rFonts w:ascii="Times New Roman" w:hAnsi="Times New Roman" w:cs="Times New Roman"/>
+        </w:rPr>
+      </w:pPr>
+      <w:r>
+        <w:rPr>
+          <w:rFonts w:ascii="Times New Roman" w:hAnsi="Times New Roman" w:cs="Times New Roman"/>
+          <w:b/>
+          <w:bCs/>
+          <w:i/>
+          <w:iCs/>
+        </w:rPr>
+        <w:t>IntelliJ</w:t>
+      </w:r>
+      <w:r>
+        <w:rPr>
+          <w:rFonts w:ascii="Times New Roman" w:hAnsi="Times New Roman" w:cs="Times New Roman"/>
+          <w:b/>
+          <w:bCs/>
+          <w:i/>
+          <w:iCs/>
+        </w:rPr>
+        <w:t xml:space="preserve"> Idea Community </w:t>
+      </w:r>
+      <w:r>
+        <w:rPr>
+          <w:rFonts w:ascii="Times New Roman" w:hAnsi="Times New Roman" w:cs="Times New Roman"/>
+          <w:b/>
+          <w:bCs/>
+          <w:i/>
+          <w:iCs/>
+        </w:rPr>
+        <w:t>Edition</w:t>
+      </w:r>
+      <w:r>
+        <w:rPr>
+          <w:rFonts w:ascii="Times New Roman" w:hAnsi="Times New Roman" w:cs="Times New Roman"/>
+        </w:rPr>
+        <w:t xml:space="preserve"> </w:t>
+      </w:r>
+      <w:r>
+        <w:rPr>
+          <w:rFonts w:ascii="Times New Roman" w:hAnsi="Times New Roman" w:cs="Times New Roman"/>
+        </w:rPr>
+        <w:t>- A</w:t>
+      </w:r>
+      <w:r>
+        <w:rPr>
+          <w:rFonts w:ascii="Times New Roman" w:hAnsi="Times New Roman" w:cs="Times New Roman"/>
+        </w:rPr>
+        <w:t xml:space="preserve"> professional Java IDE </w:t>
+      </w:r>
+      <w:r>
+        <w:rPr>
+          <w:rFonts w:ascii="Times New Roman" w:hAnsi="Times New Roman" w:cs="Times New Roman"/>
+        </w:rPr>
+        <w:t>with Maven Support.</w:t>
+      </w:r>
+    </w:p>
+    <w:p>
+      <w:pPr>
+        <w:pStyle w:val="ListParagraph"/>
+        <w:numPr>
+          <w:ilvl w:val="0"/>
+          <w:numId w:val="25"/>
+        </w:numPr>
+        <w:rPr>
+          <w:rFonts w:ascii="Times New Roman" w:hAnsi="Times New Roman" w:cs="Times New Roman"/>
+        </w:rPr>
+      </w:pPr>
+      <w:r>
+        <w:rPr>
+          <w:rFonts w:ascii="Times New Roman" w:hAnsi="Times New Roman" w:cs="Times New Roman"/>
+          <w:b/>
+          <w:bCs/>
+          <w:i/>
+          <w:iCs/>
+        </w:rPr>
+        <w:t>Maven</w:t>
+      </w:r>
+    </w:p>
+    <w:p>
+      <w:pPr>
+        <w:pStyle w:val="ListParagraph"/>
+        <w:numPr>
+          <w:ilvl w:val="0"/>
+          <w:numId w:val="25"/>
+        </w:numPr>
+        <w:rPr>
+          <w:rFonts w:ascii="Times New Roman" w:hAnsi="Times New Roman" w:cs="Times New Roman"/>
+        </w:rPr>
+      </w:pPr>
+      <w:r>
+        <w:rPr>
+          <w:rFonts w:ascii="Times New Roman" w:hAnsi="Times New Roman" w:cs="Times New Roman"/>
+          <w:b/>
+          <w:bCs/>
+          <w:i/>
+          <w:iCs/>
+        </w:rPr>
+        <w:t>MySQL Work Bench</w:t>
+      </w:r>
+      <w:r>
+        <w:rPr>
+          <w:rFonts w:ascii="Times New Roman" w:hAnsi="Times New Roman" w:cs="Times New Roman"/>
+        </w:rPr>
+        <w:t xml:space="preserve"> </w:t>
+      </w:r>
+    </w:p>
+    <w:p>
+      <w:pPr>
+        <w:rPr>
+          <w:rFonts w:ascii="Times New Roman" w:hAnsi="Times New Roman" w:cs="Times New Roman"/>
+        </w:rPr>
+      </w:pPr>
+      <w:r>
+        <w:rPr>
+          <w:rFonts w:ascii="Times New Roman" w:hAnsi="Times New Roman" w:cs="Times New Roman"/>
+        </w:rPr>
+        <w:t>Testing Tools</w:t>
+      </w:r>
+    </w:p>
+    <w:p>
+      <w:pPr>
+        <w:pStyle w:val="ListParagraph"/>
+        <w:numPr>
+          <w:ilvl w:val="0"/>
+          <w:numId w:val="25"/>
+        </w:numPr>
+        <w:rPr>
+          <w:rFonts w:ascii="Times New Roman" w:hAnsi="Times New Roman" w:cs="Times New Roman"/>
+        </w:rPr>
+      </w:pPr>
+      <w:r>
+        <w:rPr>
+          <w:rFonts w:ascii="Times New Roman" w:hAnsi="Times New Roman" w:cs="Times New Roman"/>
+          <w:b/>
+          <w:bCs/>
+          <w:i/>
+          <w:iCs/>
+        </w:rPr>
+        <w:t xml:space="preserve">Apache Surefire Maven Plugin </w:t>
+      </w:r>
+      <w:r>
+        <w:rPr>
+          <w:rFonts w:ascii="Times New Roman" w:hAnsi="Times New Roman" w:cs="Times New Roman"/>
+        </w:rPr>
+        <w:t>-  A tool that is used to execute unit tests during the last stage of a maven build lifecycle.</w:t>
+      </w:r>
+    </w:p>
+    <w:p>
+      <w:pPr>
+        <w:rPr>
+          <w:rFonts w:ascii="Times New Roman" w:hAnsi="Times New Roman" w:cs="Times New Roman"/>
+        </w:rPr>
+      </w:pPr>
+    </w:p>
+    <w:p>
+      <w:pPr>
+        <w:rPr>
+          <w:rFonts w:ascii="Times New Roman" w:hAnsi="Times New Roman" w:cs="Times New Roman"/>
+        </w:rPr>
+      </w:pPr>
       <w:r>
         <w:rPr>
           <w:rFonts w:ascii="Times New Roman" w:hAnsi="Times New Roman" w:cs="Times New Roman"/>
@@ -17525,23 +17511,51 @@
     </w:p>
     <w:p>
       <w:pPr>
-        <w:rPr>
-          <w:rFonts w:ascii="Times New Roman" w:hAnsi="Times New Roman" w:cs="Times New Roman"/>
-        </w:rPr>
-      </w:pPr>
-      <w:proofErr w:type="gramStart"/>
-      <w:r>
-        <w:rPr>
-          <w:rFonts w:ascii="Times New Roman" w:hAnsi="Times New Roman" w:cs="Times New Roman"/>
-        </w:rPr>
-        <w:t>Testing :</w:t>
-      </w:r>
-      <w:proofErr w:type="gramEnd"/>
-      <w:r>
-        <w:rPr>
-          <w:rFonts w:ascii="Times New Roman" w:hAnsi="Times New Roman" w:cs="Times New Roman"/>
-        </w:rPr>
-        <w:t xml:space="preserve"> Data used to test + Approach to testing</w:t>
+        <w:pStyle w:val="ListParagraph"/>
+        <w:numPr>
+          <w:ilvl w:val="0"/>
+          <w:numId w:val="26"/>
+        </w:numPr>
+        <w:rPr>
+          <w:rFonts w:ascii="Times New Roman" w:hAnsi="Times New Roman" w:cs="Times New Roman"/>
+        </w:rPr>
+      </w:pPr>
+      <w:r>
+        <w:rPr>
+          <w:rFonts w:ascii="Times New Roman" w:hAnsi="Times New Roman" w:cs="Times New Roman"/>
+        </w:rPr>
+        <w:t>Compile time testing</w:t>
+      </w:r>
+    </w:p>
+    <w:p>
+      <w:pPr>
+        <w:pStyle w:val="ListParagraph"/>
+        <w:numPr>
+          <w:ilvl w:val="0"/>
+          <w:numId w:val="26"/>
+        </w:numPr>
+        <w:rPr>
+          <w:rFonts w:ascii="Times New Roman" w:hAnsi="Times New Roman" w:cs="Times New Roman"/>
+        </w:rPr>
+      </w:pPr>
+      <w:r>
+        <w:rPr>
+          <w:rFonts w:ascii="Times New Roman" w:hAnsi="Times New Roman" w:cs="Times New Roman"/>
+        </w:rPr>
+        <w:t>Run time testing</w:t>
+      </w:r>
+    </w:p>
+    <w:p>
+      <w:pPr>
+        <w:rPr>
+          <w:rFonts w:ascii="Times New Roman" w:hAnsi="Times New Roman" w:cs="Times New Roman"/>
+        </w:rPr>
+      </w:pPr>
+      <w:r>
+        <w:rPr>
+          <w:rFonts w:ascii="Times New Roman" w:hAnsi="Times New Roman" w:cs="Times New Roman"/>
+        </w:rPr>
+        <w:t>Testing : Data used to test + Approach to testing</w:t>
       </w:r>
     </w:p>
     <w:p>
@@ -17597,183 +17611,147 @@
           <w:u w:val="single"/>
         </w:rPr>
         <w:lastRenderedPageBreak/>
-        <w:t xml:space="preserve">CHAPTER </w:t>
-      </w:r>
-      <w:proofErr w:type="gramStart"/>
-      <w:r>
-        <w:rPr>
-          <w:rFonts w:ascii="Times New Roman" w:hAnsi="Times New Roman" w:cs="Times New Roman"/>
+        <w:t>CHAPTER 7 : LIMITATIONS, CONCLUSIONS AND RECOMMENDATIONS</w:t>
+      </w:r>
+    </w:p>
+    <w:p>
+      <w:pPr>
+        <w:rPr>
+          <w:rFonts w:ascii="Times New Roman" w:hAnsi="Times New Roman" w:cs="Times New Roman"/>
+        </w:rPr>
+      </w:pPr>
+    </w:p>
+    <w:p>
+      <w:pPr>
+        <w:rPr>
+          <w:rFonts w:ascii="Times New Roman" w:hAnsi="Times New Roman" w:cs="Times New Roman"/>
+        </w:rPr>
+      </w:pPr>
+      <w:r>
+        <w:rPr>
+          <w:rFonts w:ascii="Times New Roman" w:hAnsi="Times New Roman" w:cs="Times New Roman"/>
+        </w:rPr>
+        <w:t>1 – 2 pages</w:t>
+      </w:r>
+    </w:p>
+    <w:p>
+      <w:pPr>
+        <w:rPr>
+          <w:rFonts w:ascii="Times New Roman" w:hAnsi="Times New Roman" w:cs="Times New Roman"/>
+        </w:rPr>
+      </w:pPr>
+      <w:r>
+        <w:rPr>
+          <w:rFonts w:ascii="Times New Roman" w:hAnsi="Times New Roman" w:cs="Times New Roman"/>
+        </w:rPr>
+        <w:t>Limitations  - problems encountered during process of research : financial trouble, uncooperative responses etc</w:t>
+      </w:r>
+    </w:p>
+    <w:p>
+      <w:pPr>
+        <w:rPr>
+          <w:rFonts w:ascii="Times New Roman" w:hAnsi="Times New Roman" w:cs="Times New Roman"/>
+        </w:rPr>
+      </w:pPr>
+      <w:r>
+        <w:rPr>
+          <w:rFonts w:ascii="Times New Roman" w:hAnsi="Times New Roman" w:cs="Times New Roman"/>
+        </w:rPr>
+        <w:t>Conclusion : Tie the results of the study to theory, practice and policy by pulling together the theoretical background , literature review , potential significance for application and results of the study</w:t>
+      </w:r>
+    </w:p>
+    <w:p>
+      <w:pPr>
+        <w:rPr>
+          <w:rFonts w:ascii="Times New Roman" w:hAnsi="Times New Roman" w:cs="Times New Roman"/>
+        </w:rPr>
+      </w:pPr>
+      <w:r>
+        <w:rPr>
+          <w:rFonts w:ascii="Times New Roman" w:hAnsi="Times New Roman" w:cs="Times New Roman"/>
+        </w:rPr>
+        <w:t>Recommendations</w:t>
+      </w:r>
+    </w:p>
+    <w:p>
+      <w:pPr>
+        <w:rPr>
+          <w:rFonts w:ascii="Times New Roman" w:hAnsi="Times New Roman" w:cs="Times New Roman"/>
+          <w:b/>
+          <w:bCs/>
+          <w:u w:val="single"/>
+        </w:rPr>
+      </w:pPr>
+      <w:r>
+        <w:rPr>
+          <w:rFonts w:ascii="Times New Roman" w:hAnsi="Times New Roman" w:cs="Times New Roman"/>
+          <w:b/>
+          <w:bCs/>
+          <w:u w:val="single"/>
+        </w:rPr>
+        <w:br w:type="page"/>
+      </w:r>
+    </w:p>
+    <w:p>
+      <w:pPr>
+        <w:jc w:val="both"/>
+        <w:rPr>
+          <w:rFonts w:ascii="Times New Roman" w:hAnsi="Times New Roman" w:cs="Times New Roman"/>
+        </w:rPr>
+      </w:pPr>
+    </w:p>
+    <w:p>
+      <w:pPr>
+        <w:spacing w:line="360" w:lineRule="auto"/>
+        <w:rPr>
+          <w:rFonts w:ascii="Times New Roman" w:hAnsi="Times New Roman" w:cs="Times New Roman"/>
+          <w:sz w:val="24"/>
+          <w:szCs w:val="24"/>
+        </w:rPr>
+      </w:pPr>
+    </w:p>
+    <w:p>
+      <w:pPr>
+        <w:spacing w:line="360" w:lineRule="auto"/>
+        <w:rPr>
+          <w:rFonts w:ascii="Times New Roman" w:hAnsi="Times New Roman" w:cs="Times New Roman"/>
+          <w:b/>
+          <w:bCs/>
+          <w:sz w:val="24"/>
+          <w:szCs w:val="24"/>
+          <w:u w:val="single"/>
+        </w:rPr>
+      </w:pPr>
+    </w:p>
+    <w:p>
+      <w:pPr>
+        <w:pStyle w:val="Heading1"/>
+        <w:rPr>
+          <w:rFonts w:ascii="Times New Roman" w:hAnsi="Times New Roman" w:cs="Times New Roman"/>
+          <w:b/>
+          <w:bCs/>
           <w:color w:val="auto"/>
           <w:u w:val="single"/>
         </w:rPr>
-        <w:t>7 :</w:t>
-      </w:r>
-      <w:proofErr w:type="gramEnd"/>
-      <w:r>
-        <w:rPr>
-          <w:rFonts w:ascii="Times New Roman" w:hAnsi="Times New Roman" w:cs="Times New Roman"/>
+      </w:pPr>
+      <w:r>
+        <w:rPr>
+          <w:rFonts w:ascii="Times New Roman" w:hAnsi="Times New Roman" w:cs="Times New Roman"/>
+          <w:b/>
+          <w:bCs/>
           <w:color w:val="auto"/>
           <w:u w:val="single"/>
         </w:rPr>
-        <w:t xml:space="preserve"> LIMITATIONS, CONCLUSIONS AND RECOMMENDATIONS</w:t>
-      </w:r>
-    </w:p>
-    <w:p>
-      <w:pPr>
-        <w:rPr>
-          <w:rFonts w:ascii="Times New Roman" w:hAnsi="Times New Roman" w:cs="Times New Roman"/>
-        </w:rPr>
-      </w:pPr>
-    </w:p>
-    <w:p>
-      <w:pPr>
-        <w:rPr>
-          <w:rFonts w:ascii="Times New Roman" w:hAnsi="Times New Roman" w:cs="Times New Roman"/>
-        </w:rPr>
-      </w:pPr>
-      <w:r>
-        <w:rPr>
-          <w:rFonts w:ascii="Times New Roman" w:hAnsi="Times New Roman" w:cs="Times New Roman"/>
-        </w:rPr>
-        <w:t>1 – 2 pages</w:t>
-      </w:r>
-    </w:p>
-    <w:p>
-      <w:pPr>
-        <w:rPr>
-          <w:rFonts w:ascii="Times New Roman" w:hAnsi="Times New Roman" w:cs="Times New Roman"/>
-        </w:rPr>
-      </w:pPr>
-      <w:proofErr w:type="gramStart"/>
-      <w:r>
-        <w:rPr>
-          <w:rFonts w:ascii="Times New Roman" w:hAnsi="Times New Roman" w:cs="Times New Roman"/>
-        </w:rPr>
-        <w:t>Limitations  -</w:t>
-      </w:r>
-      <w:proofErr w:type="gramEnd"/>
-      <w:r>
-        <w:rPr>
-          <w:rFonts w:ascii="Times New Roman" w:hAnsi="Times New Roman" w:cs="Times New Roman"/>
-        </w:rPr>
-        <w:t xml:space="preserve"> problems encountered during process of research : financial trouble, uncooperative responses </w:t>
-      </w:r>
-      <w:proofErr w:type="spellStart"/>
-      <w:r>
-        <w:rPr>
-          <w:rFonts w:ascii="Times New Roman" w:hAnsi="Times New Roman" w:cs="Times New Roman"/>
-        </w:rPr>
-        <w:t>etc</w:t>
-      </w:r>
-      <w:proofErr w:type="spellEnd"/>
-    </w:p>
-    <w:p>
-      <w:pPr>
-        <w:rPr>
-          <w:rFonts w:ascii="Times New Roman" w:hAnsi="Times New Roman" w:cs="Times New Roman"/>
-        </w:rPr>
-      </w:pPr>
-      <w:proofErr w:type="gramStart"/>
-      <w:r>
-        <w:rPr>
-          <w:rFonts w:ascii="Times New Roman" w:hAnsi="Times New Roman" w:cs="Times New Roman"/>
-        </w:rPr>
-        <w:t>Conclusion :</w:t>
-      </w:r>
-      <w:proofErr w:type="gramEnd"/>
-      <w:r>
-        <w:rPr>
-          <w:rFonts w:ascii="Times New Roman" w:hAnsi="Times New Roman" w:cs="Times New Roman"/>
-        </w:rPr>
-        <w:t xml:space="preserve"> Tie the results of the study to theory, practice and policy by pulling together the theoretical background , literature review , potential significance for application and results of the study</w:t>
-      </w:r>
-    </w:p>
-    <w:p>
-      <w:pPr>
-        <w:rPr>
-          <w:rFonts w:ascii="Times New Roman" w:hAnsi="Times New Roman" w:cs="Times New Roman"/>
-        </w:rPr>
-      </w:pPr>
-      <w:r>
-        <w:rPr>
-          <w:rFonts w:ascii="Times New Roman" w:hAnsi="Times New Roman" w:cs="Times New Roman"/>
-        </w:rPr>
-        <w:t>Recommendations</w:t>
-      </w:r>
-    </w:p>
-    <w:p>
-      <w:pPr>
-        <w:rPr>
-          <w:rFonts w:ascii="Times New Roman" w:hAnsi="Times New Roman" w:cs="Times New Roman"/>
-          <w:b/>
-          <w:bCs/>
-          <w:u w:val="single"/>
-        </w:rPr>
-      </w:pPr>
-      <w:r>
-        <w:rPr>
-          <w:rFonts w:ascii="Times New Roman" w:hAnsi="Times New Roman" w:cs="Times New Roman"/>
-          <w:b/>
-          <w:bCs/>
-          <w:u w:val="single"/>
-        </w:rPr>
-        <w:br w:type="page"/>
-      </w:r>
-    </w:p>
-    <w:p>
-      <w:pPr>
-        <w:jc w:val="both"/>
-        <w:rPr>
-          <w:rFonts w:ascii="Times New Roman" w:hAnsi="Times New Roman" w:cs="Times New Roman"/>
-        </w:rPr>
-      </w:pPr>
-    </w:p>
-    <w:p>
-      <w:pPr>
-        <w:spacing w:line="360" w:lineRule="auto"/>
-        <w:rPr>
-          <w:rFonts w:ascii="Times New Roman" w:hAnsi="Times New Roman" w:cs="Times New Roman"/>
-          <w:sz w:val="24"/>
-          <w:szCs w:val="24"/>
-        </w:rPr>
-      </w:pPr>
-    </w:p>
-    <w:p>
-      <w:pPr>
-        <w:spacing w:line="360" w:lineRule="auto"/>
-        <w:rPr>
-          <w:rFonts w:ascii="Times New Roman" w:hAnsi="Times New Roman" w:cs="Times New Roman"/>
-          <w:b/>
-          <w:bCs/>
-          <w:sz w:val="24"/>
-          <w:szCs w:val="24"/>
-          <w:u w:val="single"/>
-        </w:rPr>
-      </w:pPr>
-    </w:p>
-    <w:p>
-      <w:pPr>
-        <w:pStyle w:val="Heading1"/>
-        <w:rPr>
-          <w:rFonts w:ascii="Times New Roman" w:hAnsi="Times New Roman" w:cs="Times New Roman"/>
-          <w:b/>
-          <w:bCs/>
-          <w:color w:val="auto"/>
-          <w:u w:val="single"/>
-        </w:rPr>
-      </w:pPr>
-      <w:r>
-        <w:rPr>
-          <w:rFonts w:ascii="Times New Roman" w:hAnsi="Times New Roman" w:cs="Times New Roman"/>
-          <w:b/>
-          <w:bCs/>
-          <w:color w:val="auto"/>
-          <w:u w:val="single"/>
-        </w:rPr>
         <w:t>REFERENCES.</w:t>
       </w:r>
     </w:p>
-    <w:p/>
+    <w:p>
+      <w:pPr>
+        <w:rPr>
+          <w:rFonts w:ascii="Times New Roman" w:hAnsi="Times New Roman" w:cs="Times New Roman"/>
+        </w:rPr>
+      </w:pPr>
+    </w:p>
     <w:p>
       <w:pPr>
         <w:pStyle w:val="ListParagraph"/>
@@ -18982,6 +18960,119 @@
     </w:lvl>
   </w:abstractNum>
   <w:abstractNum w:abstractNumId="2" w15:restartNumberingAfterBreak="0">
+    <w:nsid w:val="0D2F7468"/>
+    <w:multiLevelType w:val="hybridMultilevel"/>
+    <w:tmpl w:val="671C1BF4"/>
+    <w:lvl w:ilvl="0" w:tplc="282CA286">
+      <w:start w:val="6"/>
+      <w:numFmt w:val="bullet"/>
+      <w:lvlText w:val=""/>
+      <w:lvlJc w:val="left"/>
+      <w:pPr>
+        <w:ind w:left="720" w:hanging="360"/>
+      </w:pPr>
+      <w:rPr>
+        <w:rFonts w:ascii="Wingdings" w:eastAsiaTheme="minorHAnsi" w:hAnsi="Wingdings" w:cs="Times New Roman" w:hint="default"/>
+      </w:rPr>
+    </w:lvl>
+    <w:lvl w:ilvl="1" w:tplc="04090003" w:tentative="1">
+      <w:start w:val="1"/>
+      <w:numFmt w:val="bullet"/>
+      <w:lvlText w:val="o"/>
+      <w:lvlJc w:val="left"/>
+      <w:pPr>
+        <w:ind w:left="1440" w:hanging="360"/>
+      </w:pPr>
+      <w:rPr>
+        <w:rFonts w:ascii="Courier New" w:hAnsi="Courier New" w:cs="Courier New" w:hint="default"/>
+      </w:rPr>
+    </w:lvl>
+    <w:lvl w:ilvl="2" w:tplc="04090005" w:tentative="1">
+      <w:start w:val="1"/>
+      <w:numFmt w:val="bullet"/>
+      <w:lvlText w:val=""/>
+      <w:lvlJc w:val="left"/>
+      <w:pPr>
+        <w:ind w:left="2160" w:hanging="360"/>
+      </w:pPr>
+      <w:rPr>
+        <w:rFonts w:ascii="Wingdings" w:hAnsi="Wingdings" w:hint="default"/>
+      </w:rPr>
+    </w:lvl>
+    <w:lvl w:ilvl="3" w:tplc="04090001" w:tentative="1">
+      <w:start w:val="1"/>
+      <w:numFmt w:val="bullet"/>
+      <w:lvlText w:val=""/>
+      <w:lvlJc w:val="left"/>
+      <w:pPr>
+        <w:ind w:left="2880" w:hanging="360"/>
+      </w:pPr>
+      <w:rPr>
+        <w:rFonts w:ascii="Symbol" w:hAnsi="Symbol" w:hint="default"/>
+      </w:rPr>
+    </w:lvl>
+    <w:lvl w:ilvl="4" w:tplc="04090003" w:tentative="1">
+      <w:start w:val="1"/>
+      <w:numFmt w:val="bullet"/>
+      <w:lvlText w:val="o"/>
+      <w:lvlJc w:val="left"/>
+      <w:pPr>
+        <w:ind w:left="3600" w:hanging="360"/>
+      </w:pPr>
+      <w:rPr>
+        <w:rFonts w:ascii="Courier New" w:hAnsi="Courier New" w:cs="Courier New" w:hint="default"/>
+      </w:rPr>
+    </w:lvl>
+    <w:lvl w:ilvl="5" w:tplc="04090005" w:tentative="1">
+      <w:start w:val="1"/>
+      <w:numFmt w:val="bullet"/>
+      <w:lvlText w:val=""/>
+      <w:lvlJc w:val="left"/>
+      <w:pPr>
+        <w:ind w:left="4320" w:hanging="360"/>
+      </w:pPr>
+      <w:rPr>
+        <w:rFonts w:ascii="Wingdings" w:hAnsi="Wingdings" w:hint="default"/>
+      </w:rPr>
+    </w:lvl>
+    <w:lvl w:ilvl="6" w:tplc="04090001" w:tentative="1">
+      <w:start w:val="1"/>
+      <w:numFmt w:val="bullet"/>
+      <w:lvlText w:val=""/>
+      <w:lvlJc w:val="left"/>
+      <w:pPr>
+        <w:ind w:left="5040" w:hanging="360"/>
+      </w:pPr>
+      <w:rPr>
+        <w:rFonts w:ascii="Symbol" w:hAnsi="Symbol" w:hint="default"/>
+      </w:rPr>
+    </w:lvl>
+    <w:lvl w:ilvl="7" w:tplc="04090003" w:tentative="1">
+      <w:start w:val="1"/>
+      <w:numFmt w:val="bullet"/>
+      <w:lvlText w:val="o"/>
+      <w:lvlJc w:val="left"/>
+      <w:pPr>
+        <w:ind w:left="5760" w:hanging="360"/>
+      </w:pPr>
+      <w:rPr>
+        <w:rFonts w:ascii="Courier New" w:hAnsi="Courier New" w:cs="Courier New" w:hint="default"/>
+      </w:rPr>
+    </w:lvl>
+    <w:lvl w:ilvl="8" w:tplc="04090005" w:tentative="1">
+      <w:start w:val="1"/>
+      <w:numFmt w:val="bullet"/>
+      <w:lvlText w:val=""/>
+      <w:lvlJc w:val="left"/>
+      <w:pPr>
+        <w:ind w:left="6480" w:hanging="360"/>
+      </w:pPr>
+      <w:rPr>
+        <w:rFonts w:ascii="Wingdings" w:hAnsi="Wingdings" w:hint="default"/>
+      </w:rPr>
+    </w:lvl>
+  </w:abstractNum>
+  <w:abstractNum w:abstractNumId="3" w15:restartNumberingAfterBreak="0">
     <w:nsid w:val="0DF64CF5"/>
     <w:multiLevelType w:val="hybridMultilevel"/>
     <w:tmpl w:val="17EABEEA"/>
@@ -19094,7 +19185,7 @@
       </w:rPr>
     </w:lvl>
   </w:abstractNum>
-  <w:abstractNum w:abstractNumId="3" w15:restartNumberingAfterBreak="0">
+  <w:abstractNum w:abstractNumId="4" w15:restartNumberingAfterBreak="0">
     <w:nsid w:val="11F21E22"/>
     <w:multiLevelType w:val="hybridMultilevel"/>
     <w:tmpl w:val="7132EFAE"/>
@@ -19207,7 +19298,7 @@
       </w:rPr>
     </w:lvl>
   </w:abstractNum>
-  <w:abstractNum w:abstractNumId="4" w15:restartNumberingAfterBreak="0">
+  <w:abstractNum w:abstractNumId="5" w15:restartNumberingAfterBreak="0">
     <w:nsid w:val="19DE7EC1"/>
     <w:multiLevelType w:val="hybridMultilevel"/>
     <w:tmpl w:val="0A2A70D8"/>
@@ -19293,7 +19384,7 @@
       </w:pPr>
     </w:lvl>
   </w:abstractNum>
-  <w:abstractNum w:abstractNumId="5" w15:restartNumberingAfterBreak="0">
+  <w:abstractNum w:abstractNumId="6" w15:restartNumberingAfterBreak="0">
     <w:nsid w:val="1D032577"/>
     <w:multiLevelType w:val="multilevel"/>
     <w:tmpl w:val="B82AA5C0"/>
@@ -19411,7 +19502,7 @@
       </w:rPr>
     </w:lvl>
   </w:abstractNum>
-  <w:abstractNum w:abstractNumId="6" w15:restartNumberingAfterBreak="0">
+  <w:abstractNum w:abstractNumId="7" w15:restartNumberingAfterBreak="0">
     <w:nsid w:val="1F7C14F1"/>
     <w:multiLevelType w:val="multilevel"/>
     <w:tmpl w:val="D450C206"/>
@@ -19528,7 +19619,7 @@
       </w:rPr>
     </w:lvl>
   </w:abstractNum>
-  <w:abstractNum w:abstractNumId="7" w15:restartNumberingAfterBreak="0">
+  <w:abstractNum w:abstractNumId="8" w15:restartNumberingAfterBreak="0">
     <w:nsid w:val="22F95D0F"/>
     <w:multiLevelType w:val="hybridMultilevel"/>
     <w:tmpl w:val="AD8EB8E2"/>
@@ -19614,7 +19705,7 @@
       </w:pPr>
     </w:lvl>
   </w:abstractNum>
-  <w:abstractNum w:abstractNumId="8" w15:restartNumberingAfterBreak="0">
+  <w:abstractNum w:abstractNumId="9" w15:restartNumberingAfterBreak="0">
     <w:nsid w:val="239B3B92"/>
     <w:multiLevelType w:val="hybridMultilevel"/>
     <w:tmpl w:val="051C507E"/>
@@ -19727,7 +19818,7 @@
       </w:rPr>
     </w:lvl>
   </w:abstractNum>
-  <w:abstractNum w:abstractNumId="9" w15:restartNumberingAfterBreak="0">
+  <w:abstractNum w:abstractNumId="10" w15:restartNumberingAfterBreak="0">
     <w:nsid w:val="2799522C"/>
     <w:multiLevelType w:val="hybridMultilevel"/>
     <w:tmpl w:val="500EA02C"/>
@@ -19813,7 +19904,7 @@
       </w:pPr>
     </w:lvl>
   </w:abstractNum>
-  <w:abstractNum w:abstractNumId="10" w15:restartNumberingAfterBreak="0">
+  <w:abstractNum w:abstractNumId="11" w15:restartNumberingAfterBreak="0">
     <w:nsid w:val="31BE0A8E"/>
     <w:multiLevelType w:val="multilevel"/>
     <w:tmpl w:val="6A78E4B4"/>
@@ -19926,7 +20017,120 @@
       </w:rPr>
     </w:lvl>
   </w:abstractNum>
-  <w:abstractNum w:abstractNumId="11" w15:restartNumberingAfterBreak="0">
+  <w:abstractNum w:abstractNumId="12" w15:restartNumberingAfterBreak="0">
+    <w:nsid w:val="3B3F19C8"/>
+    <w:multiLevelType w:val="hybridMultilevel"/>
+    <w:tmpl w:val="E682CAE8"/>
+    <w:lvl w:ilvl="0" w:tplc="04090005">
+      <w:start w:val="1"/>
+      <w:numFmt w:val="bullet"/>
+      <w:lvlText w:val=""/>
+      <w:lvlJc w:val="left"/>
+      <w:pPr>
+        <w:ind w:left="720" w:hanging="360"/>
+      </w:pPr>
+      <w:rPr>
+        <w:rFonts w:ascii="Wingdings" w:hAnsi="Wingdings" w:hint="default"/>
+      </w:rPr>
+    </w:lvl>
+    <w:lvl w:ilvl="1" w:tplc="04090003" w:tentative="1">
+      <w:start w:val="1"/>
+      <w:numFmt w:val="bullet"/>
+      <w:lvlText w:val="o"/>
+      <w:lvlJc w:val="left"/>
+      <w:pPr>
+        <w:ind w:left="1440" w:hanging="360"/>
+      </w:pPr>
+      <w:rPr>
+        <w:rFonts w:ascii="Courier New" w:hAnsi="Courier New" w:cs="Courier New" w:hint="default"/>
+      </w:rPr>
+    </w:lvl>
+    <w:lvl w:ilvl="2" w:tplc="04090005" w:tentative="1">
+      <w:start w:val="1"/>
+      <w:numFmt w:val="bullet"/>
+      <w:lvlText w:val=""/>
+      <w:lvlJc w:val="left"/>
+      <w:pPr>
+        <w:ind w:left="2160" w:hanging="360"/>
+      </w:pPr>
+      <w:rPr>
+        <w:rFonts w:ascii="Wingdings" w:hAnsi="Wingdings" w:hint="default"/>
+      </w:rPr>
+    </w:lvl>
+    <w:lvl w:ilvl="3" w:tplc="04090001" w:tentative="1">
+      <w:start w:val="1"/>
+      <w:numFmt w:val="bullet"/>
+      <w:lvlText w:val=""/>
+      <w:lvlJc w:val="left"/>
+      <w:pPr>
+        <w:ind w:left="2880" w:hanging="360"/>
+      </w:pPr>
+      <w:rPr>
+        <w:rFonts w:ascii="Symbol" w:hAnsi="Symbol" w:hint="default"/>
+      </w:rPr>
+    </w:lvl>
+    <w:lvl w:ilvl="4" w:tplc="04090003" w:tentative="1">
+      <w:start w:val="1"/>
+      <w:numFmt w:val="bullet"/>
+      <w:lvlText w:val="o"/>
+      <w:lvlJc w:val="left"/>
+      <w:pPr>
+        <w:ind w:left="3600" w:hanging="360"/>
+      </w:pPr>
+      <w:rPr>
+        <w:rFonts w:ascii="Courier New" w:hAnsi="Courier New" w:cs="Courier New" w:hint="default"/>
+      </w:rPr>
+    </w:lvl>
+    <w:lvl w:ilvl="5" w:tplc="04090005" w:tentative="1">
+      <w:start w:val="1"/>
+      <w:numFmt w:val="bullet"/>
+      <w:lvlText w:val=""/>
+      <w:lvlJc w:val="left"/>
+      <w:pPr>
+        <w:ind w:left="4320" w:hanging="360"/>
+      </w:pPr>
+      <w:rPr>
+        <w:rFonts w:ascii="Wingdings" w:hAnsi="Wingdings" w:hint="default"/>
+      </w:rPr>
+    </w:lvl>
+    <w:lvl w:ilvl="6" w:tplc="04090001" w:tentative="1">
+      <w:start w:val="1"/>
+      <w:numFmt w:val="bullet"/>
+      <w:lvlText w:val=""/>
+      <w:lvlJc w:val="left"/>
+      <w:pPr>
+        <w:ind w:left="5040" w:hanging="360"/>
+      </w:pPr>
+      <w:rPr>
+        <w:rFonts w:ascii="Symbol" w:hAnsi="Symbol" w:hint="default"/>
+      </w:rPr>
+    </w:lvl>
+    <w:lvl w:ilvl="7" w:tplc="04090003" w:tentative="1">
+      <w:start w:val="1"/>
+      <w:numFmt w:val="bullet"/>
+      <w:lvlText w:val="o"/>
+      <w:lvlJc w:val="left"/>
+      <w:pPr>
+        <w:ind w:left="5760" w:hanging="360"/>
+      </w:pPr>
+      <w:rPr>
+        <w:rFonts w:ascii="Courier New" w:hAnsi="Courier New" w:cs="Courier New" w:hint="default"/>
+      </w:rPr>
+    </w:lvl>
+    <w:lvl w:ilvl="8" w:tplc="04090005" w:tentative="1">
+      <w:start w:val="1"/>
+      <w:numFmt w:val="bullet"/>
+      <w:lvlText w:val=""/>
+      <w:lvlJc w:val="left"/>
+      <w:pPr>
+        <w:ind w:left="6480" w:hanging="360"/>
+      </w:pPr>
+      <w:rPr>
+        <w:rFonts w:ascii="Wingdings" w:hAnsi="Wingdings" w:hint="default"/>
+      </w:rPr>
+    </w:lvl>
+  </w:abstractNum>
+  <w:abstractNum w:abstractNumId="13" w15:restartNumberingAfterBreak="0">
     <w:nsid w:val="3D4E1BA4"/>
     <w:multiLevelType w:val="hybridMultilevel"/>
     <w:tmpl w:val="35E86302"/>
@@ -20039,7 +20243,7 @@
       </w:rPr>
     </w:lvl>
   </w:abstractNum>
-  <w:abstractNum w:abstractNumId="12" w15:restartNumberingAfterBreak="0">
+  <w:abstractNum w:abstractNumId="14" w15:restartNumberingAfterBreak="0">
     <w:nsid w:val="3DDA1BDF"/>
     <w:multiLevelType w:val="hybridMultilevel"/>
     <w:tmpl w:val="3836D484"/>
@@ -20125,7 +20329,7 @@
       </w:pPr>
     </w:lvl>
   </w:abstractNum>
-  <w:abstractNum w:abstractNumId="13" w15:restartNumberingAfterBreak="0">
+  <w:abstractNum w:abstractNumId="15" w15:restartNumberingAfterBreak="0">
     <w:nsid w:val="3E9B0838"/>
     <w:multiLevelType w:val="hybridMultilevel"/>
     <w:tmpl w:val="F93AD2AC"/>
@@ -20217,7 +20421,7 @@
       </w:pPr>
     </w:lvl>
   </w:abstractNum>
-  <w:abstractNum w:abstractNumId="14" w15:restartNumberingAfterBreak="0">
+  <w:abstractNum w:abstractNumId="16" w15:restartNumberingAfterBreak="0">
     <w:nsid w:val="430E303B"/>
     <w:multiLevelType w:val="hybridMultilevel"/>
     <w:tmpl w:val="12E2DC3A"/>
@@ -20303,7 +20507,7 @@
       </w:pPr>
     </w:lvl>
   </w:abstractNum>
-  <w:abstractNum w:abstractNumId="15" w15:restartNumberingAfterBreak="0">
+  <w:abstractNum w:abstractNumId="17" w15:restartNumberingAfterBreak="0">
     <w:nsid w:val="439B50BC"/>
     <w:multiLevelType w:val="hybridMultilevel"/>
     <w:tmpl w:val="281AB014"/>
@@ -20416,7 +20620,7 @@
       </w:rPr>
     </w:lvl>
   </w:abstractNum>
-  <w:abstractNum w:abstractNumId="16" w15:restartNumberingAfterBreak="0">
+  <w:abstractNum w:abstractNumId="18" w15:restartNumberingAfterBreak="0">
     <w:nsid w:val="4FA64ED5"/>
     <w:multiLevelType w:val="hybridMultilevel"/>
     <w:tmpl w:val="1586FD48"/>
@@ -20502,7 +20706,7 @@
       </w:pPr>
     </w:lvl>
   </w:abstractNum>
-  <w:abstractNum w:abstractNumId="17" w15:restartNumberingAfterBreak="0">
+  <w:abstractNum w:abstractNumId="19" w15:restartNumberingAfterBreak="0">
     <w:nsid w:val="54B265DB"/>
     <w:multiLevelType w:val="hybridMultilevel"/>
     <w:tmpl w:val="B100D7AE"/>
@@ -20588,7 +20792,7 @@
       </w:pPr>
     </w:lvl>
   </w:abstractNum>
-  <w:abstractNum w:abstractNumId="18" w15:restartNumberingAfterBreak="0">
+  <w:abstractNum w:abstractNumId="20" w15:restartNumberingAfterBreak="0">
     <w:nsid w:val="56DA2B77"/>
     <w:multiLevelType w:val="hybridMultilevel"/>
     <w:tmpl w:val="54FA4F48"/>
@@ -20674,7 +20878,7 @@
       </w:pPr>
     </w:lvl>
   </w:abstractNum>
-  <w:abstractNum w:abstractNumId="19" w15:restartNumberingAfterBreak="0">
+  <w:abstractNum w:abstractNumId="21" w15:restartNumberingAfterBreak="0">
     <w:nsid w:val="5CBD009A"/>
     <w:multiLevelType w:val="hybridMultilevel"/>
     <w:tmpl w:val="3836D484"/>
@@ -20760,7 +20964,7 @@
       </w:pPr>
     </w:lvl>
   </w:abstractNum>
-  <w:abstractNum w:abstractNumId="20" w15:restartNumberingAfterBreak="0">
+  <w:abstractNum w:abstractNumId="22" w15:restartNumberingAfterBreak="0">
     <w:nsid w:val="62436069"/>
     <w:multiLevelType w:val="hybridMultilevel"/>
     <w:tmpl w:val="EECA48A2"/>
@@ -20873,7 +21077,7 @@
       </w:rPr>
     </w:lvl>
   </w:abstractNum>
-  <w:abstractNum w:abstractNumId="21" w15:restartNumberingAfterBreak="0">
+  <w:abstractNum w:abstractNumId="23" w15:restartNumberingAfterBreak="0">
     <w:nsid w:val="670D26DF"/>
     <w:multiLevelType w:val="hybridMultilevel"/>
     <w:tmpl w:val="F7CAB13A"/>
@@ -20959,7 +21163,7 @@
       </w:pPr>
     </w:lvl>
   </w:abstractNum>
-  <w:abstractNum w:abstractNumId="22" w15:restartNumberingAfterBreak="0">
+  <w:abstractNum w:abstractNumId="24" w15:restartNumberingAfterBreak="0">
     <w:nsid w:val="687B1401"/>
     <w:multiLevelType w:val="hybridMultilevel"/>
     <w:tmpl w:val="25A21442"/>
@@ -21072,7 +21276,7 @@
       </w:rPr>
     </w:lvl>
   </w:abstractNum>
-  <w:abstractNum w:abstractNumId="23" w15:restartNumberingAfterBreak="0">
+  <w:abstractNum w:abstractNumId="25" w15:restartNumberingAfterBreak="0">
     <w:nsid w:val="7E6F4F38"/>
     <w:multiLevelType w:val="hybridMultilevel"/>
     <w:tmpl w:val="ADBA5230"/>
@@ -21159,76 +21363,82 @@
     </w:lvl>
   </w:abstractNum>
   <w:num w:numId="1" w16cid:durableId="847139332">
-    <w:abstractNumId w:val="10"/>
+    <w:abstractNumId w:val="11"/>
   </w:num>
   <w:num w:numId="2" w16cid:durableId="1064179765">
-    <w:abstractNumId w:val="17"/>
+    <w:abstractNumId w:val="19"/>
   </w:num>
   <w:num w:numId="3" w16cid:durableId="379667376">
-    <w:abstractNumId w:val="23"/>
+    <w:abstractNumId w:val="25"/>
   </w:num>
   <w:num w:numId="4" w16cid:durableId="2033990736">
     <w:abstractNumId w:val="0"/>
   </w:num>
   <w:num w:numId="5" w16cid:durableId="533350042">
-    <w:abstractNumId w:val="11"/>
+    <w:abstractNumId w:val="13"/>
   </w:num>
   <w:num w:numId="6" w16cid:durableId="500898881">
-    <w:abstractNumId w:val="4"/>
+    <w:abstractNumId w:val="5"/>
   </w:num>
   <w:num w:numId="7" w16cid:durableId="161434075">
+    <w:abstractNumId w:val="7"/>
+  </w:num>
+  <w:num w:numId="8" w16cid:durableId="1407220462">
+    <w:abstractNumId w:val="20"/>
+  </w:num>
+  <w:num w:numId="9" w16cid:durableId="754522315">
+    <w:abstractNumId w:val="18"/>
+  </w:num>
+  <w:num w:numId="10" w16cid:durableId="425921972">
+    <w:abstractNumId w:val="23"/>
+  </w:num>
+  <w:num w:numId="11" w16cid:durableId="1893926885">
     <w:abstractNumId w:val="6"/>
   </w:num>
-  <w:num w:numId="8" w16cid:durableId="1407220462">
-    <w:abstractNumId w:val="18"/>
-  </w:num>
-  <w:num w:numId="9" w16cid:durableId="754522315">
+  <w:num w:numId="12" w16cid:durableId="198667446">
     <w:abstractNumId w:val="16"/>
   </w:num>
-  <w:num w:numId="10" w16cid:durableId="425921972">
+  <w:num w:numId="13" w16cid:durableId="660817054">
+    <w:abstractNumId w:val="9"/>
+  </w:num>
+  <w:num w:numId="14" w16cid:durableId="1843885062">
     <w:abstractNumId w:val="21"/>
   </w:num>
-  <w:num w:numId="11" w16cid:durableId="1893926885">
-    <w:abstractNumId w:val="5"/>
-  </w:num>
-  <w:num w:numId="12" w16cid:durableId="198667446">
+  <w:num w:numId="15" w16cid:durableId="2084527643">
     <w:abstractNumId w:val="14"/>
   </w:num>
-  <w:num w:numId="13" w16cid:durableId="660817054">
+  <w:num w:numId="16" w16cid:durableId="720205317">
+    <w:abstractNumId w:val="24"/>
+  </w:num>
+  <w:num w:numId="17" w16cid:durableId="242884858">
+    <w:abstractNumId w:val="17"/>
+  </w:num>
+  <w:num w:numId="18" w16cid:durableId="11230057">
     <w:abstractNumId w:val="8"/>
   </w:num>
-  <w:num w:numId="14" w16cid:durableId="1843885062">
-    <w:abstractNumId w:val="19"/>
-  </w:num>
-  <w:num w:numId="15" w16cid:durableId="2084527643">
-    <w:abstractNumId w:val="12"/>
-  </w:num>
-  <w:num w:numId="16" w16cid:durableId="720205317">
-    <w:abstractNumId w:val="22"/>
-  </w:num>
-  <w:num w:numId="17" w16cid:durableId="242884858">
+  <w:num w:numId="19" w16cid:durableId="44373383">
     <w:abstractNumId w:val="15"/>
-  </w:num>
-  <w:num w:numId="18" w16cid:durableId="11230057">
-    <w:abstractNumId w:val="7"/>
-  </w:num>
-  <w:num w:numId="19" w16cid:durableId="44373383">
-    <w:abstractNumId w:val="13"/>
   </w:num>
   <w:num w:numId="20" w16cid:durableId="1993487146">
     <w:abstractNumId w:val="1"/>
   </w:num>
   <w:num w:numId="21" w16cid:durableId="1287201664">
+    <w:abstractNumId w:val="4"/>
+  </w:num>
+  <w:num w:numId="22" w16cid:durableId="822430968">
     <w:abstractNumId w:val="3"/>
   </w:num>
-  <w:num w:numId="22" w16cid:durableId="822430968">
-    <w:abstractNumId w:val="2"/>
-  </w:num>
   <w:num w:numId="23" w16cid:durableId="1252621668">
-    <w:abstractNumId w:val="9"/>
+    <w:abstractNumId w:val="10"/>
   </w:num>
   <w:num w:numId="24" w16cid:durableId="1355955486">
-    <w:abstractNumId w:val="20"/>
+    <w:abstractNumId w:val="22"/>
+  </w:num>
+  <w:num w:numId="25" w16cid:durableId="1663461927">
+    <w:abstractNumId w:val="12"/>
+  </w:num>
+  <w:num w:numId="26" w16cid:durableId="1963655978">
+    <w:abstractNumId w:val="2"/>
   </w:num>
 </w:numbering>
 </file>

</xml_diff>

<commit_message>
Set all headings to the Correct Font size and Centered
</commit_message>
<xml_diff>
--- a/LIGHTNING TRADING PLATFORM - BOUND VERSION.docx
+++ b/LIGHTNING TRADING PLATFORM - BOUND VERSION.docx
@@ -3706,6 +3706,7 @@
     </w:p>
     <w:p>
       <w:pPr>
+        <w:pStyle w:val="Heading1"/>
         <w:jc w:val="center"/>
         <w:rPr>
           <w:rFonts w:ascii="Times New Roman" w:hAnsi="Times New Roman" w:cs="Times New Roman"/>
@@ -3718,23 +3719,15 @@
       </w:pPr>
       <w:r>
         <w:rPr>
-          <w:rFonts w:ascii="Times New Roman" w:hAnsi="Times New Roman" w:cs="Times New Roman"/>
-          <w:b/>
-          <w:bCs/>
-          <w:sz w:val="24"/>
-          <w:szCs w:val="24"/>
-          <w:u w:val="single"/>
+          <w:sz w:val="24"/>
+          <w:szCs w:val="24"/>
         </w:rPr>
         <w:fldChar w:fldCharType="end"/>
       </w:r>
       <w:r>
         <w:rPr>
-          <w:rFonts w:ascii="Times New Roman" w:hAnsi="Times New Roman" w:cs="Times New Roman"/>
-          <w:b/>
-          <w:bCs/>
-          <w:sz w:val="24"/>
-          <w:szCs w:val="24"/>
-          <w:u w:val="single"/>
+          <w:sz w:val="24"/>
+          <w:szCs w:val="24"/>
         </w:rPr>
         <w:br w:type="page"/>
       </w:r>
@@ -3743,8 +3736,9 @@
           <w:rFonts w:ascii="Times New Roman" w:hAnsi="Times New Roman" w:cs="Times New Roman"/>
           <w:b/>
           <w:bCs/>
-          <w:sz w:val="24"/>
-          <w:szCs w:val="24"/>
+          <w:color w:val="auto"/>
+          <w:sz w:val="28"/>
+          <w:szCs w:val="28"/>
           <w:u w:val="single"/>
         </w:rPr>
         <w:lastRenderedPageBreak/>
@@ -3755,8 +3749,9 @@
           <w:rFonts w:ascii="Times New Roman" w:hAnsi="Times New Roman" w:cs="Times New Roman"/>
           <w:b/>
           <w:bCs/>
-          <w:sz w:val="24"/>
-          <w:szCs w:val="24"/>
+          <w:color w:val="auto"/>
+          <w:sz w:val="28"/>
+          <w:szCs w:val="28"/>
           <w:u w:val="single"/>
         </w:rPr>
         <w:t>1</w:t>
@@ -3766,8 +3761,9 @@
           <w:rFonts w:ascii="Times New Roman" w:hAnsi="Times New Roman" w:cs="Times New Roman"/>
           <w:b/>
           <w:bCs/>
-          <w:sz w:val="24"/>
-          <w:szCs w:val="24"/>
+          <w:color w:val="auto"/>
+          <w:sz w:val="28"/>
+          <w:szCs w:val="28"/>
           <w:u w:val="single"/>
         </w:rPr>
         <w:tab/>
@@ -3777,8 +3773,9 @@
           <w:rFonts w:ascii="Times New Roman" w:hAnsi="Times New Roman" w:cs="Times New Roman"/>
           <w:b/>
           <w:bCs/>
-          <w:sz w:val="24"/>
-          <w:szCs w:val="24"/>
+          <w:color w:val="auto"/>
+          <w:sz w:val="28"/>
+          <w:szCs w:val="28"/>
           <w:u w:val="single"/>
         </w:rPr>
         <w:t>:</w:t>
@@ -3788,8 +3785,9 @@
           <w:rFonts w:ascii="Times New Roman" w:hAnsi="Times New Roman" w:cs="Times New Roman"/>
           <w:b/>
           <w:bCs/>
-          <w:sz w:val="24"/>
-          <w:szCs w:val="24"/>
+          <w:color w:val="auto"/>
+          <w:sz w:val="28"/>
+          <w:szCs w:val="28"/>
           <w:u w:val="single"/>
         </w:rPr>
         <w:t xml:space="preserve"> </w:t>
@@ -3799,8 +3797,9 @@
           <w:rFonts w:ascii="Times New Roman" w:hAnsi="Times New Roman" w:cs="Times New Roman"/>
           <w:b/>
           <w:bCs/>
-          <w:sz w:val="24"/>
-          <w:szCs w:val="24"/>
+          <w:color w:val="auto"/>
+          <w:sz w:val="28"/>
+          <w:szCs w:val="28"/>
           <w:u w:val="single"/>
         </w:rPr>
         <w:tab/>
@@ -3810,8 +3809,9 @@
           <w:rFonts w:ascii="Times New Roman" w:hAnsi="Times New Roman" w:cs="Times New Roman"/>
           <w:b/>
           <w:bCs/>
-          <w:sz w:val="24"/>
-          <w:szCs w:val="24"/>
+          <w:color w:val="auto"/>
+          <w:sz w:val="28"/>
+          <w:szCs w:val="28"/>
           <w:u w:val="single"/>
         </w:rPr>
         <w:t>INTRODUCTION</w:t>
@@ -4554,24 +4554,32 @@
           <w:sz w:val="24"/>
           <w:szCs w:val="24"/>
         </w:rPr>
+        <w:t xml:space="preserve">For any sort of trading to </w:t>
+      </w:r>
+      <w:r>
+        <w:rPr>
+          <w:rFonts w:ascii="Times New Roman" w:hAnsi="Times New Roman" w:cs="Times New Roman"/>
+          <w:sz w:val="24"/>
+          <w:szCs w:val="24"/>
+        </w:rPr>
+        <w:t>occur, a</w:t>
+      </w:r>
+      <w:r>
+        <w:rPr>
+          <w:rFonts w:ascii="Times New Roman" w:hAnsi="Times New Roman" w:cs="Times New Roman"/>
+          <w:sz w:val="24"/>
+          <w:szCs w:val="24"/>
+        </w:rPr>
+        <w:t xml:space="preserve"> trader must have access to a trading platform because there is no way for them to be able to communicate with the matching engine without a trading </w:t>
+      </w:r>
+      <w:r>
+        <w:rPr>
+          <w:rFonts w:ascii="Times New Roman" w:hAnsi="Times New Roman" w:cs="Times New Roman"/>
+          <w:sz w:val="24"/>
+          <w:szCs w:val="24"/>
+        </w:rPr>
         <w:lastRenderedPageBreak/>
-        <w:t xml:space="preserve">For any sort of trading to </w:t>
-      </w:r>
-      <w:r>
-        <w:rPr>
-          <w:rFonts w:ascii="Times New Roman" w:hAnsi="Times New Roman" w:cs="Times New Roman"/>
-          <w:sz w:val="24"/>
-          <w:szCs w:val="24"/>
-        </w:rPr>
-        <w:t>occur, a</w:t>
-      </w:r>
-      <w:r>
-        <w:rPr>
-          <w:rFonts w:ascii="Times New Roman" w:hAnsi="Times New Roman" w:cs="Times New Roman"/>
-          <w:sz w:val="24"/>
-          <w:szCs w:val="24"/>
-        </w:rPr>
-        <w:t xml:space="preserve"> trader must have access to a trading platform because there is no way for them to be able to communicate with the matching engine without a trading platform. </w:t>
+        <w:t xml:space="preserve">platform. </w:t>
       </w:r>
       <w:r>
         <w:rPr>
@@ -4752,7 +4760,25 @@
           <w:sz w:val="24"/>
           <w:szCs w:val="24"/>
         </w:rPr>
-        <w:t xml:space="preserve">A custom trading platform would allow the to be able to connect with multiple Currency matching engines as well as multiple crypto – currency exchanges thus allowing them to trade seamlessly across all </w:t>
+        <w:t xml:space="preserve">A custom trading platform would allow </w:t>
+      </w:r>
+      <w:proofErr w:type="spellStart"/>
+      <w:r>
+        <w:rPr>
+          <w:rFonts w:ascii="Times New Roman" w:hAnsi="Times New Roman" w:cs="Times New Roman"/>
+          <w:sz w:val="24"/>
+          <w:szCs w:val="24"/>
+        </w:rPr>
+        <w:t>the</w:t>
+      </w:r>
+      <w:proofErr w:type="spellEnd"/>
+      <w:r>
+        <w:rPr>
+          <w:rFonts w:ascii="Times New Roman" w:hAnsi="Times New Roman" w:cs="Times New Roman"/>
+          <w:sz w:val="24"/>
+          <w:szCs w:val="24"/>
+        </w:rPr>
+        <w:t xml:space="preserve"> to be able to connect with multiple Currency matching engines as well as multiple crypto – currency exchanges thus allowing them to trade seamlessly across all </w:t>
       </w:r>
       <w:r>
         <w:rPr>
@@ -4920,7 +4946,6 @@
           <w:szCs w:val="24"/>
           <w:u w:val="single"/>
         </w:rPr>
-        <w:lastRenderedPageBreak/>
         <w:t xml:space="preserve">1.2 </w:t>
       </w:r>
       <w:r>
@@ -5058,6 +5083,7 @@
           <w:sz w:val="24"/>
           <w:szCs w:val="24"/>
         </w:rPr>
+        <w:lastRenderedPageBreak/>
         <w:t xml:space="preserve">Traders may generate profits as well as perform trades </w:t>
       </w:r>
       <w:r>
@@ -5482,50 +5508,42 @@
           <w:sz w:val="24"/>
           <w:szCs w:val="24"/>
         </w:rPr>
-        <w:t xml:space="preserve"> for purposes such as </w:t>
-      </w:r>
-      <w:r>
-        <w:rPr>
-          <w:rFonts w:ascii="Times New Roman" w:hAnsi="Times New Roman" w:cs="Times New Roman"/>
-          <w:sz w:val="24"/>
-          <w:szCs w:val="24"/>
+        <w:t xml:space="preserve"> for purposes such as historical data analysis needing only an internet connection for charting and executing on positions</w:t>
+      </w:r>
+    </w:p>
+    <w:p>
+      <w:pPr>
+        <w:spacing w:line="360" w:lineRule="auto"/>
+        <w:rPr>
+          <w:rFonts w:ascii="Times New Roman" w:hAnsi="Times New Roman" w:cs="Times New Roman"/>
+          <w:sz w:val="24"/>
+          <w:szCs w:val="24"/>
+        </w:rPr>
+      </w:pPr>
+    </w:p>
+    <w:p>
+      <w:pPr>
+        <w:pStyle w:val="Heading2"/>
+        <w:spacing w:line="360" w:lineRule="auto"/>
+        <w:rPr>
+          <w:rFonts w:ascii="Times New Roman" w:hAnsi="Times New Roman" w:cs="Times New Roman"/>
+          <w:color w:val="auto"/>
+          <w:sz w:val="24"/>
+          <w:szCs w:val="24"/>
+        </w:rPr>
+      </w:pPr>
+      <w:bookmarkStart w:id="3" w:name="_Toc152591941"/>
+      <w:r>
+        <w:rPr>
+          <w:rFonts w:ascii="Times New Roman" w:hAnsi="Times New Roman" w:cs="Times New Roman"/>
+          <w:b/>
+          <w:bCs/>
+          <w:color w:val="auto"/>
+          <w:sz w:val="24"/>
+          <w:szCs w:val="24"/>
+          <w:u w:val="single"/>
         </w:rPr>
         <w:lastRenderedPageBreak/>
-        <w:t>historical data analysis needing only an internet connection for charting and executing on positions</w:t>
-      </w:r>
-    </w:p>
-    <w:p>
-      <w:pPr>
-        <w:spacing w:line="360" w:lineRule="auto"/>
-        <w:rPr>
-          <w:rFonts w:ascii="Times New Roman" w:hAnsi="Times New Roman" w:cs="Times New Roman"/>
-          <w:sz w:val="24"/>
-          <w:szCs w:val="24"/>
-        </w:rPr>
-      </w:pPr>
-    </w:p>
-    <w:p>
-      <w:pPr>
-        <w:pStyle w:val="Heading2"/>
-        <w:spacing w:line="360" w:lineRule="auto"/>
-        <w:rPr>
-          <w:rFonts w:ascii="Times New Roman" w:hAnsi="Times New Roman" w:cs="Times New Roman"/>
-          <w:color w:val="auto"/>
-          <w:sz w:val="24"/>
-          <w:szCs w:val="24"/>
-        </w:rPr>
-      </w:pPr>
-      <w:bookmarkStart w:id="3" w:name="_Toc152591941"/>
-      <w:r>
-        <w:rPr>
-          <w:rFonts w:ascii="Times New Roman" w:hAnsi="Times New Roman" w:cs="Times New Roman"/>
-          <w:b/>
-          <w:bCs/>
-          <w:color w:val="auto"/>
-          <w:sz w:val="24"/>
-          <w:szCs w:val="24"/>
-          <w:u w:val="single"/>
-        </w:rPr>
         <w:t>1.3</w:t>
       </w:r>
       <w:r>
@@ -5910,7 +5928,6 @@
           <w:szCs w:val="24"/>
           <w:u w:val="single"/>
         </w:rPr>
-        <w:lastRenderedPageBreak/>
         <w:t>1.4</w:t>
       </w:r>
       <w:r>
@@ -5986,6 +6003,7 @@
           <w:sz w:val="24"/>
           <w:szCs w:val="24"/>
         </w:rPr>
+        <w:lastRenderedPageBreak/>
         <w:t xml:space="preserve">The Secondary objectives </w:t>
       </w:r>
       <w:r>
@@ -6324,7 +6342,6 @@
           <w:sz w:val="24"/>
           <w:szCs w:val="24"/>
         </w:rPr>
-        <w:lastRenderedPageBreak/>
         <w:t xml:space="preserve">After careful </w:t>
       </w:r>
       <w:r>
@@ -6396,6 +6413,7 @@
           <w:sz w:val="24"/>
           <w:szCs w:val="24"/>
         </w:rPr>
+        <w:lastRenderedPageBreak/>
         <w:t xml:space="preserve">Multi – Factor Authentication – After </w:t>
       </w:r>
       <w:r>
@@ -6730,7 +6748,6 @@
           <w:szCs w:val="24"/>
           <w:u w:val="single"/>
         </w:rPr>
-        <w:lastRenderedPageBreak/>
         <w:t>1.7</w:t>
       </w:r>
       <w:r>
@@ -6816,6 +6833,7 @@
           <w:sz w:val="24"/>
           <w:szCs w:val="24"/>
         </w:rPr>
+        <w:lastRenderedPageBreak/>
         <w:t xml:space="preserve">Financial constraints due to economic downturn caused by the weakening of the </w:t>
       </w:r>
       <w:r>
@@ -7195,7 +7213,6 @@
           <w:szCs w:val="24"/>
           <w:u w:val="single"/>
         </w:rPr>
-        <w:lastRenderedPageBreak/>
         <w:t xml:space="preserve">1.8 </w:t>
       </w:r>
       <w:r>
@@ -7244,6 +7261,7 @@
           <w:color w:val="auto"/>
           <w:u w:val="single"/>
         </w:rPr>
+        <w:lastRenderedPageBreak/>
         <w:t xml:space="preserve">1.8.1 </w:t>
       </w:r>
       <w:r>
@@ -10690,8 +10708,8 @@
           <w:b/>
           <w:bCs/>
           <w:color w:val="auto"/>
-          <w:sz w:val="24"/>
-          <w:szCs w:val="24"/>
+          <w:sz w:val="28"/>
+          <w:szCs w:val="28"/>
           <w:u w:val="single"/>
         </w:rPr>
       </w:pPr>
@@ -10702,8 +10720,8 @@
           <w:b/>
           <w:bCs/>
           <w:color w:val="auto"/>
-          <w:sz w:val="24"/>
-          <w:szCs w:val="24"/>
+          <w:sz w:val="28"/>
+          <w:szCs w:val="28"/>
           <w:u w:val="single"/>
         </w:rPr>
         <w:lastRenderedPageBreak/>
@@ -10715,11 +10733,11 @@
           <w:b/>
           <w:bCs/>
           <w:color w:val="auto"/>
-          <w:sz w:val="24"/>
-          <w:szCs w:val="24"/>
+          <w:sz w:val="28"/>
+          <w:szCs w:val="28"/>
           <w:u w:val="single"/>
         </w:rPr>
-        <w:t>2</w:t>
+        <w:t>2:</w:t>
       </w:r>
       <w:r>
         <w:rPr>
@@ -10727,8 +10745,8 @@
           <w:b/>
           <w:bCs/>
           <w:color w:val="auto"/>
-          <w:sz w:val="24"/>
-          <w:szCs w:val="24"/>
+          <w:sz w:val="28"/>
+          <w:szCs w:val="28"/>
           <w:u w:val="single"/>
         </w:rPr>
         <w:t xml:space="preserve"> </w:t>
@@ -10739,11 +10757,11 @@
           <w:b/>
           <w:bCs/>
           <w:color w:val="auto"/>
-          <w:sz w:val="24"/>
-          <w:szCs w:val="24"/>
+          <w:sz w:val="28"/>
+          <w:szCs w:val="28"/>
           <w:u w:val="single"/>
         </w:rPr>
-        <w:t>:</w:t>
+        <w:tab/>
       </w:r>
       <w:r>
         <w:rPr>
@@ -10751,32 +10769,8 @@
           <w:b/>
           <w:bCs/>
           <w:color w:val="auto"/>
-          <w:sz w:val="24"/>
-          <w:szCs w:val="24"/>
-          <w:u w:val="single"/>
-        </w:rPr>
-        <w:t xml:space="preserve"> </w:t>
-      </w:r>
-      <w:r>
-        <w:rPr>
-          <w:rFonts w:ascii="Times New Roman" w:hAnsi="Times New Roman" w:cs="Times New Roman"/>
-          <w:b/>
-          <w:bCs/>
-          <w:color w:val="auto"/>
-          <w:sz w:val="24"/>
-          <w:szCs w:val="24"/>
-          <w:u w:val="single"/>
-        </w:rPr>
-        <w:tab/>
-      </w:r>
-      <w:r>
-        <w:rPr>
-          <w:rFonts w:ascii="Times New Roman" w:hAnsi="Times New Roman" w:cs="Times New Roman"/>
-          <w:b/>
-          <w:bCs/>
-          <w:color w:val="auto"/>
-          <w:sz w:val="24"/>
-          <w:szCs w:val="24"/>
+          <w:sz w:val="28"/>
+          <w:szCs w:val="28"/>
           <w:u w:val="single"/>
         </w:rPr>
         <w:t>LITERATURE REVIEW</w:t>
@@ -12389,7 +12383,47 @@
           <w:sz w:val="24"/>
           <w:szCs w:val="24"/>
         </w:rPr>
-        <w:t>to it’s creator’s brokerage firm. This together with it’s lack of access to risk management tools makes it unsuitable for professional traders.</w:t>
+        <w:t xml:space="preserve">to </w:t>
+      </w:r>
+      <w:proofErr w:type="spellStart"/>
+      <w:proofErr w:type="gramStart"/>
+      <w:r>
+        <w:rPr>
+          <w:rFonts w:ascii="Times New Roman" w:hAnsi="Times New Roman" w:cs="Times New Roman"/>
+          <w:sz w:val="24"/>
+          <w:szCs w:val="24"/>
+        </w:rPr>
+        <w:t>it’s</w:t>
+      </w:r>
+      <w:proofErr w:type="spellEnd"/>
+      <w:proofErr w:type="gramEnd"/>
+      <w:r>
+        <w:rPr>
+          <w:rFonts w:ascii="Times New Roman" w:hAnsi="Times New Roman" w:cs="Times New Roman"/>
+          <w:sz w:val="24"/>
+          <w:szCs w:val="24"/>
+        </w:rPr>
+        <w:t xml:space="preserve"> creator’s brokerage firm. This together with </w:t>
+      </w:r>
+      <w:proofErr w:type="spellStart"/>
+      <w:proofErr w:type="gramStart"/>
+      <w:r>
+        <w:rPr>
+          <w:rFonts w:ascii="Times New Roman" w:hAnsi="Times New Roman" w:cs="Times New Roman"/>
+          <w:sz w:val="24"/>
+          <w:szCs w:val="24"/>
+        </w:rPr>
+        <w:t>it’s</w:t>
+      </w:r>
+      <w:proofErr w:type="spellEnd"/>
+      <w:proofErr w:type="gramEnd"/>
+      <w:r>
+        <w:rPr>
+          <w:rFonts w:ascii="Times New Roman" w:hAnsi="Times New Roman" w:cs="Times New Roman"/>
+          <w:sz w:val="24"/>
+          <w:szCs w:val="24"/>
+        </w:rPr>
+        <w:t xml:space="preserve"> lack of access to risk management tools makes it unsuitable for professional traders.</w:t>
       </w:r>
     </w:p>
     <w:p>
@@ -12408,7 +12442,25 @@
           <w:szCs w:val="24"/>
         </w:rPr>
         <w:tab/>
-        <w:t xml:space="preserve">My aim is to use J Forex as a guide and acquire some of it’s useful features such as a wonderful order management system as well as exposure management tools when </w:t>
+        <w:t xml:space="preserve">My aim is to use J Forex as a guide and acquire some of </w:t>
+      </w:r>
+      <w:proofErr w:type="gramStart"/>
+      <w:r>
+        <w:rPr>
+          <w:rFonts w:ascii="Times New Roman" w:hAnsi="Times New Roman" w:cs="Times New Roman"/>
+          <w:sz w:val="24"/>
+          <w:szCs w:val="24"/>
+        </w:rPr>
+        <w:t>it’s</w:t>
+      </w:r>
+      <w:proofErr w:type="gramEnd"/>
+      <w:r>
+        <w:rPr>
+          <w:rFonts w:ascii="Times New Roman" w:hAnsi="Times New Roman" w:cs="Times New Roman"/>
+          <w:sz w:val="24"/>
+          <w:szCs w:val="24"/>
+        </w:rPr>
+        <w:t xml:space="preserve"> useful features such as a wonderful order management system as well as exposure management tools when </w:t>
       </w:r>
       <w:r>
         <w:rPr>
@@ -15040,7 +15092,25 @@
           <w:sz w:val="24"/>
           <w:szCs w:val="24"/>
         </w:rPr>
-        <w:t xml:space="preserve">The data collected in the field is meaningless and can not be used to reach any conclusion until it is transformed into a form where it can be </w:t>
+        <w:t xml:space="preserve">The data collected in the field is meaningless and </w:t>
+      </w:r>
+      <w:proofErr w:type="spellStart"/>
+      <w:r>
+        <w:rPr>
+          <w:rFonts w:ascii="Times New Roman" w:hAnsi="Times New Roman" w:cs="Times New Roman"/>
+          <w:sz w:val="24"/>
+          <w:szCs w:val="24"/>
+        </w:rPr>
+        <w:t>can not</w:t>
+      </w:r>
+      <w:proofErr w:type="spellEnd"/>
+      <w:r>
+        <w:rPr>
+          <w:rFonts w:ascii="Times New Roman" w:hAnsi="Times New Roman" w:cs="Times New Roman"/>
+          <w:sz w:val="24"/>
+          <w:szCs w:val="24"/>
+        </w:rPr>
+        <w:t xml:space="preserve"> be used to reach any conclusion until it is transformed into a form where it can be </w:t>
       </w:r>
       <w:r>
         <w:rPr>
@@ -15321,7 +15391,25 @@
           <w:sz w:val="24"/>
           <w:szCs w:val="24"/>
         </w:rPr>
-        <w:t xml:space="preserve"> the free version will work just fine because most of the paid features are for enterprise companies an I will never need them.</w:t>
+        <w:t xml:space="preserve"> the free version will work just fine because most of the paid features are for enterprise companies </w:t>
+      </w:r>
+      <w:proofErr w:type="spellStart"/>
+      <w:r>
+        <w:rPr>
+          <w:rFonts w:ascii="Times New Roman" w:hAnsi="Times New Roman" w:cs="Times New Roman"/>
+          <w:sz w:val="24"/>
+          <w:szCs w:val="24"/>
+        </w:rPr>
+        <w:t>an</w:t>
+      </w:r>
+      <w:proofErr w:type="spellEnd"/>
+      <w:r>
+        <w:rPr>
+          <w:rFonts w:ascii="Times New Roman" w:hAnsi="Times New Roman" w:cs="Times New Roman"/>
+          <w:sz w:val="24"/>
+          <w:szCs w:val="24"/>
+        </w:rPr>
+        <w:t xml:space="preserve"> I will never need them.</w:t>
       </w:r>
     </w:p>
     <w:p>
@@ -17052,21 +17140,54 @@
           <w:sz w:val="24"/>
           <w:szCs w:val="24"/>
         </w:rPr>
-        <w:t>8 – 10 pgs</w:t>
-      </w:r>
-    </w:p>
-    <w:p>
-      <w:pPr>
-        <w:rPr>
-          <w:rFonts w:ascii="Times New Roman" w:hAnsi="Times New Roman" w:cs="Times New Roman"/>
-        </w:rPr>
-      </w:pPr>
-      <w:r>
-        <w:rPr>
-          <w:rFonts w:ascii="Times New Roman" w:hAnsi="Times New Roman" w:cs="Times New Roman"/>
-        </w:rPr>
-        <w:t>Describe how the system works using flow charts, DFDs , Use cases , uml</w:t>
-      </w:r>
+        <w:t xml:space="preserve">8 – 10 </w:t>
+      </w:r>
+      <w:proofErr w:type="spellStart"/>
+      <w:r>
+        <w:rPr>
+          <w:rFonts w:ascii="Times New Roman" w:hAnsi="Times New Roman" w:cs="Times New Roman"/>
+          <w:color w:val="auto"/>
+          <w:sz w:val="24"/>
+          <w:szCs w:val="24"/>
+        </w:rPr>
+        <w:t>pgs</w:t>
+      </w:r>
+      <w:proofErr w:type="spellEnd"/>
+    </w:p>
+    <w:p>
+      <w:pPr>
+        <w:rPr>
+          <w:rFonts w:ascii="Times New Roman" w:hAnsi="Times New Roman" w:cs="Times New Roman"/>
+        </w:rPr>
+      </w:pPr>
+      <w:r>
+        <w:rPr>
+          <w:rFonts w:ascii="Times New Roman" w:hAnsi="Times New Roman" w:cs="Times New Roman"/>
+        </w:rPr>
+        <w:t xml:space="preserve">Describe how the system works using flow charts, </w:t>
+      </w:r>
+      <w:proofErr w:type="gramStart"/>
+      <w:r>
+        <w:rPr>
+          <w:rFonts w:ascii="Times New Roman" w:hAnsi="Times New Roman" w:cs="Times New Roman"/>
+        </w:rPr>
+        <w:t>DFDs ,</w:t>
+      </w:r>
+      <w:proofErr w:type="gramEnd"/>
+      <w:r>
+        <w:rPr>
+          <w:rFonts w:ascii="Times New Roman" w:hAnsi="Times New Roman" w:cs="Times New Roman"/>
+        </w:rPr>
+        <w:t xml:space="preserve"> Use cases , </w:t>
+      </w:r>
+      <w:proofErr w:type="spellStart"/>
+      <w:r>
+        <w:rPr>
+          <w:rFonts w:ascii="Times New Roman" w:hAnsi="Times New Roman" w:cs="Times New Roman"/>
+        </w:rPr>
+        <w:t>uml</w:t>
+      </w:r>
+      <w:proofErr w:type="spellEnd"/>
     </w:p>
     <w:p>
       <w:pPr>
@@ -17162,6 +17283,95 @@
         </w:rPr>
         <w:t>Requirement definitions and specifications of the project</w:t>
       </w:r>
+    </w:p>
+    <w:p>
+      <w:pPr>
+        <w:rPr>
+          <w:rFonts w:ascii="Times New Roman" w:hAnsi="Times New Roman" w:cs="Times New Roman"/>
+        </w:rPr>
+      </w:pPr>
+    </w:p>
+    <w:p>
+      <w:pPr>
+        <w:rPr>
+          <w:rFonts w:ascii="Times New Roman" w:hAnsi="Times New Roman" w:cs="Times New Roman"/>
+        </w:rPr>
+      </w:pPr>
+    </w:p>
+    <w:p>
+      <w:pPr>
+        <w:rPr>
+          <w:rFonts w:ascii="Times New Roman" w:hAnsi="Times New Roman" w:cs="Times New Roman"/>
+        </w:rPr>
+      </w:pPr>
+      <w:r>
+        <w:rPr>
+          <w:rFonts w:ascii="Times New Roman" w:hAnsi="Times New Roman" w:cs="Times New Roman"/>
+        </w:rPr>
+        <w:br w:type="page"/>
+      </w:r>
+    </w:p>
+    <w:p>
+      <w:pPr>
+        <w:rPr>
+          <w:rFonts w:ascii="Times New Roman" w:hAnsi="Times New Roman" w:cs="Times New Roman"/>
+        </w:rPr>
+      </w:pPr>
+      <w:r>
+        <w:rPr>
+          <w:rFonts w:ascii="Times New Roman" w:hAnsi="Times New Roman" w:cs="Times New Roman"/>
+          <w:noProof/>
+        </w:rPr>
+        <w:lastRenderedPageBreak/>
+        <w:drawing>
+          <wp:inline distT="0" distB="0" distL="0" distR="0" wp14:anchorId="5B1F2E32" wp14:editId="0C9CB47A">
+            <wp:extent cx="5505450" cy="7437120"/>
+            <wp:effectExtent l="0" t="0" r="0" b="0"/>
+            <wp:docPr id="1666588649" name="Picture 1"/>
+            <wp:cNvGraphicFramePr>
+              <a:graphicFrameLocks xmlns:a="http://schemas.openxmlformats.org/drawingml/2006/main" noChangeAspect="1"/>
+            </wp:cNvGraphicFramePr>
+            <a:graphic xmlns:a="http://schemas.openxmlformats.org/drawingml/2006/main">
+              <a:graphicData uri="http://schemas.openxmlformats.org/drawingml/2006/picture">
+                <pic:pic xmlns:pic="http://schemas.openxmlformats.org/drawingml/2006/picture">
+                  <pic:nvPicPr>
+                    <pic:cNvPr id="1666588649" name="Picture 1666588649"/>
+                    <pic:cNvPicPr/>
+                  </pic:nvPicPr>
+                  <pic:blipFill>
+                    <a:blip r:embed="rId16" cstate="print">
+                      <a:extLst>
+                        <a:ext uri="{28A0092B-C50C-407E-A947-70E740481C1C}">
+                          <a14:useLocalDpi xmlns:a14="http://schemas.microsoft.com/office/drawing/2010/main" val="0"/>
+                        </a:ext>
+                      </a:extLst>
+                    </a:blip>
+                    <a:stretch>
+                      <a:fillRect/>
+                    </a:stretch>
+                  </pic:blipFill>
+                  <pic:spPr>
+                    <a:xfrm>
+                      <a:off x="0" y="0"/>
+                      <a:ext cx="5505450" cy="7437120"/>
+                    </a:xfrm>
+                    <a:prstGeom prst="rect">
+                      <a:avLst/>
+                    </a:prstGeom>
+                  </pic:spPr>
+                </pic:pic>
+              </a:graphicData>
+            </a:graphic>
+          </wp:inline>
+        </w:drawing>
+      </w:r>
+    </w:p>
+    <w:p>
+      <w:pPr>
+        <w:rPr>
+          <w:rFonts w:ascii="Times New Roman" w:hAnsi="Times New Roman" w:cs="Times New Roman"/>
+        </w:rPr>
+      </w:pPr>
     </w:p>
     <w:p>
       <w:pPr>
@@ -17195,23 +17405,53 @@
     <w:p>
       <w:pPr>
         <w:pStyle w:val="Heading1"/>
-        <w:rPr>
-          <w:rFonts w:ascii="Times New Roman" w:hAnsi="Times New Roman" w:cs="Times New Roman"/>
+        <w:jc w:val="center"/>
+        <w:rPr>
+          <w:rFonts w:ascii="Times New Roman" w:hAnsi="Times New Roman" w:cs="Times New Roman"/>
+          <w:b/>
+          <w:bCs/>
           <w:color w:val="auto"/>
-        </w:rPr>
-      </w:pPr>
-      <w:r>
-        <w:rPr>
-          <w:rFonts w:ascii="Times New Roman" w:hAnsi="Times New Roman" w:cs="Times New Roman"/>
+          <w:sz w:val="28"/>
+          <w:szCs w:val="28"/>
+          <w:u w:val="single"/>
+        </w:rPr>
+      </w:pPr>
+      <w:r>
+        <w:rPr>
+          <w:rFonts w:ascii="Times New Roman" w:hAnsi="Times New Roman" w:cs="Times New Roman"/>
+          <w:b/>
+          <w:bCs/>
           <w:color w:val="auto"/>
+          <w:sz w:val="28"/>
+          <w:szCs w:val="28"/>
+          <w:u w:val="single"/>
         </w:rPr>
         <w:lastRenderedPageBreak/>
-        <w:t>CHAPTER 5 :</w:t>
-      </w:r>
-      <w:r>
-        <w:rPr>
-          <w:rFonts w:ascii="Times New Roman" w:hAnsi="Times New Roman" w:cs="Times New Roman"/>
+        <w:t xml:space="preserve">CHAPTER </w:t>
+      </w:r>
+      <w:proofErr w:type="gramStart"/>
+      <w:r>
+        <w:rPr>
+          <w:rFonts w:ascii="Times New Roman" w:hAnsi="Times New Roman" w:cs="Times New Roman"/>
+          <w:b/>
+          <w:bCs/>
           <w:color w:val="auto"/>
+          <w:sz w:val="28"/>
+          <w:szCs w:val="28"/>
+          <w:u w:val="single"/>
+        </w:rPr>
+        <w:t>5 :</w:t>
+      </w:r>
+      <w:proofErr w:type="gramEnd"/>
+      <w:r>
+        <w:rPr>
+          <w:rFonts w:ascii="Times New Roman" w:hAnsi="Times New Roman" w:cs="Times New Roman"/>
+          <w:b/>
+          <w:bCs/>
+          <w:color w:val="auto"/>
+          <w:sz w:val="28"/>
+          <w:szCs w:val="28"/>
+          <w:u w:val="single"/>
         </w:rPr>
         <w:tab/>
         <w:t>SYSTEM DESIGN</w:t>
@@ -17227,7 +17467,434 @@
         <w:rPr>
           <w:rFonts w:ascii="Times New Roman" w:hAnsi="Times New Roman" w:cs="Times New Roman"/>
         </w:rPr>
-        <w:t>Description of the System Desighn , Database Desighn( conceptual, Logical , Physical) using an appropriate modelling tool</w:t>
+        <w:t>7 – 10 pages</w:t>
+      </w:r>
+    </w:p>
+    <w:p>
+      <w:pPr>
+        <w:pStyle w:val="Heading2"/>
+        <w:numPr>
+          <w:ilvl w:val="1"/>
+          <w:numId w:val="6"/>
+        </w:numPr>
+        <w:rPr>
+          <w:rFonts w:ascii="Times New Roman" w:hAnsi="Times New Roman" w:cs="Times New Roman"/>
+          <w:b/>
+          <w:bCs/>
+          <w:color w:val="auto"/>
+          <w:sz w:val="24"/>
+          <w:szCs w:val="24"/>
+          <w:u w:val="single"/>
+        </w:rPr>
+      </w:pPr>
+      <w:r>
+        <w:rPr>
+          <w:rFonts w:ascii="Times New Roman" w:hAnsi="Times New Roman" w:cs="Times New Roman"/>
+          <w:b/>
+          <w:bCs/>
+          <w:color w:val="auto"/>
+          <w:sz w:val="24"/>
+          <w:szCs w:val="24"/>
+          <w:u w:val="single"/>
+        </w:rPr>
+        <w:t>System Design</w:t>
+      </w:r>
+    </w:p>
+    <w:p>
+      <w:pPr>
+        <w:rPr>
+          <w:rFonts w:ascii="Times New Roman" w:hAnsi="Times New Roman" w:cs="Times New Roman"/>
+          <w:sz w:val="24"/>
+          <w:szCs w:val="24"/>
+        </w:rPr>
+      </w:pPr>
+    </w:p>
+    <w:p>
+      <w:pPr>
+        <w:pStyle w:val="Heading3"/>
+        <w:rPr>
+          <w:rFonts w:ascii="Times New Roman" w:hAnsi="Times New Roman" w:cs="Times New Roman"/>
+          <w:b/>
+          <w:bCs/>
+          <w:color w:val="auto"/>
+          <w:u w:val="single"/>
+        </w:rPr>
+      </w:pPr>
+      <w:r>
+        <w:rPr>
+          <w:rFonts w:ascii="Times New Roman" w:hAnsi="Times New Roman" w:cs="Times New Roman"/>
+          <w:b/>
+          <w:bCs/>
+          <w:color w:val="auto"/>
+          <w:u w:val="single"/>
+        </w:rPr>
+        <w:t>Architecture:</w:t>
+      </w:r>
+      <w:r>
+        <w:rPr>
+          <w:rFonts w:ascii="Times New Roman" w:hAnsi="Times New Roman" w:cs="Times New Roman"/>
+          <w:b/>
+          <w:bCs/>
+          <w:color w:val="auto"/>
+          <w:u w:val="single"/>
+        </w:rPr>
+        <w:t xml:space="preserve"> Multi – Tier Architecture.</w:t>
+      </w:r>
+    </w:p>
+    <w:p>
+      <w:pPr>
+        <w:rPr>
+          <w:rFonts w:ascii="Times New Roman" w:hAnsi="Times New Roman" w:cs="Times New Roman"/>
+          <w:sz w:val="24"/>
+          <w:szCs w:val="24"/>
+        </w:rPr>
+      </w:pPr>
+      <w:r>
+        <w:rPr>
+          <w:rFonts w:ascii="Times New Roman" w:hAnsi="Times New Roman" w:cs="Times New Roman"/>
+          <w:sz w:val="24"/>
+          <w:szCs w:val="24"/>
+        </w:rPr>
+        <w:t>Our system is built on a multi – tier architecture that breaks down the system in a manner that allows for the separation of concerns as well as grouping similar functions together.</w:t>
+      </w:r>
+    </w:p>
+    <w:p>
+      <w:pPr>
+        <w:rPr>
+          <w:rFonts w:ascii="Times New Roman" w:hAnsi="Times New Roman" w:cs="Times New Roman"/>
+          <w:sz w:val="24"/>
+          <w:szCs w:val="24"/>
+        </w:rPr>
+      </w:pPr>
+      <w:r>
+        <w:rPr>
+          <w:rFonts w:ascii="Times New Roman" w:hAnsi="Times New Roman" w:cs="Times New Roman"/>
+          <w:sz w:val="24"/>
+          <w:szCs w:val="24"/>
+        </w:rPr>
+        <w:t xml:space="preserve">Our system tiers </w:t>
+      </w:r>
+      <w:r>
+        <w:rPr>
+          <w:rFonts w:ascii="Times New Roman" w:hAnsi="Times New Roman" w:cs="Times New Roman"/>
+          <w:sz w:val="24"/>
+          <w:szCs w:val="24"/>
+        </w:rPr>
+        <w:t>are:</w:t>
+      </w:r>
+    </w:p>
+    <w:p>
+      <w:pPr>
+        <w:pStyle w:val="ListParagraph"/>
+        <w:numPr>
+          <w:ilvl w:val="0"/>
+          <w:numId w:val="28"/>
+        </w:numPr>
+        <w:spacing w:line="360" w:lineRule="auto"/>
+        <w:rPr>
+          <w:rFonts w:ascii="Times New Roman" w:hAnsi="Times New Roman" w:cs="Times New Roman"/>
+          <w:sz w:val="24"/>
+          <w:szCs w:val="24"/>
+        </w:rPr>
+      </w:pPr>
+      <w:r>
+        <w:rPr>
+          <w:rFonts w:ascii="Times New Roman" w:hAnsi="Times New Roman" w:cs="Times New Roman"/>
+          <w:sz w:val="24"/>
+          <w:szCs w:val="24"/>
+        </w:rPr>
+        <w:t xml:space="preserve">Presentation </w:t>
+      </w:r>
+      <w:r>
+        <w:rPr>
+          <w:rFonts w:ascii="Times New Roman" w:hAnsi="Times New Roman" w:cs="Times New Roman"/>
+          <w:sz w:val="24"/>
+          <w:szCs w:val="24"/>
+        </w:rPr>
+        <w:t>Tier -</w:t>
+      </w:r>
+      <w:r>
+        <w:rPr>
+          <w:rFonts w:ascii="Times New Roman" w:hAnsi="Times New Roman" w:cs="Times New Roman"/>
+          <w:sz w:val="24"/>
+          <w:szCs w:val="24"/>
+        </w:rPr>
+        <w:t xml:space="preserve"> (</w:t>
+      </w:r>
+      <w:r>
+        <w:rPr>
+          <w:rFonts w:ascii="Times New Roman" w:hAnsi="Times New Roman" w:cs="Times New Roman"/>
+          <w:sz w:val="24"/>
+          <w:szCs w:val="24"/>
+        </w:rPr>
+        <w:t>U.I</w:t>
+      </w:r>
+      <w:r>
+        <w:rPr>
+          <w:rFonts w:ascii="Times New Roman" w:hAnsi="Times New Roman" w:cs="Times New Roman"/>
+          <w:sz w:val="24"/>
+          <w:szCs w:val="24"/>
+        </w:rPr>
+        <w:t>):</w:t>
+      </w:r>
+      <w:r>
+        <w:rPr>
+          <w:rFonts w:ascii="Times New Roman" w:hAnsi="Times New Roman" w:cs="Times New Roman"/>
+          <w:sz w:val="24"/>
+          <w:szCs w:val="24"/>
+        </w:rPr>
+        <w:t xml:space="preserve"> The user interface that a trader interacts with and allows a user to feed commands as well as view outputs</w:t>
+      </w:r>
+      <w:r>
+        <w:rPr>
+          <w:rFonts w:ascii="Times New Roman" w:hAnsi="Times New Roman" w:cs="Times New Roman"/>
+          <w:sz w:val="24"/>
+          <w:szCs w:val="24"/>
+        </w:rPr>
+        <w:t xml:space="preserve">. It is built on </w:t>
+      </w:r>
+      <w:r>
+        <w:rPr>
+          <w:rFonts w:ascii="Times New Roman" w:hAnsi="Times New Roman" w:cs="Times New Roman"/>
+          <w:b/>
+          <w:bCs/>
+          <w:i/>
+          <w:iCs/>
+          <w:sz w:val="24"/>
+          <w:szCs w:val="24"/>
+        </w:rPr>
+        <w:t xml:space="preserve">Java </w:t>
+      </w:r>
+      <w:r>
+        <w:rPr>
+          <w:rFonts w:ascii="Times New Roman" w:hAnsi="Times New Roman" w:cs="Times New Roman"/>
+          <w:b/>
+          <w:bCs/>
+          <w:i/>
+          <w:iCs/>
+          <w:sz w:val="24"/>
+          <w:szCs w:val="24"/>
+        </w:rPr>
+        <w:t>–</w:t>
+      </w:r>
+      <w:r>
+        <w:rPr>
+          <w:rFonts w:ascii="Times New Roman" w:hAnsi="Times New Roman" w:cs="Times New Roman"/>
+          <w:b/>
+          <w:bCs/>
+          <w:i/>
+          <w:iCs/>
+          <w:sz w:val="24"/>
+          <w:szCs w:val="24"/>
+        </w:rPr>
+        <w:t xml:space="preserve"> Swing</w:t>
+      </w:r>
+      <w:r>
+        <w:rPr>
+          <w:rFonts w:ascii="Times New Roman" w:hAnsi="Times New Roman" w:cs="Times New Roman"/>
+          <w:b/>
+          <w:bCs/>
+          <w:i/>
+          <w:iCs/>
+          <w:sz w:val="24"/>
+          <w:szCs w:val="24"/>
+        </w:rPr>
+        <w:t xml:space="preserve">. </w:t>
+      </w:r>
+    </w:p>
+    <w:p>
+      <w:pPr>
+        <w:pStyle w:val="ListParagraph"/>
+        <w:numPr>
+          <w:ilvl w:val="0"/>
+          <w:numId w:val="28"/>
+        </w:numPr>
+        <w:spacing w:line="360" w:lineRule="auto"/>
+        <w:rPr>
+          <w:rFonts w:ascii="Times New Roman" w:hAnsi="Times New Roman" w:cs="Times New Roman"/>
+          <w:sz w:val="24"/>
+          <w:szCs w:val="24"/>
+        </w:rPr>
+      </w:pPr>
+      <w:r>
+        <w:rPr>
+          <w:rFonts w:ascii="Times New Roman" w:hAnsi="Times New Roman" w:cs="Times New Roman"/>
+          <w:sz w:val="24"/>
+          <w:szCs w:val="24"/>
+        </w:rPr>
+        <w:t xml:space="preserve">Application Tier </w:t>
+      </w:r>
+      <w:proofErr w:type="gramStart"/>
+      <w:r>
+        <w:rPr>
+          <w:rFonts w:ascii="Times New Roman" w:hAnsi="Times New Roman" w:cs="Times New Roman"/>
+          <w:sz w:val="24"/>
+          <w:szCs w:val="24"/>
+        </w:rPr>
+        <w:t xml:space="preserve">– </w:t>
+      </w:r>
+      <w:r>
+        <w:rPr>
+          <w:rFonts w:ascii="Times New Roman" w:hAnsi="Times New Roman" w:cs="Times New Roman"/>
+          <w:sz w:val="24"/>
+          <w:szCs w:val="24"/>
+        </w:rPr>
+        <w:t xml:space="preserve"> The</w:t>
+      </w:r>
+      <w:proofErr w:type="gramEnd"/>
+      <w:r>
+        <w:rPr>
+          <w:rFonts w:ascii="Times New Roman" w:hAnsi="Times New Roman" w:cs="Times New Roman"/>
+          <w:sz w:val="24"/>
+          <w:szCs w:val="24"/>
+        </w:rPr>
+        <w:t xml:space="preserve"> application logic that includes order processing, market data handling and business rules</w:t>
+      </w:r>
+    </w:p>
+    <w:p>
+      <w:pPr>
+        <w:pStyle w:val="ListParagraph"/>
+        <w:numPr>
+          <w:ilvl w:val="0"/>
+          <w:numId w:val="28"/>
+        </w:numPr>
+        <w:spacing w:line="360" w:lineRule="auto"/>
+        <w:rPr>
+          <w:rFonts w:ascii="Times New Roman" w:hAnsi="Times New Roman" w:cs="Times New Roman"/>
+          <w:sz w:val="24"/>
+          <w:szCs w:val="24"/>
+        </w:rPr>
+      </w:pPr>
+      <w:r>
+        <w:rPr>
+          <w:rFonts w:ascii="Times New Roman" w:hAnsi="Times New Roman" w:cs="Times New Roman"/>
+          <w:sz w:val="24"/>
+          <w:szCs w:val="24"/>
+        </w:rPr>
+        <w:t xml:space="preserve">Data Tier </w:t>
+      </w:r>
+      <w:r>
+        <w:rPr>
+          <w:rFonts w:ascii="Times New Roman" w:hAnsi="Times New Roman" w:cs="Times New Roman"/>
+          <w:sz w:val="24"/>
+          <w:szCs w:val="24"/>
+        </w:rPr>
+        <w:t>(Database</w:t>
+      </w:r>
+      <w:r>
+        <w:rPr>
+          <w:rFonts w:ascii="Times New Roman" w:hAnsi="Times New Roman" w:cs="Times New Roman"/>
+          <w:sz w:val="24"/>
+          <w:szCs w:val="24"/>
+        </w:rPr>
+        <w:t>):</w:t>
+      </w:r>
+      <w:r>
+        <w:rPr>
+          <w:rFonts w:ascii="Times New Roman" w:hAnsi="Times New Roman" w:cs="Times New Roman"/>
+          <w:sz w:val="24"/>
+          <w:szCs w:val="24"/>
+        </w:rPr>
+        <w:t xml:space="preserve"> </w:t>
+      </w:r>
+      <w:r>
+        <w:rPr>
+          <w:rFonts w:ascii="Times New Roman" w:hAnsi="Times New Roman" w:cs="Times New Roman"/>
+          <w:sz w:val="24"/>
+          <w:szCs w:val="24"/>
+        </w:rPr>
+        <w:t>Used to Store Data transactions as well as Market Data. It is built on MySQL</w:t>
+      </w:r>
+      <w:r>
+        <w:rPr>
+          <w:rFonts w:ascii="Times New Roman" w:hAnsi="Times New Roman" w:cs="Times New Roman"/>
+          <w:sz w:val="24"/>
+          <w:szCs w:val="24"/>
+        </w:rPr>
+        <w:t>.</w:t>
+      </w:r>
+    </w:p>
+    <w:p>
+      <w:pPr>
+        <w:pStyle w:val="ListParagraph"/>
+        <w:ind w:left="1440"/>
+        <w:rPr>
+          <w:rFonts w:ascii="Times New Roman" w:hAnsi="Times New Roman" w:cs="Times New Roman"/>
+          <w:sz w:val="24"/>
+          <w:szCs w:val="24"/>
+        </w:rPr>
+      </w:pPr>
+    </w:p>
+    <w:p>
+      <w:pPr>
+        <w:rPr>
+          <w:rFonts w:ascii="Times New Roman" w:hAnsi="Times New Roman" w:cs="Times New Roman"/>
+          <w:sz w:val="24"/>
+          <w:szCs w:val="24"/>
+        </w:rPr>
+      </w:pPr>
+    </w:p>
+    <w:p>
+      <w:pPr>
+        <w:rPr>
+          <w:rFonts w:ascii="Times New Roman" w:hAnsi="Times New Roman" w:cs="Times New Roman"/>
+          <w:sz w:val="24"/>
+          <w:szCs w:val="24"/>
+        </w:rPr>
+      </w:pPr>
+      <w:r>
+        <w:rPr>
+          <w:rFonts w:ascii="Times New Roman" w:hAnsi="Times New Roman" w:cs="Times New Roman"/>
+          <w:sz w:val="24"/>
+          <w:szCs w:val="24"/>
+        </w:rPr>
+        <w:t xml:space="preserve">Description of the System </w:t>
+      </w:r>
+      <w:proofErr w:type="spellStart"/>
+      <w:proofErr w:type="gramStart"/>
+      <w:r>
+        <w:rPr>
+          <w:rFonts w:ascii="Times New Roman" w:hAnsi="Times New Roman" w:cs="Times New Roman"/>
+          <w:sz w:val="24"/>
+          <w:szCs w:val="24"/>
+        </w:rPr>
+        <w:t>Desighn</w:t>
+      </w:r>
+      <w:proofErr w:type="spellEnd"/>
+      <w:r>
+        <w:rPr>
+          <w:rFonts w:ascii="Times New Roman" w:hAnsi="Times New Roman" w:cs="Times New Roman"/>
+          <w:sz w:val="24"/>
+          <w:szCs w:val="24"/>
+        </w:rPr>
+        <w:t xml:space="preserve"> ,</w:t>
+      </w:r>
+      <w:proofErr w:type="gramEnd"/>
+      <w:r>
+        <w:rPr>
+          <w:rFonts w:ascii="Times New Roman" w:hAnsi="Times New Roman" w:cs="Times New Roman"/>
+          <w:sz w:val="24"/>
+          <w:szCs w:val="24"/>
+        </w:rPr>
+        <w:t xml:space="preserve"> Database </w:t>
+      </w:r>
+      <w:proofErr w:type="spellStart"/>
+      <w:r>
+        <w:rPr>
+          <w:rFonts w:ascii="Times New Roman" w:hAnsi="Times New Roman" w:cs="Times New Roman"/>
+          <w:sz w:val="24"/>
+          <w:szCs w:val="24"/>
+        </w:rPr>
+        <w:t>Desighn</w:t>
+      </w:r>
+      <w:proofErr w:type="spellEnd"/>
+      <w:r>
+        <w:rPr>
+          <w:rFonts w:ascii="Times New Roman" w:hAnsi="Times New Roman" w:cs="Times New Roman"/>
+          <w:sz w:val="24"/>
+          <w:szCs w:val="24"/>
+        </w:rPr>
+        <w:t>( conceptual, Logical , Physical) using an appropriate modelling tool</w:t>
       </w:r>
     </w:p>
     <w:p>
@@ -17255,18 +17922,55 @@
     <w:p>
       <w:pPr>
         <w:pStyle w:val="Heading1"/>
-        <w:rPr>
-          <w:rFonts w:ascii="Times New Roman" w:hAnsi="Times New Roman" w:cs="Times New Roman"/>
+        <w:jc w:val="center"/>
+        <w:rPr>
+          <w:rFonts w:ascii="Times New Roman" w:hAnsi="Times New Roman" w:cs="Times New Roman"/>
+          <w:b/>
+          <w:bCs/>
           <w:color w:val="auto"/>
-        </w:rPr>
-      </w:pPr>
-      <w:r>
-        <w:rPr>
-          <w:rFonts w:ascii="Times New Roman" w:hAnsi="Times New Roman" w:cs="Times New Roman"/>
+          <w:sz w:val="28"/>
+          <w:szCs w:val="28"/>
+          <w:u w:val="single"/>
+        </w:rPr>
+      </w:pPr>
+      <w:r>
+        <w:rPr>
+          <w:rFonts w:ascii="Times New Roman" w:hAnsi="Times New Roman" w:cs="Times New Roman"/>
+          <w:b/>
+          <w:bCs/>
           <w:color w:val="auto"/>
+          <w:sz w:val="28"/>
+          <w:szCs w:val="28"/>
+          <w:u w:val="single"/>
         </w:rPr>
         <w:lastRenderedPageBreak/>
-        <w:t>CHAPTER 6 :  SYSTEM IMPLEMENTATION</w:t>
+        <w:t xml:space="preserve">CHAPTER </w:t>
+      </w:r>
+      <w:proofErr w:type="gramStart"/>
+      <w:r>
+        <w:rPr>
+          <w:rFonts w:ascii="Times New Roman" w:hAnsi="Times New Roman" w:cs="Times New Roman"/>
+          <w:b/>
+          <w:bCs/>
+          <w:color w:val="auto"/>
+          <w:sz w:val="28"/>
+          <w:szCs w:val="28"/>
+          <w:u w:val="single"/>
+        </w:rPr>
+        <w:t>6 :</w:t>
+      </w:r>
+      <w:proofErr w:type="gramEnd"/>
+      <w:r>
+        <w:rPr>
+          <w:rFonts w:ascii="Times New Roman" w:hAnsi="Times New Roman" w:cs="Times New Roman"/>
+          <w:b/>
+          <w:bCs/>
+          <w:color w:val="auto"/>
+          <w:sz w:val="28"/>
+          <w:szCs w:val="28"/>
+          <w:u w:val="single"/>
+        </w:rPr>
+        <w:t xml:space="preserve">  SYSTEM IMPLEMENTATION</w:t>
       </w:r>
     </w:p>
     <w:p>
@@ -17482,11 +18186,19 @@
         </w:rPr>
         <w:t xml:space="preserve">Apache Surefire Maven Plugin </w:t>
       </w:r>
-      <w:r>
-        <w:rPr>
-          <w:rFonts w:ascii="Times New Roman" w:hAnsi="Times New Roman" w:cs="Times New Roman"/>
-        </w:rPr>
-        <w:t>-  A tool that is used to execute unit tests during the last stage of a maven build lifecycle.</w:t>
+      <w:proofErr w:type="gramStart"/>
+      <w:r>
+        <w:rPr>
+          <w:rFonts w:ascii="Times New Roman" w:hAnsi="Times New Roman" w:cs="Times New Roman"/>
+        </w:rPr>
+        <w:t>-  A</w:t>
+      </w:r>
+      <w:proofErr w:type="gramEnd"/>
+      <w:r>
+        <w:rPr>
+          <w:rFonts w:ascii="Times New Roman" w:hAnsi="Times New Roman" w:cs="Times New Roman"/>
+        </w:rPr>
+        <w:t xml:space="preserve"> tool that is used to execute unit tests during the last stage of a maven build lifecycle.</w:t>
       </w:r>
     </w:p>
     <w:p>
@@ -17551,11 +18263,19 @@
           <w:rFonts w:ascii="Times New Roman" w:hAnsi="Times New Roman" w:cs="Times New Roman"/>
         </w:rPr>
       </w:pPr>
-      <w:r>
-        <w:rPr>
-          <w:rFonts w:ascii="Times New Roman" w:hAnsi="Times New Roman" w:cs="Times New Roman"/>
-        </w:rPr>
-        <w:t>Testing : Data used to test + Approach to testing</w:t>
+      <w:proofErr w:type="gramStart"/>
+      <w:r>
+        <w:rPr>
+          <w:rFonts w:ascii="Times New Roman" w:hAnsi="Times New Roman" w:cs="Times New Roman"/>
+        </w:rPr>
+        <w:t>Testing :</w:t>
+      </w:r>
+      <w:proofErr w:type="gramEnd"/>
+      <w:r>
+        <w:rPr>
+          <w:rFonts w:ascii="Times New Roman" w:hAnsi="Times New Roman" w:cs="Times New Roman"/>
+        </w:rPr>
+        <w:t xml:space="preserve"> Data used to test + Approach to testing</w:t>
       </w:r>
     </w:p>
     <w:p>
@@ -17598,20 +18318,55 @@
     <w:p>
       <w:pPr>
         <w:pStyle w:val="Heading1"/>
-        <w:rPr>
-          <w:rFonts w:ascii="Times New Roman" w:hAnsi="Times New Roman" w:cs="Times New Roman"/>
+        <w:jc w:val="center"/>
+        <w:rPr>
+          <w:rFonts w:ascii="Times New Roman" w:hAnsi="Times New Roman" w:cs="Times New Roman"/>
+          <w:b/>
+          <w:bCs/>
           <w:color w:val="auto"/>
+          <w:sz w:val="28"/>
+          <w:szCs w:val="28"/>
           <w:u w:val="single"/>
         </w:rPr>
       </w:pPr>
       <w:r>
         <w:rPr>
           <w:rFonts w:ascii="Times New Roman" w:hAnsi="Times New Roman" w:cs="Times New Roman"/>
+          <w:b/>
+          <w:bCs/>
           <w:color w:val="auto"/>
+          <w:sz w:val="28"/>
+          <w:szCs w:val="28"/>
           <w:u w:val="single"/>
         </w:rPr>
         <w:lastRenderedPageBreak/>
-        <w:t>CHAPTER 7 : LIMITATIONS, CONCLUSIONS AND RECOMMENDATIONS</w:t>
+        <w:t xml:space="preserve">CHAPTER </w:t>
+      </w:r>
+      <w:proofErr w:type="gramStart"/>
+      <w:r>
+        <w:rPr>
+          <w:rFonts w:ascii="Times New Roman" w:hAnsi="Times New Roman" w:cs="Times New Roman"/>
+          <w:b/>
+          <w:bCs/>
+          <w:color w:val="auto"/>
+          <w:sz w:val="28"/>
+          <w:szCs w:val="28"/>
+          <w:u w:val="single"/>
+        </w:rPr>
+        <w:t>7 :</w:t>
+      </w:r>
+      <w:proofErr w:type="gramEnd"/>
+      <w:r>
+        <w:rPr>
+          <w:rFonts w:ascii="Times New Roman" w:hAnsi="Times New Roman" w:cs="Times New Roman"/>
+          <w:b/>
+          <w:bCs/>
+          <w:color w:val="auto"/>
+          <w:sz w:val="28"/>
+          <w:szCs w:val="28"/>
+          <w:u w:val="single"/>
+        </w:rPr>
+        <w:t xml:space="preserve"> LIMITATIONS, CONCLUSIONS AND RECOMMENDATIONS</w:t>
       </w:r>
     </w:p>
     <w:p>
@@ -17640,24 +18395,48 @@
           <w:rFonts w:ascii="Times New Roman" w:hAnsi="Times New Roman" w:cs="Times New Roman"/>
         </w:rPr>
       </w:pPr>
-      <w:r>
-        <w:rPr>
-          <w:rFonts w:ascii="Times New Roman" w:hAnsi="Times New Roman" w:cs="Times New Roman"/>
-        </w:rPr>
-        <w:t>Limitations  - problems encountered during process of research : financial trouble, uncooperative responses etc</w:t>
-      </w:r>
-    </w:p>
-    <w:p>
-      <w:pPr>
-        <w:rPr>
-          <w:rFonts w:ascii="Times New Roman" w:hAnsi="Times New Roman" w:cs="Times New Roman"/>
-        </w:rPr>
-      </w:pPr>
-      <w:r>
-        <w:rPr>
-          <w:rFonts w:ascii="Times New Roman" w:hAnsi="Times New Roman" w:cs="Times New Roman"/>
-        </w:rPr>
-        <w:t>Conclusion : Tie the results of the study to theory, practice and policy by pulling together the theoretical background , literature review , potential significance for application and results of the study</w:t>
+      <w:proofErr w:type="gramStart"/>
+      <w:r>
+        <w:rPr>
+          <w:rFonts w:ascii="Times New Roman" w:hAnsi="Times New Roman" w:cs="Times New Roman"/>
+        </w:rPr>
+        <w:t>Limitations  -</w:t>
+      </w:r>
+      <w:proofErr w:type="gramEnd"/>
+      <w:r>
+        <w:rPr>
+          <w:rFonts w:ascii="Times New Roman" w:hAnsi="Times New Roman" w:cs="Times New Roman"/>
+        </w:rPr>
+        <w:t xml:space="preserve"> problems encountered during process of research : financial trouble, uncooperative responses </w:t>
+      </w:r>
+      <w:proofErr w:type="spellStart"/>
+      <w:r>
+        <w:rPr>
+          <w:rFonts w:ascii="Times New Roman" w:hAnsi="Times New Roman" w:cs="Times New Roman"/>
+        </w:rPr>
+        <w:t>etc</w:t>
+      </w:r>
+      <w:proofErr w:type="spellEnd"/>
+    </w:p>
+    <w:p>
+      <w:pPr>
+        <w:rPr>
+          <w:rFonts w:ascii="Times New Roman" w:hAnsi="Times New Roman" w:cs="Times New Roman"/>
+        </w:rPr>
+      </w:pPr>
+      <w:proofErr w:type="gramStart"/>
+      <w:r>
+        <w:rPr>
+          <w:rFonts w:ascii="Times New Roman" w:hAnsi="Times New Roman" w:cs="Times New Roman"/>
+        </w:rPr>
+        <w:t>Conclusion :</w:t>
+      </w:r>
+      <w:proofErr w:type="gramEnd"/>
+      <w:r>
+        <w:rPr>
+          <w:rFonts w:ascii="Times New Roman" w:hAnsi="Times New Roman" w:cs="Times New Roman"/>
+        </w:rPr>
+        <w:t xml:space="preserve"> Tie the results of the study to theory, practice and policy by pulling together the theoretical background , literature review , potential significance for application and results of the study</w:t>
       </w:r>
     </w:p>
     <w:p>
@@ -17694,54 +18473,28 @@
     </w:p>
     <w:p>
       <w:pPr>
-        <w:jc w:val="both"/>
-        <w:rPr>
-          <w:rFonts w:ascii="Times New Roman" w:hAnsi="Times New Roman" w:cs="Times New Roman"/>
-        </w:rPr>
-      </w:pPr>
-    </w:p>
-    <w:p>
-      <w:pPr>
-        <w:spacing w:line="360" w:lineRule="auto"/>
-        <w:rPr>
-          <w:rFonts w:ascii="Times New Roman" w:hAnsi="Times New Roman" w:cs="Times New Roman"/>
-          <w:sz w:val="24"/>
-          <w:szCs w:val="24"/>
-        </w:rPr>
-      </w:pPr>
-    </w:p>
-    <w:p>
-      <w:pPr>
-        <w:spacing w:line="360" w:lineRule="auto"/>
-        <w:rPr>
-          <w:rFonts w:ascii="Times New Roman" w:hAnsi="Times New Roman" w:cs="Times New Roman"/>
-          <w:b/>
-          <w:bCs/>
-          <w:sz w:val="24"/>
-          <w:szCs w:val="24"/>
+        <w:pStyle w:val="Heading1"/>
+        <w:rPr>
+          <w:rFonts w:ascii="Times New Roman" w:hAnsi="Times New Roman" w:cs="Times New Roman"/>
+          <w:b/>
+          <w:bCs/>
+          <w:color w:val="auto"/>
+          <w:sz w:val="28"/>
+          <w:szCs w:val="28"/>
           <w:u w:val="single"/>
         </w:rPr>
       </w:pPr>
-    </w:p>
-    <w:p>
-      <w:pPr>
-        <w:pStyle w:val="Heading1"/>
+      <w:r>
         <w:rPr>
           <w:rFonts w:ascii="Times New Roman" w:hAnsi="Times New Roman" w:cs="Times New Roman"/>
           <w:b/>
           <w:bCs/>
           <w:color w:val="auto"/>
+          <w:sz w:val="28"/>
+          <w:szCs w:val="28"/>
           <w:u w:val="single"/>
         </w:rPr>
-      </w:pPr>
-      <w:r>
-        <w:rPr>
-          <w:rFonts w:ascii="Times New Roman" w:hAnsi="Times New Roman" w:cs="Times New Roman"/>
-          <w:b/>
-          <w:bCs/>
-          <w:color w:val="auto"/>
-          <w:u w:val="single"/>
-        </w:rPr>
+        <w:lastRenderedPageBreak/>
         <w:t>REFERENCES.</w:t>
       </w:r>
     </w:p>
@@ -18040,7 +18793,7 @@
         </w:rPr>
         <w:t xml:space="preserve">, </w:t>
       </w:r>
-      <w:hyperlink r:id="rId16" w:history="1">
+      <w:hyperlink r:id="rId17" w:history="1">
         <w:r>
           <w:rPr>
             <w:rStyle w:val="Hyperlink"/>
@@ -18378,7 +19131,7 @@
         </w:rPr>
         <w:t xml:space="preserve"> </w:t>
       </w:r>
-      <w:hyperlink r:id="rId17" w:history="1">
+      <w:hyperlink r:id="rId18" w:history="1">
         <w:r>
           <w:rPr>
             <w:rStyle w:val="Hyperlink"/>
@@ -19300,9 +20053,9 @@
   </w:abstractNum>
   <w:abstractNum w:abstractNumId="5" w15:restartNumberingAfterBreak="0">
     <w:nsid w:val="19DE7EC1"/>
-    <w:multiLevelType w:val="hybridMultilevel"/>
-    <w:tmpl w:val="0A2A70D8"/>
-    <w:lvl w:ilvl="0" w:tplc="0409000F">
+    <w:multiLevelType w:val="multilevel"/>
+    <w:tmpl w:val="A8485E9C"/>
+    <w:lvl w:ilvl="0">
       <w:start w:val="1"/>
       <w:numFmt w:val="decimal"/>
       <w:lvlText w:val="%1."/>
@@ -19311,77 +20064,109 @@
         <w:ind w:left="720" w:hanging="360"/>
       </w:pPr>
     </w:lvl>
-    <w:lvl w:ilvl="1" w:tplc="04090019" w:tentative="1">
-      <w:start w:val="1"/>
-      <w:numFmt w:val="lowerLetter"/>
-      <w:lvlText w:val="%2."/>
+    <w:lvl w:ilvl="1">
+      <w:start w:val="1"/>
+      <w:numFmt w:val="decimal"/>
+      <w:isLgl/>
+      <w:lvlText w:val="%1.%2"/>
       <w:lvlJc w:val="left"/>
       <w:pPr>
-        <w:ind w:left="1440" w:hanging="360"/>
-      </w:pPr>
-    </w:lvl>
-    <w:lvl w:ilvl="2" w:tplc="0409001B" w:tentative="1">
-      <w:start w:val="1"/>
-      <w:numFmt w:val="lowerRoman"/>
-      <w:lvlText w:val="%3."/>
-      <w:lvlJc w:val="right"/>
-      <w:pPr>
-        <w:ind w:left="2160" w:hanging="180"/>
-      </w:pPr>
-    </w:lvl>
-    <w:lvl w:ilvl="3" w:tplc="0409000F" w:tentative="1">
+        <w:ind w:left="840" w:hanging="480"/>
+      </w:pPr>
+      <w:rPr>
+        <w:rFonts w:hint="default"/>
+      </w:rPr>
+    </w:lvl>
+    <w:lvl w:ilvl="2">
       <w:start w:val="1"/>
       <w:numFmt w:val="decimal"/>
-      <w:lvlText w:val="%4."/>
+      <w:isLgl/>
+      <w:lvlText w:val="%1.%2.%3"/>
       <w:lvlJc w:val="left"/>
       <w:pPr>
-        <w:ind w:left="2880" w:hanging="360"/>
-      </w:pPr>
-    </w:lvl>
-    <w:lvl w:ilvl="4" w:tplc="04090019" w:tentative="1">
-      <w:start w:val="1"/>
-      <w:numFmt w:val="lowerLetter"/>
-      <w:lvlText w:val="%5."/>
+        <w:ind w:left="1080" w:hanging="720"/>
+      </w:pPr>
+      <w:rPr>
+        <w:rFonts w:hint="default"/>
+      </w:rPr>
+    </w:lvl>
+    <w:lvl w:ilvl="3">
+      <w:start w:val="1"/>
+      <w:numFmt w:val="decimal"/>
+      <w:isLgl/>
+      <w:lvlText w:val="%1.%2.%3.%4"/>
       <w:lvlJc w:val="left"/>
       <w:pPr>
-        <w:ind w:left="3600" w:hanging="360"/>
-      </w:pPr>
-    </w:lvl>
-    <w:lvl w:ilvl="5" w:tplc="0409001B" w:tentative="1">
-      <w:start w:val="1"/>
-      <w:numFmt w:val="lowerRoman"/>
-      <w:lvlText w:val="%6."/>
-      <w:lvlJc w:val="right"/>
-      <w:pPr>
-        <w:ind w:left="4320" w:hanging="180"/>
-      </w:pPr>
-    </w:lvl>
-    <w:lvl w:ilvl="6" w:tplc="0409000F" w:tentative="1">
+        <w:ind w:left="1080" w:hanging="720"/>
+      </w:pPr>
+      <w:rPr>
+        <w:rFonts w:hint="default"/>
+      </w:rPr>
+    </w:lvl>
+    <w:lvl w:ilvl="4">
       <w:start w:val="1"/>
       <w:numFmt w:val="decimal"/>
-      <w:lvlText w:val="%7."/>
+      <w:isLgl/>
+      <w:lvlText w:val="%1.%2.%3.%4.%5"/>
       <w:lvlJc w:val="left"/>
       <w:pPr>
-        <w:ind w:left="5040" w:hanging="360"/>
-      </w:pPr>
-    </w:lvl>
-    <w:lvl w:ilvl="7" w:tplc="04090019" w:tentative="1">
-      <w:start w:val="1"/>
-      <w:numFmt w:val="lowerLetter"/>
-      <w:lvlText w:val="%8."/>
+        <w:ind w:left="1440" w:hanging="1080"/>
+      </w:pPr>
+      <w:rPr>
+        <w:rFonts w:hint="default"/>
+      </w:rPr>
+    </w:lvl>
+    <w:lvl w:ilvl="5">
+      <w:start w:val="1"/>
+      <w:numFmt w:val="decimal"/>
+      <w:isLgl/>
+      <w:lvlText w:val="%1.%2.%3.%4.%5.%6"/>
       <w:lvlJc w:val="left"/>
       <w:pPr>
-        <w:ind w:left="5760" w:hanging="360"/>
-      </w:pPr>
-    </w:lvl>
-    <w:lvl w:ilvl="8" w:tplc="0409001B" w:tentative="1">
-      <w:start w:val="1"/>
-      <w:numFmt w:val="lowerRoman"/>
-      <w:lvlText w:val="%9."/>
-      <w:lvlJc w:val="right"/>
-      <w:pPr>
-        <w:ind w:left="6480" w:hanging="180"/>
-      </w:pPr>
+        <w:ind w:left="1440" w:hanging="1080"/>
+      </w:pPr>
+      <w:rPr>
+        <w:rFonts w:hint="default"/>
+      </w:rPr>
+    </w:lvl>
+    <w:lvl w:ilvl="6">
+      <w:start w:val="1"/>
+      <w:numFmt w:val="decimal"/>
+      <w:isLgl/>
+      <w:lvlText w:val="%1.%2.%3.%4.%5.%6.%7"/>
+      <w:lvlJc w:val="left"/>
+      <w:pPr>
+        <w:ind w:left="1800" w:hanging="1440"/>
+      </w:pPr>
+      <w:rPr>
+        <w:rFonts w:hint="default"/>
+      </w:rPr>
+    </w:lvl>
+    <w:lvl w:ilvl="7">
+      <w:start w:val="1"/>
+      <w:numFmt w:val="decimal"/>
+      <w:isLgl/>
+      <w:lvlText w:val="%1.%2.%3.%4.%5.%6.%7.%8"/>
+      <w:lvlJc w:val="left"/>
+      <w:pPr>
+        <w:ind w:left="1800" w:hanging="1440"/>
+      </w:pPr>
+      <w:rPr>
+        <w:rFonts w:hint="default"/>
+      </w:rPr>
+    </w:lvl>
+    <w:lvl w:ilvl="8">
+      <w:start w:val="1"/>
+      <w:numFmt w:val="decimal"/>
+      <w:isLgl/>
+      <w:lvlText w:val="%1.%2.%3.%4.%5.%6.%7.%8.%9"/>
+      <w:lvlJc w:val="left"/>
+      <w:pPr>
+        <w:ind w:left="1800" w:hanging="1440"/>
+      </w:pPr>
+      <w:rPr>
+        <w:rFonts w:hint="default"/>
+      </w:rPr>
     </w:lvl>
   </w:abstractNum>
   <w:abstractNum w:abstractNumId="6" w15:restartNumberingAfterBreak="0">
@@ -21277,6 +22062,232 @@
     </w:lvl>
   </w:abstractNum>
   <w:abstractNum w:abstractNumId="25" w15:restartNumberingAfterBreak="0">
+    <w:nsid w:val="6D2C09B2"/>
+    <w:multiLevelType w:val="hybridMultilevel"/>
+    <w:tmpl w:val="3E824FB2"/>
+    <w:lvl w:ilvl="0" w:tplc="04090001">
+      <w:start w:val="1"/>
+      <w:numFmt w:val="bullet"/>
+      <w:lvlText w:val=""/>
+      <w:lvlJc w:val="left"/>
+      <w:pPr>
+        <w:ind w:left="720" w:hanging="360"/>
+      </w:pPr>
+      <w:rPr>
+        <w:rFonts w:ascii="Symbol" w:hAnsi="Symbol" w:hint="default"/>
+      </w:rPr>
+    </w:lvl>
+    <w:lvl w:ilvl="1" w:tplc="04090003" w:tentative="1">
+      <w:start w:val="1"/>
+      <w:numFmt w:val="bullet"/>
+      <w:lvlText w:val="o"/>
+      <w:lvlJc w:val="left"/>
+      <w:pPr>
+        <w:ind w:left="1440" w:hanging="360"/>
+      </w:pPr>
+      <w:rPr>
+        <w:rFonts w:ascii="Courier New" w:hAnsi="Courier New" w:cs="Courier New" w:hint="default"/>
+      </w:rPr>
+    </w:lvl>
+    <w:lvl w:ilvl="2" w:tplc="04090005" w:tentative="1">
+      <w:start w:val="1"/>
+      <w:numFmt w:val="bullet"/>
+      <w:lvlText w:val=""/>
+      <w:lvlJc w:val="left"/>
+      <w:pPr>
+        <w:ind w:left="2160" w:hanging="360"/>
+      </w:pPr>
+      <w:rPr>
+        <w:rFonts w:ascii="Wingdings" w:hAnsi="Wingdings" w:hint="default"/>
+      </w:rPr>
+    </w:lvl>
+    <w:lvl w:ilvl="3" w:tplc="04090001" w:tentative="1">
+      <w:start w:val="1"/>
+      <w:numFmt w:val="bullet"/>
+      <w:lvlText w:val=""/>
+      <w:lvlJc w:val="left"/>
+      <w:pPr>
+        <w:ind w:left="2880" w:hanging="360"/>
+      </w:pPr>
+      <w:rPr>
+        <w:rFonts w:ascii="Symbol" w:hAnsi="Symbol" w:hint="default"/>
+      </w:rPr>
+    </w:lvl>
+    <w:lvl w:ilvl="4" w:tplc="04090003" w:tentative="1">
+      <w:start w:val="1"/>
+      <w:numFmt w:val="bullet"/>
+      <w:lvlText w:val="o"/>
+      <w:lvlJc w:val="left"/>
+      <w:pPr>
+        <w:ind w:left="3600" w:hanging="360"/>
+      </w:pPr>
+      <w:rPr>
+        <w:rFonts w:ascii="Courier New" w:hAnsi="Courier New" w:cs="Courier New" w:hint="default"/>
+      </w:rPr>
+    </w:lvl>
+    <w:lvl w:ilvl="5" w:tplc="04090005" w:tentative="1">
+      <w:start w:val="1"/>
+      <w:numFmt w:val="bullet"/>
+      <w:lvlText w:val=""/>
+      <w:lvlJc w:val="left"/>
+      <w:pPr>
+        <w:ind w:left="4320" w:hanging="360"/>
+      </w:pPr>
+      <w:rPr>
+        <w:rFonts w:ascii="Wingdings" w:hAnsi="Wingdings" w:hint="default"/>
+      </w:rPr>
+    </w:lvl>
+    <w:lvl w:ilvl="6" w:tplc="04090001" w:tentative="1">
+      <w:start w:val="1"/>
+      <w:numFmt w:val="bullet"/>
+      <w:lvlText w:val=""/>
+      <w:lvlJc w:val="left"/>
+      <w:pPr>
+        <w:ind w:left="5040" w:hanging="360"/>
+      </w:pPr>
+      <w:rPr>
+        <w:rFonts w:ascii="Symbol" w:hAnsi="Symbol" w:hint="default"/>
+      </w:rPr>
+    </w:lvl>
+    <w:lvl w:ilvl="7" w:tplc="04090003" w:tentative="1">
+      <w:start w:val="1"/>
+      <w:numFmt w:val="bullet"/>
+      <w:lvlText w:val="o"/>
+      <w:lvlJc w:val="left"/>
+      <w:pPr>
+        <w:ind w:left="5760" w:hanging="360"/>
+      </w:pPr>
+      <w:rPr>
+        <w:rFonts w:ascii="Courier New" w:hAnsi="Courier New" w:cs="Courier New" w:hint="default"/>
+      </w:rPr>
+    </w:lvl>
+    <w:lvl w:ilvl="8" w:tplc="04090005" w:tentative="1">
+      <w:start w:val="1"/>
+      <w:numFmt w:val="bullet"/>
+      <w:lvlText w:val=""/>
+      <w:lvlJc w:val="left"/>
+      <w:pPr>
+        <w:ind w:left="6480" w:hanging="360"/>
+      </w:pPr>
+      <w:rPr>
+        <w:rFonts w:ascii="Wingdings" w:hAnsi="Wingdings" w:hint="default"/>
+      </w:rPr>
+    </w:lvl>
+  </w:abstractNum>
+  <w:abstractNum w:abstractNumId="26" w15:restartNumberingAfterBreak="0">
+    <w:nsid w:val="6EF045E3"/>
+    <w:multiLevelType w:val="hybridMultilevel"/>
+    <w:tmpl w:val="D714AA72"/>
+    <w:lvl w:ilvl="0" w:tplc="04090005">
+      <w:start w:val="1"/>
+      <w:numFmt w:val="bullet"/>
+      <w:lvlText w:val=""/>
+      <w:lvlJc w:val="left"/>
+      <w:pPr>
+        <w:ind w:left="720" w:hanging="360"/>
+      </w:pPr>
+      <w:rPr>
+        <w:rFonts w:ascii="Wingdings" w:hAnsi="Wingdings" w:hint="default"/>
+      </w:rPr>
+    </w:lvl>
+    <w:lvl w:ilvl="1" w:tplc="04090003" w:tentative="1">
+      <w:start w:val="1"/>
+      <w:numFmt w:val="bullet"/>
+      <w:lvlText w:val="o"/>
+      <w:lvlJc w:val="left"/>
+      <w:pPr>
+        <w:ind w:left="1440" w:hanging="360"/>
+      </w:pPr>
+      <w:rPr>
+        <w:rFonts w:ascii="Courier New" w:hAnsi="Courier New" w:cs="Courier New" w:hint="default"/>
+      </w:rPr>
+    </w:lvl>
+    <w:lvl w:ilvl="2" w:tplc="04090005" w:tentative="1">
+      <w:start w:val="1"/>
+      <w:numFmt w:val="bullet"/>
+      <w:lvlText w:val=""/>
+      <w:lvlJc w:val="left"/>
+      <w:pPr>
+        <w:ind w:left="2160" w:hanging="360"/>
+      </w:pPr>
+      <w:rPr>
+        <w:rFonts w:ascii="Wingdings" w:hAnsi="Wingdings" w:hint="default"/>
+      </w:rPr>
+    </w:lvl>
+    <w:lvl w:ilvl="3" w:tplc="04090001" w:tentative="1">
+      <w:start w:val="1"/>
+      <w:numFmt w:val="bullet"/>
+      <w:lvlText w:val=""/>
+      <w:lvlJc w:val="left"/>
+      <w:pPr>
+        <w:ind w:left="2880" w:hanging="360"/>
+      </w:pPr>
+      <w:rPr>
+        <w:rFonts w:ascii="Symbol" w:hAnsi="Symbol" w:hint="default"/>
+      </w:rPr>
+    </w:lvl>
+    <w:lvl w:ilvl="4" w:tplc="04090003" w:tentative="1">
+      <w:start w:val="1"/>
+      <w:numFmt w:val="bullet"/>
+      <w:lvlText w:val="o"/>
+      <w:lvlJc w:val="left"/>
+      <w:pPr>
+        <w:ind w:left="3600" w:hanging="360"/>
+      </w:pPr>
+      <w:rPr>
+        <w:rFonts w:ascii="Courier New" w:hAnsi="Courier New" w:cs="Courier New" w:hint="default"/>
+      </w:rPr>
+    </w:lvl>
+    <w:lvl w:ilvl="5" w:tplc="04090005" w:tentative="1">
+      <w:start w:val="1"/>
+      <w:numFmt w:val="bullet"/>
+      <w:lvlText w:val=""/>
+      <w:lvlJc w:val="left"/>
+      <w:pPr>
+        <w:ind w:left="4320" w:hanging="360"/>
+      </w:pPr>
+      <w:rPr>
+        <w:rFonts w:ascii="Wingdings" w:hAnsi="Wingdings" w:hint="default"/>
+      </w:rPr>
+    </w:lvl>
+    <w:lvl w:ilvl="6" w:tplc="04090001" w:tentative="1">
+      <w:start w:val="1"/>
+      <w:numFmt w:val="bullet"/>
+      <w:lvlText w:val=""/>
+      <w:lvlJc w:val="left"/>
+      <w:pPr>
+        <w:ind w:left="5040" w:hanging="360"/>
+      </w:pPr>
+      <w:rPr>
+        <w:rFonts w:ascii="Symbol" w:hAnsi="Symbol" w:hint="default"/>
+      </w:rPr>
+    </w:lvl>
+    <w:lvl w:ilvl="7" w:tplc="04090003" w:tentative="1">
+      <w:start w:val="1"/>
+      <w:numFmt w:val="bullet"/>
+      <w:lvlText w:val="o"/>
+      <w:lvlJc w:val="left"/>
+      <w:pPr>
+        <w:ind w:left="5760" w:hanging="360"/>
+      </w:pPr>
+      <w:rPr>
+        <w:rFonts w:ascii="Courier New" w:hAnsi="Courier New" w:cs="Courier New" w:hint="default"/>
+      </w:rPr>
+    </w:lvl>
+    <w:lvl w:ilvl="8" w:tplc="04090005" w:tentative="1">
+      <w:start w:val="1"/>
+      <w:numFmt w:val="bullet"/>
+      <w:lvlText w:val=""/>
+      <w:lvlJc w:val="left"/>
+      <w:pPr>
+        <w:ind w:left="6480" w:hanging="360"/>
+      </w:pPr>
+      <w:rPr>
+        <w:rFonts w:ascii="Wingdings" w:hAnsi="Wingdings" w:hint="default"/>
+      </w:rPr>
+    </w:lvl>
+  </w:abstractNum>
+  <w:abstractNum w:abstractNumId="27" w15:restartNumberingAfterBreak="0">
     <w:nsid w:val="7E6F4F38"/>
     <w:multiLevelType w:val="hybridMultilevel"/>
     <w:tmpl w:val="ADBA5230"/>
@@ -21369,7 +22380,7 @@
     <w:abstractNumId w:val="19"/>
   </w:num>
   <w:num w:numId="3" w16cid:durableId="379667376">
-    <w:abstractNumId w:val="25"/>
+    <w:abstractNumId w:val="27"/>
   </w:num>
   <w:num w:numId="4" w16cid:durableId="2033990736">
     <w:abstractNumId w:val="0"/>
@@ -21439,6 +22450,12 @@
   </w:num>
   <w:num w:numId="26" w16cid:durableId="1963655978">
     <w:abstractNumId w:val="2"/>
+  </w:num>
+  <w:num w:numId="27" w16cid:durableId="356321486">
+    <w:abstractNumId w:val="26"/>
+  </w:num>
+  <w:num w:numId="28" w16cid:durableId="122503354">
+    <w:abstractNumId w:val="25"/>
   </w:num>
 </w:numbering>
 </file>

</xml_diff>